<commit_message>
Nuevos cambios en el Informe Cap 3 y 4.docx
</commit_message>
<xml_diff>
--- a/Lyx/Informe Cap 3 y 4/Informe Cap 3 y 4.docx
+++ b/Lyx/Informe Cap 3 y 4/Informe Cap 3 y 4.docx
@@ -1694,19 +1694,7 @@
         <w:rPr>
           <w:rFonts w:ascii="LMRoman10-Regular" w:hAnsi="LMRoman10-Regular" w:cs="LMRoman10-Regular"/>
         </w:rPr>
-        <w:t xml:space="preserve">Para una buena organización de la información obtenida es necesario definir una estructura simple y ordenada de datos. De esta manera surge la noción de tipos de log (Type). Cada tipo de log engloba un conjunto de datos propios de la característica que monitorea. Algunos de estos tipos de log son </w:t>
-      </w:r>
-      <w:r>
-        <w:rPr>
-          <w:rFonts w:ascii="LMRoman10-Regular" w:hAnsi="LMRoman10-Regular" w:cs="LMRoman10-Regular"/>
-        </w:rPr>
-        <w:t>WIFI, BLUETHOOT, BATTERY, ACTIVITY, CONNECTION, LOCATION, etc</w:t>
-      </w:r>
-      <w:r>
-        <w:rPr>
-          <w:rFonts w:ascii="LMRoman10-Regular" w:hAnsi="LMRoman10-Regular" w:cs="LMRoman10-Regular"/>
-        </w:rPr>
-        <w:t xml:space="preserve">. Un tipo de log se corresponde a una característica </w:t>
+        <w:t xml:space="preserve">Para una buena organización de la información obtenida es necesario definir una estructura simple y ordenada de datos. De esta manera surge la noción de tipos de log (Type). Cada tipo de log engloba un conjunto de datos propios de la característica que monitorea. Algunos de estos tipos de log son WIFI, BLUETHOOT, BATTERY, ACTIVITY, CONNECTION, LOCATION, etc. Un tipo de log se corresponde a una característica </w:t>
       </w:r>
       <w:r>
         <w:rPr>
@@ -2114,15 +2102,7 @@
         <w:rPr>
           <w:rFonts w:ascii="LMRoman10-Regular" w:hAnsi="LMRoman10-Regular" w:cs="LMRoman10-Regular"/>
         </w:rPr>
-        <w:t xml:space="preserve"> adicionalmente a la estructura explicada con anterioridad, se almacena el momento exacto en el cual fue monitoreado el evento, con el fin de ordenar cronológicamente la información</w:t>
-      </w:r>
-      <w:bookmarkStart w:id="0" w:name="_GoBack"/>
-      <w:bookmarkEnd w:id="0"/>
-      <w:r>
-        <w:rPr>
-          <w:rFonts w:ascii="LMRoman10-Regular" w:hAnsi="LMRoman10-Regular" w:cs="LMRoman10-Regular"/>
-        </w:rPr>
-        <w:t xml:space="preserve"> de ser necesario.</w:t>
+        <w:t xml:space="preserve"> adicionalmente a la estructura explicada con anterioridad, se almacena el momento exacto en el cual fue monitoreado el evento, con el fin de ordenar cronológicamente la información de ser necesario.</w:t>
       </w:r>
     </w:p>
     <w:p>
@@ -2373,25 +2353,785 @@
         <w:rPr>
           <w:rFonts w:ascii="LMRoman10-Regular" w:hAnsi="LMRoman10-Regular" w:cs="LMRoman10-Regular"/>
         </w:rPr>
+        <w:t>Instanciado</w:t>
+      </w:r>
+      <w:r>
+        <w:rPr>
+          <w:rFonts w:ascii="LMRoman10-Regular" w:hAnsi="LMRoman10-Regular" w:cs="LMRoman10-Regular"/>
+        </w:rPr>
+        <w:t xml:space="preserve"> </w:t>
+      </w:r>
+      <w:r>
+        <w:rPr>
+          <w:rFonts w:ascii="LMRoman10-Regular" w:hAnsi="LMRoman10-Regular" w:cs="LMRoman10-Regular"/>
+        </w:rPr>
+        <w:t>al encender el</w:t>
+      </w:r>
+      <w:r>
+        <w:rPr>
+          <w:rFonts w:ascii="LMRoman10-Regular" w:hAnsi="LMRoman10-Regular" w:cs="LMRoman10-Regular"/>
+        </w:rPr>
+        <w:t xml:space="preserve"> aparato</w:t>
+      </w:r>
+      <w:r>
+        <w:rPr>
+          <w:rFonts w:ascii="LMRoman10-Regular" w:hAnsi="LMRoman10-Regular" w:cs="LMRoman10-Regular"/>
+        </w:rPr>
+        <w:t>,</w:t>
+      </w:r>
+      <w:r>
+        <w:rPr>
+          <w:rFonts w:ascii="LMRoman10-Regular" w:hAnsi="LMRoman10-Regular" w:cs="LMRoman10-Regular"/>
+        </w:rPr>
+        <w:t xml:space="preserve"> </w:t>
+      </w:r>
+      <w:r>
+        <w:rPr>
+          <w:rFonts w:ascii="LMRoman10-Regular" w:hAnsi="LMRoman10-Regular" w:cs="LMRoman10-Regular"/>
+        </w:rPr>
+        <w:t xml:space="preserve">inicializa los </w:t>
+      </w:r>
+      <w:r>
+        <w:rPr>
+          <w:rFonts w:ascii="LMRoman10-Regular" w:hAnsi="LMRoman10-Regular" w:cs="LMRoman10-Regular"/>
+          <w:i/>
+        </w:rPr>
+        <w:t>R</w:t>
+      </w:r>
+      <w:r>
+        <w:rPr>
+          <w:rFonts w:ascii="LMRoman10-Regular" w:hAnsi="LMRoman10-Regular" w:cs="LMRoman10-Regular"/>
+          <w:i/>
+        </w:rPr>
+        <w:t>eceivers</w:t>
+      </w:r>
+      <w:r>
+        <w:rPr>
+          <w:rFonts w:ascii="LMRoman10-Regular" w:hAnsi="LMRoman10-Regular" w:cs="LMRoman10-Regular"/>
+        </w:rPr>
+        <w:t xml:space="preserve"> comenzando</w:t>
+      </w:r>
+      <w:r>
+        <w:rPr>
+          <w:rFonts w:ascii="LMRoman10-Regular" w:hAnsi="LMRoman10-Regular" w:cs="LMRoman10-Regular"/>
+        </w:rPr>
+        <w:t xml:space="preserve"> el monitoreo</w:t>
+      </w:r>
+      <w:r>
+        <w:rPr>
+          <w:rFonts w:ascii="LMRoman10-Regular" w:hAnsi="LMRoman10-Regular" w:cs="LMRoman10-Regular"/>
+        </w:rPr>
+        <w:t xml:space="preserve"> del dispositivo</w:t>
+      </w:r>
+      <w:r>
+        <w:rPr>
+          <w:rFonts w:ascii="LMRoman10-Regular" w:hAnsi="LMRoman10-Regular" w:cs="LMRoman10-Regular"/>
+        </w:rPr>
+        <w:t>.</w:t>
+      </w:r>
+      <w:r>
+        <w:rPr>
+          <w:rFonts w:ascii="LMRoman10-Regular" w:hAnsi="LMRoman10-Regular" w:cs="LMRoman10-Regular"/>
+        </w:rPr>
+        <w:t xml:space="preserve"> </w:t>
+      </w:r>
+      <w:r>
+        <w:rPr>
+          <w:rFonts w:ascii="LMRoman10-Regular" w:hAnsi="LMRoman10-Regular" w:cs="LMRoman10-Regular"/>
+        </w:rPr>
+        <w:t>El servicio es el componente esencial de la aplicación ya conserva en memoria los diferentes componentes. En caso de dar de baja el servicio, este se encarga de liberar la memoria del sistema destruyendo todos los componentes de la aplicación.</w:t>
+      </w:r>
+    </w:p>
+    <w:p>
+      <w:pPr>
+        <w:autoSpaceDE w:val="0"/>
+        <w:autoSpaceDN w:val="0"/>
+        <w:adjustRightInd w:val="0"/>
+        <w:spacing w:after="0" w:line="240" w:lineRule="auto"/>
+        <w:rPr>
+          <w:rFonts w:ascii="LMRoman10-Regular" w:hAnsi="LMRoman10-Regular" w:cs="LMRoman10-Regular"/>
+        </w:rPr>
+      </w:pPr>
+      <w:r>
+        <w:rPr>
+          <w:rFonts w:ascii="LMRoman10-Regular" w:hAnsi="LMRoman10-Regular" w:cs="LMRoman10-Regular"/>
+        </w:rPr>
+        <w:t>Existe la posibilidad de que el sistema operativo elimine el servicio en caso de necesitar recursos para</w:t>
+      </w:r>
+      <w:r>
+        <w:rPr>
+          <w:rFonts w:ascii="LMRoman10-Regular" w:hAnsi="LMRoman10-Regular" w:cs="LMRoman10-Regular"/>
+        </w:rPr>
+        <w:t xml:space="preserve"> otros procesos, en este caso</w:t>
+      </w:r>
+      <w:r>
+        <w:rPr>
+          <w:rFonts w:ascii="LMRoman10-Regular" w:hAnsi="LMRoman10-Regular" w:cs="LMRoman10-Regular"/>
+        </w:rPr>
+        <w:t xml:space="preserve"> el </w:t>
+      </w:r>
+      <w:r>
+        <w:rPr>
+          <w:rFonts w:ascii="LMRoman10-Regular" w:hAnsi="LMRoman10-Regular" w:cs="LMRoman10-Regular"/>
+          <w:i/>
+        </w:rPr>
+        <w:t>S</w:t>
+      </w:r>
+      <w:r>
+        <w:rPr>
+          <w:rFonts w:ascii="LMRoman10-Regular" w:hAnsi="LMRoman10-Regular" w:cs="LMRoman10-Regular"/>
+          <w:i/>
+        </w:rPr>
+        <w:t>ervicio</w:t>
+      </w:r>
+      <w:r>
+        <w:rPr>
+          <w:rFonts w:ascii="LMRoman10-Regular" w:hAnsi="LMRoman10-Regular" w:cs="LMRoman10-Regular"/>
+        </w:rPr>
+        <w:t xml:space="preserve"> </w:t>
+      </w:r>
+      <w:r>
+        <w:rPr>
+          <w:rFonts w:ascii="LMRoman10-Regular" w:hAnsi="LMRoman10-Regular" w:cs="LMRoman10-Regular"/>
+        </w:rPr>
+        <w:t xml:space="preserve">utiliza un mecanismo de reactivación el cual le permite </w:t>
+      </w:r>
+      <w:r>
+        <w:rPr>
+          <w:rFonts w:ascii="LMRoman10-Regular" w:hAnsi="LMRoman10-Regular" w:cs="LMRoman10-Regular"/>
+        </w:rPr>
+        <w:t>reinicia</w:t>
+      </w:r>
+      <w:r>
+        <w:rPr>
+          <w:rFonts w:ascii="LMRoman10-Regular" w:hAnsi="LMRoman10-Regular" w:cs="LMRoman10-Regular"/>
+        </w:rPr>
+        <w:t>rse</w:t>
+      </w:r>
+      <w:r>
+        <w:rPr>
+          <w:rFonts w:ascii="LMRoman10-Regular" w:hAnsi="LMRoman10-Regular" w:cs="LMRoman10-Regular"/>
+        </w:rPr>
+        <w:t xml:space="preserve"> automáticamente.</w:t>
+      </w:r>
+      <w:r>
+        <w:rPr>
+          <w:rFonts w:ascii="LMRoman10-Regular" w:hAnsi="LMRoman10-Regular" w:cs="LMRoman10-Regular"/>
+        </w:rPr>
+        <w:t xml:space="preserve"> De esta manera se obtiene un monitoreo constante del dispositivo.</w:t>
+      </w:r>
+    </w:p>
+    <w:p>
+      <w:pPr>
+        <w:autoSpaceDE w:val="0"/>
+        <w:autoSpaceDN w:val="0"/>
+        <w:adjustRightInd w:val="0"/>
+        <w:spacing w:after="0" w:line="240" w:lineRule="auto"/>
+        <w:rPr>
+          <w:rFonts w:ascii="LMRoman10-Regular" w:hAnsi="LMRoman10-Regular" w:cs="LMRoman10-Regular"/>
+        </w:rPr>
+      </w:pPr>
+    </w:p>
+    <w:p>
+      <w:pPr>
+        <w:autoSpaceDE w:val="0"/>
+        <w:autoSpaceDN w:val="0"/>
+        <w:adjustRightInd w:val="0"/>
+        <w:spacing w:after="0" w:line="240" w:lineRule="auto"/>
+        <w:rPr>
+          <w:rFonts w:ascii="LMRoman10-Regular" w:hAnsi="LMRoman10-Regular" w:cs="LMRoman10-Regular"/>
+          <w:b/>
+        </w:rPr>
+      </w:pPr>
+      <w:r>
+        <w:rPr>
+          <w:rFonts w:ascii="LMRoman10-Regular" w:hAnsi="LMRoman10-Regular" w:cs="LMRoman10-Regular"/>
+          <w:b/>
+          <w:u w:val="single"/>
+        </w:rPr>
+        <w:t xml:space="preserve">4.1.2.2 </w:t>
+      </w:r>
+      <w:r>
+        <w:rPr>
+          <w:rFonts w:ascii="LMRoman10-Regular" w:hAnsi="LMRoman10-Regular" w:cs="LMRoman10-Regular"/>
+          <w:b/>
+          <w:u w:val="single"/>
+        </w:rPr>
+        <w:t>Receivers</w:t>
+      </w:r>
+      <w:r>
+        <w:rPr>
+          <w:rFonts w:ascii="LMRoman10-Regular" w:hAnsi="LMRoman10-Regular" w:cs="LMRoman10-Regular"/>
+          <w:b/>
+        </w:rPr>
+        <w:t>:</w:t>
+      </w:r>
+    </w:p>
+    <w:p>
+      <w:pPr>
+        <w:autoSpaceDE w:val="0"/>
+        <w:autoSpaceDN w:val="0"/>
+        <w:adjustRightInd w:val="0"/>
+        <w:spacing w:after="0" w:line="240" w:lineRule="auto"/>
+        <w:rPr>
+          <w:rFonts w:ascii="LMRoman10-Regular" w:hAnsi="LMRoman10-Regular" w:cs="LMRoman10-Regular"/>
+        </w:rPr>
+      </w:pPr>
+    </w:p>
+    <w:p>
+      <w:pPr>
+        <w:autoSpaceDE w:val="0"/>
+        <w:autoSpaceDN w:val="0"/>
+        <w:adjustRightInd w:val="0"/>
+        <w:spacing w:after="0" w:line="240" w:lineRule="auto"/>
+        <w:rPr>
+          <w:rFonts w:ascii="LMRoman10-Regular" w:hAnsi="LMRoman10-Regular" w:cs="LMRoman10-Regular"/>
+        </w:rPr>
+      </w:pPr>
+      <w:r>
+        <w:rPr>
+          <w:rFonts w:ascii="LMRoman10-Regular" w:hAnsi="LMRoman10-Regular" w:cs="LMRoman10-Regular"/>
+        </w:rPr>
+        <w:t xml:space="preserve">Heredando de </w:t>
+      </w:r>
+      <w:r>
+        <w:rPr>
+          <w:rFonts w:ascii="LMRoman10-Regular" w:hAnsi="LMRoman10-Regular" w:cs="LMRoman10-Regular"/>
+        </w:rPr>
+        <w:t>la</w:t>
+      </w:r>
+      <w:r>
+        <w:rPr>
+          <w:rFonts w:ascii="LMRoman10-Regular" w:hAnsi="LMRoman10-Regular" w:cs="LMRoman10-Regular"/>
+        </w:rPr>
+        <w:t xml:space="preserve"> clase abstracta</w:t>
+      </w:r>
+      <w:r>
+        <w:rPr>
+          <w:rFonts w:ascii="LMRoman10-Regular" w:hAnsi="LMRoman10-Regular" w:cs="LMRoman10-Regular"/>
+        </w:rPr>
+        <w:t xml:space="preserve"> </w:t>
+      </w:r>
+      <w:r>
+        <w:rPr>
+          <w:rFonts w:ascii="LMRoman10-Regular" w:hAnsi="LMRoman10-Regular" w:cs="LMRoman10-Regular"/>
+          <w:i/>
+        </w:rPr>
+        <w:t>GeneralLoggingReceiver</w:t>
+      </w:r>
+      <w:r>
+        <w:rPr>
+          <w:rFonts w:ascii="LMRoman10-Regular" w:hAnsi="LMRoman10-Regular" w:cs="LMRoman10-Regular"/>
+          <w:i/>
+        </w:rPr>
+        <w:t>,</w:t>
+      </w:r>
+      <w:r>
+        <w:rPr>
+          <w:rFonts w:ascii="LMRoman10-Regular" w:hAnsi="LMRoman10-Regular" w:cs="LMRoman10-Regular"/>
+        </w:rPr>
+        <w:t xml:space="preserve">  la cual provee la funcionalidad de escritura </w:t>
+      </w:r>
+      <w:r>
+        <w:rPr>
+          <w:rFonts w:ascii="LMRoman10-Regular" w:hAnsi="LMRoman10-Regular" w:cs="LMRoman10-Regular"/>
+        </w:rPr>
+        <w:t xml:space="preserve">en </w:t>
+      </w:r>
+      <w:r>
+        <w:rPr>
+          <w:rFonts w:ascii="LMRoman10-Regular" w:hAnsi="LMRoman10-Regular" w:cs="LMRoman10-Regular"/>
+        </w:rPr>
+        <w:t>el log</w:t>
+      </w:r>
+      <w:r>
+        <w:rPr>
+          <w:rFonts w:ascii="LMRoman10-Regular" w:hAnsi="LMRoman10-Regular" w:cs="LMRoman10-Regular"/>
+        </w:rPr>
+        <w:t xml:space="preserve">, </w:t>
+      </w:r>
+      <w:r>
+        <w:rPr>
+          <w:rFonts w:ascii="LMRoman10-Regular" w:hAnsi="LMRoman10-Regular" w:cs="LMRoman10-Regular"/>
+        </w:rPr>
+        <w:t xml:space="preserve">estos componentes, </w:t>
+      </w:r>
+      <w:r>
+        <w:rPr>
+          <w:rFonts w:ascii="LMRoman10-Regular" w:hAnsi="LMRoman10-Regular" w:cs="LMRoman10-Regular"/>
+        </w:rPr>
+        <w:t xml:space="preserve">permiten el monitoreo de </w:t>
+      </w:r>
+      <w:r>
+        <w:rPr>
+          <w:rFonts w:ascii="LMRoman10-Regular" w:hAnsi="LMRoman10-Regular" w:cs="LMRoman10-Regular"/>
+        </w:rPr>
+        <w:t xml:space="preserve">un </w:t>
+      </w:r>
+      <w:r>
+        <w:rPr>
+          <w:rFonts w:ascii="LMRoman10-Regular" w:hAnsi="LMRoman10-Regular" w:cs="LMRoman10-Regular"/>
+        </w:rPr>
+        <w:t xml:space="preserve">determinado </w:t>
+      </w:r>
+      <w:r>
+        <w:rPr>
+          <w:rFonts w:ascii="LMRoman10-Regular" w:hAnsi="LMRoman10-Regular" w:cs="LMRoman10-Regular"/>
+          <w:i/>
+        </w:rPr>
+        <w:t>Log</w:t>
+      </w:r>
+      <w:r>
+        <w:rPr>
+          <w:rFonts w:ascii="LMRoman10-Regular" w:hAnsi="LMRoman10-Regular" w:cs="LMRoman10-Regular"/>
+          <w:i/>
+        </w:rPr>
+        <w:t>-</w:t>
+      </w:r>
+      <w:r>
+        <w:rPr>
+          <w:rFonts w:ascii="LMRoman10-Regular" w:hAnsi="LMRoman10-Regular" w:cs="LMRoman10-Regular"/>
+          <w:i/>
+        </w:rPr>
+        <w:t>Type</w:t>
+      </w:r>
+      <w:r>
+        <w:rPr>
+          <w:rFonts w:ascii="LMRoman10-Regular" w:hAnsi="LMRoman10-Regular" w:cs="LMRoman10-Regular"/>
+        </w:rPr>
+        <w:t xml:space="preserve">. Cada receiver </w:t>
+      </w:r>
+      <w:r>
+        <w:rPr>
+          <w:rFonts w:ascii="LMRoman10-Regular" w:hAnsi="LMRoman10-Regular" w:cs="LMRoman10-Regular"/>
+        </w:rPr>
+        <w:t xml:space="preserve">registra un </w:t>
+      </w:r>
+      <w:r>
+        <w:rPr>
+          <w:rFonts w:ascii="LMRoman10-Regular" w:hAnsi="LMRoman10-Regular" w:cs="LMRoman10-Regular"/>
+        </w:rPr>
+        <w:t>único</w:t>
+      </w:r>
+      <w:r>
+        <w:rPr>
+          <w:rFonts w:ascii="LMRoman10-Regular" w:hAnsi="LMRoman10-Regular" w:cs="LMRoman10-Regular"/>
+        </w:rPr>
+        <w:t xml:space="preserve"> </w:t>
+      </w:r>
+      <w:r>
+        <w:rPr>
+          <w:rFonts w:ascii="LMRoman10-Regular" w:hAnsi="LMRoman10-Regular" w:cs="LMRoman10-Regular"/>
+          <w:i/>
+        </w:rPr>
+        <w:t>Log</w:t>
+      </w:r>
+      <w:r>
+        <w:rPr>
+          <w:rFonts w:ascii="LMRoman10-Regular" w:hAnsi="LMRoman10-Regular" w:cs="LMRoman10-Regular"/>
+          <w:i/>
+        </w:rPr>
+        <w:t>-</w:t>
+      </w:r>
+      <w:r>
+        <w:rPr>
+          <w:rFonts w:ascii="LMRoman10-Regular" w:hAnsi="LMRoman10-Regular" w:cs="LMRoman10-Regular"/>
+          <w:i/>
+        </w:rPr>
+        <w:t>Type</w:t>
+      </w:r>
+      <w:r>
+        <w:rPr>
+          <w:rFonts w:ascii="LMRoman10-Regular" w:hAnsi="LMRoman10-Regular" w:cs="LMRoman10-Regular"/>
+        </w:rPr>
+        <w:t xml:space="preserve"> y durante s</w:t>
+      </w:r>
+      <w:r>
+        <w:rPr>
+          <w:rFonts w:ascii="LMRoman10-Regular" w:hAnsi="LMRoman10-Regular" w:cs="LMRoman10-Regular"/>
+        </w:rPr>
+        <w:t>u</w:t>
+      </w:r>
+      <w:r>
+        <w:rPr>
+          <w:rFonts w:ascii="LMRoman10-Regular" w:hAnsi="LMRoman10-Regular" w:cs="LMRoman10-Regular"/>
+        </w:rPr>
+        <w:t xml:space="preserve"> ejecución</w:t>
+      </w:r>
+      <w:r>
+        <w:rPr>
+          <w:rFonts w:ascii="LMRoman10-Regular" w:hAnsi="LMRoman10-Regular" w:cs="LMRoman10-Regular"/>
+        </w:rPr>
+        <w:t>,</w:t>
+      </w:r>
+      <w:r>
+        <w:rPr>
+          <w:rFonts w:ascii="LMRoman10-Regular" w:hAnsi="LMRoman10-Regular" w:cs="LMRoman10-Regular"/>
+        </w:rPr>
+        <w:t xml:space="preserve"> al momento de detectar el evento correspondiente</w:t>
+      </w:r>
+      <w:r>
+        <w:rPr>
+          <w:rFonts w:ascii="LMRoman10-Regular" w:hAnsi="LMRoman10-Regular" w:cs="LMRoman10-Regular"/>
+        </w:rPr>
+        <w:t>,</w:t>
+      </w:r>
+      <w:r>
+        <w:rPr>
+          <w:rFonts w:ascii="LMRoman10-Regular" w:hAnsi="LMRoman10-Regular" w:cs="LMRoman10-Regular"/>
+        </w:rPr>
+        <w:t xml:space="preserve"> obtiene un listado de </w:t>
+      </w:r>
+      <w:r>
+        <w:rPr>
+          <w:rFonts w:ascii="LMRoman10-Regular" w:hAnsi="LMRoman10-Regular" w:cs="LMRoman10-Regular"/>
+        </w:rPr>
+        <w:t xml:space="preserve">pares </w:t>
+      </w:r>
+      <w:r>
+        <w:rPr>
+          <w:rFonts w:ascii="LMRoman10-Regular" w:hAnsi="LMRoman10-Regular" w:cs="LMRoman10-Regular"/>
+        </w:rPr>
+        <w:t>Property-</w:t>
+      </w:r>
+      <w:r>
+        <w:rPr>
+          <w:rFonts w:ascii="LMRoman10-Regular" w:hAnsi="LMRoman10-Regular" w:cs="LMRoman10-Regular"/>
+        </w:rPr>
+        <w:t>Value</w:t>
+      </w:r>
+      <w:r>
+        <w:rPr>
+          <w:rFonts w:ascii="LMRoman10-Regular" w:hAnsi="LMRoman10-Regular" w:cs="LMRoman10-Regular"/>
+        </w:rPr>
+        <w:t xml:space="preserve"> </w:t>
+      </w:r>
+      <w:r>
+        <w:rPr>
+          <w:rFonts w:ascii="LMRoman10-Regular" w:hAnsi="LMRoman10-Regular" w:cs="LMRoman10-Regular"/>
+        </w:rPr>
+        <w:t xml:space="preserve">del sistema </w:t>
+      </w:r>
+      <w:r>
+        <w:rPr>
+          <w:rFonts w:ascii="LMRoman10-Regular" w:hAnsi="LMRoman10-Regular" w:cs="LMRoman10-Regular"/>
+        </w:rPr>
+        <w:t>que luego serán almacenadas</w:t>
+      </w:r>
+      <w:r>
+        <w:rPr>
+          <w:rFonts w:ascii="LMRoman10-Regular" w:hAnsi="LMRoman10-Regular" w:cs="LMRoman10-Regular"/>
+        </w:rPr>
+        <w:t xml:space="preserve"> en un archivo</w:t>
+      </w:r>
+      <w:r>
+        <w:rPr>
+          <w:rFonts w:ascii="LMRoman10-Regular" w:hAnsi="LMRoman10-Regular" w:cs="LMRoman10-Regular"/>
+        </w:rPr>
+        <w:t>.</w:t>
+      </w:r>
+      <w:r>
+        <w:rPr>
+          <w:rFonts w:ascii="LMRoman10-Regular" w:hAnsi="LMRoman10-Regular" w:cs="LMRoman10-Regular"/>
+        </w:rPr>
+        <w:t xml:space="preserve"> D</w:t>
+      </w:r>
+      <w:r>
+        <w:rPr>
+          <w:rFonts w:ascii="LMRoman10-Regular" w:hAnsi="LMRoman10-Regular" w:cs="LMRoman10-Regular"/>
+        </w:rPr>
+        <w:t xml:space="preserve">ado que los dispositivos incluyen nuevos </w:t>
+      </w:r>
+      <w:r>
+        <w:rPr>
+          <w:rFonts w:ascii="LMRoman10-Regular" w:hAnsi="LMRoman10-Regular" w:cs="LMRoman10-Regular"/>
+        </w:rPr>
+        <w:t>features</w:t>
+      </w:r>
+      <w:r>
+        <w:rPr>
+          <w:rFonts w:ascii="LMRoman10-Regular" w:hAnsi="LMRoman10-Regular" w:cs="LMRoman10-Regular"/>
+        </w:rPr>
+        <w:t xml:space="preserve"> con</w:t>
+      </w:r>
+      <w:r>
+        <w:rPr>
+          <w:rFonts w:ascii="LMRoman10-Regular" w:hAnsi="LMRoman10-Regular" w:cs="LMRoman10-Regular"/>
+        </w:rPr>
+        <w:t xml:space="preserve"> </w:t>
+      </w:r>
+      <w:r>
+        <w:rPr>
+          <w:rFonts w:ascii="LMRoman10-Regular" w:hAnsi="LMRoman10-Regular" w:cs="LMRoman10-Regular"/>
+        </w:rPr>
+        <w:t>el rápido avance de</w:t>
+      </w:r>
+      <w:r>
+        <w:rPr>
+          <w:rFonts w:ascii="LMRoman10-Regular" w:hAnsi="LMRoman10-Regular" w:cs="LMRoman10-Regular"/>
+        </w:rPr>
+        <w:t xml:space="preserve"> la </w:t>
+      </w:r>
+      <w:r>
+        <w:rPr>
+          <w:rFonts w:ascii="LMRoman10-Regular" w:hAnsi="LMRoman10-Regular" w:cs="LMRoman10-Regular"/>
+        </w:rPr>
+        <w:t xml:space="preserve">tecnología, esta herencia permite la inclusión de nuevos </w:t>
+      </w:r>
+      <w:r>
+        <w:rPr>
+          <w:rFonts w:ascii="LMRoman10-Regular" w:hAnsi="LMRoman10-Regular" w:cs="LMRoman10-Regular"/>
+          <w:i/>
+        </w:rPr>
+        <w:t>Log</w:t>
+      </w:r>
+      <w:r>
+        <w:rPr>
+          <w:rFonts w:ascii="LMRoman10-Regular" w:hAnsi="LMRoman10-Regular" w:cs="LMRoman10-Regular"/>
+          <w:i/>
+        </w:rPr>
+        <w:t>-</w:t>
+      </w:r>
+      <w:r>
+        <w:rPr>
+          <w:rFonts w:ascii="LMRoman10-Regular" w:hAnsi="LMRoman10-Regular" w:cs="LMRoman10-Regular"/>
+          <w:i/>
+        </w:rPr>
+        <w:t>Types</w:t>
+      </w:r>
+      <w:r>
+        <w:rPr>
+          <w:rFonts w:ascii="LMRoman10-Regular" w:hAnsi="LMRoman10-Regular" w:cs="LMRoman10-Regular"/>
+        </w:rPr>
+        <w:t xml:space="preserve"> y su correspondiente </w:t>
+      </w:r>
+      <w:r>
+        <w:rPr>
+          <w:rFonts w:ascii="LMRoman10-Regular" w:hAnsi="LMRoman10-Regular" w:cs="LMRoman10-Regular"/>
+        </w:rPr>
+        <w:t xml:space="preserve">Receiver responsable del </w:t>
+      </w:r>
+      <w:r>
+        <w:rPr>
+          <w:rFonts w:ascii="LMRoman10-Regular" w:hAnsi="LMRoman10-Regular" w:cs="LMRoman10-Regular"/>
+        </w:rPr>
+        <w:t>monitoreo.</w:t>
+      </w:r>
+    </w:p>
+    <w:p>
+      <w:pPr>
+        <w:autoSpaceDE w:val="0"/>
+        <w:autoSpaceDN w:val="0"/>
+        <w:adjustRightInd w:val="0"/>
+        <w:spacing w:after="0" w:line="240" w:lineRule="auto"/>
+        <w:rPr>
+          <w:rFonts w:ascii="LMRoman10-Regular" w:hAnsi="LMRoman10-Regular" w:cs="LMRoman10-Regular"/>
+        </w:rPr>
+      </w:pPr>
+    </w:p>
+    <w:p>
+      <w:pPr>
+        <w:autoSpaceDE w:val="0"/>
+        <w:autoSpaceDN w:val="0"/>
+        <w:adjustRightInd w:val="0"/>
+        <w:spacing w:after="0" w:line="240" w:lineRule="auto"/>
+        <w:rPr>
+          <w:rFonts w:ascii="LMRoman10-Regular" w:hAnsi="LMRoman10-Regular" w:cs="LMRoman10-Regular"/>
+        </w:rPr>
+      </w:pPr>
+      <w:r>
+        <w:rPr>
+          <w:rFonts w:ascii="LMRoman10-Regular" w:hAnsi="LMRoman10-Regular" w:cs="LMRoman10-Regular"/>
+        </w:rPr>
+        <w:t>L</w:t>
+      </w:r>
+      <w:r>
+        <w:rPr>
+          <w:rFonts w:ascii="LMRoman10-Regular" w:hAnsi="LMRoman10-Regular" w:cs="LMRoman10-Regular"/>
+        </w:rPr>
+        <w:t xml:space="preserve">os </w:t>
+      </w:r>
+      <w:r>
+        <w:rPr>
+          <w:rFonts w:ascii="LMRoman10-Regular" w:hAnsi="LMRoman10-Regular" w:cs="LMRoman10-Regular"/>
+          <w:i/>
+        </w:rPr>
+        <w:t>Receivers</w:t>
+      </w:r>
+      <w:r>
+        <w:rPr>
+          <w:rFonts w:ascii="LMRoman10-Regular" w:hAnsi="LMRoman10-Regular" w:cs="LMRoman10-Regular"/>
+        </w:rPr>
+        <w:t xml:space="preserve"> </w:t>
+      </w:r>
+      <w:r>
+        <w:rPr>
+          <w:rFonts w:ascii="LMRoman10-Regular" w:hAnsi="LMRoman10-Regular" w:cs="LMRoman10-Regular"/>
+        </w:rPr>
+        <w:t xml:space="preserve">utilizan el comportamiento </w:t>
+      </w:r>
+      <w:r>
+        <w:rPr>
+          <w:rFonts w:ascii="LMRoman10-Regular" w:hAnsi="LMRoman10-Regular" w:cs="LMRoman10-Regular"/>
+        </w:rPr>
+        <w:t>provisto</w:t>
+      </w:r>
+      <w:r>
+        <w:rPr>
+          <w:rFonts w:ascii="LMRoman10-Regular" w:hAnsi="LMRoman10-Regular" w:cs="LMRoman10-Regular"/>
+        </w:rPr>
+        <w:t xml:space="preserve"> por las clases BroadcastReceiver y los </w:t>
+      </w:r>
+      <w:r>
+        <w:rPr>
+          <w:rFonts w:ascii="LMRoman10-Regular" w:hAnsi="LMRoman10-Regular" w:cs="LMRoman10-Regular"/>
+          <w:i/>
+        </w:rPr>
         <w:t>I</w:t>
       </w:r>
       <w:r>
         <w:rPr>
           <w:rFonts w:ascii="LMRoman10-Regular" w:hAnsi="LMRoman10-Regular" w:cs="LMRoman10-Regular"/>
-        </w:rPr>
-        <w:t xml:space="preserve">nicializado </w:t>
-      </w:r>
-      <w:r>
-        <w:rPr>
-          <w:rFonts w:ascii="LMRoman10-Regular" w:hAnsi="LMRoman10-Regular" w:cs="LMRoman10-Regular"/>
-        </w:rPr>
-        <w:t>al encender el</w:t>
-      </w:r>
-      <w:r>
-        <w:rPr>
-          <w:rFonts w:ascii="LMRoman10-Regular" w:hAnsi="LMRoman10-Regular" w:cs="LMRoman10-Regular"/>
-        </w:rPr>
-        <w:t xml:space="preserve"> aparato</w:t>
+          <w:i/>
+        </w:rPr>
+        <w:t>ntentFilter</w:t>
+      </w:r>
+      <w:r>
+        <w:rPr>
+          <w:rFonts w:ascii="LMRoman10-Regular" w:hAnsi="LMRoman10-Regular" w:cs="LMRoman10-Regular"/>
+        </w:rPr>
+        <w:t>.</w:t>
+      </w:r>
+      <w:r>
+        <w:rPr>
+          <w:rFonts w:ascii="LMRoman10-Regular" w:hAnsi="LMRoman10-Regular" w:cs="LMRoman10-Regular"/>
+        </w:rPr>
+        <w:t xml:space="preserve"> Un </w:t>
+      </w:r>
+      <w:r>
+        <w:rPr>
+          <w:rFonts w:ascii="LMRoman10-Regular" w:hAnsi="LMRoman10-Regular" w:cs="LMRoman10-Regular"/>
+        </w:rPr>
+        <w:t>b</w:t>
+      </w:r>
+      <w:r>
+        <w:rPr>
+          <w:rFonts w:ascii="LMRoman10-Regular" w:hAnsi="LMRoman10-Regular" w:cs="LMRoman10-Regular"/>
+        </w:rPr>
+        <w:t>roadcastReceiver es un proceso que corre en segundo plano y</w:t>
+      </w:r>
+      <w:r>
+        <w:rPr>
+          <w:rFonts w:ascii="LMRoman10-Regular" w:hAnsi="LMRoman10-Regular" w:cs="LMRoman10-Regular"/>
+        </w:rPr>
+        <w:t xml:space="preserve"> que</w:t>
+      </w:r>
+      <w:r>
+        <w:rPr>
+          <w:rFonts w:ascii="LMRoman10-Regular" w:hAnsi="LMRoman10-Regular" w:cs="LMRoman10-Regular"/>
+        </w:rPr>
+        <w:t xml:space="preserve"> puede ser activado por</w:t>
+      </w:r>
+      <w:r>
+        <w:rPr>
+          <w:rFonts w:ascii="LMRoman10-Regular" w:hAnsi="LMRoman10-Regular" w:cs="LMRoman10-Regular"/>
+        </w:rPr>
+        <w:t xml:space="preserve"> </w:t>
+      </w:r>
+      <w:r>
+        <w:rPr>
+          <w:rFonts w:ascii="LMRoman10-Regular" w:hAnsi="LMRoman10-Regular" w:cs="LMRoman10-Regular"/>
+        </w:rPr>
+        <w:t>llamadas a través de Intents. Para lograr esto se utilizan IntentFiltes con los c</w:t>
+      </w:r>
+      <w:r>
+        <w:rPr>
+          <w:rFonts w:ascii="LMRoman10-Regular" w:hAnsi="LMRoman10-Regular" w:cs="LMRoman10-Regular"/>
+        </w:rPr>
+        <w:t>uales se filtran</w:t>
+      </w:r>
+      <w:r>
+        <w:rPr>
+          <w:rFonts w:ascii="LMRoman10-Regular" w:hAnsi="LMRoman10-Regular" w:cs="LMRoman10-Regular"/>
+        </w:rPr>
+        <w:t xml:space="preserve"> las llamadas del sistema </w:t>
+      </w:r>
+      <w:r>
+        <w:rPr>
+          <w:rFonts w:ascii="LMRoman10-Regular" w:hAnsi="LMRoman10-Regular" w:cs="LMRoman10-Regular"/>
+        </w:rPr>
+        <w:t xml:space="preserve">para </w:t>
+      </w:r>
+      <w:r>
+        <w:rPr>
+          <w:rFonts w:ascii="LMRoman10-Regular" w:hAnsi="LMRoman10-Regular" w:cs="LMRoman10-Regular"/>
+        </w:rPr>
+        <w:t xml:space="preserve">solo atender a las </w:t>
+      </w:r>
+      <w:r>
+        <w:rPr>
+          <w:rFonts w:ascii="LMRoman10-Regular" w:hAnsi="LMRoman10-Regular" w:cs="LMRoman10-Regular"/>
+        </w:rPr>
+        <w:t xml:space="preserve">llamadas </w:t>
+      </w:r>
+      <w:r>
+        <w:rPr>
+          <w:rFonts w:ascii="LMRoman10-Regular" w:hAnsi="LMRoman10-Regular" w:cs="LMRoman10-Regular"/>
+        </w:rPr>
+        <w:t>que correspondan.</w:t>
+      </w:r>
+    </w:p>
+    <w:p>
+      <w:pPr>
+        <w:autoSpaceDE w:val="0"/>
+        <w:autoSpaceDN w:val="0"/>
+        <w:adjustRightInd w:val="0"/>
+        <w:spacing w:after="0" w:line="240" w:lineRule="auto"/>
+        <w:rPr>
+          <w:rFonts w:ascii="LMRoman10-Regular" w:hAnsi="LMRoman10-Regular" w:cs="LMRoman10-Regular"/>
+        </w:rPr>
+      </w:pPr>
+    </w:p>
+    <w:p>
+      <w:pPr>
+        <w:autoSpaceDE w:val="0"/>
+        <w:autoSpaceDN w:val="0"/>
+        <w:adjustRightInd w:val="0"/>
+        <w:spacing w:after="0" w:line="240" w:lineRule="auto"/>
+        <w:rPr>
+          <w:rFonts w:ascii="LMRoman10-Regular" w:hAnsi="LMRoman10-Regular" w:cs="LMRoman10-Regular"/>
+        </w:rPr>
+      </w:pPr>
+      <w:r>
+        <w:rPr>
+          <w:rFonts w:ascii="LMRoman10-Regular" w:hAnsi="LMRoman10-Regular" w:cs="LMRoman10-Regular"/>
+        </w:rPr>
+        <w:t xml:space="preserve">El sistema Android lanza eventos, en forma de </w:t>
+      </w:r>
+      <w:r>
+        <w:rPr>
+          <w:rFonts w:ascii="LMRoman10-Regular" w:hAnsi="LMRoman10-Regular" w:cs="LMRoman10-Regular"/>
+          <w:i/>
+        </w:rPr>
+        <w:t>Intents</w:t>
+      </w:r>
+      <w:r>
+        <w:rPr>
+          <w:rFonts w:ascii="LMRoman10-Regular" w:hAnsi="LMRoman10-Regular" w:cs="LMRoman10-Regular"/>
+        </w:rPr>
+        <w:t>, cuando ocurre un acontecimiento</w:t>
+      </w:r>
+      <w:r>
+        <w:rPr>
+          <w:rFonts w:ascii="LMRoman10-Regular" w:hAnsi="LMRoman10-Regular" w:cs="LMRoman10-Regular"/>
+        </w:rPr>
+        <w:t xml:space="preserve"> importante</w:t>
+      </w:r>
+      <w:r>
+        <w:rPr>
+          <w:rFonts w:ascii="LMRoman10-Regular" w:hAnsi="LMRoman10-Regular" w:cs="LMRoman10-Regular"/>
+        </w:rPr>
+        <w:t>, en este caso un cambio de estado en el aparato. Cada Receiver</w:t>
       </w:r>
       <w:r>
         <w:rPr>
@@ -2403,824 +3143,269 @@
         <w:rPr>
           <w:rFonts w:ascii="LMRoman10-Regular" w:hAnsi="LMRoman10-Regular" w:cs="LMRoman10-Regular"/>
         </w:rPr>
+        <w:t xml:space="preserve"> durante s</w:t>
+      </w:r>
+      <w:r>
+        <w:rPr>
+          <w:rFonts w:ascii="LMRoman10-Regular" w:hAnsi="LMRoman10-Regular" w:cs="LMRoman10-Regular"/>
+        </w:rPr>
+        <w:t>u</w:t>
+      </w:r>
+      <w:r>
+        <w:rPr>
+          <w:rFonts w:ascii="LMRoman10-Regular" w:hAnsi="LMRoman10-Regular" w:cs="LMRoman10-Regular"/>
+        </w:rPr>
+        <w:t xml:space="preserve"> creación</w:t>
+      </w:r>
+      <w:r>
+        <w:rPr>
+          <w:rFonts w:ascii="LMRoman10-Regular" w:hAnsi="LMRoman10-Regular" w:cs="LMRoman10-Regular"/>
+        </w:rPr>
+        <w:t>,</w:t>
+      </w:r>
+      <w:r>
+        <w:rPr>
+          <w:rFonts w:ascii="LMRoman10-Regular" w:hAnsi="LMRoman10-Regular" w:cs="LMRoman10-Regular"/>
+        </w:rPr>
+        <w:t xml:space="preserve"> se suscribe al evento correspondiente. De esta manera se evita la existencia de un proceso </w:t>
+      </w:r>
+      <w:r>
+        <w:rPr>
+          <w:rFonts w:ascii="LMRoman10-Regular" w:hAnsi="LMRoman10-Regular" w:cs="LMRoman10-Regular"/>
+        </w:rPr>
+        <w:t>activo</w:t>
+      </w:r>
+      <w:r>
+        <w:rPr>
+          <w:rFonts w:ascii="LMRoman10-Regular" w:hAnsi="LMRoman10-Regular" w:cs="LMRoman10-Regular"/>
+        </w:rPr>
+        <w:t xml:space="preserve"> encargado de monitorear el estado del dispositivo</w:t>
+      </w:r>
+      <w:r>
+        <w:rPr>
+          <w:rFonts w:ascii="LMRoman10-Regular" w:hAnsi="LMRoman10-Regular" w:cs="LMRoman10-Regular"/>
+        </w:rPr>
+        <w:t>,</w:t>
+      </w:r>
+      <w:r>
+        <w:rPr>
+          <w:rFonts w:ascii="LMRoman10-Regular" w:hAnsi="LMRoman10-Regular" w:cs="LMRoman10-Regular"/>
+        </w:rPr>
         <w:t xml:space="preserve"> </w:t>
       </w:r>
       <w:r>
         <w:rPr>
           <w:rFonts w:ascii="LMRoman10-Regular" w:hAnsi="LMRoman10-Regular" w:cs="LMRoman10-Regular"/>
         </w:rPr>
-        <w:t xml:space="preserve">inicializa los </w:t>
+        <w:t xml:space="preserve">cada </w:t>
+      </w:r>
+      <w:r>
+        <w:rPr>
+          <w:rFonts w:ascii="LMRoman10-Regular" w:hAnsi="LMRoman10-Regular" w:cs="LMRoman10-Regular"/>
+        </w:rPr>
+        <w:t>intervalos</w:t>
+      </w:r>
+      <w:r>
+        <w:rPr>
+          <w:rFonts w:ascii="LMRoman10-Regular" w:hAnsi="LMRoman10-Regular" w:cs="LMRoman10-Regular"/>
+        </w:rPr>
+        <w:t xml:space="preserve"> fijos </w:t>
+      </w:r>
+      <w:r>
+        <w:rPr>
+          <w:rFonts w:ascii="LMRoman10-Regular" w:hAnsi="LMRoman10-Regular" w:cs="LMRoman10-Regular"/>
+        </w:rPr>
+        <w:t>de tiempo, ahorrando una gran cantidad de energía.</w:t>
+      </w:r>
+    </w:p>
+    <w:p>
+      <w:pPr>
+        <w:autoSpaceDE w:val="0"/>
+        <w:autoSpaceDN w:val="0"/>
+        <w:adjustRightInd w:val="0"/>
+        <w:spacing w:after="0" w:line="240" w:lineRule="auto"/>
+        <w:rPr>
+          <w:rFonts w:ascii="LMRoman10-Regular" w:hAnsi="LMRoman10-Regular" w:cs="LMRoman10-Regular"/>
+        </w:rPr>
+      </w:pPr>
+    </w:p>
+    <w:p>
+      <w:pPr>
+        <w:autoSpaceDE w:val="0"/>
+        <w:autoSpaceDN w:val="0"/>
+        <w:adjustRightInd w:val="0"/>
+        <w:spacing w:after="0" w:line="240" w:lineRule="auto"/>
+        <w:rPr>
+          <w:rFonts w:ascii="LMRoman10-Regular" w:hAnsi="LMRoman10-Regular" w:cs="LMRoman10-Regular"/>
+        </w:rPr>
+      </w:pPr>
+      <w:r>
+        <w:rPr>
+          <w:rFonts w:ascii="LMRoman10-Regular" w:hAnsi="LMRoman10-Regular" w:cs="LMRoman10-Regular"/>
+        </w:rPr>
+        <w:t xml:space="preserve">Cada Intent utilizado por los Receivers debe ser incluido en el archivo </w:t>
       </w:r>
       <w:r>
         <w:rPr>
           <w:rFonts w:ascii="LMRoman10-Regular" w:hAnsi="LMRoman10-Regular" w:cs="LMRoman10-Regular"/>
           <w:i/>
         </w:rPr>
-        <w:t>R</w:t>
+        <w:t>Andriod</w:t>
       </w:r>
       <w:r>
         <w:rPr>
           <w:rFonts w:ascii="LMRoman10-Regular" w:hAnsi="LMRoman10-Regular" w:cs="LMRoman10-Regular"/>
           <w:i/>
         </w:rPr>
-        <w:t>eceivers</w:t>
-      </w:r>
-      <w:r>
-        <w:rPr>
-          <w:rFonts w:ascii="LMRoman10-Regular" w:hAnsi="LMRoman10-Regular" w:cs="LMRoman10-Regular"/>
-        </w:rPr>
-        <w:t xml:space="preserve"> comenzando</w:t>
-      </w:r>
-      <w:r>
-        <w:rPr>
-          <w:rFonts w:ascii="LMRoman10-Regular" w:hAnsi="LMRoman10-Regular" w:cs="LMRoman10-Regular"/>
-        </w:rPr>
-        <w:t xml:space="preserve"> el monitoreo</w:t>
-      </w:r>
-      <w:r>
-        <w:rPr>
-          <w:rFonts w:ascii="LMRoman10-Regular" w:hAnsi="LMRoman10-Regular" w:cs="LMRoman10-Regular"/>
-        </w:rPr>
-        <w:t xml:space="preserve"> del dispositivo</w:t>
-      </w:r>
-      <w:r>
-        <w:rPr>
-          <w:rFonts w:ascii="LMRoman10-Regular" w:hAnsi="LMRoman10-Regular" w:cs="LMRoman10-Regular"/>
-        </w:rPr>
-        <w:t>.</w:t>
-      </w:r>
-      <w:r>
-        <w:rPr>
-          <w:rFonts w:ascii="LMRoman10-Regular" w:hAnsi="LMRoman10-Regular" w:cs="LMRoman10-Regular"/>
-        </w:rPr>
-        <w:t xml:space="preserve"> Existe la posibilidad de que el sistema operativo elimine el servicio en caso de necesitar recursos para</w:t>
-      </w:r>
-      <w:r>
-        <w:rPr>
-          <w:rFonts w:ascii="LMRoman10-Regular" w:hAnsi="LMRoman10-Regular" w:cs="LMRoman10-Regular"/>
-        </w:rPr>
-        <w:t xml:space="preserve"> otros procesos, en este caso</w:t>
-      </w:r>
-      <w:r>
-        <w:rPr>
-          <w:rFonts w:ascii="LMRoman10-Regular" w:hAnsi="LMRoman10-Regular" w:cs="LMRoman10-Regular"/>
-        </w:rPr>
-        <w:t xml:space="preserve"> el </w:t>
+        <w:t>Manifest</w:t>
       </w:r>
       <w:r>
         <w:rPr>
           <w:rFonts w:ascii="LMRoman10-Regular" w:hAnsi="LMRoman10-Regular" w:cs="LMRoman10-Regular"/>
           <w:i/>
         </w:rPr>
-        <w:t>S</w:t>
-      </w:r>
-      <w:r>
-        <w:rPr>
-          <w:rFonts w:ascii="LMRoman10-Regular" w:hAnsi="LMRoman10-Regular" w:cs="LMRoman10-Regular"/>
-          <w:i/>
-        </w:rPr>
-        <w:t>ervicio</w:t>
-      </w:r>
-      <w:r>
-        <w:rPr>
-          <w:rFonts w:ascii="LMRoman10-Regular" w:hAnsi="LMRoman10-Regular" w:cs="LMRoman10-Regular"/>
-        </w:rPr>
-        <w:t xml:space="preserve"> se reinicia automáticamente.</w:t>
-      </w:r>
-    </w:p>
-    <w:p>
-      <w:pPr>
-        <w:autoSpaceDE w:val="0"/>
-        <w:autoSpaceDN w:val="0"/>
-        <w:adjustRightInd w:val="0"/>
-        <w:spacing w:after="0" w:line="240" w:lineRule="auto"/>
-        <w:rPr>
-          <w:rFonts w:ascii="LMRoman10-Regular" w:hAnsi="LMRoman10-Regular" w:cs="LMRoman10-Regular"/>
-        </w:rPr>
-      </w:pPr>
-    </w:p>
-    <w:p>
-      <w:pPr>
-        <w:autoSpaceDE w:val="0"/>
-        <w:autoSpaceDN w:val="0"/>
-        <w:adjustRightInd w:val="0"/>
-        <w:spacing w:after="0" w:line="240" w:lineRule="auto"/>
-        <w:rPr>
-          <w:rFonts w:ascii="LMRoman10-Regular" w:hAnsi="LMRoman10-Regular" w:cs="LMRoman10-Regular"/>
-          <w:b/>
-        </w:rPr>
-      </w:pPr>
-      <w:r>
-        <w:rPr>
-          <w:rFonts w:ascii="LMRoman10-Regular" w:hAnsi="LMRoman10-Regular" w:cs="LMRoman10-Regular"/>
-          <w:b/>
-          <w:u w:val="single"/>
-        </w:rPr>
-        <w:t xml:space="preserve">4.1.2.2 </w:t>
-      </w:r>
-      <w:r>
-        <w:rPr>
-          <w:rFonts w:ascii="LMRoman10-Regular" w:hAnsi="LMRoman10-Regular" w:cs="LMRoman10-Regular"/>
-          <w:b/>
-          <w:u w:val="single"/>
-        </w:rPr>
-        <w:t>Receivers</w:t>
-      </w:r>
-      <w:r>
-        <w:rPr>
-          <w:rFonts w:ascii="LMRoman10-Regular" w:hAnsi="LMRoman10-Regular" w:cs="LMRoman10-Regular"/>
-          <w:b/>
-        </w:rPr>
-        <w:t>:</w:t>
-      </w:r>
-    </w:p>
-    <w:p>
-      <w:pPr>
-        <w:autoSpaceDE w:val="0"/>
-        <w:autoSpaceDN w:val="0"/>
-        <w:adjustRightInd w:val="0"/>
-        <w:spacing w:after="0" w:line="240" w:lineRule="auto"/>
-        <w:rPr>
-          <w:rFonts w:ascii="LMRoman10-Regular" w:hAnsi="LMRoman10-Regular" w:cs="LMRoman10-Regular"/>
-        </w:rPr>
-      </w:pPr>
-    </w:p>
-    <w:p>
-      <w:pPr>
-        <w:autoSpaceDE w:val="0"/>
-        <w:autoSpaceDN w:val="0"/>
-        <w:adjustRightInd w:val="0"/>
-        <w:spacing w:after="0" w:line="240" w:lineRule="auto"/>
-        <w:rPr>
-          <w:rFonts w:ascii="LMRoman10-Regular" w:hAnsi="LMRoman10-Regular" w:cs="LMRoman10-Regular"/>
-        </w:rPr>
-      </w:pPr>
-      <w:r>
-        <w:rPr>
-          <w:rFonts w:ascii="LMRoman10-Regular" w:hAnsi="LMRoman10-Regular" w:cs="LMRoman10-Regular"/>
-        </w:rPr>
-        <w:t>Heredando de una clase abstracta</w:t>
-      </w:r>
-      <w:r>
-        <w:rPr>
-          <w:rFonts w:ascii="LMRoman10-Regular" w:hAnsi="LMRoman10-Regular" w:cs="LMRoman10-Regular"/>
-        </w:rPr>
-        <w:t xml:space="preserve"> </w:t>
-      </w:r>
-      <w:r>
-        <w:rPr>
-          <w:rFonts w:ascii="LMRoman10-Regular" w:hAnsi="LMRoman10-Regular" w:cs="LMRoman10-Regular"/>
-          <w:i/>
-        </w:rPr>
-        <w:t>GeneralLoggingReceiver</w:t>
-      </w:r>
-      <w:r>
-        <w:rPr>
-          <w:rFonts w:ascii="LMRoman10-Regular" w:hAnsi="LMRoman10-Regular" w:cs="LMRoman10-Regular"/>
-        </w:rPr>
-        <w:t xml:space="preserve">  la cual provee la funcionalidad de escritura </w:t>
-      </w:r>
-      <w:r>
-        <w:rPr>
-          <w:rFonts w:ascii="LMRoman10-Regular" w:hAnsi="LMRoman10-Regular" w:cs="LMRoman10-Regular"/>
-        </w:rPr>
-        <w:t xml:space="preserve">en </w:t>
-      </w:r>
-      <w:r>
-        <w:rPr>
-          <w:rFonts w:ascii="LMRoman10-Regular" w:hAnsi="LMRoman10-Regular" w:cs="LMRoman10-Regular"/>
-        </w:rPr>
-        <w:t>el log</w:t>
-      </w:r>
-      <w:r>
-        <w:rPr>
-          <w:rFonts w:ascii="LMRoman10-Regular" w:hAnsi="LMRoman10-Regular" w:cs="LMRoman10-Regular"/>
-        </w:rPr>
-        <w:t xml:space="preserve">, permiten el monitoreo de </w:t>
-      </w:r>
-      <w:r>
-        <w:rPr>
-          <w:rFonts w:ascii="LMRoman10-Regular" w:hAnsi="LMRoman10-Regular" w:cs="LMRoman10-Regular"/>
-        </w:rPr>
-        <w:t xml:space="preserve">un </w:t>
-      </w:r>
-      <w:r>
-        <w:rPr>
-          <w:rFonts w:ascii="LMRoman10-Regular" w:hAnsi="LMRoman10-Regular" w:cs="LMRoman10-Regular"/>
-          <w:i/>
-        </w:rPr>
-        <w:t>LogType</w:t>
-      </w:r>
-      <w:r>
-        <w:rPr>
-          <w:rFonts w:ascii="LMRoman10-Regular" w:hAnsi="LMRoman10-Regular" w:cs="LMRoman10-Regular"/>
-        </w:rPr>
-        <w:t xml:space="preserve">. Cada receiver </w:t>
-      </w:r>
-      <w:r>
-        <w:rPr>
-          <w:rFonts w:ascii="LMRoman10-Regular" w:hAnsi="LMRoman10-Regular" w:cs="LMRoman10-Regular"/>
-        </w:rPr>
-        <w:t xml:space="preserve">registra un </w:t>
-      </w:r>
-      <w:r>
-        <w:rPr>
-          <w:rFonts w:ascii="LMRoman10-Regular" w:hAnsi="LMRoman10-Regular" w:cs="LMRoman10-Regular"/>
-        </w:rPr>
-        <w:t>único</w:t>
-      </w:r>
-      <w:r>
-        <w:rPr>
-          <w:rFonts w:ascii="LMRoman10-Regular" w:hAnsi="LMRoman10-Regular" w:cs="LMRoman10-Regular"/>
-        </w:rPr>
-        <w:t xml:space="preserve"> </w:t>
-      </w:r>
-      <w:r>
-        <w:rPr>
-          <w:rFonts w:ascii="LMRoman10-Regular" w:hAnsi="LMRoman10-Regular" w:cs="LMRoman10-Regular"/>
-          <w:i/>
-        </w:rPr>
-        <w:t>Log</w:t>
-      </w:r>
-      <w:r>
-        <w:rPr>
-          <w:rFonts w:ascii="LMRoman10-Regular" w:hAnsi="LMRoman10-Regular" w:cs="LMRoman10-Regular"/>
-          <w:i/>
-        </w:rPr>
-        <w:t>Type</w:t>
-      </w:r>
-      <w:r>
-        <w:rPr>
-          <w:rFonts w:ascii="LMRoman10-Regular" w:hAnsi="LMRoman10-Regular" w:cs="LMRoman10-Regular"/>
-        </w:rPr>
-        <w:t xml:space="preserve"> y durante s</w:t>
-      </w:r>
-      <w:r>
-        <w:rPr>
-          <w:rFonts w:ascii="LMRoman10-Regular" w:hAnsi="LMRoman10-Regular" w:cs="LMRoman10-Regular"/>
-        </w:rPr>
-        <w:t>u</w:t>
-      </w:r>
-      <w:r>
-        <w:rPr>
-          <w:rFonts w:ascii="LMRoman10-Regular" w:hAnsi="LMRoman10-Regular" w:cs="LMRoman10-Regular"/>
-        </w:rPr>
-        <w:t xml:space="preserve"> ejecución</w:t>
-      </w:r>
-      <w:r>
-        <w:rPr>
-          <w:rFonts w:ascii="LMRoman10-Regular" w:hAnsi="LMRoman10-Regular" w:cs="LMRoman10-Regular"/>
-        </w:rPr>
-        <w:t>,</w:t>
-      </w:r>
-      <w:r>
-        <w:rPr>
-          <w:rFonts w:ascii="LMRoman10-Regular" w:hAnsi="LMRoman10-Regular" w:cs="LMRoman10-Regular"/>
-        </w:rPr>
-        <w:t xml:space="preserve"> al momento de detectar el evento correspondiente</w:t>
-      </w:r>
-      <w:r>
-        <w:rPr>
-          <w:rFonts w:ascii="LMRoman10-Regular" w:hAnsi="LMRoman10-Regular" w:cs="LMRoman10-Regular"/>
-        </w:rPr>
-        <w:t>,</w:t>
-      </w:r>
-      <w:r>
-        <w:rPr>
-          <w:rFonts w:ascii="LMRoman10-Regular" w:hAnsi="LMRoman10-Regular" w:cs="LMRoman10-Regular"/>
-        </w:rPr>
-        <w:t xml:space="preserve"> obtiene un listado de </w:t>
-      </w:r>
-      <w:r>
-        <w:rPr>
-          <w:rFonts w:ascii="LMRoman10-Regular" w:hAnsi="LMRoman10-Regular" w:cs="LMRoman10-Regular"/>
-        </w:rPr>
-        <w:t xml:space="preserve">pares </w:t>
-      </w:r>
-      <w:r>
-        <w:rPr>
-          <w:rFonts w:ascii="LMRoman10-Regular" w:hAnsi="LMRoman10-Regular" w:cs="LMRoman10-Regular"/>
-        </w:rPr>
-        <w:t>Property-</w:t>
-      </w:r>
-      <w:r>
-        <w:rPr>
-          <w:rFonts w:ascii="LMRoman10-Regular" w:hAnsi="LMRoman10-Regular" w:cs="LMRoman10-Regular"/>
-        </w:rPr>
-        <w:t>Value</w:t>
-      </w:r>
-      <w:r>
-        <w:rPr>
-          <w:rFonts w:ascii="LMRoman10-Regular" w:hAnsi="LMRoman10-Regular" w:cs="LMRoman10-Regular"/>
-        </w:rPr>
-        <w:t>,</w:t>
-      </w:r>
-      <w:r>
-        <w:rPr>
-          <w:rFonts w:ascii="LMRoman10-Regular" w:hAnsi="LMRoman10-Regular" w:cs="LMRoman10-Regular"/>
-        </w:rPr>
-        <w:t xml:space="preserve"> </w:t>
-      </w:r>
-      <w:r>
-        <w:rPr>
-          <w:rFonts w:ascii="LMRoman10-Regular" w:hAnsi="LMRoman10-Regular" w:cs="LMRoman10-Regular"/>
-        </w:rPr>
-        <w:t>del sistema</w:t>
-      </w:r>
-      <w:r>
-        <w:rPr>
-          <w:rFonts w:ascii="LMRoman10-Regular" w:hAnsi="LMRoman10-Regular" w:cs="LMRoman10-Regular"/>
-        </w:rPr>
-        <w:t>,</w:t>
-      </w:r>
-      <w:r>
-        <w:rPr>
-          <w:rFonts w:ascii="LMRoman10-Regular" w:hAnsi="LMRoman10-Regular" w:cs="LMRoman10-Regular"/>
-        </w:rPr>
-        <w:t xml:space="preserve"> </w:t>
-      </w:r>
-      <w:r>
-        <w:rPr>
-          <w:rFonts w:ascii="LMRoman10-Regular" w:hAnsi="LMRoman10-Regular" w:cs="LMRoman10-Regular"/>
-        </w:rPr>
-        <w:t>que luego serán almacenadas</w:t>
-      </w:r>
-      <w:r>
-        <w:rPr>
-          <w:rFonts w:ascii="LMRoman10-Regular" w:hAnsi="LMRoman10-Regular" w:cs="LMRoman10-Regular"/>
-        </w:rPr>
-        <w:t xml:space="preserve"> en un archivo</w:t>
-      </w:r>
-      <w:r>
-        <w:rPr>
-          <w:rFonts w:ascii="LMRoman10-Regular" w:hAnsi="LMRoman10-Regular" w:cs="LMRoman10-Regular"/>
-        </w:rPr>
-        <w:t>.</w:t>
-      </w:r>
-      <w:r>
-        <w:rPr>
-          <w:rFonts w:ascii="LMRoman10-Regular" w:hAnsi="LMRoman10-Regular" w:cs="LMRoman10-Regular"/>
-        </w:rPr>
-        <w:t xml:space="preserve"> D</w:t>
-      </w:r>
-      <w:r>
-        <w:rPr>
-          <w:rFonts w:ascii="LMRoman10-Regular" w:hAnsi="LMRoman10-Regular" w:cs="LMRoman10-Regular"/>
-        </w:rPr>
-        <w:t xml:space="preserve">ado que los dispositivos incluyen nuevos </w:t>
-      </w:r>
-      <w:r>
-        <w:rPr>
-          <w:rFonts w:ascii="LMRoman10-Regular" w:hAnsi="LMRoman10-Regular" w:cs="LMRoman10-Regular"/>
-        </w:rPr>
-        <w:t>features</w:t>
-      </w:r>
-      <w:r>
-        <w:rPr>
-          <w:rFonts w:ascii="LMRoman10-Regular" w:hAnsi="LMRoman10-Regular" w:cs="LMRoman10-Regular"/>
-        </w:rPr>
-        <w:t xml:space="preserve"> a medida que avanza la </w:t>
-      </w:r>
-      <w:r>
-        <w:rPr>
-          <w:rFonts w:ascii="LMRoman10-Regular" w:hAnsi="LMRoman10-Regular" w:cs="LMRoman10-Regular"/>
-        </w:rPr>
-        <w:t xml:space="preserve">tecnología, esta herencia permite la inclusión de nuevos </w:t>
-      </w:r>
-      <w:r>
-        <w:rPr>
-          <w:rFonts w:ascii="LMRoman10-Regular" w:hAnsi="LMRoman10-Regular" w:cs="LMRoman10-Regular"/>
-          <w:i/>
-        </w:rPr>
-        <w:t>LogTypes</w:t>
-      </w:r>
-      <w:r>
-        <w:rPr>
-          <w:rFonts w:ascii="LMRoman10-Regular" w:hAnsi="LMRoman10-Regular" w:cs="LMRoman10-Regular"/>
-        </w:rPr>
-        <w:t xml:space="preserve"> y su correspondiente monitoreo.</w:t>
-      </w:r>
-    </w:p>
-    <w:p>
-      <w:pPr>
-        <w:autoSpaceDE w:val="0"/>
-        <w:autoSpaceDN w:val="0"/>
-        <w:adjustRightInd w:val="0"/>
-        <w:spacing w:after="0" w:line="240" w:lineRule="auto"/>
-        <w:rPr>
-          <w:rFonts w:ascii="LMRoman10-Regular" w:hAnsi="LMRoman10-Regular" w:cs="LMRoman10-Regular"/>
-        </w:rPr>
-      </w:pPr>
-    </w:p>
-    <w:p>
-      <w:pPr>
-        <w:autoSpaceDE w:val="0"/>
-        <w:autoSpaceDN w:val="0"/>
-        <w:adjustRightInd w:val="0"/>
-        <w:spacing w:after="0" w:line="240" w:lineRule="auto"/>
-        <w:rPr>
-          <w:rFonts w:ascii="LMRoman10-Regular" w:hAnsi="LMRoman10-Regular" w:cs="LMRoman10-Regular"/>
-        </w:rPr>
-      </w:pPr>
-      <w:r>
-        <w:rPr>
-          <w:rFonts w:ascii="LMRoman10-Regular" w:hAnsi="LMRoman10-Regular" w:cs="LMRoman10-Regular"/>
-        </w:rPr>
-        <w:t>L</w:t>
-      </w:r>
-      <w:r>
-        <w:rPr>
-          <w:rFonts w:ascii="LMRoman10-Regular" w:hAnsi="LMRoman10-Regular" w:cs="LMRoman10-Regular"/>
-        </w:rPr>
-        <w:t xml:space="preserve">os </w:t>
-      </w:r>
-      <w:r>
-        <w:rPr>
-          <w:rFonts w:ascii="LMRoman10-Regular" w:hAnsi="LMRoman10-Regular" w:cs="LMRoman10-Regular"/>
-          <w:i/>
-        </w:rPr>
-        <w:t>Receivers</w:t>
-      </w:r>
-      <w:r>
-        <w:rPr>
-          <w:rFonts w:ascii="LMRoman10-Regular" w:hAnsi="LMRoman10-Regular" w:cs="LMRoman10-Regular"/>
-        </w:rPr>
-        <w:t xml:space="preserve"> </w:t>
-      </w:r>
-      <w:r>
-        <w:rPr>
-          <w:rFonts w:ascii="LMRoman10-Regular" w:hAnsi="LMRoman10-Regular" w:cs="LMRoman10-Regular"/>
-        </w:rPr>
-        <w:t xml:space="preserve">utilizan el comportamiento </w:t>
-      </w:r>
-      <w:r>
-        <w:rPr>
-          <w:rFonts w:ascii="LMRoman10-Regular" w:hAnsi="LMRoman10-Regular" w:cs="LMRoman10-Regular"/>
-        </w:rPr>
-        <w:t>provisto</w:t>
-      </w:r>
-      <w:r>
-        <w:rPr>
-          <w:rFonts w:ascii="LMRoman10-Regular" w:hAnsi="LMRoman10-Regular" w:cs="LMRoman10-Regular"/>
-        </w:rPr>
-        <w:t xml:space="preserve"> por las clases </w:t>
+        <w:t>.xml</w:t>
+      </w:r>
+      <w:r>
+        <w:rPr>
+          <w:rFonts w:ascii="LMRoman10-Regular" w:hAnsi="LMRoman10-Regular" w:cs="LMRoman10-Regular"/>
+        </w:rPr>
+        <w:t xml:space="preserve"> de la aplicación. De esta manera </w:t>
+      </w:r>
+      <w:r>
+        <w:rPr>
+          <w:rFonts w:ascii="LMRoman10-Regular" w:hAnsi="LMRoman10-Regular" w:cs="LMRoman10-Regular"/>
+        </w:rPr>
+        <w:t>al momento de la instalación se obtienen los permisos de sistema operativo para acceder la información específica de cada feature.</w:t>
+      </w:r>
+    </w:p>
+    <w:p>
+      <w:pPr>
+        <w:autoSpaceDE w:val="0"/>
+        <w:autoSpaceDN w:val="0"/>
+        <w:adjustRightInd w:val="0"/>
+        <w:spacing w:after="0" w:line="240" w:lineRule="auto"/>
+        <w:rPr>
+          <w:rFonts w:ascii="LMRoman10-Regular" w:hAnsi="LMRoman10-Regular" w:cs="LMRoman10-Regular"/>
+        </w:rPr>
+      </w:pPr>
+    </w:p>
+    <w:p>
+      <w:pPr>
+        <w:autoSpaceDE w:val="0"/>
+        <w:autoSpaceDN w:val="0"/>
+        <w:adjustRightInd w:val="0"/>
+        <w:spacing w:after="0" w:line="240" w:lineRule="auto"/>
+        <w:rPr>
+          <w:rFonts w:ascii="LMRoman10-Regular" w:hAnsi="LMRoman10-Regular" w:cs="LMRoman10-Regular"/>
+          <w:b/>
+          <w:u w:val="single"/>
+        </w:rPr>
+      </w:pPr>
+      <w:r>
+        <w:rPr>
+          <w:rFonts w:ascii="LMRoman10-Regular" w:hAnsi="LMRoman10-Regular" w:cs="LMRoman10-Regular"/>
+          <w:b/>
+          <w:u w:val="single"/>
+        </w:rPr>
+        <w:t xml:space="preserve">4.1.2.3 </w:t>
+      </w:r>
+      <w:r>
+        <w:rPr>
+          <w:rFonts w:ascii="LMRoman10-Regular" w:hAnsi="LMRoman10-Regular" w:cs="LMRoman10-Regular"/>
+          <w:b/>
+          <w:u w:val="single"/>
+        </w:rPr>
+        <w:t>Commands y CommandManager:</w:t>
+      </w:r>
+    </w:p>
+    <w:p>
+      <w:pPr>
+        <w:autoSpaceDE w:val="0"/>
+        <w:autoSpaceDN w:val="0"/>
+        <w:adjustRightInd w:val="0"/>
+        <w:spacing w:after="0" w:line="240" w:lineRule="auto"/>
+        <w:rPr>
+          <w:rFonts w:ascii="LMRoman10-Regular" w:hAnsi="LMRoman10-Regular" w:cs="LMRoman10-Regular"/>
+        </w:rPr>
+      </w:pPr>
+    </w:p>
+    <w:p>
+      <w:pPr>
+        <w:autoSpaceDE w:val="0"/>
+        <w:autoSpaceDN w:val="0"/>
+        <w:adjustRightInd w:val="0"/>
+        <w:spacing w:after="0" w:line="240" w:lineRule="auto"/>
+        <w:rPr>
+          <w:rFonts w:ascii="LMRoman10-Regular" w:hAnsi="LMRoman10-Regular" w:cs="LMRoman10-Regular"/>
+        </w:rPr>
+      </w:pPr>
+      <w:r>
+        <w:rPr>
+          <w:rFonts w:ascii="LMRoman10-Regular" w:hAnsi="LMRoman10-Regular" w:cs="LMRoman10-Regular"/>
+        </w:rPr>
+        <w:lastRenderedPageBreak/>
+        <w:t xml:space="preserve">Dentro de la aplicación existe el componente CommandManager, en el cual se mantiene un registro del estado actual del dispositivo. </w:t>
+      </w:r>
+      <w:r>
+        <w:rPr>
+          <w:rFonts w:ascii="LMRoman10-Regular" w:hAnsi="LMRoman10-Regular" w:cs="LMRoman10-Regular"/>
+        </w:rPr>
+        <w:t xml:space="preserve">Este estado nos permite saber en cualquier momento cual es el último estado del sistema. Este estado está representado por un vector de valores en un objeto del tipo </w:t>
       </w:r>
       <w:proofErr w:type="spellStart"/>
       <w:r>
         <w:rPr>
           <w:rFonts w:ascii="LMRoman10-Regular" w:hAnsi="LMRoman10-Regular" w:cs="LMRoman10-Regular"/>
         </w:rPr>
-        <w:t>BroadcastReceiver</w:t>
+        <w:t>hashTable</w:t>
       </w:r>
       <w:proofErr w:type="spellEnd"/>
       <w:r>
         <w:rPr>
           <w:rFonts w:ascii="LMRoman10-Regular" w:hAnsi="LMRoman10-Regular" w:cs="LMRoman10-Regular"/>
         </w:rPr>
-        <w:t xml:space="preserve"> y los </w:t>
-      </w:r>
-      <w:r>
-        <w:rPr>
-          <w:rFonts w:ascii="LMRoman10-Regular" w:hAnsi="LMRoman10-Regular" w:cs="LMRoman10-Regular"/>
-          <w:i/>
-        </w:rPr>
-        <w:t>I</w:t>
-      </w:r>
-      <w:r>
-        <w:rPr>
-          <w:rFonts w:ascii="LMRoman10-Regular" w:hAnsi="LMRoman10-Regular" w:cs="LMRoman10-Regular"/>
-          <w:i/>
-        </w:rPr>
-        <w:t>ntentFilter</w:t>
-      </w:r>
-      <w:r>
-        <w:rPr>
-          <w:rFonts w:ascii="LMRoman10-Regular" w:hAnsi="LMRoman10-Regular" w:cs="LMRoman10-Regular"/>
-        </w:rPr>
-        <w:t>.</w:t>
-      </w:r>
-      <w:r>
-        <w:rPr>
-          <w:rFonts w:ascii="LMRoman10-Regular" w:hAnsi="LMRoman10-Regular" w:cs="LMRoman10-Regular"/>
-        </w:rPr>
-        <w:t xml:space="preserve"> Un </w:t>
-      </w:r>
-      <w:proofErr w:type="spellStart"/>
-      <w:r>
-        <w:rPr>
-          <w:rFonts w:ascii="LMRoman10-Regular" w:hAnsi="LMRoman10-Regular" w:cs="LMRoman10-Regular"/>
-        </w:rPr>
-        <w:t>roadcastReceiver</w:t>
-      </w:r>
-      <w:proofErr w:type="spellEnd"/>
-      <w:r>
-        <w:rPr>
-          <w:rFonts w:ascii="LMRoman10-Regular" w:hAnsi="LMRoman10-Regular" w:cs="LMRoman10-Regular"/>
-        </w:rPr>
-        <w:t xml:space="preserve"> es un proceso que corre en segundo plano y puede ser activado por</w:t>
-      </w:r>
-      <w:r>
-        <w:rPr>
-          <w:rFonts w:ascii="LMRoman10-Regular" w:hAnsi="LMRoman10-Regular" w:cs="LMRoman10-Regular"/>
-        </w:rPr>
-        <w:t xml:space="preserve"> </w:t>
-      </w:r>
-      <w:r>
-        <w:rPr>
-          <w:rFonts w:ascii="LMRoman10-Regular" w:hAnsi="LMRoman10-Regular" w:cs="LMRoman10-Regular"/>
-        </w:rPr>
-        <w:t>llamadas a través de Intents. Para lograr esto se utilizan IntentFiltes con los cuales filtrar las llamadas del sistema y solo atender a las que correspondan.</w:t>
-      </w:r>
-    </w:p>
-    <w:p>
-      <w:pPr>
-        <w:autoSpaceDE w:val="0"/>
-        <w:autoSpaceDN w:val="0"/>
-        <w:adjustRightInd w:val="0"/>
-        <w:spacing w:after="0" w:line="240" w:lineRule="auto"/>
-        <w:rPr>
-          <w:rFonts w:ascii="LMRoman10-Regular" w:hAnsi="LMRoman10-Regular" w:cs="LMRoman10-Regular"/>
-        </w:rPr>
-      </w:pPr>
-    </w:p>
-    <w:p>
-      <w:pPr>
-        <w:autoSpaceDE w:val="0"/>
-        <w:autoSpaceDN w:val="0"/>
-        <w:adjustRightInd w:val="0"/>
-        <w:spacing w:after="0" w:line="240" w:lineRule="auto"/>
-        <w:rPr>
-          <w:rFonts w:ascii="LMRoman10-Regular" w:hAnsi="LMRoman10-Regular" w:cs="LMRoman10-Regular"/>
-        </w:rPr>
-      </w:pPr>
-      <w:r>
-        <w:rPr>
-          <w:rFonts w:ascii="LMRoman10-Regular" w:hAnsi="LMRoman10-Regular" w:cs="LMRoman10-Regular"/>
-        </w:rPr>
-        <w:t xml:space="preserve">El sistema Android lanza eventos, en forma de </w:t>
-      </w:r>
-      <w:r>
-        <w:rPr>
-          <w:rFonts w:ascii="LMRoman10-Regular" w:hAnsi="LMRoman10-Regular" w:cs="LMRoman10-Regular"/>
-          <w:i/>
-        </w:rPr>
-        <w:t>Intents</w:t>
-      </w:r>
-      <w:r>
-        <w:rPr>
-          <w:rFonts w:ascii="LMRoman10-Regular" w:hAnsi="LMRoman10-Regular" w:cs="LMRoman10-Regular"/>
-        </w:rPr>
-        <w:t>, cuando ocurre un acontecimiento</w:t>
-      </w:r>
-      <w:r>
-        <w:rPr>
-          <w:rFonts w:ascii="LMRoman10-Regular" w:hAnsi="LMRoman10-Regular" w:cs="LMRoman10-Regular"/>
-        </w:rPr>
-        <w:t xml:space="preserve"> importante</w:t>
-      </w:r>
-      <w:r>
-        <w:rPr>
-          <w:rFonts w:ascii="LMRoman10-Regular" w:hAnsi="LMRoman10-Regular" w:cs="LMRoman10-Regular"/>
-        </w:rPr>
-        <w:t>, en este caso un cambio de estado en el aparato. Cada Receiver</w:t>
-      </w:r>
-      <w:r>
-        <w:rPr>
-          <w:rFonts w:ascii="LMRoman10-Regular" w:hAnsi="LMRoman10-Regular" w:cs="LMRoman10-Regular"/>
-        </w:rPr>
-        <w:t>,</w:t>
-      </w:r>
-      <w:r>
-        <w:rPr>
-          <w:rFonts w:ascii="LMRoman10-Regular" w:hAnsi="LMRoman10-Regular" w:cs="LMRoman10-Regular"/>
-        </w:rPr>
-        <w:t xml:space="preserve"> durante s</w:t>
-      </w:r>
-      <w:r>
-        <w:rPr>
-          <w:rFonts w:ascii="LMRoman10-Regular" w:hAnsi="LMRoman10-Regular" w:cs="LMRoman10-Regular"/>
-        </w:rPr>
-        <w:t>u</w:t>
-      </w:r>
-      <w:r>
-        <w:rPr>
-          <w:rFonts w:ascii="LMRoman10-Regular" w:hAnsi="LMRoman10-Regular" w:cs="LMRoman10-Regular"/>
-        </w:rPr>
-        <w:t xml:space="preserve"> creación</w:t>
-      </w:r>
-      <w:r>
-        <w:rPr>
-          <w:rFonts w:ascii="LMRoman10-Regular" w:hAnsi="LMRoman10-Regular" w:cs="LMRoman10-Regular"/>
-        </w:rPr>
-        <w:t>,</w:t>
-      </w:r>
-      <w:r>
-        <w:rPr>
-          <w:rFonts w:ascii="LMRoman10-Regular" w:hAnsi="LMRoman10-Regular" w:cs="LMRoman10-Regular"/>
-        </w:rPr>
-        <w:t xml:space="preserve"> se suscribe al evento correspondiente. De esta manera se evita la existencia de un proceso demonio encargado de monitorear el estado del dispositivo</w:t>
-      </w:r>
-      <w:r>
-        <w:rPr>
-          <w:rFonts w:ascii="LMRoman10-Regular" w:hAnsi="LMRoman10-Regular" w:cs="LMRoman10-Regular"/>
-        </w:rPr>
-        <w:t>,</w:t>
-      </w:r>
-      <w:r>
-        <w:rPr>
-          <w:rFonts w:ascii="LMRoman10-Regular" w:hAnsi="LMRoman10-Regular" w:cs="LMRoman10-Regular"/>
-        </w:rPr>
-        <w:t xml:space="preserve"> </w:t>
-      </w:r>
-      <w:r>
-        <w:rPr>
-          <w:rFonts w:ascii="LMRoman10-Regular" w:hAnsi="LMRoman10-Regular" w:cs="LMRoman10-Regular"/>
-        </w:rPr>
-        <w:t xml:space="preserve">cada </w:t>
-      </w:r>
-      <w:r>
-        <w:rPr>
-          <w:rFonts w:ascii="LMRoman10-Regular" w:hAnsi="LMRoman10-Regular" w:cs="LMRoman10-Regular"/>
-        </w:rPr>
-        <w:t>intervalos</w:t>
-      </w:r>
-      <w:r>
-        <w:rPr>
-          <w:rFonts w:ascii="LMRoman10-Regular" w:hAnsi="LMRoman10-Regular" w:cs="LMRoman10-Regular"/>
-        </w:rPr>
-        <w:t xml:space="preserve"> fijos </w:t>
-      </w:r>
-      <w:r>
-        <w:rPr>
-          <w:rFonts w:ascii="LMRoman10-Regular" w:hAnsi="LMRoman10-Regular" w:cs="LMRoman10-Regular"/>
-        </w:rPr>
-        <w:t>de tiempo, ahorrando una gran cantidad de energía.</w:t>
-      </w:r>
-    </w:p>
-    <w:p>
-      <w:pPr>
-        <w:autoSpaceDE w:val="0"/>
-        <w:autoSpaceDN w:val="0"/>
-        <w:adjustRightInd w:val="0"/>
-        <w:spacing w:after="0" w:line="240" w:lineRule="auto"/>
-        <w:rPr>
-          <w:rFonts w:ascii="LMRoman10-Regular" w:hAnsi="LMRoman10-Regular" w:cs="LMRoman10-Regular"/>
-        </w:rPr>
-      </w:pPr>
-    </w:p>
-    <w:p>
-      <w:pPr>
-        <w:autoSpaceDE w:val="0"/>
-        <w:autoSpaceDN w:val="0"/>
-        <w:adjustRightInd w:val="0"/>
-        <w:spacing w:after="0" w:line="240" w:lineRule="auto"/>
-        <w:rPr>
-          <w:rFonts w:ascii="LMRoman10-Regular" w:hAnsi="LMRoman10-Regular" w:cs="LMRoman10-Regular"/>
-        </w:rPr>
-      </w:pPr>
-      <w:r>
-        <w:rPr>
-          <w:rFonts w:ascii="LMRoman10-Regular" w:hAnsi="LMRoman10-Regular" w:cs="LMRoman10-Regular"/>
-        </w:rPr>
-        <w:t xml:space="preserve">Cada Intent utilizado por los Receivers debe ser incluido en el archivo </w:t>
-      </w:r>
-      <w:r>
-        <w:rPr>
-          <w:rFonts w:ascii="LMRoman10-Regular" w:hAnsi="LMRoman10-Regular" w:cs="LMRoman10-Regular"/>
-          <w:i/>
-        </w:rPr>
-        <w:t>Andriod</w:t>
-      </w:r>
-      <w:r>
-        <w:rPr>
-          <w:rFonts w:ascii="LMRoman10-Regular" w:hAnsi="LMRoman10-Regular" w:cs="LMRoman10-Regular"/>
-          <w:i/>
-        </w:rPr>
-        <w:t>Manifest</w:t>
-      </w:r>
-      <w:r>
-        <w:rPr>
-          <w:rFonts w:ascii="LMRoman10-Regular" w:hAnsi="LMRoman10-Regular" w:cs="LMRoman10-Regular"/>
-          <w:i/>
-        </w:rPr>
-        <w:t>.xml</w:t>
-      </w:r>
-      <w:r>
-        <w:rPr>
-          <w:rFonts w:ascii="LMRoman10-Regular" w:hAnsi="LMRoman10-Regular" w:cs="LMRoman10-Regular"/>
-        </w:rPr>
-        <w:t xml:space="preserve"> de la aplicación. De esta manera </w:t>
-      </w:r>
-      <w:r>
-        <w:rPr>
-          <w:rFonts w:ascii="LMRoman10-Regular" w:hAnsi="LMRoman10-Regular" w:cs="LMRoman10-Regular"/>
-        </w:rPr>
-        <w:t>al momento de la instalación se obtienen los permisos de sistema operativo para acceder la información específica de cada feature.</w:t>
-      </w:r>
-    </w:p>
-    <w:p>
-      <w:pPr>
-        <w:autoSpaceDE w:val="0"/>
-        <w:autoSpaceDN w:val="0"/>
-        <w:adjustRightInd w:val="0"/>
-        <w:spacing w:after="0" w:line="240" w:lineRule="auto"/>
-        <w:rPr>
-          <w:rFonts w:ascii="LMRoman10-Regular" w:hAnsi="LMRoman10-Regular" w:cs="LMRoman10-Regular"/>
-        </w:rPr>
-      </w:pPr>
-    </w:p>
-    <w:p>
-      <w:pPr>
-        <w:autoSpaceDE w:val="0"/>
-        <w:autoSpaceDN w:val="0"/>
-        <w:adjustRightInd w:val="0"/>
-        <w:spacing w:after="0" w:line="240" w:lineRule="auto"/>
-        <w:rPr>
-          <w:rFonts w:ascii="LMRoman10-Regular" w:hAnsi="LMRoman10-Regular" w:cs="LMRoman10-Regular"/>
-          <w:b/>
-          <w:u w:val="single"/>
-        </w:rPr>
-      </w:pPr>
-      <w:r>
-        <w:rPr>
-          <w:rFonts w:ascii="LMRoman10-Regular" w:hAnsi="LMRoman10-Regular" w:cs="LMRoman10-Regular"/>
-          <w:b/>
-          <w:u w:val="single"/>
-        </w:rPr>
-        <w:t xml:space="preserve">4.1.2.3 </w:t>
-      </w:r>
-      <w:r>
-        <w:rPr>
-          <w:rFonts w:ascii="LMRoman10-Regular" w:hAnsi="LMRoman10-Regular" w:cs="LMRoman10-Regular"/>
-          <w:b/>
-          <w:u w:val="single"/>
-        </w:rPr>
-        <w:t>Commands y CommandManager:</w:t>
-      </w:r>
-    </w:p>
-    <w:p>
-      <w:pPr>
-        <w:autoSpaceDE w:val="0"/>
-        <w:autoSpaceDN w:val="0"/>
-        <w:adjustRightInd w:val="0"/>
-        <w:spacing w:after="0" w:line="240" w:lineRule="auto"/>
-        <w:rPr>
-          <w:rFonts w:ascii="LMRoman10-Regular" w:hAnsi="LMRoman10-Regular" w:cs="LMRoman10-Regular"/>
-        </w:rPr>
-      </w:pPr>
-    </w:p>
-    <w:p>
-      <w:pPr>
-        <w:autoSpaceDE w:val="0"/>
-        <w:autoSpaceDN w:val="0"/>
-        <w:adjustRightInd w:val="0"/>
-        <w:spacing w:after="0" w:line="240" w:lineRule="auto"/>
-        <w:rPr>
-          <w:rFonts w:ascii="LMRoman10-Regular" w:hAnsi="LMRoman10-Regular" w:cs="LMRoman10-Regular"/>
-        </w:rPr>
-      </w:pPr>
-      <w:r>
-        <w:rPr>
-          <w:rFonts w:ascii="LMRoman10-Regular" w:hAnsi="LMRoman10-Regular" w:cs="LMRoman10-Regular"/>
-        </w:rPr>
-        <w:t xml:space="preserve">Dentro de la aplicación existe el componente CommandManager, en el cual se mantiene un registro del estado actual del dispositivo. </w:t>
-      </w:r>
-      <w:r>
-        <w:rPr>
-          <w:rFonts w:ascii="LMRoman10-Regular" w:hAnsi="LMRoman10-Regular" w:cs="LMRoman10-Regular"/>
-        </w:rPr>
-        <w:t xml:space="preserve">Este estado nos permite saber en cualquier momento cual es el último estado del sistema. Este estado está representado por un vector de valores en un objeto del tipo </w:t>
-      </w:r>
-      <w:proofErr w:type="spellStart"/>
-      <w:r>
-        <w:rPr>
-          <w:rFonts w:ascii="LMRoman10-Regular" w:hAnsi="LMRoman10-Regular" w:cs="LMRoman10-Regular"/>
-        </w:rPr>
-        <w:t>hashTable</w:t>
-      </w:r>
-      <w:proofErr w:type="spellEnd"/>
-      <w:r>
-        <w:rPr>
-          <w:rFonts w:ascii="LMRoman10-Regular" w:hAnsi="LMRoman10-Regular" w:cs="LMRoman10-Regular"/>
-        </w:rPr>
-        <w:t>. Cuando un nuevo evento es detectado por los Receivers del sistema los datos sin persistidos en el archivo del log, en este momento también se actualiza el vector de estados.</w:t>
-      </w:r>
-    </w:p>
-    <w:p>
-      <w:pPr>
-        <w:autoSpaceDE w:val="0"/>
-        <w:autoSpaceDN w:val="0"/>
-        <w:adjustRightInd w:val="0"/>
-        <w:spacing w:after="0" w:line="240" w:lineRule="auto"/>
-        <w:rPr>
-          <w:rFonts w:ascii="LMRoman10-Regular" w:hAnsi="LMRoman10-Regular" w:cs="LMRoman10-Regular"/>
-        </w:rPr>
-      </w:pPr>
-      <w:r>
-        <w:rPr>
-          <w:rFonts w:ascii="LMRoman10-Regular" w:hAnsi="LMRoman10-Regular" w:cs="LMRoman10-Regular"/>
-        </w:rPr>
-        <w:lastRenderedPageBreak/>
+        <w:t>. Cuando un nuevo evento es detectado por los Receivers del sistema</w:t>
+      </w:r>
+      <w:r>
+        <w:rPr>
+          <w:rFonts w:ascii="LMRoman10-Regular" w:hAnsi="LMRoman10-Regular" w:cs="LMRoman10-Regular"/>
+        </w:rPr>
+        <w:t>, los datos so</w:t>
+      </w:r>
+      <w:r>
+        <w:rPr>
+          <w:rFonts w:ascii="LMRoman10-Regular" w:hAnsi="LMRoman10-Regular" w:cs="LMRoman10-Regular"/>
+        </w:rPr>
+        <w:t>n</w:t>
+      </w:r>
+      <w:r>
+        <w:rPr>
+          <w:rFonts w:ascii="LMRoman10-Regular" w:hAnsi="LMRoman10-Regular" w:cs="LMRoman10-Regular"/>
+        </w:rPr>
+        <w:t xml:space="preserve"> persistidos en el archivo de</w:t>
+      </w:r>
+      <w:r>
+        <w:rPr>
+          <w:rFonts w:ascii="LMRoman10-Regular" w:hAnsi="LMRoman10-Regular" w:cs="LMRoman10-Regular"/>
+        </w:rPr>
+        <w:t xml:space="preserve"> log, en este momento también se actualiza el vector de estados.</w:t>
+      </w:r>
+    </w:p>
+    <w:p>
+      <w:pPr>
+        <w:autoSpaceDE w:val="0"/>
+        <w:autoSpaceDN w:val="0"/>
+        <w:adjustRightInd w:val="0"/>
+        <w:spacing w:after="0" w:line="240" w:lineRule="auto"/>
+        <w:rPr>
+          <w:rFonts w:ascii="LMRoman10-Regular" w:hAnsi="LMRoman10-Regular" w:cs="LMRoman10-Regular"/>
+        </w:rPr>
+      </w:pPr>
+      <w:r>
+        <w:rPr>
+          <w:rFonts w:ascii="LMRoman10-Regular" w:hAnsi="LMRoman10-Regular" w:cs="LMRoman10-Regular"/>
+        </w:rPr>
         <w:t xml:space="preserve">Este componente también nos permite disminuir significativamente el espacio requerido por los archivos de </w:t>
       </w:r>
       <w:proofErr w:type="spellStart"/>
@@ -3848,7 +4033,19 @@
         <w:rPr>
           <w:rFonts w:ascii="LMRoman10-Regular" w:hAnsi="LMRoman10-Regular" w:cs="LMRoman10-Regular"/>
         </w:rPr>
-        <w:t xml:space="preserve">En el ejemplo se puede ver que solo en el caso de que la variable </w:t>
+        <w:t xml:space="preserve">En </w:t>
+      </w:r>
+      <w:r>
+        <w:rPr>
+          <w:rFonts w:ascii="LMRoman10-Regular" w:hAnsi="LMRoman10-Regular" w:cs="LMRoman10-Regular"/>
+        </w:rPr>
+        <w:t>este</w:t>
+      </w:r>
+      <w:r>
+        <w:rPr>
+          <w:rFonts w:ascii="LMRoman10-Regular" w:hAnsi="LMRoman10-Regular" w:cs="LMRoman10-Regular"/>
+        </w:rPr>
+        <w:t xml:space="preserve"> ejemplo se puede ver que solo en el caso de que la variable </w:t>
       </w:r>
       <w:r>
         <w:rPr>
@@ -3874,24 +4071,60 @@
         <w:rPr>
           <w:rFonts w:ascii="LMRoman10-Regular" w:hAnsi="LMRoman10-Regular" w:cs="LMRoman10-Regular"/>
         </w:rPr>
-        <w:t xml:space="preserve"> sea positiva se guarda la información.</w:t>
-      </w:r>
-    </w:p>
-    <w:p>
-      <w:pPr>
-        <w:autoSpaceDE w:val="0"/>
-        <w:autoSpaceDN w:val="0"/>
-        <w:adjustRightInd w:val="0"/>
-        <w:spacing w:after="0" w:line="240" w:lineRule="auto"/>
-        <w:rPr>
-          <w:rFonts w:ascii="LMRoman10-Regular" w:hAnsi="LMRoman10-Regular" w:cs="LMRoman10-Regular"/>
-        </w:rPr>
-      </w:pPr>
-      <w:r>
-        <w:rPr>
-          <w:rFonts w:ascii="LMRoman10-Regular" w:hAnsi="LMRoman10-Regular" w:cs="LMRoman10-Regular"/>
-        </w:rPr>
-        <w:t>Este mecanismo provee la flexibilidad para agregar nuevos LogTypes e incrementar el número de properties dentro de un LogType, sin alterar el funcionamiento descripto.</w:t>
+        <w:t xml:space="preserve"> sea positiva se </w:t>
+      </w:r>
+      <w:r>
+        <w:rPr>
+          <w:rFonts w:ascii="LMRoman10-Regular" w:hAnsi="LMRoman10-Regular" w:cs="LMRoman10-Regular"/>
+        </w:rPr>
+        <w:t>registra</w:t>
+      </w:r>
+      <w:r>
+        <w:rPr>
+          <w:rFonts w:ascii="LMRoman10-Regular" w:hAnsi="LMRoman10-Regular" w:cs="LMRoman10-Regular"/>
+        </w:rPr>
+        <w:t xml:space="preserve"> la información.</w:t>
+      </w:r>
+    </w:p>
+    <w:p>
+      <w:pPr>
+        <w:autoSpaceDE w:val="0"/>
+        <w:autoSpaceDN w:val="0"/>
+        <w:adjustRightInd w:val="0"/>
+        <w:spacing w:after="0" w:line="240" w:lineRule="auto"/>
+        <w:rPr>
+          <w:rFonts w:ascii="LMRoman10-Regular" w:hAnsi="LMRoman10-Regular" w:cs="LMRoman10-Regular"/>
+        </w:rPr>
+      </w:pPr>
+      <w:r>
+        <w:rPr>
+          <w:rFonts w:ascii="LMRoman10-Regular" w:hAnsi="LMRoman10-Regular" w:cs="LMRoman10-Regular"/>
+        </w:rPr>
+        <w:t>Este mecanismo provee la flexibilidad para agregar nuevos Log</w:t>
+      </w:r>
+      <w:r>
+        <w:rPr>
+          <w:rFonts w:ascii="LMRoman10-Regular" w:hAnsi="LMRoman10-Regular" w:cs="LMRoman10-Regular"/>
+        </w:rPr>
+        <w:t>-</w:t>
+      </w:r>
+      <w:r>
+        <w:rPr>
+          <w:rFonts w:ascii="LMRoman10-Regular" w:hAnsi="LMRoman10-Regular" w:cs="LMRoman10-Regular"/>
+        </w:rPr>
+        <w:t>Types e incrementar el número de properties dentro de un Log</w:t>
+      </w:r>
+      <w:r>
+        <w:rPr>
+          <w:rFonts w:ascii="LMRoman10-Regular" w:hAnsi="LMRoman10-Regular" w:cs="LMRoman10-Regular"/>
+        </w:rPr>
+        <w:t>-</w:t>
+      </w:r>
+      <w:r>
+        <w:rPr>
+          <w:rFonts w:ascii="LMRoman10-Regular" w:hAnsi="LMRoman10-Regular" w:cs="LMRoman10-Regular"/>
+        </w:rPr>
+        <w:t>Type, sin alterar el funcionamiento descripto.</w:t>
       </w:r>
     </w:p>
     <w:p>
@@ -4060,6 +4293,7 @@
           <w:noProof/>
           <w:lang w:eastAsia="es-AR"/>
         </w:rPr>
+        <w:lastRenderedPageBreak/>
         <w:drawing>
           <wp:inline distT="0" distB="0" distL="0" distR="0">
             <wp:extent cx="5943600" cy="2971905"/>
@@ -4172,7 +4406,6 @@
           <w:b/>
           <w:u w:val="single"/>
         </w:rPr>
-        <w:lastRenderedPageBreak/>
         <w:t xml:space="preserve">4.1.2.4 </w:t>
       </w:r>
       <w:r>
@@ -4211,277 +4444,740 @@
         </w:rPr>
         <w:t xml:space="preserve">Toda la información generada por la aplicación, será almacenada en archivos de texto plano, siguiendo el formato especifico explicado con anterioridad. Con el objetivo de almacenar la información de manera organizada, se decidió generar archivo por </w:t>
       </w:r>
+      <w:r>
+        <w:rPr>
+          <w:rFonts w:ascii="LMRoman10-Regular" w:hAnsi="LMRoman10-Regular" w:cs="LMRoman10-Regular"/>
+        </w:rPr>
+        <w:t>día</w:t>
+      </w:r>
+      <w:r>
+        <w:rPr>
+          <w:rFonts w:ascii="LMRoman10-Regular" w:hAnsi="LMRoman10-Regular" w:cs="LMRoman10-Regular"/>
+        </w:rPr>
+        <w:t xml:space="preserve"> dentro de un directorio creado por la aplicación. El nombre de cada archivo contiene la fecha en la cual fue generado y la información correspondiente. De esta manera también logramos reducir el espacio requerido, ya que no es necesario </w:t>
+      </w:r>
+      <w:r>
+        <w:rPr>
+          <w:rFonts w:ascii="LMRoman10-Regular" w:hAnsi="LMRoman10-Regular" w:cs="LMRoman10-Regular"/>
+        </w:rPr>
+        <w:t>registrar</w:t>
+      </w:r>
+      <w:r>
+        <w:rPr>
+          <w:rFonts w:ascii="LMRoman10-Regular" w:hAnsi="LMRoman10-Regular" w:cs="LMRoman10-Regular"/>
+        </w:rPr>
+        <w:t xml:space="preserve"> la fecha en cada línea del archivo.</w:t>
+      </w:r>
+    </w:p>
+    <w:p>
+      <w:pPr>
+        <w:autoSpaceDE w:val="0"/>
+        <w:autoSpaceDN w:val="0"/>
+        <w:adjustRightInd w:val="0"/>
+        <w:spacing w:after="0" w:line="240" w:lineRule="auto"/>
+        <w:rPr>
+          <w:rFonts w:ascii="LMRoman10-Regular" w:hAnsi="LMRoman10-Regular" w:cs="LMRoman10-Regular"/>
+        </w:rPr>
+      </w:pPr>
+    </w:p>
+    <w:p>
+      <w:pPr>
+        <w:autoSpaceDE w:val="0"/>
+        <w:autoSpaceDN w:val="0"/>
+        <w:adjustRightInd w:val="0"/>
+        <w:spacing w:after="0" w:line="240" w:lineRule="auto"/>
+        <w:rPr>
+          <w:rFonts w:ascii="LMRoman10-Regular" w:hAnsi="LMRoman10-Regular" w:cs="LMRoman10-Regular"/>
+        </w:rPr>
+      </w:pPr>
+      <w:r>
+        <w:rPr>
+          <w:rFonts w:ascii="LMRoman10-Regular" w:hAnsi="LMRoman10-Regular" w:cs="LMRoman10-Regular"/>
+        </w:rPr>
+        <w:t>Con el objetivo de no alterar el uso de la energía a la hora de enviar los datos recolectados al servidor, la aplicación tiene configurado</w:t>
+      </w:r>
+      <w:r>
+        <w:rPr>
+          <w:rFonts w:ascii="LMRoman10-Regular" w:hAnsi="LMRoman10-Regular" w:cs="LMRoman10-Regular"/>
+        </w:rPr>
+        <w:t>,</w:t>
+      </w:r>
+      <w:r>
+        <w:rPr>
+          <w:rFonts w:ascii="LMRoman10-Regular" w:hAnsi="LMRoman10-Regular" w:cs="LMRoman10-Regular"/>
+        </w:rPr>
+        <w:t xml:space="preserve"> por defecto, enviar los datos solo si, el aparato está actualmente cargando la batería y tienen acceso a internet por Wifi, de esta manera ahorramos el consumo de batería en el envío de datos y no utilizamos la red 3G, con la cual existen más riesgos de errores y puede ocasionar gastos extras al usuario. Con el fin de enviar siempre archivos completos y no particionar los datos generados para un </w:t>
+      </w:r>
+      <w:r>
+        <w:rPr>
+          <w:rFonts w:ascii="LMRoman10-Regular" w:hAnsi="LMRoman10-Regular" w:cs="LMRoman10-Regular"/>
+        </w:rPr>
+        <w:t>día</w:t>
+      </w:r>
+      <w:r>
+        <w:rPr>
+          <w:rFonts w:ascii="LMRoman10-Regular" w:hAnsi="LMRoman10-Regular" w:cs="LMRoman10-Regular"/>
+        </w:rPr>
+        <w:t xml:space="preserve"> específico, se decidió no enviar el archivo correspondiente al </w:t>
+      </w:r>
+      <w:r>
+        <w:rPr>
+          <w:rFonts w:ascii="LMRoman10-Regular" w:hAnsi="LMRoman10-Regular" w:cs="LMRoman10-Regular"/>
+        </w:rPr>
+        <w:t>día</w:t>
+      </w:r>
+      <w:r>
+        <w:rPr>
+          <w:rFonts w:ascii="LMRoman10-Regular" w:hAnsi="LMRoman10-Regular" w:cs="LMRoman10-Regular"/>
+        </w:rPr>
+        <w:t xml:space="preserve"> en curs</w:t>
+      </w:r>
+      <w:r>
+        <w:rPr>
+          <w:rFonts w:ascii="LMRoman10-Regular" w:hAnsi="LMRoman10-Regular" w:cs="LMRoman10-Regular"/>
+        </w:rPr>
+        <w:t xml:space="preserve">o ya que este </w:t>
+      </w:r>
+      <w:r>
+        <w:rPr>
+          <w:rFonts w:ascii="LMRoman10-Regular" w:hAnsi="LMRoman10-Regular" w:cs="LMRoman10-Regular"/>
+        </w:rPr>
+        <w:t>estará</w:t>
+      </w:r>
+      <w:r>
+        <w:rPr>
+          <w:rFonts w:ascii="LMRoman10-Regular" w:hAnsi="LMRoman10-Regular" w:cs="LMRoman10-Regular"/>
+        </w:rPr>
+        <w:t xml:space="preserve"> siendo utilizado.</w:t>
+      </w:r>
+    </w:p>
+    <w:p>
+      <w:pPr>
+        <w:autoSpaceDE w:val="0"/>
+        <w:autoSpaceDN w:val="0"/>
+        <w:adjustRightInd w:val="0"/>
+        <w:spacing w:after="0" w:line="240" w:lineRule="auto"/>
+        <w:rPr>
+          <w:rFonts w:ascii="LMRoman10-Regular" w:hAnsi="LMRoman10-Regular" w:cs="LMRoman10-Regular"/>
+        </w:rPr>
+      </w:pPr>
+      <w:r>
+        <w:rPr>
+          <w:rFonts w:ascii="LMRoman10-Regular" w:hAnsi="LMRoman10-Regular" w:cs="LMRoman10-Regular"/>
+        </w:rPr>
+        <w:t>Una vez que se obtiene la lista de archivos a enviar, se genera un paquete comprimido y este es enviado al servidor.</w:t>
+      </w:r>
+    </w:p>
+    <w:p>
+      <w:pPr>
+        <w:autoSpaceDE w:val="0"/>
+        <w:autoSpaceDN w:val="0"/>
+        <w:adjustRightInd w:val="0"/>
+        <w:spacing w:after="0" w:line="240" w:lineRule="auto"/>
+        <w:rPr>
+          <w:rFonts w:ascii="LMRoman10-Regular" w:hAnsi="LMRoman10-Regular" w:cs="LMRoman10-Regular"/>
+        </w:rPr>
+      </w:pPr>
+    </w:p>
+    <w:p>
+      <w:pPr>
+        <w:autoSpaceDE w:val="0"/>
+        <w:autoSpaceDN w:val="0"/>
+        <w:adjustRightInd w:val="0"/>
+        <w:spacing w:after="0" w:line="240" w:lineRule="auto"/>
+        <w:rPr>
+          <w:rFonts w:ascii="LMRoman10-Regular" w:hAnsi="LMRoman10-Regular" w:cs="LMRoman10-Regular"/>
+          <w:b/>
+          <w:u w:val="single"/>
+        </w:rPr>
+      </w:pPr>
+      <w:r>
+        <w:rPr>
+          <w:rFonts w:ascii="LMRoman10-Regular" w:hAnsi="LMRoman10-Regular" w:cs="LMRoman10-Regular"/>
+          <w:b/>
+          <w:u w:val="single"/>
+        </w:rPr>
+        <w:t xml:space="preserve">4.2 </w:t>
+      </w:r>
+      <w:r>
+        <w:rPr>
+          <w:rFonts w:ascii="LMRoman10-Regular" w:hAnsi="LMRoman10-Regular" w:cs="LMRoman10-Regular"/>
+          <w:b/>
+          <w:u w:val="single"/>
+        </w:rPr>
+        <w:t>WebService:</w:t>
+      </w:r>
+    </w:p>
+    <w:p>
+      <w:pPr>
+        <w:autoSpaceDE w:val="0"/>
+        <w:autoSpaceDN w:val="0"/>
+        <w:adjustRightInd w:val="0"/>
+        <w:spacing w:after="0" w:line="240" w:lineRule="auto"/>
+        <w:rPr>
+          <w:rFonts w:ascii="LMRoman10-Regular" w:hAnsi="LMRoman10-Regular" w:cs="LMRoman10-Regular"/>
+        </w:rPr>
+      </w:pPr>
+    </w:p>
+    <w:p>
+      <w:pPr>
+        <w:autoSpaceDE w:val="0"/>
+        <w:autoSpaceDN w:val="0"/>
+        <w:adjustRightInd w:val="0"/>
+        <w:spacing w:after="0" w:line="240" w:lineRule="auto"/>
+        <w:rPr>
+          <w:rFonts w:ascii="LMRoman10-Regular" w:hAnsi="LMRoman10-Regular" w:cs="LMRoman10-Regular"/>
+        </w:rPr>
+      </w:pPr>
+      <w:r>
+        <w:rPr>
+          <w:rFonts w:ascii="LMRoman10-Regular" w:hAnsi="LMRoman10-Regular" w:cs="LMRoman10-Regular"/>
+        </w:rPr>
+        <w:t xml:space="preserve">Para realizar la comunicación de datos entre el dispositivo móvil y el servidor se utiliza un WebService SOAP el cual debido a su protocolo estandarizado nos permite comunicar sin problemas diferentes tecnologías, como son en este caso, nuestro servidor </w:t>
+      </w:r>
+      <w:r>
+        <w:rPr>
+          <w:rFonts w:ascii="LMRoman10-Regular" w:hAnsi="LMRoman10-Regular" w:cs="LMRoman10-Regular"/>
+        </w:rPr>
+        <w:t xml:space="preserve">desarrollado en la sobre la plataforma </w:t>
+      </w:r>
+      <w:r>
+        <w:rPr>
+          <w:rFonts w:ascii="LMRoman10-Regular" w:hAnsi="LMRoman10-Regular" w:cs="LMRoman10-Regular"/>
+        </w:rPr>
+        <w:t>.Net con la aplicación Android.</w:t>
+      </w:r>
+    </w:p>
+    <w:p>
+      <w:pPr>
+        <w:autoSpaceDE w:val="0"/>
+        <w:autoSpaceDN w:val="0"/>
+        <w:adjustRightInd w:val="0"/>
+        <w:spacing w:after="0" w:line="240" w:lineRule="auto"/>
+        <w:rPr>
+          <w:rFonts w:ascii="LMRoman10-Regular" w:hAnsi="LMRoman10-Regular" w:cs="LMRoman10-Regular"/>
+        </w:rPr>
+      </w:pPr>
+      <w:r>
+        <w:rPr>
+          <w:rFonts w:ascii="LMRoman10-Regular" w:hAnsi="LMRoman10-Regular" w:cs="LMRoman10-Regular"/>
+        </w:rPr>
+        <w:t xml:space="preserve">Este WebService nos provee los métodos para almacenar los datos recolectados por los usuarios en una base de datos relacional, </w:t>
+      </w:r>
+      <w:r>
+        <w:rPr>
+          <w:rFonts w:ascii="LMRoman10-Regular" w:hAnsi="LMRoman10-Regular" w:cs="LMRoman10-Regular"/>
+        </w:rPr>
+        <w:t>que corre sobre un motor</w:t>
+      </w:r>
+      <w:r>
+        <w:rPr>
+          <w:rFonts w:ascii="LMRoman10-Regular" w:hAnsi="LMRoman10-Regular" w:cs="LMRoman10-Regular"/>
+        </w:rPr>
+        <w:t xml:space="preserve"> </w:t>
+      </w:r>
       <w:proofErr w:type="spellStart"/>
       <w:r>
         <w:rPr>
           <w:rFonts w:ascii="LMRoman10-Regular" w:hAnsi="LMRoman10-Regular" w:cs="LMRoman10-Regular"/>
         </w:rPr>
-        <w:t>dia</w:t>
+        <w:t>SQLServer</w:t>
       </w:r>
       <w:proofErr w:type="spellEnd"/>
       <w:r>
         <w:rPr>
           <w:rFonts w:ascii="LMRoman10-Regular" w:hAnsi="LMRoman10-Regular" w:cs="LMRoman10-Regular"/>
         </w:rPr>
-        <w:t xml:space="preserve"> dentro de un directorio creado por la aplicación. El nombre de cada archivo contiene la fecha en la cual fue generado y la información correspondiente. De esta manera también logramos reducir el espacio requerido, ya que no es necesario </w:t>
+        <w:t xml:space="preserve"> Express.</w:t>
+      </w:r>
+    </w:p>
+    <w:p>
+      <w:pPr>
+        <w:autoSpaceDE w:val="0"/>
+        <w:autoSpaceDN w:val="0"/>
+        <w:adjustRightInd w:val="0"/>
+        <w:spacing w:after="0" w:line="240" w:lineRule="auto"/>
+        <w:rPr>
+          <w:rFonts w:ascii="LMRoman10-Regular" w:hAnsi="LMRoman10-Regular" w:cs="LMRoman10-Regular"/>
+        </w:rPr>
+      </w:pPr>
+    </w:p>
+    <w:p>
+      <w:pPr>
+        <w:autoSpaceDE w:val="0"/>
+        <w:autoSpaceDN w:val="0"/>
+        <w:adjustRightInd w:val="0"/>
+        <w:spacing w:after="0" w:line="240" w:lineRule="auto"/>
+        <w:rPr>
+          <w:rFonts w:ascii="LMRoman10-Regular" w:hAnsi="LMRoman10-Regular" w:cs="LMRoman10-Regular"/>
+        </w:rPr>
+      </w:pPr>
+      <w:r>
+        <w:rPr>
+          <w:rFonts w:ascii="LMRoman10-Regular" w:hAnsi="LMRoman10-Regular" w:cs="LMRoman10-Regular"/>
+        </w:rPr>
+        <w:t>Como se explicó anteriormente, es el servidor el encargado de realizar las tereas de procesamiento más pesadas en cuanto a recursos.</w:t>
+      </w:r>
+    </w:p>
+    <w:p>
+      <w:pPr>
+        <w:autoSpaceDE w:val="0"/>
+        <w:autoSpaceDN w:val="0"/>
+        <w:adjustRightInd w:val="0"/>
+        <w:spacing w:after="0" w:line="240" w:lineRule="auto"/>
+        <w:rPr>
+          <w:rFonts w:ascii="LMRoman10-Regular" w:hAnsi="LMRoman10-Regular" w:cs="LMRoman10-Regular"/>
+        </w:rPr>
+      </w:pPr>
+    </w:p>
+    <w:p>
+      <w:pPr>
+        <w:autoSpaceDE w:val="0"/>
+        <w:autoSpaceDN w:val="0"/>
+        <w:adjustRightInd w:val="0"/>
+        <w:spacing w:after="0" w:line="240" w:lineRule="auto"/>
+        <w:rPr>
+          <w:rFonts w:ascii="LMRoman10-Regular" w:hAnsi="LMRoman10-Regular" w:cs="LMRoman10-Regular"/>
+        </w:rPr>
+      </w:pPr>
+      <w:r>
+        <w:rPr>
+          <w:rFonts w:ascii="LMRoman10-Regular" w:hAnsi="LMRoman10-Regular" w:cs="LMRoman10-Regular"/>
+          <w:b/>
+          <w:u w:val="single"/>
+        </w:rPr>
+        <w:t xml:space="preserve">4.2.1 </w:t>
+      </w:r>
+      <w:r>
+        <w:rPr>
+          <w:rFonts w:ascii="LMRoman10-Regular" w:hAnsi="LMRoman10-Regular" w:cs="LMRoman10-Regular"/>
+          <w:b/>
+          <w:u w:val="single"/>
+        </w:rPr>
+        <w:t>Componentes</w:t>
+      </w:r>
+      <w:r>
+        <w:rPr>
+          <w:rFonts w:ascii="LMRoman10-Regular" w:hAnsi="LMRoman10-Regular" w:cs="LMRoman10-Regular"/>
+        </w:rPr>
+        <w:t>:</w:t>
+      </w:r>
+    </w:p>
+    <w:p>
+      <w:pPr>
+        <w:autoSpaceDE w:val="0"/>
+        <w:autoSpaceDN w:val="0"/>
+        <w:adjustRightInd w:val="0"/>
+        <w:spacing w:after="0" w:line="240" w:lineRule="auto"/>
+        <w:rPr>
+          <w:rFonts w:ascii="LMRoman10-Regular" w:hAnsi="LMRoman10-Regular" w:cs="LMRoman10-Regular"/>
+        </w:rPr>
+      </w:pPr>
+    </w:p>
+    <w:p>
+      <w:pPr>
+        <w:autoSpaceDE w:val="0"/>
+        <w:autoSpaceDN w:val="0"/>
+        <w:adjustRightInd w:val="0"/>
+        <w:spacing w:after="0" w:line="240" w:lineRule="auto"/>
+        <w:rPr>
+          <w:rFonts w:ascii="LMRoman10-Regular" w:hAnsi="LMRoman10-Regular" w:cs="LMRoman10-Regular"/>
+        </w:rPr>
+      </w:pPr>
+      <w:r>
+        <w:rPr>
+          <w:rFonts w:ascii="LMRoman10-Regular" w:hAnsi="LMRoman10-Regular" w:cs="LMRoman10-Regular"/>
+        </w:rPr>
+        <w:t xml:space="preserve">El </w:t>
+      </w:r>
+      <w:r>
+        <w:rPr>
+          <w:rFonts w:ascii="LMRoman10-Regular" w:hAnsi="LMRoman10-Regular" w:cs="LMRoman10-Regular"/>
+        </w:rPr>
+        <w:t xml:space="preserve">WebService </w:t>
+      </w:r>
+      <w:r>
+        <w:rPr>
+          <w:rFonts w:ascii="LMRoman10-Regular" w:hAnsi="LMRoman10-Regular" w:cs="LMRoman10-Regular"/>
+        </w:rPr>
+        <w:t>está compuesto por un punto de acceso público, a través del cual los usuarios pueden enviar la información</w:t>
+      </w:r>
+      <w:r>
+        <w:rPr>
+          <w:rFonts w:ascii="LMRoman10-Regular" w:hAnsi="LMRoman10-Regular" w:cs="LMRoman10-Regular"/>
+        </w:rPr>
+        <w:t>,</w:t>
+      </w:r>
+      <w:r>
+        <w:rPr>
+          <w:rFonts w:ascii="LMRoman10-Regular" w:hAnsi="LMRoman10-Regular" w:cs="LMRoman10-Regular"/>
+        </w:rPr>
+        <w:t xml:space="preserve"> y por diferentes componentes encargados de realizar las tareas de procesamiento y almacenamiento de los datos generados por los usuarios.</w:t>
+      </w:r>
+    </w:p>
+    <w:p>
+      <w:pPr>
+        <w:autoSpaceDE w:val="0"/>
+        <w:autoSpaceDN w:val="0"/>
+        <w:adjustRightInd w:val="0"/>
+        <w:spacing w:after="0" w:line="240" w:lineRule="auto"/>
+        <w:rPr>
+          <w:rFonts w:ascii="LMRoman10-Regular" w:hAnsi="LMRoman10-Regular" w:cs="LMRoman10-Regular"/>
+        </w:rPr>
+      </w:pPr>
+      <w:r>
+        <w:rPr>
+          <w:rFonts w:ascii="LMRoman10-Regular" w:hAnsi="LMRoman10-Regular" w:cs="LMRoman10-Regular"/>
+        </w:rPr>
+        <w:t>A continuación se explicaran en detalle dos distintos componentes.</w:t>
+      </w:r>
+    </w:p>
+    <w:p>
+      <w:pPr>
+        <w:autoSpaceDE w:val="0"/>
+        <w:autoSpaceDN w:val="0"/>
+        <w:adjustRightInd w:val="0"/>
+        <w:spacing w:after="0" w:line="240" w:lineRule="auto"/>
+        <w:rPr>
+          <w:rFonts w:ascii="LMRoman10-Regular" w:hAnsi="LMRoman10-Regular" w:cs="LMRoman10-Regular"/>
+        </w:rPr>
+      </w:pPr>
+    </w:p>
+    <w:p>
+      <w:pPr>
+        <w:autoSpaceDE w:val="0"/>
+        <w:autoSpaceDN w:val="0"/>
+        <w:adjustRightInd w:val="0"/>
+        <w:spacing w:after="0" w:line="240" w:lineRule="auto"/>
+        <w:rPr>
+          <w:rFonts w:ascii="LMRoman10-Regular" w:hAnsi="LMRoman10-Regular" w:cs="LMRoman10-Regular"/>
+          <w:b/>
+        </w:rPr>
+      </w:pPr>
+      <w:r>
+        <w:rPr>
+          <w:rFonts w:ascii="LMRoman10-Regular" w:hAnsi="LMRoman10-Regular" w:cs="LMRoman10-Regular"/>
+          <w:b/>
+          <w:u w:val="single"/>
+        </w:rPr>
+        <w:t xml:space="preserve">4.2.1.1 </w:t>
+      </w:r>
+      <w:r>
+        <w:rPr>
+          <w:rFonts w:ascii="LMRoman10-Regular" w:hAnsi="LMRoman10-Regular" w:cs="LMRoman10-Regular"/>
+          <w:b/>
+          <w:u w:val="single"/>
+        </w:rPr>
+        <w:t>Recepción</w:t>
+      </w:r>
+      <w:r>
+        <w:rPr>
+          <w:rFonts w:ascii="LMRoman10-Regular" w:hAnsi="LMRoman10-Regular" w:cs="LMRoman10-Regular"/>
+          <w:b/>
+          <w:u w:val="single"/>
+        </w:rPr>
+        <w:t xml:space="preserve"> de Datos</w:t>
+      </w:r>
+      <w:r>
+        <w:rPr>
+          <w:rFonts w:ascii="LMRoman10-Regular" w:hAnsi="LMRoman10-Regular" w:cs="LMRoman10-Regular"/>
+          <w:b/>
+        </w:rPr>
+        <w:t>:</w:t>
+      </w:r>
+    </w:p>
+    <w:p>
+      <w:pPr>
+        <w:autoSpaceDE w:val="0"/>
+        <w:autoSpaceDN w:val="0"/>
+        <w:adjustRightInd w:val="0"/>
+        <w:spacing w:after="0" w:line="240" w:lineRule="auto"/>
+        <w:rPr>
+          <w:rFonts w:ascii="LMRoman10-Regular" w:hAnsi="LMRoman10-Regular" w:cs="LMRoman10-Regular"/>
+        </w:rPr>
+      </w:pPr>
+    </w:p>
+    <w:p>
+      <w:pPr>
+        <w:autoSpaceDE w:val="0"/>
+        <w:autoSpaceDN w:val="0"/>
+        <w:adjustRightInd w:val="0"/>
+        <w:spacing w:after="0" w:line="240" w:lineRule="auto"/>
+        <w:rPr>
+          <w:rFonts w:ascii="LMRoman10-Regular" w:hAnsi="LMRoman10-Regular" w:cs="LMRoman10-Regular"/>
+        </w:rPr>
+      </w:pPr>
+      <w:r>
+        <w:rPr>
+          <w:rFonts w:ascii="LMRoman10-Regular" w:hAnsi="LMRoman10-Regular" w:cs="LMRoman10-Regular"/>
+        </w:rPr>
+        <w:t xml:space="preserve">Utilizando el punto de acceso el usuario envía un archivo comprimido. Dentro de este paquete de datos pueden existir una cantidad variable de documentos, uno por cada día de </w:t>
       </w:r>
       <w:proofErr w:type="spellStart"/>
       <w:r>
         <w:rPr>
           <w:rFonts w:ascii="LMRoman10-Regular" w:hAnsi="LMRoman10-Regular" w:cs="LMRoman10-Regular"/>
         </w:rPr>
-        <w:t>loguear</w:t>
+        <w:t>logueo</w:t>
       </w:r>
       <w:proofErr w:type="spellEnd"/>
       <w:r>
         <w:rPr>
           <w:rFonts w:ascii="LMRoman10-Regular" w:hAnsi="LMRoman10-Regular" w:cs="LMRoman10-Regular"/>
         </w:rPr>
-        <w:t xml:space="preserve"> la fecha en cada línea del archivo.</w:t>
-      </w:r>
-    </w:p>
-    <w:p>
-      <w:pPr>
-        <w:autoSpaceDE w:val="0"/>
-        <w:autoSpaceDN w:val="0"/>
-        <w:adjustRightInd w:val="0"/>
-        <w:spacing w:after="0" w:line="240" w:lineRule="auto"/>
-        <w:rPr>
-          <w:rFonts w:ascii="LMRoman10-Regular" w:hAnsi="LMRoman10-Regular" w:cs="LMRoman10-Regular"/>
-        </w:rPr>
-      </w:pPr>
-    </w:p>
-    <w:p>
-      <w:pPr>
-        <w:autoSpaceDE w:val="0"/>
-        <w:autoSpaceDN w:val="0"/>
-        <w:adjustRightInd w:val="0"/>
-        <w:spacing w:after="0" w:line="240" w:lineRule="auto"/>
-        <w:rPr>
-          <w:rFonts w:ascii="LMRoman10-Regular" w:hAnsi="LMRoman10-Regular" w:cs="LMRoman10-Regular"/>
-        </w:rPr>
-      </w:pPr>
-      <w:r>
-        <w:rPr>
-          <w:rFonts w:ascii="LMRoman10-Regular" w:hAnsi="LMRoman10-Regular" w:cs="LMRoman10-Regular"/>
-        </w:rPr>
-        <w:t xml:space="preserve">Con el objetivo de no alterar el uso de la energía a la hora de enviar los datos recolectados al servidor, la aplicación tiene configurado por defecto, enviar los datos solo si, el aparato está actualmente cargando la batería y tienen acceso a internet por Wifi, de esta manera ahorramos el consumo de batería en el envío de datos y no utilizamos la red 3G, con la cual existen más riesgos de errores y puede ocasionar gastos extras al usuario. Con el fin de enviar siempre archivos completos y no particionar los datos generados para un </w:t>
-      </w:r>
-      <w:r>
-        <w:rPr>
-          <w:rFonts w:ascii="LMRoman10-Regular" w:hAnsi="LMRoman10-Regular" w:cs="LMRoman10-Regular"/>
-        </w:rPr>
-        <w:t>día</w:t>
-      </w:r>
-      <w:r>
-        <w:rPr>
-          <w:rFonts w:ascii="LMRoman10-Regular" w:hAnsi="LMRoman10-Regular" w:cs="LMRoman10-Regular"/>
-        </w:rPr>
-        <w:t xml:space="preserve"> específico, se decidió no enviar el archivo correspondiente al </w:t>
-      </w:r>
-      <w:r>
-        <w:rPr>
-          <w:rFonts w:ascii="LMRoman10-Regular" w:hAnsi="LMRoman10-Regular" w:cs="LMRoman10-Regular"/>
-        </w:rPr>
-        <w:t>día</w:t>
-      </w:r>
-      <w:r>
-        <w:rPr>
-          <w:rFonts w:ascii="LMRoman10-Regular" w:hAnsi="LMRoman10-Regular" w:cs="LMRoman10-Regular"/>
-        </w:rPr>
-        <w:t xml:space="preserve"> en curs</w:t>
-      </w:r>
-      <w:r>
-        <w:rPr>
-          <w:rFonts w:ascii="LMRoman10-Regular" w:hAnsi="LMRoman10-Regular" w:cs="LMRoman10-Regular"/>
-        </w:rPr>
-        <w:t>o ya que este está siendo utilizado.</w:t>
-      </w:r>
-    </w:p>
-    <w:p>
-      <w:pPr>
-        <w:autoSpaceDE w:val="0"/>
-        <w:autoSpaceDN w:val="0"/>
-        <w:adjustRightInd w:val="0"/>
-        <w:spacing w:after="0" w:line="240" w:lineRule="auto"/>
-        <w:rPr>
-          <w:rFonts w:ascii="LMRoman10-Regular" w:hAnsi="LMRoman10-Regular" w:cs="LMRoman10-Regular"/>
-        </w:rPr>
-      </w:pPr>
-      <w:r>
-        <w:rPr>
-          <w:rFonts w:ascii="LMRoman10-Regular" w:hAnsi="LMRoman10-Regular" w:cs="LMRoman10-Regular"/>
-        </w:rPr>
-        <w:t>Una vez que se obtiene la lista de archivos a enviar, se genera un paquete comprimido y este es enviado al servidor.</w:t>
-      </w:r>
-    </w:p>
-    <w:p>
-      <w:pPr>
-        <w:autoSpaceDE w:val="0"/>
-        <w:autoSpaceDN w:val="0"/>
-        <w:adjustRightInd w:val="0"/>
-        <w:spacing w:after="0" w:line="240" w:lineRule="auto"/>
-        <w:rPr>
-          <w:rFonts w:ascii="LMRoman10-Regular" w:hAnsi="LMRoman10-Regular" w:cs="LMRoman10-Regular"/>
-        </w:rPr>
-      </w:pPr>
-    </w:p>
-    <w:p>
-      <w:pPr>
-        <w:autoSpaceDE w:val="0"/>
-        <w:autoSpaceDN w:val="0"/>
-        <w:adjustRightInd w:val="0"/>
-        <w:spacing w:after="0" w:line="240" w:lineRule="auto"/>
-        <w:rPr>
-          <w:rFonts w:ascii="LMRoman10-Regular" w:hAnsi="LMRoman10-Regular" w:cs="LMRoman10-Regular"/>
-          <w:b/>
-          <w:u w:val="single"/>
-        </w:rPr>
-      </w:pPr>
-      <w:r>
-        <w:rPr>
-          <w:rFonts w:ascii="LMRoman10-Regular" w:hAnsi="LMRoman10-Regular" w:cs="LMRoman10-Regular"/>
-          <w:b/>
-          <w:u w:val="single"/>
-        </w:rPr>
-        <w:t xml:space="preserve">4.2 </w:t>
-      </w:r>
-      <w:r>
-        <w:rPr>
-          <w:rFonts w:ascii="LMRoman10-Regular" w:hAnsi="LMRoman10-Regular" w:cs="LMRoman10-Regular"/>
-          <w:b/>
-          <w:u w:val="single"/>
-        </w:rPr>
-        <w:t>WebService:</w:t>
-      </w:r>
-    </w:p>
-    <w:p>
-      <w:pPr>
-        <w:autoSpaceDE w:val="0"/>
-        <w:autoSpaceDN w:val="0"/>
-        <w:adjustRightInd w:val="0"/>
-        <w:spacing w:after="0" w:line="240" w:lineRule="auto"/>
-        <w:rPr>
-          <w:rFonts w:ascii="LMRoman10-Regular" w:hAnsi="LMRoman10-Regular" w:cs="LMRoman10-Regular"/>
-        </w:rPr>
-      </w:pPr>
-    </w:p>
-    <w:p>
-      <w:pPr>
-        <w:autoSpaceDE w:val="0"/>
-        <w:autoSpaceDN w:val="0"/>
-        <w:adjustRightInd w:val="0"/>
-        <w:spacing w:after="0" w:line="240" w:lineRule="auto"/>
-        <w:rPr>
-          <w:rFonts w:ascii="LMRoman10-Regular" w:hAnsi="LMRoman10-Regular" w:cs="LMRoman10-Regular"/>
-        </w:rPr>
-      </w:pPr>
-      <w:r>
-        <w:rPr>
-          <w:rFonts w:ascii="LMRoman10-Regular" w:hAnsi="LMRoman10-Regular" w:cs="LMRoman10-Regular"/>
-        </w:rPr>
-        <w:t>Para realizar la comunicación de datos entre el dispositivo móvil y el servidor se utiliza un WebService SOAP el cual debido a su protocolo estandarizado nos permite comunicar sin problemas diferentes tecnologías, como son en este caso, nuestro servidor .Net con la aplicación Android.</w:t>
-      </w:r>
-    </w:p>
-    <w:p>
-      <w:pPr>
-        <w:autoSpaceDE w:val="0"/>
-        <w:autoSpaceDN w:val="0"/>
-        <w:adjustRightInd w:val="0"/>
-        <w:spacing w:after="0" w:line="240" w:lineRule="auto"/>
-        <w:rPr>
-          <w:rFonts w:ascii="LMRoman10-Regular" w:hAnsi="LMRoman10-Regular" w:cs="LMRoman10-Regular"/>
-        </w:rPr>
-      </w:pPr>
-      <w:r>
-        <w:rPr>
-          <w:rFonts w:ascii="LMRoman10-Regular" w:hAnsi="LMRoman10-Regular" w:cs="LMRoman10-Regular"/>
-        </w:rPr>
-        <w:t xml:space="preserve">Este WebService nos provee los métodos para almacenar los datos recolectados por los usuarios en una base de datos relacional, desarrollada con </w:t>
+        <w:t xml:space="preserve">, dependiendo de cuantos días han transcurrido desde la última conexión. </w:t>
+      </w:r>
+      <w:r>
+        <w:rPr>
+          <w:rFonts w:ascii="LMRoman10-Regular" w:hAnsi="LMRoman10-Regular" w:cs="LMRoman10-Regular"/>
+        </w:rPr>
+        <w:t>Una vez almacenado</w:t>
+      </w:r>
+      <w:r>
+        <w:rPr>
+          <w:rFonts w:ascii="LMRoman10-Regular" w:hAnsi="LMRoman10-Regular" w:cs="LMRoman10-Regular"/>
+        </w:rPr>
+        <w:t xml:space="preserve">, </w:t>
+      </w:r>
+      <w:r>
+        <w:rPr>
+          <w:rFonts w:ascii="LMRoman10-Regular" w:hAnsi="LMRoman10-Regular" w:cs="LMRoman10-Regular"/>
+        </w:rPr>
+        <w:t xml:space="preserve"> en el directorio</w:t>
+      </w:r>
+      <w:r>
+        <w:rPr>
+          <w:rFonts w:ascii="LMRoman10-Regular" w:hAnsi="LMRoman10-Regular" w:cs="LMRoman10-Regular"/>
+        </w:rPr>
+        <w:t>,</w:t>
+      </w:r>
+      <w:r>
+        <w:rPr>
+          <w:rFonts w:ascii="LMRoman10-Regular" w:hAnsi="LMRoman10-Regular" w:cs="LMRoman10-Regular"/>
+        </w:rPr>
+        <w:t xml:space="preserve"> el WebService envía una ACK al cliente indicando que el archivo fue recibido correctamente.</w:t>
+      </w:r>
+    </w:p>
+    <w:p>
+      <w:pPr>
+        <w:autoSpaceDE w:val="0"/>
+        <w:autoSpaceDN w:val="0"/>
+        <w:adjustRightInd w:val="0"/>
+        <w:spacing w:after="0" w:line="240" w:lineRule="auto"/>
+        <w:rPr>
+          <w:rFonts w:ascii="LMRoman10-Regular" w:hAnsi="LMRoman10-Regular" w:cs="LMRoman10-Regular"/>
+        </w:rPr>
+      </w:pPr>
+    </w:p>
+    <w:p>
+      <w:pPr>
+        <w:autoSpaceDE w:val="0"/>
+        <w:autoSpaceDN w:val="0"/>
+        <w:adjustRightInd w:val="0"/>
+        <w:spacing w:after="0" w:line="240" w:lineRule="auto"/>
+        <w:rPr>
+          <w:rFonts w:ascii="LMRoman10-Regular" w:hAnsi="LMRoman10-Regular" w:cs="LMRoman10-Regular"/>
+          <w:b/>
+        </w:rPr>
+      </w:pPr>
+      <w:r>
+        <w:rPr>
+          <w:rFonts w:ascii="LMRoman10-Regular" w:hAnsi="LMRoman10-Regular" w:cs="LMRoman10-Regular"/>
+          <w:b/>
+          <w:u w:val="single"/>
+        </w:rPr>
+        <w:t xml:space="preserve">4.2.1.2 </w:t>
+      </w:r>
+      <w:r>
+        <w:rPr>
+          <w:rFonts w:ascii="LMRoman10-Regular" w:hAnsi="LMRoman10-Regular" w:cs="LMRoman10-Regular"/>
+          <w:b/>
+          <w:u w:val="single"/>
+        </w:rPr>
+        <w:t>Procesamiento de Datos</w:t>
+      </w:r>
+      <w:r>
+        <w:rPr>
+          <w:rFonts w:ascii="LMRoman10-Regular" w:hAnsi="LMRoman10-Regular" w:cs="LMRoman10-Regular"/>
+          <w:b/>
+        </w:rPr>
+        <w:t>:</w:t>
+      </w:r>
+    </w:p>
+    <w:p>
+      <w:pPr>
+        <w:autoSpaceDE w:val="0"/>
+        <w:autoSpaceDN w:val="0"/>
+        <w:adjustRightInd w:val="0"/>
+        <w:spacing w:after="0" w:line="240" w:lineRule="auto"/>
+        <w:rPr>
+          <w:rFonts w:ascii="LMRoman10-Regular" w:hAnsi="LMRoman10-Regular" w:cs="LMRoman10-Regular"/>
+        </w:rPr>
+      </w:pPr>
+    </w:p>
+    <w:p>
+      <w:pPr>
+        <w:autoSpaceDE w:val="0"/>
+        <w:autoSpaceDN w:val="0"/>
+        <w:adjustRightInd w:val="0"/>
+        <w:spacing w:after="0" w:line="240" w:lineRule="auto"/>
+        <w:rPr>
+          <w:rFonts w:ascii="LMRoman10-Regular" w:hAnsi="LMRoman10-Regular" w:cs="LMRoman10-Regular"/>
+        </w:rPr>
+      </w:pPr>
+      <w:r>
+        <w:rPr>
+          <w:rFonts w:ascii="LMRoman10-Regular" w:hAnsi="LMRoman10-Regular" w:cs="LMRoman10-Regular"/>
+        </w:rPr>
+        <w:t xml:space="preserve">Una vez finalizada la comunicación y una vez </w:t>
+      </w:r>
+      <w:proofErr w:type="gramStart"/>
+      <w:r>
+        <w:rPr>
+          <w:rFonts w:ascii="LMRoman10-Regular" w:hAnsi="LMRoman10-Regular" w:cs="LMRoman10-Regular"/>
+        </w:rPr>
+        <w:t>descomprimidos</w:t>
+      </w:r>
+      <w:proofErr w:type="gramEnd"/>
+      <w:r>
+        <w:rPr>
+          <w:rFonts w:ascii="LMRoman10-Regular" w:hAnsi="LMRoman10-Regular" w:cs="LMRoman10-Regular"/>
+        </w:rPr>
+        <w:t xml:space="preserve"> los documentos, el servidor comienza el procesamiento de los datos recibidor en el paquete.</w:t>
+      </w:r>
+    </w:p>
+    <w:p>
+      <w:pPr>
+        <w:autoSpaceDE w:val="0"/>
+        <w:autoSpaceDN w:val="0"/>
+        <w:adjustRightInd w:val="0"/>
+        <w:spacing w:after="0" w:line="240" w:lineRule="auto"/>
+        <w:rPr>
+          <w:rFonts w:ascii="LMRoman10-Regular" w:hAnsi="LMRoman10-Regular" w:cs="LMRoman10-Regular"/>
+        </w:rPr>
+      </w:pPr>
+      <w:r>
+        <w:rPr>
+          <w:rFonts w:ascii="LMRoman10-Regular" w:hAnsi="LMRoman10-Regular" w:cs="LMRoman10-Regular"/>
+        </w:rPr>
+        <w:t>El procesamiento de los datos se realiza de manera secuencial por orden cronológico. El sistema lee cada documento realizando un parseo de sus datos, obteniendo los Log</w:t>
+      </w:r>
+      <w:r>
+        <w:rPr>
+          <w:rFonts w:ascii="LMRoman10-Regular" w:hAnsi="LMRoman10-Regular" w:cs="LMRoman10-Regular"/>
+        </w:rPr>
+        <w:t>-</w:t>
+      </w:r>
+      <w:r>
+        <w:rPr>
+          <w:rFonts w:ascii="LMRoman10-Regular" w:hAnsi="LMRoman10-Regular" w:cs="LMRoman10-Regular"/>
+        </w:rPr>
+        <w:t>Types</w:t>
+      </w:r>
+      <w:r>
+        <w:rPr>
+          <w:rFonts w:ascii="LMRoman10-Regular" w:hAnsi="LMRoman10-Regular" w:cs="LMRoman10-Regular"/>
+        </w:rPr>
+        <w:t>,</w:t>
+      </w:r>
+      <w:r>
+        <w:rPr>
+          <w:rFonts w:ascii="LMRoman10-Regular" w:hAnsi="LMRoman10-Regular" w:cs="LMRoman10-Regular"/>
+        </w:rPr>
+        <w:t xml:space="preserve"> </w:t>
+      </w:r>
+      <w:r>
+        <w:rPr>
+          <w:rFonts w:ascii="LMRoman10-Regular" w:hAnsi="LMRoman10-Regular" w:cs="LMRoman10-Regular"/>
+        </w:rPr>
+        <w:t>sus</w:t>
+      </w:r>
+      <w:r>
+        <w:rPr>
+          <w:rFonts w:ascii="LMRoman10-Regular" w:hAnsi="LMRoman10-Regular" w:cs="LMRoman10-Regular"/>
+        </w:rPr>
+        <w:t xml:space="preserve"> Properties</w:t>
+      </w:r>
+      <w:r>
+        <w:rPr>
+          <w:rFonts w:ascii="LMRoman10-Regular" w:hAnsi="LMRoman10-Regular" w:cs="LMRoman10-Regular"/>
+        </w:rPr>
+        <w:t xml:space="preserve"> y </w:t>
       </w:r>
       <w:proofErr w:type="spellStart"/>
       <w:r>
         <w:rPr>
           <w:rFonts w:ascii="LMRoman10-Regular" w:hAnsi="LMRoman10-Regular" w:cs="LMRoman10-Regular"/>
         </w:rPr>
-        <w:t>SQLServer</w:t>
+        <w:t>Values</w:t>
       </w:r>
       <w:proofErr w:type="spellEnd"/>
       <w:r>
         <w:rPr>
           <w:rFonts w:ascii="LMRoman10-Regular" w:hAnsi="LMRoman10-Regular" w:cs="LMRoman10-Regular"/>
         </w:rPr>
-        <w:t xml:space="preserve"> Express.</w:t>
-      </w:r>
-    </w:p>
-    <w:p>
-      <w:pPr>
-        <w:autoSpaceDE w:val="0"/>
-        <w:autoSpaceDN w:val="0"/>
-        <w:adjustRightInd w:val="0"/>
-        <w:spacing w:after="0" w:line="240" w:lineRule="auto"/>
-        <w:rPr>
-          <w:rFonts w:ascii="LMRoman10-Regular" w:hAnsi="LMRoman10-Regular" w:cs="LMRoman10-Regular"/>
-        </w:rPr>
-      </w:pPr>
-    </w:p>
-    <w:p>
-      <w:pPr>
-        <w:autoSpaceDE w:val="0"/>
-        <w:autoSpaceDN w:val="0"/>
-        <w:adjustRightInd w:val="0"/>
-        <w:spacing w:after="0" w:line="240" w:lineRule="auto"/>
-        <w:rPr>
-          <w:rFonts w:ascii="LMRoman10-Regular" w:hAnsi="LMRoman10-Regular" w:cs="LMRoman10-Regular"/>
-        </w:rPr>
-      </w:pPr>
-      <w:r>
-        <w:rPr>
-          <w:rFonts w:ascii="LMRoman10-Regular" w:hAnsi="LMRoman10-Regular" w:cs="LMRoman10-Regular"/>
-        </w:rPr>
-        <w:t>Como se explicó anteriormente, es el servidor el encargado de realizar las tereas de procesamiento más pesadas en cuanto a recursos.</w:t>
-      </w:r>
-    </w:p>
-    <w:p>
-      <w:pPr>
-        <w:autoSpaceDE w:val="0"/>
-        <w:autoSpaceDN w:val="0"/>
-        <w:adjustRightInd w:val="0"/>
-        <w:spacing w:after="0" w:line="240" w:lineRule="auto"/>
-        <w:rPr>
-          <w:rFonts w:ascii="LMRoman10-Regular" w:hAnsi="LMRoman10-Regular" w:cs="LMRoman10-Regular"/>
-        </w:rPr>
-      </w:pPr>
-    </w:p>
-    <w:p>
-      <w:pPr>
-        <w:autoSpaceDE w:val="0"/>
-        <w:autoSpaceDN w:val="0"/>
-        <w:adjustRightInd w:val="0"/>
-        <w:spacing w:after="0" w:line="240" w:lineRule="auto"/>
-        <w:rPr>
-          <w:rFonts w:ascii="LMRoman10-Regular" w:hAnsi="LMRoman10-Regular" w:cs="LMRoman10-Regular"/>
-        </w:rPr>
-      </w:pPr>
-      <w:r>
-        <w:rPr>
-          <w:rFonts w:ascii="LMRoman10-Regular" w:hAnsi="LMRoman10-Regular" w:cs="LMRoman10-Regular"/>
-          <w:b/>
-          <w:u w:val="single"/>
-        </w:rPr>
-        <w:t xml:space="preserve">4.2.1 </w:t>
-      </w:r>
-      <w:r>
-        <w:rPr>
-          <w:rFonts w:ascii="LMRoman10-Regular" w:hAnsi="LMRoman10-Regular" w:cs="LMRoman10-Regular"/>
-          <w:b/>
-          <w:u w:val="single"/>
-        </w:rPr>
-        <w:t>Componentes</w:t>
-      </w:r>
-      <w:r>
-        <w:rPr>
-          <w:rFonts w:ascii="LMRoman10-Regular" w:hAnsi="LMRoman10-Regular" w:cs="LMRoman10-Regular"/>
+        <w:t xml:space="preserve"> para luego almacenar los datos en la base relacional.</w:t>
+      </w:r>
+    </w:p>
+    <w:p>
+      <w:pPr>
+        <w:autoSpaceDE w:val="0"/>
+        <w:autoSpaceDN w:val="0"/>
+        <w:adjustRightInd w:val="0"/>
+        <w:spacing w:after="0" w:line="240" w:lineRule="auto"/>
+        <w:rPr>
+          <w:rFonts w:ascii="LMRoman10-Regular" w:hAnsi="LMRoman10-Regular" w:cs="LMRoman10-Regular"/>
+        </w:rPr>
+      </w:pPr>
+      <w:r>
+        <w:rPr>
+          <w:rFonts w:ascii="LMRoman10-Regular" w:hAnsi="LMRoman10-Regular" w:cs="LMRoman10-Regular"/>
+        </w:rPr>
+        <w:t>Al momento de finalizar el procesamiento los documentos son eliminados y el sistema conserva el backup del paquete recibido.</w:t>
+      </w:r>
+    </w:p>
+    <w:p>
+      <w:pPr>
+        <w:autoSpaceDE w:val="0"/>
+        <w:autoSpaceDN w:val="0"/>
+        <w:adjustRightInd w:val="0"/>
+        <w:spacing w:after="0" w:line="240" w:lineRule="auto"/>
+        <w:rPr>
+          <w:rFonts w:ascii="LMRoman10-Regular" w:hAnsi="LMRoman10-Regular" w:cs="LMRoman10-Regular"/>
+        </w:rPr>
+      </w:pPr>
+    </w:p>
+    <w:p>
+      <w:pPr>
+        <w:autoSpaceDE w:val="0"/>
+        <w:autoSpaceDN w:val="0"/>
+        <w:adjustRightInd w:val="0"/>
+        <w:spacing w:after="0" w:line="240" w:lineRule="auto"/>
+        <w:rPr>
+          <w:rFonts w:ascii="LMRoman10-Regular" w:hAnsi="LMRoman10-Regular" w:cs="LMRoman10-Regular"/>
+          <w:b/>
+        </w:rPr>
+      </w:pPr>
+      <w:r>
+        <w:rPr>
+          <w:rFonts w:ascii="LMRoman10-Regular" w:hAnsi="LMRoman10-Regular" w:cs="LMRoman10-Regular"/>
+          <w:b/>
+          <w:u w:val="single"/>
+        </w:rPr>
+        <w:t xml:space="preserve">4.2.1.3 </w:t>
+      </w:r>
+      <w:r>
+        <w:rPr>
+          <w:rFonts w:ascii="LMRoman10-Regular" w:hAnsi="LMRoman10-Regular" w:cs="LMRoman10-Regular"/>
+          <w:b/>
+          <w:u w:val="single"/>
+        </w:rPr>
+        <w:t>Almacenamiento de Datos</w:t>
+      </w:r>
+      <w:r>
+        <w:rPr>
+          <w:rFonts w:ascii="LMRoman10-Regular" w:hAnsi="LMRoman10-Regular" w:cs="LMRoman10-Regular"/>
+          <w:b/>
         </w:rPr>
         <w:t>:</w:t>
       </w:r>
@@ -4511,431 +5207,158 @@
         <w:rPr>
           <w:rFonts w:ascii="LMRoman10-Regular" w:hAnsi="LMRoman10-Regular" w:cs="LMRoman10-Regular"/>
         </w:rPr>
-        <w:t xml:space="preserve">El </w:t>
-      </w:r>
-      <w:r>
-        <w:rPr>
-          <w:rFonts w:ascii="LMRoman10-Regular" w:hAnsi="LMRoman10-Regular" w:cs="LMRoman10-Regular"/>
-        </w:rPr>
-        <w:t xml:space="preserve">WebService </w:t>
-      </w:r>
-      <w:r>
-        <w:rPr>
-          <w:rFonts w:ascii="LMRoman10-Regular" w:hAnsi="LMRoman10-Regular" w:cs="LMRoman10-Regular"/>
-        </w:rPr>
-        <w:t>está compuesto por un punto de acceso público, a través del cual los usuarios pueden enviar la información y por diferentes componentes encargados de realizar las tareas de procesamiento y almacenamiento de los datos generados por los usuarios.</w:t>
-      </w:r>
-    </w:p>
-    <w:p>
-      <w:pPr>
-        <w:autoSpaceDE w:val="0"/>
-        <w:autoSpaceDN w:val="0"/>
-        <w:adjustRightInd w:val="0"/>
-        <w:spacing w:after="0" w:line="240" w:lineRule="auto"/>
-        <w:rPr>
-          <w:rFonts w:ascii="LMRoman10-Regular" w:hAnsi="LMRoman10-Regular" w:cs="LMRoman10-Regular"/>
-        </w:rPr>
-      </w:pPr>
-    </w:p>
-    <w:p>
-      <w:pPr>
-        <w:autoSpaceDE w:val="0"/>
-        <w:autoSpaceDN w:val="0"/>
-        <w:adjustRightInd w:val="0"/>
-        <w:spacing w:after="0" w:line="240" w:lineRule="auto"/>
-        <w:rPr>
-          <w:rFonts w:ascii="LMRoman10-Regular" w:hAnsi="LMRoman10-Regular" w:cs="LMRoman10-Regular"/>
-        </w:rPr>
-      </w:pPr>
-    </w:p>
-    <w:p>
-      <w:pPr>
-        <w:autoSpaceDE w:val="0"/>
-        <w:autoSpaceDN w:val="0"/>
-        <w:adjustRightInd w:val="0"/>
-        <w:spacing w:after="0" w:line="240" w:lineRule="auto"/>
-        <w:rPr>
-          <w:rFonts w:ascii="LMRoman10-Regular" w:hAnsi="LMRoman10-Regular" w:cs="LMRoman10-Regular"/>
-          <w:b/>
-        </w:rPr>
-      </w:pPr>
-      <w:r>
-        <w:rPr>
-          <w:rFonts w:ascii="LMRoman10-Regular" w:hAnsi="LMRoman10-Regular" w:cs="LMRoman10-Regular"/>
-          <w:b/>
-          <w:u w:val="single"/>
-        </w:rPr>
-        <w:t xml:space="preserve">4.2.1.1 </w:t>
-      </w:r>
-      <w:r>
-        <w:rPr>
-          <w:rFonts w:ascii="LMRoman10-Regular" w:hAnsi="LMRoman10-Regular" w:cs="LMRoman10-Regular"/>
-          <w:b/>
-          <w:u w:val="single"/>
-        </w:rPr>
-        <w:t>Recepción</w:t>
-      </w:r>
-      <w:r>
-        <w:rPr>
-          <w:rFonts w:ascii="LMRoman10-Regular" w:hAnsi="LMRoman10-Regular" w:cs="LMRoman10-Regular"/>
-          <w:b/>
-          <w:u w:val="single"/>
-        </w:rPr>
-        <w:t xml:space="preserve"> de Datos</w:t>
-      </w:r>
-      <w:r>
-        <w:rPr>
-          <w:rFonts w:ascii="LMRoman10-Regular" w:hAnsi="LMRoman10-Regular" w:cs="LMRoman10-Regular"/>
-          <w:b/>
-        </w:rPr>
-        <w:t>:</w:t>
-      </w:r>
-    </w:p>
-    <w:p>
-      <w:pPr>
-        <w:autoSpaceDE w:val="0"/>
-        <w:autoSpaceDN w:val="0"/>
-        <w:adjustRightInd w:val="0"/>
-        <w:spacing w:after="0" w:line="240" w:lineRule="auto"/>
-        <w:rPr>
-          <w:rFonts w:ascii="LMRoman10-Regular" w:hAnsi="LMRoman10-Regular" w:cs="LMRoman10-Regular"/>
-        </w:rPr>
-      </w:pPr>
-    </w:p>
-    <w:p>
-      <w:pPr>
-        <w:autoSpaceDE w:val="0"/>
-        <w:autoSpaceDN w:val="0"/>
-        <w:adjustRightInd w:val="0"/>
-        <w:spacing w:after="0" w:line="240" w:lineRule="auto"/>
-        <w:rPr>
-          <w:rFonts w:ascii="LMRoman10-Regular" w:hAnsi="LMRoman10-Regular" w:cs="LMRoman10-Regular"/>
-        </w:rPr>
-      </w:pPr>
-      <w:r>
-        <w:rPr>
-          <w:rFonts w:ascii="LMRoman10-Regular" w:hAnsi="LMRoman10-Regular" w:cs="LMRoman10-Regular"/>
-        </w:rPr>
-        <w:t xml:space="preserve">Utilizando el punto de acceso el usuario envía un archivo comprimido. Dentro de este paquete de datos pueden existir una cantidad variable de documentos, uno por cada día de </w:t>
+        <w:t xml:space="preserve">Los paquetes recibidos por el WebService son almacenados en un directorio </w:t>
+      </w:r>
+      <w:r>
+        <w:rPr>
+          <w:rFonts w:ascii="LMRoman10-Regular" w:hAnsi="LMRoman10-Regular" w:cs="LMRoman10-Regular"/>
+        </w:rPr>
+        <w:t>para cada usuario específico</w:t>
+      </w:r>
+      <w:r>
+        <w:rPr>
+          <w:rFonts w:ascii="LMRoman10-Regular" w:hAnsi="LMRoman10-Regular" w:cs="LMRoman10-Regular"/>
+        </w:rPr>
+        <w:t xml:space="preserve">, </w:t>
+      </w:r>
+      <w:r>
+        <w:rPr>
+          <w:rFonts w:ascii="LMRoman10-Regular" w:hAnsi="LMRoman10-Regular" w:cs="LMRoman10-Regular"/>
+        </w:rPr>
+        <w:t xml:space="preserve">creado por el mismo servicio. En el caso de existir un error en el procesamiento de un documento, este no </w:t>
+      </w:r>
+      <w:r>
+        <w:rPr>
+          <w:rFonts w:ascii="LMRoman10-Regular" w:hAnsi="LMRoman10-Regular" w:cs="LMRoman10-Regular"/>
+        </w:rPr>
+        <w:t>será</w:t>
+      </w:r>
+      <w:r>
+        <w:rPr>
+          <w:rFonts w:ascii="LMRoman10-Regular" w:hAnsi="LMRoman10-Regular" w:cs="LMRoman10-Regular"/>
+        </w:rPr>
+        <w:t xml:space="preserve"> elimina</w:t>
+      </w:r>
+      <w:r>
+        <w:rPr>
+          <w:rFonts w:ascii="LMRoman10-Regular" w:hAnsi="LMRoman10-Regular" w:cs="LMRoman10-Regular"/>
+        </w:rPr>
+        <w:t>do</w:t>
+      </w:r>
+      <w:r>
+        <w:rPr>
+          <w:rFonts w:ascii="LMRoman10-Regular" w:hAnsi="LMRoman10-Regular" w:cs="LMRoman10-Regular"/>
+        </w:rPr>
+        <w:t xml:space="preserve"> del directorio. De esta manara es posible verific</w:t>
+      </w:r>
+      <w:r>
+        <w:rPr>
+          <w:rFonts w:ascii="LMRoman10-Regular" w:hAnsi="LMRoman10-Regular" w:cs="LMRoman10-Regular"/>
+        </w:rPr>
+        <w:t>ar fácilmente los datos</w:t>
+      </w:r>
+      <w:r>
+        <w:rPr>
+          <w:rFonts w:ascii="LMRoman10-Regular" w:hAnsi="LMRoman10-Regular" w:cs="LMRoman10-Regular"/>
+        </w:rPr>
+        <w:t xml:space="preserve"> </w:t>
+      </w:r>
+      <w:r>
+        <w:rPr>
+          <w:rFonts w:ascii="LMRoman10-Regular" w:hAnsi="LMRoman10-Regular" w:cs="LMRoman10-Regular"/>
+        </w:rPr>
+        <w:t xml:space="preserve">procesados </w:t>
+      </w:r>
+      <w:r>
+        <w:rPr>
+          <w:rFonts w:ascii="LMRoman10-Regular" w:hAnsi="LMRoman10-Regular" w:cs="LMRoman10-Regular"/>
+        </w:rPr>
+        <w:t>incorrectamente.</w:t>
+      </w:r>
+    </w:p>
+    <w:p>
+      <w:pPr>
+        <w:autoSpaceDE w:val="0"/>
+        <w:autoSpaceDN w:val="0"/>
+        <w:adjustRightInd w:val="0"/>
+        <w:spacing w:after="0" w:line="240" w:lineRule="auto"/>
+        <w:rPr>
+          <w:rFonts w:ascii="LMRoman10-Regular" w:hAnsi="LMRoman10-Regular" w:cs="LMRoman10-Regular"/>
+        </w:rPr>
+      </w:pPr>
+      <w:r>
+        <w:rPr>
+          <w:rFonts w:ascii="LMRoman10-Regular" w:hAnsi="LMRoman10-Regular" w:cs="LMRoman10-Regular"/>
+        </w:rPr>
+        <w:t>L</w:t>
+      </w:r>
+      <w:r>
+        <w:rPr>
+          <w:rFonts w:ascii="LMRoman10-Regular" w:hAnsi="LMRoman10-Regular" w:cs="LMRoman10-Regular"/>
+        </w:rPr>
+        <w:t xml:space="preserve">os datos procesados correctamente son almacenados en la base la base de datos, en la cual se registran la </w:t>
+      </w:r>
+      <w:r>
+        <w:rPr>
+          <w:rFonts w:ascii="LMRoman10-Regular" w:hAnsi="LMRoman10-Regular" w:cs="LMRoman10-Regular"/>
+        </w:rPr>
+        <w:t>información</w:t>
+      </w:r>
+      <w:r>
+        <w:rPr>
+          <w:rFonts w:ascii="LMRoman10-Regular" w:hAnsi="LMRoman10-Regular" w:cs="LMRoman10-Regular"/>
+        </w:rPr>
+        <w:t xml:space="preserve"> relacionada a sus documentos </w:t>
+      </w:r>
+      <w:r>
+        <w:rPr>
+          <w:rFonts w:ascii="LMRoman10-Regular" w:hAnsi="LMRoman10-Regular" w:cs="LMRoman10-Regular"/>
+        </w:rPr>
+        <w:t xml:space="preserve">y usuario </w:t>
+      </w:r>
+      <w:r>
+        <w:rPr>
+          <w:rFonts w:ascii="LMRoman10-Regular" w:hAnsi="LMRoman10-Regular" w:cs="LMRoman10-Regular"/>
+        </w:rPr>
+        <w:t>de origen</w:t>
+      </w:r>
+      <w:r>
+        <w:rPr>
+          <w:rFonts w:ascii="LMRoman10-Regular" w:hAnsi="LMRoman10-Regular" w:cs="LMRoman10-Regular"/>
+        </w:rPr>
+        <w:t xml:space="preserve">. De esta manera </w:t>
+      </w:r>
+      <w:r>
+        <w:rPr>
+          <w:rFonts w:ascii="LMRoman10-Regular" w:hAnsi="LMRoman10-Regular" w:cs="LMRoman10-Regular"/>
+        </w:rPr>
+        <w:t>es posible localizar para cada dato almacenado</w:t>
+      </w:r>
+      <w:r>
+        <w:rPr>
+          <w:rFonts w:ascii="LMRoman10-Regular" w:hAnsi="LMRoman10-Regular" w:cs="LMRoman10-Regular"/>
+        </w:rPr>
+        <w:t>,</w:t>
+      </w:r>
+      <w:r>
+        <w:rPr>
+          <w:rFonts w:ascii="LMRoman10-Regular" w:hAnsi="LMRoman10-Regular" w:cs="LMRoman10-Regular"/>
+        </w:rPr>
+        <w:t xml:space="preserve"> </w:t>
       </w:r>
       <w:proofErr w:type="spellStart"/>
       <w:r>
         <w:rPr>
           <w:rFonts w:ascii="LMRoman10-Regular" w:hAnsi="LMRoman10-Regular" w:cs="LMRoman10-Regular"/>
         </w:rPr>
-        <w:t>logueo</w:t>
+        <w:t>cual</w:t>
       </w:r>
       <w:proofErr w:type="spellEnd"/>
       <w:r>
         <w:rPr>
           <w:rFonts w:ascii="LMRoman10-Regular" w:hAnsi="LMRoman10-Regular" w:cs="LMRoman10-Regular"/>
         </w:rPr>
-        <w:t xml:space="preserve">, dependiendo de cuantos días han transcurrido desde la última conexión. </w:t>
-      </w:r>
-      <w:r>
-        <w:rPr>
-          <w:rFonts w:ascii="LMRoman10-Regular" w:hAnsi="LMRoman10-Regular" w:cs="LMRoman10-Regular"/>
-        </w:rPr>
-        <w:t>Una vez almacenado en el directorio el WebService envía una ACK al cliente indicando que el archivo fue recibido correctamente.</w:t>
-      </w:r>
-    </w:p>
-    <w:p>
-      <w:pPr>
-        <w:autoSpaceDE w:val="0"/>
-        <w:autoSpaceDN w:val="0"/>
-        <w:adjustRightInd w:val="0"/>
-        <w:spacing w:after="0" w:line="240" w:lineRule="auto"/>
-        <w:rPr>
-          <w:rFonts w:ascii="LMRoman10-Regular" w:hAnsi="LMRoman10-Regular" w:cs="LMRoman10-Regular"/>
-        </w:rPr>
-      </w:pPr>
-    </w:p>
-    <w:p>
-      <w:pPr>
-        <w:autoSpaceDE w:val="0"/>
-        <w:autoSpaceDN w:val="0"/>
-        <w:adjustRightInd w:val="0"/>
-        <w:spacing w:after="0" w:line="240" w:lineRule="auto"/>
-        <w:rPr>
-          <w:rFonts w:ascii="LMRoman10-Regular" w:hAnsi="LMRoman10-Regular" w:cs="LMRoman10-Regular"/>
-          <w:b/>
-        </w:rPr>
-      </w:pPr>
-      <w:r>
-        <w:rPr>
-          <w:rFonts w:ascii="LMRoman10-Regular" w:hAnsi="LMRoman10-Regular" w:cs="LMRoman10-Regular"/>
-          <w:b/>
-          <w:u w:val="single"/>
-        </w:rPr>
-        <w:t xml:space="preserve">4.2.1.2 </w:t>
-      </w:r>
-      <w:r>
-        <w:rPr>
-          <w:rFonts w:ascii="LMRoman10-Regular" w:hAnsi="LMRoman10-Regular" w:cs="LMRoman10-Regular"/>
-          <w:b/>
-          <w:u w:val="single"/>
-        </w:rPr>
-        <w:t>Procesamiento de Datos</w:t>
-      </w:r>
-      <w:r>
-        <w:rPr>
-          <w:rFonts w:ascii="LMRoman10-Regular" w:hAnsi="LMRoman10-Regular" w:cs="LMRoman10-Regular"/>
-          <w:b/>
-        </w:rPr>
-        <w:t>:</w:t>
-      </w:r>
-    </w:p>
-    <w:p>
-      <w:pPr>
-        <w:autoSpaceDE w:val="0"/>
-        <w:autoSpaceDN w:val="0"/>
-        <w:adjustRightInd w:val="0"/>
-        <w:spacing w:after="0" w:line="240" w:lineRule="auto"/>
-        <w:rPr>
-          <w:rFonts w:ascii="LMRoman10-Regular" w:hAnsi="LMRoman10-Regular" w:cs="LMRoman10-Regular"/>
-        </w:rPr>
-      </w:pPr>
-    </w:p>
-    <w:p>
-      <w:pPr>
-        <w:autoSpaceDE w:val="0"/>
-        <w:autoSpaceDN w:val="0"/>
-        <w:adjustRightInd w:val="0"/>
-        <w:spacing w:after="0" w:line="240" w:lineRule="auto"/>
-        <w:rPr>
-          <w:rFonts w:ascii="LMRoman10-Regular" w:hAnsi="LMRoman10-Regular" w:cs="LMRoman10-Regular"/>
-        </w:rPr>
-      </w:pPr>
-      <w:r>
-        <w:rPr>
-          <w:rFonts w:ascii="LMRoman10-Regular" w:hAnsi="LMRoman10-Regular" w:cs="LMRoman10-Regular"/>
-        </w:rPr>
-        <w:t xml:space="preserve">Una vez finalizada la comunicación y una vez </w:t>
-      </w:r>
-      <w:proofErr w:type="gramStart"/>
-      <w:r>
-        <w:rPr>
-          <w:rFonts w:ascii="LMRoman10-Regular" w:hAnsi="LMRoman10-Regular" w:cs="LMRoman10-Regular"/>
-        </w:rPr>
-        <w:t>descomprimidos</w:t>
-      </w:r>
-      <w:proofErr w:type="gramEnd"/>
-      <w:r>
-        <w:rPr>
-          <w:rFonts w:ascii="LMRoman10-Regular" w:hAnsi="LMRoman10-Regular" w:cs="LMRoman10-Regular"/>
-        </w:rPr>
-        <w:t xml:space="preserve"> los documentos, el servidor comienza el procesamiento de los datos recibidor en el paquete.</w:t>
-      </w:r>
-    </w:p>
-    <w:p>
-      <w:pPr>
-        <w:autoSpaceDE w:val="0"/>
-        <w:autoSpaceDN w:val="0"/>
-        <w:adjustRightInd w:val="0"/>
-        <w:spacing w:after="0" w:line="240" w:lineRule="auto"/>
-        <w:rPr>
-          <w:rFonts w:ascii="LMRoman10-Regular" w:hAnsi="LMRoman10-Regular" w:cs="LMRoman10-Regular"/>
-        </w:rPr>
-      </w:pPr>
-      <w:r>
-        <w:rPr>
-          <w:rFonts w:ascii="LMRoman10-Regular" w:hAnsi="LMRoman10-Regular" w:cs="LMRoman10-Regular"/>
-        </w:rPr>
-        <w:lastRenderedPageBreak/>
-        <w:t>El procesamiento de los datos se realiza de manera secuencial por orden cronológico. El sistema lee cada documento realizando un parseo de sus datos, obteniendo los LogTypes y sus Properties para luego almacenar los datos en la base relacional.</w:t>
-      </w:r>
-    </w:p>
-    <w:p>
-      <w:pPr>
-        <w:autoSpaceDE w:val="0"/>
-        <w:autoSpaceDN w:val="0"/>
-        <w:adjustRightInd w:val="0"/>
-        <w:spacing w:after="0" w:line="240" w:lineRule="auto"/>
-        <w:rPr>
-          <w:rFonts w:ascii="LMRoman10-Regular" w:hAnsi="LMRoman10-Regular" w:cs="LMRoman10-Regular"/>
-        </w:rPr>
-      </w:pPr>
-      <w:r>
-        <w:rPr>
-          <w:rFonts w:ascii="LMRoman10-Regular" w:hAnsi="LMRoman10-Regular" w:cs="LMRoman10-Regular"/>
-        </w:rPr>
-        <w:t>Al momento de finalizar el procesamiento los documentos descomprimidos son eliminados y el sistema conserva el backup del paquete recibido.</w:t>
-      </w:r>
-    </w:p>
-    <w:p>
-      <w:pPr>
-        <w:autoSpaceDE w:val="0"/>
-        <w:autoSpaceDN w:val="0"/>
-        <w:adjustRightInd w:val="0"/>
-        <w:spacing w:after="0" w:line="240" w:lineRule="auto"/>
-        <w:rPr>
-          <w:rFonts w:ascii="LMRoman10-Regular" w:hAnsi="LMRoman10-Regular" w:cs="LMRoman10-Regular"/>
-        </w:rPr>
-      </w:pPr>
-    </w:p>
-    <w:p>
-      <w:pPr>
-        <w:autoSpaceDE w:val="0"/>
-        <w:autoSpaceDN w:val="0"/>
-        <w:adjustRightInd w:val="0"/>
-        <w:spacing w:after="0" w:line="240" w:lineRule="auto"/>
-        <w:rPr>
-          <w:rFonts w:ascii="LMRoman10-Regular" w:hAnsi="LMRoman10-Regular" w:cs="LMRoman10-Regular"/>
-          <w:b/>
-        </w:rPr>
-      </w:pPr>
-      <w:r>
-        <w:rPr>
-          <w:rFonts w:ascii="LMRoman10-Regular" w:hAnsi="LMRoman10-Regular" w:cs="LMRoman10-Regular"/>
-          <w:b/>
-          <w:u w:val="single"/>
-        </w:rPr>
-        <w:t xml:space="preserve">4.2.1.3 </w:t>
-      </w:r>
-      <w:r>
-        <w:rPr>
-          <w:rFonts w:ascii="LMRoman10-Regular" w:hAnsi="LMRoman10-Regular" w:cs="LMRoman10-Regular"/>
-          <w:b/>
-          <w:u w:val="single"/>
-        </w:rPr>
-        <w:t>Almacenamiento de Datos</w:t>
-      </w:r>
-      <w:r>
-        <w:rPr>
-          <w:rFonts w:ascii="LMRoman10-Regular" w:hAnsi="LMRoman10-Regular" w:cs="LMRoman10-Regular"/>
-          <w:b/>
-        </w:rPr>
-        <w:t>:</w:t>
-      </w:r>
-    </w:p>
-    <w:p>
-      <w:pPr>
-        <w:autoSpaceDE w:val="0"/>
-        <w:autoSpaceDN w:val="0"/>
-        <w:adjustRightInd w:val="0"/>
-        <w:spacing w:after="0" w:line="240" w:lineRule="auto"/>
-        <w:rPr>
-          <w:rFonts w:ascii="LMRoman10-Regular" w:hAnsi="LMRoman10-Regular" w:cs="LMRoman10-Regular"/>
-        </w:rPr>
-      </w:pPr>
-    </w:p>
-    <w:p>
-      <w:pPr>
-        <w:autoSpaceDE w:val="0"/>
-        <w:autoSpaceDN w:val="0"/>
-        <w:adjustRightInd w:val="0"/>
-        <w:spacing w:after="0" w:line="240" w:lineRule="auto"/>
-        <w:rPr>
-          <w:rFonts w:ascii="LMRoman10-Regular" w:hAnsi="LMRoman10-Regular" w:cs="LMRoman10-Regular"/>
-        </w:rPr>
-      </w:pPr>
-      <w:r>
-        <w:rPr>
-          <w:rFonts w:ascii="LMRoman10-Regular" w:hAnsi="LMRoman10-Regular" w:cs="LMRoman10-Regular"/>
-        </w:rPr>
-        <w:t>Los paquetes recibidos por el WebService son almacenados en un directorio creado por el mismo servicio</w:t>
-      </w:r>
-      <w:r>
-        <w:rPr>
-          <w:rFonts w:ascii="LMRoman10-Regular" w:hAnsi="LMRoman10-Regular" w:cs="LMRoman10-Regular"/>
-        </w:rPr>
-        <w:t>,</w:t>
-      </w:r>
-      <w:r>
-        <w:rPr>
-          <w:rFonts w:ascii="LMRoman10-Regular" w:hAnsi="LMRoman10-Regular" w:cs="LMRoman10-Regular"/>
-        </w:rPr>
-        <w:t xml:space="preserve"> para cada usuario específico. En el caso de existir un error en el procesamiento de un documento, este no </w:t>
-      </w:r>
-      <w:r>
-        <w:rPr>
-          <w:rFonts w:ascii="LMRoman10-Regular" w:hAnsi="LMRoman10-Regular" w:cs="LMRoman10-Regular"/>
-        </w:rPr>
-        <w:t>será</w:t>
-      </w:r>
-      <w:r>
-        <w:rPr>
-          <w:rFonts w:ascii="LMRoman10-Regular" w:hAnsi="LMRoman10-Regular" w:cs="LMRoman10-Regular"/>
-        </w:rPr>
-        <w:t xml:space="preserve"> elimina</w:t>
-      </w:r>
-      <w:r>
-        <w:rPr>
-          <w:rFonts w:ascii="LMRoman10-Regular" w:hAnsi="LMRoman10-Regular" w:cs="LMRoman10-Regular"/>
-        </w:rPr>
-        <w:t>do</w:t>
-      </w:r>
-      <w:r>
-        <w:rPr>
-          <w:rFonts w:ascii="LMRoman10-Regular" w:hAnsi="LMRoman10-Regular" w:cs="LMRoman10-Regular"/>
-        </w:rPr>
-        <w:t xml:space="preserve"> del directorio. De esta manara es posible verific</w:t>
-      </w:r>
-      <w:r>
-        <w:rPr>
-          <w:rFonts w:ascii="LMRoman10-Regular" w:hAnsi="LMRoman10-Regular" w:cs="LMRoman10-Regular"/>
-        </w:rPr>
-        <w:t>ar fácilmente los datos</w:t>
-      </w:r>
-      <w:r>
-        <w:rPr>
-          <w:rFonts w:ascii="LMRoman10-Regular" w:hAnsi="LMRoman10-Regular" w:cs="LMRoman10-Regular"/>
-        </w:rPr>
-        <w:t xml:space="preserve"> </w:t>
-      </w:r>
-      <w:r>
-        <w:rPr>
-          <w:rFonts w:ascii="LMRoman10-Regular" w:hAnsi="LMRoman10-Regular" w:cs="LMRoman10-Regular"/>
-        </w:rPr>
-        <w:t xml:space="preserve">procesados </w:t>
-      </w:r>
-      <w:r>
-        <w:rPr>
-          <w:rFonts w:ascii="LMRoman10-Regular" w:hAnsi="LMRoman10-Regular" w:cs="LMRoman10-Regular"/>
-        </w:rPr>
-        <w:t xml:space="preserve">incorrectamente. A su vez los datos procesados correctamente son almacenados en la base la base de datos, en la cual se registran la </w:t>
-      </w:r>
-      <w:r>
-        <w:rPr>
-          <w:rFonts w:ascii="LMRoman10-Regular" w:hAnsi="LMRoman10-Regular" w:cs="LMRoman10-Regular"/>
-        </w:rPr>
-        <w:t>información</w:t>
-      </w:r>
-      <w:r>
-        <w:rPr>
-          <w:rFonts w:ascii="LMRoman10-Regular" w:hAnsi="LMRoman10-Regular" w:cs="LMRoman10-Regular"/>
-        </w:rPr>
-        <w:t xml:space="preserve"> relacionada a sus documentos </w:t>
-      </w:r>
-      <w:r>
-        <w:rPr>
-          <w:rFonts w:ascii="LMRoman10-Regular" w:hAnsi="LMRoman10-Regular" w:cs="LMRoman10-Regular"/>
-        </w:rPr>
-        <w:t xml:space="preserve">de origen </w:t>
-      </w:r>
-      <w:r>
-        <w:rPr>
-          <w:rFonts w:ascii="LMRoman10-Regular" w:hAnsi="LMRoman10-Regular" w:cs="LMRoman10-Regular"/>
-        </w:rPr>
-        <w:t xml:space="preserve">y </w:t>
-      </w:r>
-      <w:r>
-        <w:rPr>
-          <w:rFonts w:ascii="LMRoman10-Regular" w:hAnsi="LMRoman10-Regular" w:cs="LMRoman10-Regular"/>
-        </w:rPr>
-        <w:t>el usuario responsable</w:t>
-      </w:r>
-      <w:r>
-        <w:rPr>
-          <w:rFonts w:ascii="LMRoman10-Regular" w:hAnsi="LMRoman10-Regular" w:cs="LMRoman10-Regular"/>
-        </w:rPr>
-        <w:t xml:space="preserve">. De esta manera </w:t>
-      </w:r>
-      <w:r>
-        <w:rPr>
-          <w:rFonts w:ascii="LMRoman10-Regular" w:hAnsi="LMRoman10-Regular" w:cs="LMRoman10-Regular"/>
-        </w:rPr>
-        <w:t>es posible localizar para cada dato almacenado cual fue su paquete de origen, así como su documento dentro de este y a que usuario pertenece.</w:t>
+        <w:t xml:space="preserve"> fue su paquete de origen, así como su documento dentro de este y a que usuario pertenece.</w:t>
       </w:r>
     </w:p>
     <w:p>
@@ -4966,6 +5389,7 @@
           <w:noProof/>
           <w:lang w:eastAsia="es-AR"/>
         </w:rPr>
+        <w:lastRenderedPageBreak/>
         <w:drawing>
           <wp:inline distT="0" distB="0" distL="0" distR="0">
             <wp:extent cx="4765431" cy="2855386"/>
@@ -5130,7 +5554,19 @@
         <w:rPr>
           <w:rFonts w:ascii="LMRoman10-Regular" w:hAnsi="LMRoman10-Regular" w:cs="LMRoman10-Regular"/>
         </w:rPr>
-        <w:t xml:space="preserve"> y la necesidad de consultar de diferentes formas los datos obtenidos para la búsqueda de patrones, es indispensable la correcta organización de los datos y utilizar una estrategia que nos permita obtener información de manera eficaz. Es por este motivo que se utiliza una base de datos relacional controlada por el motor de bases de datos </w:t>
+        <w:t xml:space="preserve"> y la necesidad de consultar de diferentes formas los datos obtenidos para la búsqueda de patrones, es indispensable la correcta organización de los datos y </w:t>
+      </w:r>
+      <w:r>
+        <w:rPr>
+          <w:rFonts w:ascii="LMRoman10-Regular" w:hAnsi="LMRoman10-Regular" w:cs="LMRoman10-Regular"/>
+        </w:rPr>
+        <w:t>la utilización de</w:t>
+      </w:r>
+      <w:r>
+        <w:rPr>
+          <w:rFonts w:ascii="LMRoman10-Regular" w:hAnsi="LMRoman10-Regular" w:cs="LMRoman10-Regular"/>
+        </w:rPr>
+        <w:t xml:space="preserve"> una estrategia que nos permita obtener información de manera eficaz. Es por este motivo que se utiliza una base de datos relacional controlada por el motor de bases de datos </w:t>
       </w:r>
       <w:proofErr w:type="spellStart"/>
       <w:r>
@@ -5146,6 +5582,8 @@
         </w:rPr>
         <w:t xml:space="preserve"> Express.</w:t>
       </w:r>
+      <w:bookmarkStart w:id="0" w:name="_GoBack"/>
+      <w:bookmarkEnd w:id="0"/>
     </w:p>
     <w:p>
       <w:pPr>
@@ -5218,7 +5656,6 @@
         <w:rPr>
           <w:rFonts w:ascii="LMRoman10-Regular" w:hAnsi="LMRoman10-Regular" w:cs="LMRoman10-Regular"/>
         </w:rPr>
-        <w:lastRenderedPageBreak/>
         <w:t>A continuación se describen cada una de las tablas utilizadas y de qué manera se utiliza su información.</w:t>
       </w:r>
     </w:p>
@@ -5315,6 +5752,7 @@
         <w:rPr>
           <w:rFonts w:ascii="LMRoman10-Regular" w:hAnsi="LMRoman10-Regular" w:cs="LMRoman10-Regular"/>
         </w:rPr>
+        <w:lastRenderedPageBreak/>
         <w:t>PropertyValue: se encuentran los posibles valores para cada LogProperty, estos valores pueden ser compartidos por diferentes usuarios, un ejemplo recurrente es el caso en el que dos usuarios se conectan a una misma red Wifi.</w:t>
       </w:r>
     </w:p>

</xml_diff>

<commit_message>
Ultimos cambios al informa, agrego un diagrama de secuencia del monitoreo en la aplicacion android
</commit_message>
<xml_diff>
--- a/Lyx/Informe Cap 3 y 4/Informe Cap 3 y 4.docx
+++ b/Lyx/Informe Cap 3 y 4/Informe Cap 3 y 4.docx
@@ -3296,6 +3296,127 @@
         <w:autoSpaceDN w:val="0"/>
         <w:adjustRightInd w:val="0"/>
         <w:spacing w:after="0" w:line="240" w:lineRule="auto"/>
+        <w:jc w:val="center"/>
+        <w:rPr>
+          <w:rFonts w:ascii="LMRoman10-Regular" w:hAnsi="LMRoman10-Regular" w:cs="LMRoman10-Regular"/>
+        </w:rPr>
+      </w:pPr>
+      <w:r>
+        <w:rPr>
+          <w:rFonts w:ascii="LMRoman10-Regular" w:hAnsi="LMRoman10-Regular" w:cs="LMRoman10-Regular"/>
+          <w:noProof/>
+          <w:lang w:eastAsia="es-AR"/>
+        </w:rPr>
+        <w:lastRenderedPageBreak/>
+        <w:drawing>
+          <wp:inline distT="0" distB="0" distL="0" distR="0">
+            <wp:extent cx="4659923" cy="2552966"/>
+            <wp:effectExtent l="0" t="0" r="7620" b="0"/>
+            <wp:docPr id="6" name="Picture 6" descr="D:\Programación\Tesis Ingenieria Sistemas\Repositorio\Lyx\Informe Cap 3 y 4\Diagrama de Clases\Secuencia LogService.jpg"/>
+            <wp:cNvGraphicFramePr>
+              <a:graphicFrameLocks xmlns:a="http://schemas.openxmlformats.org/drawingml/2006/main" noChangeAspect="1"/>
+            </wp:cNvGraphicFramePr>
+            <a:graphic xmlns:a="http://schemas.openxmlformats.org/drawingml/2006/main">
+              <a:graphicData uri="http://schemas.openxmlformats.org/drawingml/2006/picture">
+                <pic:pic xmlns:pic="http://schemas.openxmlformats.org/drawingml/2006/picture">
+                  <pic:nvPicPr>
+                    <pic:cNvPr id="0" name="Picture 3" descr="D:\Programación\Tesis Ingenieria Sistemas\Repositorio\Lyx\Informe Cap 3 y 4\Diagrama de Clases\Secuencia LogService.jpg"/>
+                    <pic:cNvPicPr>
+                      <a:picLocks noChangeAspect="1" noChangeArrowheads="1"/>
+                    </pic:cNvPicPr>
+                  </pic:nvPicPr>
+                  <pic:blipFill>
+                    <a:blip r:embed="rId4">
+                      <a:extLst>
+                        <a:ext uri="{28A0092B-C50C-407E-A947-70E740481C1C}">
+                          <a14:useLocalDpi xmlns:a14="http://schemas.microsoft.com/office/drawing/2010/main" val="0"/>
+                        </a:ext>
+                      </a:extLst>
+                    </a:blip>
+                    <a:srcRect/>
+                    <a:stretch>
+                      <a:fillRect/>
+                    </a:stretch>
+                  </pic:blipFill>
+                  <pic:spPr bwMode="auto">
+                    <a:xfrm>
+                      <a:off x="0" y="0"/>
+                      <a:ext cx="4675978" cy="2561762"/>
+                    </a:xfrm>
+                    <a:prstGeom prst="rect">
+                      <a:avLst/>
+                    </a:prstGeom>
+                    <a:noFill/>
+                    <a:ln>
+                      <a:noFill/>
+                    </a:ln>
+                  </pic:spPr>
+                </pic:pic>
+              </a:graphicData>
+            </a:graphic>
+          </wp:inline>
+        </w:drawing>
+      </w:r>
+    </w:p>
+    <w:p>
+      <w:pPr>
+        <w:autoSpaceDE w:val="0"/>
+        <w:autoSpaceDN w:val="0"/>
+        <w:adjustRightInd w:val="0"/>
+        <w:spacing w:after="0" w:line="240" w:lineRule="auto"/>
+        <w:jc w:val="center"/>
+        <w:rPr>
+          <w:rFonts w:ascii="LMRoman10-Regular" w:hAnsi="LMRoman10-Regular" w:cs="LMRoman10-Regular"/>
+          <w:sz w:val="18"/>
+          <w:szCs w:val="18"/>
+        </w:rPr>
+      </w:pPr>
+      <w:r>
+        <w:rPr>
+          <w:rFonts w:ascii="LMRoman10-Regular" w:hAnsi="LMRoman10-Regular" w:cs="LMRoman10-Regular"/>
+          <w:sz w:val="18"/>
+          <w:szCs w:val="18"/>
+        </w:rPr>
+        <w:t>Diagrama de secuencia Log-</w:t>
+      </w:r>
+      <w:proofErr w:type="spellStart"/>
+      <w:r>
+        <w:rPr>
+          <w:rFonts w:ascii="LMRoman10-Regular" w:hAnsi="LMRoman10-Regular" w:cs="LMRoman10-Regular"/>
+          <w:sz w:val="18"/>
+          <w:szCs w:val="18"/>
+        </w:rPr>
+        <w:t>Event</w:t>
+      </w:r>
+      <w:proofErr w:type="spellEnd"/>
+      <w:r>
+        <w:rPr>
+          <w:rFonts w:ascii="LMRoman10-Regular" w:hAnsi="LMRoman10-Regular" w:cs="LMRoman10-Regular"/>
+          <w:sz w:val="18"/>
+          <w:szCs w:val="18"/>
+        </w:rPr>
+        <w:t xml:space="preserve"> se puede observar el mecanismo de monitoreo del sistema.</w:t>
+      </w:r>
+      <w:bookmarkStart w:id="0" w:name="_GoBack"/>
+      <w:bookmarkEnd w:id="0"/>
+    </w:p>
+    <w:p>
+      <w:pPr>
+        <w:autoSpaceDE w:val="0"/>
+        <w:autoSpaceDN w:val="0"/>
+        <w:adjustRightInd w:val="0"/>
+        <w:spacing w:after="0" w:line="240" w:lineRule="auto"/>
+        <w:rPr>
+          <w:rFonts w:ascii="LMRoman10-Regular" w:hAnsi="LMRoman10-Regular" w:cs="LMRoman10-Regular"/>
+        </w:rPr>
+      </w:pPr>
+    </w:p>
+    <w:p>
+      <w:pPr>
+        <w:autoSpaceDE w:val="0"/>
+        <w:autoSpaceDN w:val="0"/>
+        <w:adjustRightInd w:val="0"/>
+        <w:spacing w:after="0" w:line="240" w:lineRule="auto"/>
         <w:rPr>
           <w:rFonts w:ascii="LMRoman10-Regular" w:hAnsi="LMRoman10-Regular" w:cs="LMRoman10-Regular"/>
           <w:b/>
@@ -3344,7 +3465,6 @@
         <w:rPr>
           <w:rFonts w:ascii="LMRoman10-Regular" w:hAnsi="LMRoman10-Regular" w:cs="LMRoman10-Regular"/>
         </w:rPr>
-        <w:lastRenderedPageBreak/>
         <w:t xml:space="preserve">Dentro de la aplicación existe el componente CommandManager, en el cual se mantiene un registro del estado actual del dispositivo. </w:t>
       </w:r>
       <w:r>
@@ -4216,6 +4336,7 @@
         <w:rPr>
           <w:rFonts w:ascii="LMRoman10-Regular" w:hAnsi="LMRoman10-Regular" w:cs="LMRoman10-Regular"/>
         </w:rPr>
+        <w:lastRenderedPageBreak/>
         <w:t>Es posible</w:t>
       </w:r>
       <w:r>
@@ -4293,7 +4414,6 @@
           <w:noProof/>
           <w:lang w:eastAsia="es-AR"/>
         </w:rPr>
-        <w:lastRenderedPageBreak/>
         <w:drawing>
           <wp:inline distT="0" distB="0" distL="0" distR="0">
             <wp:extent cx="5943600" cy="2971905"/>
@@ -4312,7 +4432,7 @@
                     </pic:cNvPicPr>
                   </pic:nvPicPr>
                   <pic:blipFill>
-                    <a:blip r:embed="rId4">
+                    <a:blip r:embed="rId5">
                       <a:extLst>
                         <a:ext uri="{28A0092B-C50C-407E-A947-70E740481C1C}">
                           <a14:useLocalDpi xmlns:a14="http://schemas.microsoft.com/office/drawing/2010/main" val="0"/>
@@ -4633,7 +4753,14 @@
         <w:rPr>
           <w:rFonts w:ascii="LMRoman10-Regular" w:hAnsi="LMRoman10-Regular" w:cs="LMRoman10-Regular"/>
         </w:rPr>
-        <w:t xml:space="preserve">Para realizar la comunicación de datos entre el dispositivo móvil y el servidor se utiliza un WebService SOAP el cual debido a su protocolo estandarizado nos permite comunicar sin problemas diferentes tecnologías, como son en este caso, nuestro servidor </w:t>
+        <w:t xml:space="preserve">Para realizar la comunicación de datos entre el dispositivo móvil y el servidor se utiliza un WebService SOAP el cual debido a su protocolo estandarizado nos permite comunicar sin </w:t>
+      </w:r>
+      <w:r>
+        <w:rPr>
+          <w:rFonts w:ascii="LMRoman10-Regular" w:hAnsi="LMRoman10-Regular" w:cs="LMRoman10-Regular"/>
+        </w:rPr>
+        <w:lastRenderedPageBreak/>
+        <w:t xml:space="preserve">problemas diferentes tecnologías, como son en este caso, nuestro servidor </w:t>
       </w:r>
       <w:r>
         <w:rPr>
@@ -5213,13 +5340,7 @@
         <w:rPr>
           <w:rFonts w:ascii="LMRoman10-Regular" w:hAnsi="LMRoman10-Regular" w:cs="LMRoman10-Regular"/>
         </w:rPr>
-        <w:t>para cada usuario específico</w:t>
-      </w:r>
-      <w:r>
-        <w:rPr>
-          <w:rFonts w:ascii="LMRoman10-Regular" w:hAnsi="LMRoman10-Regular" w:cs="LMRoman10-Regular"/>
-        </w:rPr>
-        <w:t xml:space="preserve">, </w:t>
+        <w:t xml:space="preserve">para cada usuario específico, </w:t>
       </w:r>
       <w:r>
         <w:rPr>
@@ -5408,7 +5529,7 @@
                     </pic:cNvPicPr>
                   </pic:nvPicPr>
                   <pic:blipFill>
-                    <a:blip r:embed="rId5">
+                    <a:blip r:embed="rId6">
                       <a:extLst>
                         <a:ext uri="{28A0092B-C50C-407E-A947-70E740481C1C}">
                           <a14:useLocalDpi xmlns:a14="http://schemas.microsoft.com/office/drawing/2010/main" val="0"/>
@@ -5582,8 +5703,6 @@
         </w:rPr>
         <w:t xml:space="preserve"> Express.</w:t>
       </w:r>
-      <w:bookmarkStart w:id="0" w:name="_GoBack"/>
-      <w:bookmarkEnd w:id="0"/>
     </w:p>
     <w:p>
       <w:pPr>
@@ -5832,7 +5951,7 @@
                     </pic:cNvPicPr>
                   </pic:nvPicPr>
                   <pic:blipFill>
-                    <a:blip r:embed="rId6">
+                    <a:blip r:embed="rId7">
                       <a:extLst>
                         <a:ext uri="{28A0092B-C50C-407E-A947-70E740481C1C}">
                           <a14:useLocalDpi xmlns:a14="http://schemas.microsoft.com/office/drawing/2010/main" val="0"/>

</xml_diff>

<commit_message>
modificaciones al capitulo 3
</commit_message>
<xml_diff>
--- a/Lyx/Informe Cap 3 y 4/Informe Cap 3 y 4.docx
+++ b/Lyx/Informe Cap 3 y 4/Informe Cap 3 y 4.docx
@@ -195,28 +195,24 @@
         </w:rPr>
         <w:t xml:space="preserve">, conexiones Bluetooth, etc. La información recopilada por la aplicación será comprimida y enviada a un servidor dedicado, desarrollado sobre la plataforma .NET que provee un WebService SOAP y una posee una base de datos relacional SQL Server. Si bien el objetivo final sería que el servidor procese los datos, como prueba de concepto se piensa utilizar la herramienta WEKA para probar distintas técnicas de aprendizaje de </w:t>
       </w:r>
-      <w:proofErr w:type="spellStart"/>
-      <w:r>
-        <w:rPr>
-          <w:rFonts w:ascii="LMRoman10-Regular" w:hAnsi="LMRoman10-Regular" w:cs="LMRoman10-Regular"/>
-        </w:rPr>
-        <w:t>maquina</w:t>
-      </w:r>
-      <w:proofErr w:type="spellEnd"/>
+      <w:r>
+        <w:rPr>
+          <w:rFonts w:ascii="LMRoman10-Regular" w:hAnsi="LMRoman10-Regular" w:cs="LMRoman10-Regular"/>
+        </w:rPr>
+        <w:t>máquina</w:t>
+      </w:r>
       <w:r>
         <w:rPr>
           <w:rFonts w:ascii="LMRoman10-Regular" w:hAnsi="LMRoman10-Regular" w:cs="LMRoman10-Regular"/>
         </w:rPr>
         <w:t xml:space="preserve"> para detectar patrones en los datos recopilados. Para realizar las pruebas de concepto, se </w:t>
       </w:r>
-      <w:proofErr w:type="spellStart"/>
-      <w:r>
-        <w:rPr>
-          <w:rFonts w:ascii="LMRoman10-Regular" w:hAnsi="LMRoman10-Regular" w:cs="LMRoman10-Regular"/>
-        </w:rPr>
-        <w:t>desarrollo</w:t>
-      </w:r>
-      <w:proofErr w:type="spellEnd"/>
+      <w:r>
+        <w:rPr>
+          <w:rFonts w:ascii="LMRoman10-Regular" w:hAnsi="LMRoman10-Regular" w:cs="LMRoman10-Regular"/>
+        </w:rPr>
+        <w:t>desarrolló</w:t>
+      </w:r>
       <w:r>
         <w:rPr>
           <w:rFonts w:ascii="LMRoman10-Regular" w:hAnsi="LMRoman10-Regular" w:cs="LMRoman10-Regular"/>
@@ -624,7 +620,19 @@
         <w:rPr>
           <w:rFonts w:ascii="LMRoman10-Regular" w:hAnsi="LMRoman10-Regular" w:cs="LMRoman10-Regular"/>
         </w:rPr>
-        <w:t>Las estrategias utilizadas en la aplicación móvil están orientadas a minimizar el tiempo de procesamiento y almacenamiento con el objetivo de minimizar el consumo de energía y evitar que el registro de la información afecte indirectamente los datos obtenidos.</w:t>
+        <w:t>Las estrategias utilizadas en la aplicación móvil están orientadas a minimizar el tiempo de procesamiento y almacenamiento con el objetivo de minimizar el consumo de energía y evitar que el registro de la información afecte indirectamente los datos obtenidos</w:t>
+      </w:r>
+      <w:r>
+        <w:rPr>
+          <w:rFonts w:ascii="LMRoman10-Regular" w:hAnsi="LMRoman10-Regular" w:cs="LMRoman10-Regular"/>
+        </w:rPr>
+        <w:t xml:space="preserve"> ya que de otra manera la aplicación podría ocasionar variaciones en el consumo de la batería haciendo que el monitoreo de los datos sea erróneo</w:t>
+      </w:r>
+      <w:r>
+        <w:rPr>
+          <w:rFonts w:ascii="LMRoman10-Regular" w:hAnsi="LMRoman10-Regular" w:cs="LMRoman10-Regular"/>
+        </w:rPr>
+        <w:t>.</w:t>
       </w:r>
     </w:p>
     <w:p>
@@ -653,6 +661,45 @@
       <w:r>
         <w:rPr>
           <w:rFonts w:ascii="LMRoman10-Regular" w:hAnsi="LMRoman10-Regular" w:cs="LMRoman10-Regular"/>
+          <w:color w:val="FF0000"/>
+        </w:rPr>
+        <w:t xml:space="preserve"> (agregar referencia relacionada con el estudio del </w:t>
+      </w:r>
+      <w:proofErr w:type="spellStart"/>
+      <w:r>
+        <w:rPr>
+          <w:rFonts w:ascii="LMRoman10-Regular" w:hAnsi="LMRoman10-Regular" w:cs="LMRoman10-Regular"/>
+          <w:color w:val="FF0000"/>
+        </w:rPr>
+        <w:t>consnumo</w:t>
+      </w:r>
+      <w:proofErr w:type="spellEnd"/>
+      <w:r>
+        <w:rPr>
+          <w:rFonts w:ascii="LMRoman10-Regular" w:hAnsi="LMRoman10-Regular" w:cs="LMRoman10-Regular"/>
+          <w:color w:val="FF0000"/>
+        </w:rPr>
+        <w:t xml:space="preserve"> de batería en </w:t>
+      </w:r>
+      <w:proofErr w:type="spellStart"/>
+      <w:r>
+        <w:rPr>
+          <w:rFonts w:ascii="LMRoman10-Regular" w:hAnsi="LMRoman10-Regular" w:cs="LMRoman10-Regular"/>
+          <w:color w:val="FF0000"/>
+        </w:rPr>
+        <w:t>android</w:t>
+      </w:r>
+      <w:proofErr w:type="spellEnd"/>
+      <w:r>
+        <w:rPr>
+          <w:rFonts w:ascii="LMRoman10-Regular" w:hAnsi="LMRoman10-Regular" w:cs="LMRoman10-Regular"/>
+          <w:color w:val="FF0000"/>
+        </w:rPr>
+        <w:t>)</w:t>
+      </w:r>
+      <w:r>
+        <w:rPr>
+          <w:rFonts w:ascii="LMRoman10-Regular" w:hAnsi="LMRoman10-Regular" w:cs="LMRoman10-Regular"/>
         </w:rPr>
         <w:t xml:space="preserve">, a la hora de crear objetos en memoria dentro de una aplicación, se optó por </w:t>
       </w:r>
@@ -814,7 +861,14 @@
         <w:rPr>
           <w:rFonts w:ascii="LMRoman10-Regular" w:hAnsi="LMRoman10-Regular" w:cs="LMRoman10-Regular"/>
         </w:rPr>
-        <w:t xml:space="preserve"> complejas como XML, que si bien son más deseables a la hora de trabajar con ellas, conllevan un mayor costo de procesamiento para leer y escribir en ellas, comparados con el necesario para leer y escribir en un archivo plano. </w:t>
+        <w:t xml:space="preserve"> complejas como XML, que si bien son más deseables a la hora de trabajar con ellas, conllevan un mayor costo de procesamiento para leer y escribir en ellas, comparados con el necesario para leer y escribir en un archivo </w:t>
+      </w:r>
+      <w:r>
+        <w:rPr>
+          <w:rFonts w:ascii="LMRoman10-Regular" w:hAnsi="LMRoman10-Regular" w:cs="LMRoman10-Regular"/>
+        </w:rPr>
+        <w:lastRenderedPageBreak/>
+        <w:t xml:space="preserve">plano. </w:t>
       </w:r>
       <w:r>
         <w:rPr>
@@ -826,14 +880,7 @@
         <w:rPr>
           <w:rFonts w:ascii="LMRoman10-Regular" w:hAnsi="LMRoman10-Regular" w:cs="LMRoman10-Regular"/>
         </w:rPr>
-        <w:t xml:space="preserve"> utilizan un mayor espacio de almacenamiento. Aunque esta decisión implica un desarrollo más complejo del lado del servidor, el cual debe ser capaz de interpretar los datos </w:t>
-      </w:r>
-      <w:r>
-        <w:rPr>
-          <w:rFonts w:ascii="LMRoman10-Regular" w:hAnsi="LMRoman10-Regular" w:cs="LMRoman10-Regular"/>
-        </w:rPr>
-        <w:lastRenderedPageBreak/>
-        <w:t>recibidos, el foco está puesto en minimizar el procesamiento en la aplicación móvil y no en el servidor.</w:t>
+        <w:t xml:space="preserve"> utilizan un mayor espacio de almacenamiento. Aunque esta decisión implica un desarrollo más complejo del lado del servidor, el cual debe ser capaz de interpretar los datos recibidos, el foco está puesto en minimizar el procesamiento en la aplicación móvil y no en el servidor.</w:t>
       </w:r>
     </w:p>
     <w:p>
@@ -955,21 +1002,7 @@
         <w:rPr>
           <w:rFonts w:ascii="LMRoman10-Regular" w:hAnsi="LMRoman10-Regular" w:cs="LMRoman10-Regular"/>
         </w:rPr>
-        <w:t xml:space="preserve">, debido a que la plataforma .NET nos provee una interfaz amigable </w:t>
-      </w:r>
-      <w:proofErr w:type="gramStart"/>
-      <w:r>
-        <w:rPr>
-          <w:rFonts w:ascii="LMRoman10-Regular" w:hAnsi="LMRoman10-Regular" w:cs="LMRoman10-Regular"/>
-        </w:rPr>
-        <w:t>a</w:t>
-      </w:r>
-      <w:proofErr w:type="gramEnd"/>
-      <w:r>
-        <w:rPr>
-          <w:rFonts w:ascii="LMRoman10-Regular" w:hAnsi="LMRoman10-Regular" w:cs="LMRoman10-Regular"/>
-        </w:rPr>
-        <w:t xml:space="preserve"> la hora de crear este tipo de servicios. El método empleado para la creación del servicio SOAP es </w:t>
+        <w:t xml:space="preserve">, debido a que la plataforma .NET nos provee una interfaz amigable a la hora de crear este tipo de servicios. El método empleado para la creación del servicio SOAP es </w:t>
       </w:r>
       <w:proofErr w:type="spellStart"/>
       <w:r>
@@ -1151,7 +1184,127 @@
         <w:rPr>
           <w:rFonts w:ascii="LMRoman10-Regular" w:hAnsi="LMRoman10-Regular" w:cs="LMRoman10-Regular"/>
         </w:rPr>
-        <w:t xml:space="preserve">La información se almacena </w:t>
+        <w:t xml:space="preserve">Una vez puesto en marcha el sistema, este se encargara de recolectar una gran cantidad de información relacionada a varios usuarios. Esta información consistirá en un elevado volumen da datos, los cuales deben se almacenados de una manera ordenada y de fácil acceso, es por este motivo que se decidió utilizar una base de datos relacional. </w:t>
+      </w:r>
+      <w:r>
+        <w:rPr>
+          <w:rFonts w:ascii="LMRoman10-Regular" w:hAnsi="LMRoman10-Regular" w:cs="LMRoman10-Regular"/>
+        </w:rPr>
+        <w:t>(</w:t>
+      </w:r>
+      <w:proofErr w:type="spellStart"/>
+      <w:proofErr w:type="gramStart"/>
+      <w:r>
+        <w:rPr>
+          <w:rFonts w:ascii="LMRoman10-Regular" w:hAnsi="LMRoman10-Regular" w:cs="LMRoman10-Regular"/>
+        </w:rPr>
+        <w:t>ref</w:t>
+      </w:r>
+      <w:proofErr w:type="spellEnd"/>
+      <w:proofErr w:type="gramEnd"/>
+      <w:r>
+        <w:rPr>
+          <w:rFonts w:ascii="LMRoman10-Regular" w:hAnsi="LMRoman10-Regular" w:cs="LMRoman10-Regular"/>
+        </w:rPr>
+        <w:t xml:space="preserve"> bases de datos relacional).</w:t>
+      </w:r>
+    </w:p>
+    <w:p>
+      <w:pPr>
+        <w:autoSpaceDE w:val="0"/>
+        <w:autoSpaceDN w:val="0"/>
+        <w:adjustRightInd w:val="0"/>
+        <w:spacing w:after="0" w:line="240" w:lineRule="auto"/>
+        <w:rPr>
+          <w:rFonts w:ascii="LMRoman10-Regular" w:hAnsi="LMRoman10-Regular" w:cs="LMRoman10-Regular"/>
+        </w:rPr>
+      </w:pPr>
+    </w:p>
+    <w:p>
+      <w:pPr>
+        <w:autoSpaceDE w:val="0"/>
+        <w:autoSpaceDN w:val="0"/>
+        <w:adjustRightInd w:val="0"/>
+        <w:spacing w:after="0" w:line="240" w:lineRule="auto"/>
+        <w:rPr>
+          <w:rFonts w:ascii="LMRoman10-Regular" w:hAnsi="LMRoman10-Regular" w:cs="LMRoman10-Regular"/>
+        </w:rPr>
+      </w:pPr>
+      <w:r>
+        <w:rPr>
+          <w:rFonts w:ascii="LMRoman10-Regular" w:hAnsi="LMRoman10-Regular" w:cs="LMRoman10-Regular"/>
+        </w:rPr>
+        <w:t xml:space="preserve">La estrategia a la hora de diseñar una estructura de bases de datos, </w:t>
+      </w:r>
+      <w:r>
+        <w:rPr>
+          <w:rFonts w:ascii="LMRoman10-Regular" w:hAnsi="LMRoman10-Regular" w:cs="LMRoman10-Regular"/>
+        </w:rPr>
+        <w:t>estará</w:t>
+      </w:r>
+      <w:r>
+        <w:rPr>
+          <w:rFonts w:ascii="LMRoman10-Regular" w:hAnsi="LMRoman10-Regular" w:cs="LMRoman10-Regular"/>
+        </w:rPr>
+        <w:t xml:space="preserve"> orientada a minimizar el espacio físico utilizado, normalizando las tablas de la manera más conveniente en términos de practicidad, debido a que el sistema almacenara una abundante cantidad de información diaria, esta estrategia nos evita</w:t>
+      </w:r>
+      <w:r>
+        <w:rPr>
+          <w:rFonts w:ascii="LMRoman10-Regular" w:hAnsi="LMRoman10-Regular" w:cs="LMRoman10-Regular"/>
+        </w:rPr>
+        <w:t>ra</w:t>
+      </w:r>
+      <w:r>
+        <w:rPr>
+          <w:rFonts w:ascii="LMRoman10-Regular" w:hAnsi="LMRoman10-Regular" w:cs="LMRoman10-Regular"/>
+        </w:rPr>
+        <w:t xml:space="preserve"> un crecimiento exponencial </w:t>
+      </w:r>
+      <w:r>
+        <w:rPr>
+          <w:rFonts w:ascii="LMRoman10-Regular" w:hAnsi="LMRoman10-Regular" w:cs="LMRoman10-Regular"/>
+        </w:rPr>
+        <w:t>del</w:t>
+      </w:r>
+      <w:r>
+        <w:rPr>
+          <w:rFonts w:ascii="LMRoman10-Regular" w:hAnsi="LMRoman10-Regular" w:cs="LMRoman10-Regular"/>
+        </w:rPr>
+        <w:t xml:space="preserve"> espacio de almacenamiento.</w:t>
+      </w:r>
+    </w:p>
+    <w:p>
+      <w:pPr>
+        <w:autoSpaceDE w:val="0"/>
+        <w:autoSpaceDN w:val="0"/>
+        <w:adjustRightInd w:val="0"/>
+        <w:spacing w:after="0" w:line="240" w:lineRule="auto"/>
+        <w:rPr>
+          <w:rFonts w:ascii="LMRoman10-Regular" w:hAnsi="LMRoman10-Regular" w:cs="LMRoman10-Regular"/>
+        </w:rPr>
+      </w:pPr>
+    </w:p>
+    <w:p>
+      <w:pPr>
+        <w:autoSpaceDE w:val="0"/>
+        <w:autoSpaceDN w:val="0"/>
+        <w:adjustRightInd w:val="0"/>
+        <w:spacing w:after="0" w:line="240" w:lineRule="auto"/>
+        <w:rPr>
+          <w:rFonts w:ascii="LMRoman10-Regular" w:hAnsi="LMRoman10-Regular" w:cs="LMRoman10-Regular"/>
+        </w:rPr>
+      </w:pPr>
+      <w:r>
+        <w:rPr>
+          <w:rFonts w:ascii="LMRoman10-Regular" w:hAnsi="LMRoman10-Regular" w:cs="LMRoman10-Regular"/>
+        </w:rPr>
+        <w:t>Dado que el volumen de información a la que se tiene acceso mediante el uso de los dispositivos es muy grande, para este trabajo se estudiar</w:t>
+      </w:r>
+      <w:r>
+        <w:rPr>
+          <w:rFonts w:ascii="LMRoman10-Regular" w:hAnsi="LMRoman10-Regular" w:cs="LMRoman10-Regular"/>
+        </w:rPr>
+        <w:t>a</w:t>
       </w:r>
       <w:bookmarkStart w:id="0" w:name="_GoBack"/>
       <w:bookmarkEnd w:id="0"/>
@@ -1159,63 +1312,142 @@
         <w:rPr>
           <w:rFonts w:ascii="LMRoman10-Regular" w:hAnsi="LMRoman10-Regular" w:cs="LMRoman10-Regular"/>
         </w:rPr>
-        <w:t>en una base de datos relacional SQL Server Express 2005, la cual consta de un motor muy poderoso y optimizado con el que se pueden realizar consultas rápidas, lo cual es un beneficio a la hora de extraer los datos para su estudio.</w:t>
-      </w:r>
-    </w:p>
-    <w:p>
-      <w:pPr>
-        <w:autoSpaceDE w:val="0"/>
-        <w:autoSpaceDN w:val="0"/>
-        <w:adjustRightInd w:val="0"/>
-        <w:spacing w:after="0" w:line="240" w:lineRule="auto"/>
-        <w:rPr>
-          <w:rFonts w:ascii="LMRoman10-Regular" w:hAnsi="LMRoman10-Regular" w:cs="LMRoman10-Regular"/>
-        </w:rPr>
-      </w:pPr>
-    </w:p>
-    <w:p>
-      <w:pPr>
-        <w:autoSpaceDE w:val="0"/>
-        <w:autoSpaceDN w:val="0"/>
-        <w:adjustRightInd w:val="0"/>
-        <w:spacing w:after="0" w:line="240" w:lineRule="auto"/>
-        <w:rPr>
-          <w:rFonts w:ascii="LMRoman10-Regular" w:hAnsi="LMRoman10-Regular" w:cs="LMRoman10-Regular"/>
-        </w:rPr>
-      </w:pPr>
-      <w:r>
-        <w:rPr>
-          <w:rFonts w:ascii="LMRoman10-Regular" w:hAnsi="LMRoman10-Regular" w:cs="LMRoman10-Regular"/>
-        </w:rPr>
-        <w:t>La base de datos contiene grandes volúmenes de información, los cuales podrán ser consultados mediante la utilización de filtros de la manera más adecuada a la hora de exportar los archivos ARF.</w:t>
-      </w:r>
-    </w:p>
-    <w:p>
-      <w:pPr>
-        <w:autoSpaceDE w:val="0"/>
-        <w:autoSpaceDN w:val="0"/>
-        <w:adjustRightInd w:val="0"/>
-        <w:spacing w:after="0" w:line="240" w:lineRule="auto"/>
-        <w:rPr>
-          <w:rFonts w:ascii="LMRoman10-Regular" w:hAnsi="LMRoman10-Regular" w:cs="LMRoman10-Regular"/>
-        </w:rPr>
-      </w:pPr>
-    </w:p>
-    <w:p>
-      <w:pPr>
-        <w:autoSpaceDE w:val="0"/>
-        <w:autoSpaceDN w:val="0"/>
-        <w:adjustRightInd w:val="0"/>
-        <w:spacing w:after="0" w:line="240" w:lineRule="auto"/>
-        <w:rPr>
-          <w:rFonts w:ascii="LMRoman10-Regular" w:hAnsi="LMRoman10-Regular" w:cs="LMRoman10-Regular"/>
-        </w:rPr>
-      </w:pPr>
-      <w:r>
-        <w:rPr>
-          <w:rFonts w:ascii="LMRoman10-Regular" w:hAnsi="LMRoman10-Regular" w:cs="LMRoman10-Regular"/>
-        </w:rPr>
-        <w:t>Con el objetivo de minimizar el espacio utilizado por la base la datos relacional, se decidió compartir datos entre usuarios, de esta manera se evita la generación duplicada de información, para que ante un caso, por ejemplo, de que dos usuarios utilicen la misma red Wifi, la información de esta se almacene una única vez.</w:t>
+        <w:t xml:space="preserve"> un subconjunto </w:t>
+      </w:r>
+      <w:r>
+        <w:rPr>
+          <w:rFonts w:ascii="LMRoman10-Regular" w:hAnsi="LMRoman10-Regular" w:cs="LMRoman10-Regular"/>
+        </w:rPr>
+        <w:t>reducido de los datos disponibles.</w:t>
+      </w:r>
+      <w:r>
+        <w:rPr>
+          <w:rFonts w:ascii="LMRoman10-Regular" w:hAnsi="LMRoman10-Regular" w:cs="LMRoman10-Regular"/>
+        </w:rPr>
+        <w:t xml:space="preserve"> </w:t>
+      </w:r>
+      <w:r>
+        <w:rPr>
+          <w:rFonts w:ascii="LMRoman10-Regular" w:hAnsi="LMRoman10-Regular" w:cs="LMRoman10-Regular"/>
+        </w:rPr>
+        <w:t xml:space="preserve">Con el objetivo </w:t>
+      </w:r>
+      <w:r>
+        <w:rPr>
+          <w:rFonts w:ascii="LMRoman10-Regular" w:hAnsi="LMRoman10-Regular" w:cs="LMRoman10-Regular"/>
+        </w:rPr>
+        <w:t xml:space="preserve">de encontrar patrones comportamentales se </w:t>
+      </w:r>
+      <w:r>
+        <w:rPr>
+          <w:rFonts w:ascii="LMRoman10-Regular" w:hAnsi="LMRoman10-Regular" w:cs="LMRoman10-Regular"/>
+        </w:rPr>
+        <w:t xml:space="preserve">almacenara, </w:t>
+      </w:r>
+      <w:r>
+        <w:rPr>
+          <w:rFonts w:ascii="LMRoman10-Regular" w:hAnsi="LMRoman10-Regular" w:cs="LMRoman10-Regular"/>
+        </w:rPr>
+        <w:t xml:space="preserve"> en la base de datos</w:t>
+      </w:r>
+      <w:r>
+        <w:rPr>
+          <w:rFonts w:ascii="LMRoman10-Regular" w:hAnsi="LMRoman10-Regular" w:cs="LMRoman10-Regular"/>
+        </w:rPr>
+        <w:t>,</w:t>
+      </w:r>
+      <w:r>
+        <w:rPr>
+          <w:rFonts w:ascii="LMRoman10-Regular" w:hAnsi="LMRoman10-Regular" w:cs="LMRoman10-Regular"/>
+        </w:rPr>
+        <w:t xml:space="preserve"> </w:t>
+      </w:r>
+      <w:r>
+        <w:rPr>
+          <w:rFonts w:ascii="LMRoman10-Regular" w:hAnsi="LMRoman10-Regular" w:cs="LMRoman10-Regular"/>
+        </w:rPr>
+        <w:t>información relacionada con el dispositivo, el usuario y el contexto en el cual el aparato es utilizado.</w:t>
+      </w:r>
+    </w:p>
+    <w:p>
+      <w:pPr>
+        <w:autoSpaceDE w:val="0"/>
+        <w:autoSpaceDN w:val="0"/>
+        <w:adjustRightInd w:val="0"/>
+        <w:spacing w:after="0" w:line="240" w:lineRule="auto"/>
+        <w:rPr>
+          <w:rFonts w:ascii="LMRoman10-Regular" w:hAnsi="LMRoman10-Regular" w:cs="LMRoman10-Regular"/>
+        </w:rPr>
+      </w:pPr>
+    </w:p>
+    <w:p>
+      <w:pPr>
+        <w:autoSpaceDE w:val="0"/>
+        <w:autoSpaceDN w:val="0"/>
+        <w:adjustRightInd w:val="0"/>
+        <w:spacing w:after="0" w:line="240" w:lineRule="auto"/>
+        <w:rPr>
+          <w:rFonts w:ascii="LMRoman10-Regular" w:hAnsi="LMRoman10-Regular" w:cs="LMRoman10-Regular"/>
+        </w:rPr>
+      </w:pPr>
+      <w:r>
+        <w:rPr>
+          <w:rFonts w:ascii="LMRoman10-Regular" w:hAnsi="LMRoman10-Regular" w:cs="LMRoman10-Regular"/>
+        </w:rPr>
+        <w:t>Si bien, el estudio se realizara con una serie de datos específicos seleccionados cuidadosamente para este trabajo, el diseño de la base de datos soportara la incorporación de nuevos valores, permitiendo la flexibilidad de, en un futuro, sumar información</w:t>
+      </w:r>
+      <w:r>
+        <w:rPr>
+          <w:rFonts w:ascii="LMRoman10-Regular" w:hAnsi="LMRoman10-Regular" w:cs="LMRoman10-Regular"/>
+        </w:rPr>
+        <w:t xml:space="preserve"> que se considere relevante. Por ejemplo, llegado el caso de que un dispositivo cuente con un termómetro incorporado, la información de la temperatura del ambiente se podrá incluir en la base de datos sin modificar su estructura.</w:t>
+      </w:r>
+    </w:p>
+    <w:p>
+      <w:pPr>
+        <w:autoSpaceDE w:val="0"/>
+        <w:autoSpaceDN w:val="0"/>
+        <w:adjustRightInd w:val="0"/>
+        <w:spacing w:after="0" w:line="240" w:lineRule="auto"/>
+        <w:rPr>
+          <w:rFonts w:ascii="LMRoman10-Regular" w:hAnsi="LMRoman10-Regular" w:cs="LMRoman10-Regular"/>
+        </w:rPr>
+      </w:pPr>
+    </w:p>
+    <w:p>
+      <w:pPr>
+        <w:autoSpaceDE w:val="0"/>
+        <w:autoSpaceDN w:val="0"/>
+        <w:adjustRightInd w:val="0"/>
+        <w:spacing w:after="0" w:line="240" w:lineRule="auto"/>
+        <w:rPr>
+          <w:rFonts w:ascii="LMRoman10-Regular" w:hAnsi="LMRoman10-Regular" w:cs="LMRoman10-Regular"/>
+        </w:rPr>
+      </w:pPr>
+      <w:r>
+        <w:rPr>
+          <w:rFonts w:ascii="LMRoman10-Regular" w:hAnsi="LMRoman10-Regular" w:cs="LMRoman10-Regular"/>
+        </w:rPr>
+        <w:t>Con el objetivo de minimizar el espacio utilizado por la base la datos relacional, se decidió compartir datos entre usuarios, de esta manera se evita</w:t>
+      </w:r>
+      <w:r>
+        <w:rPr>
+          <w:rFonts w:ascii="LMRoman10-Regular" w:hAnsi="LMRoman10-Regular" w:cs="LMRoman10-Regular"/>
+        </w:rPr>
+        <w:t>ra</w:t>
+      </w:r>
+      <w:r>
+        <w:rPr>
+          <w:rFonts w:ascii="LMRoman10-Regular" w:hAnsi="LMRoman10-Regular" w:cs="LMRoman10-Regular"/>
+        </w:rPr>
+        <w:t xml:space="preserve"> la generación duplicada de </w:t>
+      </w:r>
+      <w:r>
+        <w:rPr>
+          <w:rFonts w:ascii="LMRoman10-Regular" w:hAnsi="LMRoman10-Regular" w:cs="LMRoman10-Regular"/>
+        </w:rPr>
+        <w:lastRenderedPageBreak/>
+        <w:t>información, para que ante un caso, por ejemplo, de que dos usuarios utilicen la misma red Wifi, la información de esta se almacene una única vez.</w:t>
       </w:r>
     </w:p>
     <w:p>
@@ -2058,242 +2290,242 @@
         <w:rPr>
           <w:rFonts w:ascii="LMRoman10-Regular" w:hAnsi="LMRoman10-Regular" w:cs="LMRoman10-Regular"/>
         </w:rPr>
-        <w:t xml:space="preserve"> de la aplicación, ya que conserva en memoria los diferentes objetos involucrados en </w:t>
+        <w:t xml:space="preserve"> de la aplicación, ya que conserva en memoria los diferentes objetos involucrados en el monitoreo y captura de la información del dispositivo. Para asegurar un monitoreo </w:t>
+      </w:r>
+      <w:proofErr w:type="spellStart"/>
+      <w:r>
+        <w:rPr>
+          <w:rFonts w:ascii="LMRoman10-Regular" w:hAnsi="LMRoman10-Regular" w:cs="LMRoman10-Regular"/>
+        </w:rPr>
+        <w:t>contstante</w:t>
+      </w:r>
+      <w:proofErr w:type="spellEnd"/>
+      <w:r>
+        <w:rPr>
+          <w:rFonts w:ascii="LMRoman10-Regular" w:hAnsi="LMRoman10-Regular" w:cs="LMRoman10-Regular"/>
+        </w:rPr>
+        <w:t xml:space="preserve">, este servicio se </w:t>
+      </w:r>
+      <w:proofErr w:type="spellStart"/>
+      <w:r>
+        <w:rPr>
+          <w:rFonts w:ascii="LMRoman10-Regular" w:hAnsi="LMRoman10-Regular" w:cs="LMRoman10-Regular"/>
+        </w:rPr>
+        <w:t>incializa</w:t>
+      </w:r>
+      <w:proofErr w:type="spellEnd"/>
+      <w:r>
+        <w:rPr>
+          <w:rFonts w:ascii="LMRoman10-Regular" w:hAnsi="LMRoman10-Regular" w:cs="LMRoman10-Regular"/>
+        </w:rPr>
+        <w:t xml:space="preserve"> en lo que se llama modo </w:t>
+      </w:r>
+      <w:proofErr w:type="spellStart"/>
+      <w:r>
+        <w:rPr>
+          <w:rFonts w:ascii="LMRoman10-Regular" w:hAnsi="LMRoman10-Regular" w:cs="LMRoman10-Regular"/>
+        </w:rPr>
+        <w:t>foreground</w:t>
+      </w:r>
+      <w:proofErr w:type="spellEnd"/>
+      <w:r>
+        <w:rPr>
+          <w:rFonts w:ascii="LMRoman10-Regular" w:hAnsi="LMRoman10-Regular" w:cs="LMRoman10-Regular"/>
+        </w:rPr>
+        <w:t>, lo que hace que siempre este en ejecución. De esta manera el sistema operativo, en caso de necesitar recursos, no considerará matar el servicio. Solo se puede detener de forma manual. Es por esta razón es que al iniciar el servicio, y siempre que el mismo se encuentre en ejecución, se muestra en la barra de estado del dispositivo una notificación de que dicho servicio se encuentra corriendo.</w:t>
+      </w:r>
+    </w:p>
+    <w:p>
+      <w:pPr>
+        <w:autoSpaceDE w:val="0"/>
+        <w:autoSpaceDN w:val="0"/>
+        <w:adjustRightInd w:val="0"/>
+        <w:spacing w:after="0" w:line="240" w:lineRule="auto"/>
+        <w:rPr>
+          <w:rFonts w:ascii="LMRoman10-Regular" w:hAnsi="LMRoman10-Regular" w:cs="LMRoman10-Regular"/>
+        </w:rPr>
+      </w:pPr>
+    </w:p>
+    <w:p>
+      <w:pPr>
+        <w:autoSpaceDE w:val="0"/>
+        <w:autoSpaceDN w:val="0"/>
+        <w:adjustRightInd w:val="0"/>
+        <w:spacing w:after="0" w:line="240" w:lineRule="auto"/>
+        <w:rPr>
+          <w:rFonts w:ascii="LMRoman10-Regular" w:hAnsi="LMRoman10-Regular" w:cs="LMRoman10-Regular"/>
+          <w:b/>
+        </w:rPr>
+      </w:pPr>
+      <w:r>
+        <w:rPr>
+          <w:rFonts w:ascii="LMRoman10-Regular" w:hAnsi="LMRoman10-Regular" w:cs="LMRoman10-Regular"/>
+          <w:b/>
+          <w:u w:val="single"/>
+        </w:rPr>
+        <w:t xml:space="preserve">1.2.2 </w:t>
+      </w:r>
+      <w:r>
+        <w:rPr>
+          <w:rFonts w:ascii="LMRoman10-Regular" w:hAnsi="LMRoman10-Regular" w:cs="LMRoman10-Regular"/>
+          <w:b/>
+          <w:u w:val="single"/>
+        </w:rPr>
+        <w:t>Receivers</w:t>
+      </w:r>
+      <w:r>
+        <w:rPr>
+          <w:rFonts w:ascii="LMRoman10-Regular" w:hAnsi="LMRoman10-Regular" w:cs="LMRoman10-Regular"/>
+          <w:b/>
+        </w:rPr>
+        <w:t>:</w:t>
+      </w:r>
+    </w:p>
+    <w:p>
+      <w:pPr>
+        <w:autoSpaceDE w:val="0"/>
+        <w:autoSpaceDN w:val="0"/>
+        <w:adjustRightInd w:val="0"/>
+        <w:spacing w:after="0" w:line="240" w:lineRule="auto"/>
+        <w:rPr>
+          <w:rFonts w:ascii="LMRoman10-Regular" w:hAnsi="LMRoman10-Regular" w:cs="LMRoman10-Regular"/>
+        </w:rPr>
+      </w:pPr>
+    </w:p>
+    <w:p>
+      <w:pPr>
+        <w:autoSpaceDE w:val="0"/>
+        <w:autoSpaceDN w:val="0"/>
+        <w:adjustRightInd w:val="0"/>
+        <w:spacing w:after="0" w:line="240" w:lineRule="auto"/>
+        <w:rPr>
+          <w:rFonts w:ascii="LMRoman10-Regular" w:hAnsi="LMRoman10-Regular" w:cs="LMRoman10-Regular"/>
+        </w:rPr>
+      </w:pPr>
+      <w:r>
+        <w:rPr>
+          <w:rFonts w:ascii="LMRoman10-Regular" w:hAnsi="LMRoman10-Regular" w:cs="LMRoman10-Regular"/>
+        </w:rPr>
+        <w:t>Heredando de la clase abstracta GeneralLoggingReceiver, la cual provee la funcionalidad de escritura en el log, estos componentes, permiten el monitoreo de un determinado Log-Type. Cada receiver registra un único Log-Type y durante su ejecución, al momento de detectar el evento correspondiente, obtiene un listado de pares Property-Value del sistema, que luego serán almacenados en un archivo. Dado que los dispositivos incluyen nuevas características con el rápido avance de la tecnología, esta herencia permite la inclusión de nuevos Log-Types y su correspondiente Receiver responsable del monitoreo.</w:t>
+      </w:r>
+    </w:p>
+    <w:p>
+      <w:pPr>
+        <w:autoSpaceDE w:val="0"/>
+        <w:autoSpaceDN w:val="0"/>
+        <w:adjustRightInd w:val="0"/>
+        <w:spacing w:after="0" w:line="240" w:lineRule="auto"/>
+        <w:rPr>
+          <w:rFonts w:ascii="LMRoman10-Regular" w:hAnsi="LMRoman10-Regular" w:cs="LMRoman10-Regular"/>
+        </w:rPr>
+      </w:pPr>
+    </w:p>
+    <w:p>
+      <w:pPr>
+        <w:autoSpaceDE w:val="0"/>
+        <w:autoSpaceDN w:val="0"/>
+        <w:adjustRightInd w:val="0"/>
+        <w:spacing w:after="0" w:line="240" w:lineRule="auto"/>
+        <w:rPr>
+          <w:rFonts w:ascii="LMRoman10-Regular" w:hAnsi="LMRoman10-Regular" w:cs="LMRoman10-Regular"/>
+        </w:rPr>
+      </w:pPr>
+      <w:r>
+        <w:rPr>
+          <w:rFonts w:ascii="LMRoman10-Regular" w:hAnsi="LMRoman10-Regular" w:cs="LMRoman10-Regular"/>
+        </w:rPr>
+        <w:t xml:space="preserve">Los Receivers utilizan el comportamiento provisto por las clases BroadcastReceiver y los IntentFilter, propias del sistema operativo Android. Un BroadcastReceiver es un proceso que corre en segundo plano y puede ser activado por llamadas a través de Intents. Para lograr esto se utilizan </w:t>
+      </w:r>
+      <w:proofErr w:type="spellStart"/>
+      <w:r>
+        <w:rPr>
+          <w:rFonts w:ascii="LMRoman10-Regular" w:hAnsi="LMRoman10-Regular" w:cs="LMRoman10-Regular"/>
+        </w:rPr>
+        <w:t>IntentFilters</w:t>
+      </w:r>
+      <w:proofErr w:type="spellEnd"/>
+      <w:r>
+        <w:rPr>
+          <w:rFonts w:ascii="LMRoman10-Regular" w:hAnsi="LMRoman10-Regular" w:cs="LMRoman10-Regular"/>
+        </w:rPr>
+        <w:t xml:space="preserve"> con los cuales se filtran las llamadas del sistema, para solo atender a las llamadas que correspondan y/o sean de interés.</w:t>
+      </w:r>
+    </w:p>
+    <w:p>
+      <w:pPr>
+        <w:autoSpaceDE w:val="0"/>
+        <w:autoSpaceDN w:val="0"/>
+        <w:adjustRightInd w:val="0"/>
+        <w:spacing w:after="0" w:line="240" w:lineRule="auto"/>
+        <w:rPr>
+          <w:rFonts w:ascii="LMRoman10-Regular" w:hAnsi="LMRoman10-Regular" w:cs="LMRoman10-Regular"/>
+        </w:rPr>
+      </w:pPr>
+    </w:p>
+    <w:p>
+      <w:pPr>
+        <w:autoSpaceDE w:val="0"/>
+        <w:autoSpaceDN w:val="0"/>
+        <w:adjustRightInd w:val="0"/>
+        <w:spacing w:after="0" w:line="240" w:lineRule="auto"/>
+        <w:rPr>
+          <w:rFonts w:ascii="LMRoman10-Regular" w:hAnsi="LMRoman10-Regular" w:cs="LMRoman10-Regular"/>
+        </w:rPr>
+      </w:pPr>
+      <w:r>
+        <w:rPr>
+          <w:rFonts w:ascii="LMRoman10-Regular" w:hAnsi="LMRoman10-Regular" w:cs="LMRoman10-Regular"/>
+        </w:rPr>
+        <w:t xml:space="preserve">El sistema Android lanza eventos, en forma de Intents, cuando ocurre un acontecimiento importante, un cambio de estado en el dispositivo. Cada Receiver, durante su creación, se suscribe al evento correspondiente. De esta manera se evita la existencia de uno o varios procesos activos, encargado de monitorear constantemente el estado del dispositivo cada </w:t>
+      </w:r>
+      <w:proofErr w:type="gramStart"/>
+      <w:r>
+        <w:rPr>
+          <w:rFonts w:ascii="LMRoman10-Regular" w:hAnsi="LMRoman10-Regular" w:cs="LMRoman10-Regular"/>
+        </w:rPr>
+        <w:t>intervalos fijos</w:t>
+      </w:r>
+      <w:proofErr w:type="gramEnd"/>
+      <w:r>
+        <w:rPr>
+          <w:rFonts w:ascii="LMRoman10-Regular" w:hAnsi="LMRoman10-Regular" w:cs="LMRoman10-Regular"/>
+        </w:rPr>
+        <w:t xml:space="preserve"> de tiempo, ahorrando una gran cantidad de energía.</w:t>
+      </w:r>
+    </w:p>
+    <w:p>
+      <w:pPr>
+        <w:autoSpaceDE w:val="0"/>
+        <w:autoSpaceDN w:val="0"/>
+        <w:adjustRightInd w:val="0"/>
+        <w:spacing w:after="0" w:line="240" w:lineRule="auto"/>
+        <w:rPr>
+          <w:rFonts w:ascii="LMRoman10-Regular" w:hAnsi="LMRoman10-Regular" w:cs="LMRoman10-Regular"/>
+        </w:rPr>
+      </w:pPr>
+    </w:p>
+    <w:p>
+      <w:pPr>
+        <w:autoSpaceDE w:val="0"/>
+        <w:autoSpaceDN w:val="0"/>
+        <w:adjustRightInd w:val="0"/>
+        <w:spacing w:after="0" w:line="240" w:lineRule="auto"/>
+        <w:rPr>
+          <w:rFonts w:ascii="LMRoman10-Regular" w:hAnsi="LMRoman10-Regular" w:cs="LMRoman10-Regular"/>
+        </w:rPr>
+      </w:pPr>
+      <w:r>
+        <w:rPr>
+          <w:rFonts w:ascii="LMRoman10-Regular" w:hAnsi="LMRoman10-Regular" w:cs="LMRoman10-Regular"/>
+        </w:rPr>
+        <w:t xml:space="preserve">Cada Intent utilizado por los Receivers debe ser incluido en el archivo AndriodManifest.xml de la aplicación. De esta manera al momento de la instalación se obtienen los permisos de </w:t>
       </w:r>
       <w:r>
         <w:rPr>
           <w:rFonts w:ascii="LMRoman10-Regular" w:hAnsi="LMRoman10-Regular" w:cs="LMRoman10-Regular"/>
         </w:rPr>
         <w:lastRenderedPageBreak/>
-        <w:t xml:space="preserve">el monitoreo y captura de la información del dispositivo. Para asegurar un monitoreo </w:t>
-      </w:r>
-      <w:proofErr w:type="spellStart"/>
-      <w:r>
-        <w:rPr>
-          <w:rFonts w:ascii="LMRoman10-Regular" w:hAnsi="LMRoman10-Regular" w:cs="LMRoman10-Regular"/>
-        </w:rPr>
-        <w:t>contstante</w:t>
-      </w:r>
-      <w:proofErr w:type="spellEnd"/>
-      <w:r>
-        <w:rPr>
-          <w:rFonts w:ascii="LMRoman10-Regular" w:hAnsi="LMRoman10-Regular" w:cs="LMRoman10-Regular"/>
-        </w:rPr>
-        <w:t xml:space="preserve">, este servicio se </w:t>
-      </w:r>
-      <w:proofErr w:type="spellStart"/>
-      <w:r>
-        <w:rPr>
-          <w:rFonts w:ascii="LMRoman10-Regular" w:hAnsi="LMRoman10-Regular" w:cs="LMRoman10-Regular"/>
-        </w:rPr>
-        <w:t>incializa</w:t>
-      </w:r>
-      <w:proofErr w:type="spellEnd"/>
-      <w:r>
-        <w:rPr>
-          <w:rFonts w:ascii="LMRoman10-Regular" w:hAnsi="LMRoman10-Regular" w:cs="LMRoman10-Regular"/>
-        </w:rPr>
-        <w:t xml:space="preserve"> en lo que se llama modo </w:t>
-      </w:r>
-      <w:proofErr w:type="spellStart"/>
-      <w:r>
-        <w:rPr>
-          <w:rFonts w:ascii="LMRoman10-Regular" w:hAnsi="LMRoman10-Regular" w:cs="LMRoman10-Regular"/>
-        </w:rPr>
-        <w:t>foreground</w:t>
-      </w:r>
-      <w:proofErr w:type="spellEnd"/>
-      <w:r>
-        <w:rPr>
-          <w:rFonts w:ascii="LMRoman10-Regular" w:hAnsi="LMRoman10-Regular" w:cs="LMRoman10-Regular"/>
-        </w:rPr>
-        <w:t>, lo que hace que siempre este en ejecución. De esta manera el sistema operativo, en caso de necesitar recursos, no considerará matar el servicio. Solo se puede detener de forma manual. Es por esta razón es que al iniciar el servicio, y siempre que el mismo se encuentre en ejecución, se muestra en la barra de estado del dispositivo una notificación de que dicho servicio se encuentra corriendo.</w:t>
-      </w:r>
-    </w:p>
-    <w:p>
-      <w:pPr>
-        <w:autoSpaceDE w:val="0"/>
-        <w:autoSpaceDN w:val="0"/>
-        <w:adjustRightInd w:val="0"/>
-        <w:spacing w:after="0" w:line="240" w:lineRule="auto"/>
-        <w:rPr>
-          <w:rFonts w:ascii="LMRoman10-Regular" w:hAnsi="LMRoman10-Regular" w:cs="LMRoman10-Regular"/>
-        </w:rPr>
-      </w:pPr>
-    </w:p>
-    <w:p>
-      <w:pPr>
-        <w:autoSpaceDE w:val="0"/>
-        <w:autoSpaceDN w:val="0"/>
-        <w:adjustRightInd w:val="0"/>
-        <w:spacing w:after="0" w:line="240" w:lineRule="auto"/>
-        <w:rPr>
-          <w:rFonts w:ascii="LMRoman10-Regular" w:hAnsi="LMRoman10-Regular" w:cs="LMRoman10-Regular"/>
-          <w:b/>
-        </w:rPr>
-      </w:pPr>
-      <w:r>
-        <w:rPr>
-          <w:rFonts w:ascii="LMRoman10-Regular" w:hAnsi="LMRoman10-Regular" w:cs="LMRoman10-Regular"/>
-          <w:b/>
-          <w:u w:val="single"/>
-        </w:rPr>
-        <w:t xml:space="preserve">1.2.2 </w:t>
-      </w:r>
-      <w:r>
-        <w:rPr>
-          <w:rFonts w:ascii="LMRoman10-Regular" w:hAnsi="LMRoman10-Regular" w:cs="LMRoman10-Regular"/>
-          <w:b/>
-          <w:u w:val="single"/>
-        </w:rPr>
-        <w:t>Receivers</w:t>
-      </w:r>
-      <w:r>
-        <w:rPr>
-          <w:rFonts w:ascii="LMRoman10-Regular" w:hAnsi="LMRoman10-Regular" w:cs="LMRoman10-Regular"/>
-          <w:b/>
-        </w:rPr>
-        <w:t>:</w:t>
-      </w:r>
-    </w:p>
-    <w:p>
-      <w:pPr>
-        <w:autoSpaceDE w:val="0"/>
-        <w:autoSpaceDN w:val="0"/>
-        <w:adjustRightInd w:val="0"/>
-        <w:spacing w:after="0" w:line="240" w:lineRule="auto"/>
-        <w:rPr>
-          <w:rFonts w:ascii="LMRoman10-Regular" w:hAnsi="LMRoman10-Regular" w:cs="LMRoman10-Regular"/>
-        </w:rPr>
-      </w:pPr>
-    </w:p>
-    <w:p>
-      <w:pPr>
-        <w:autoSpaceDE w:val="0"/>
-        <w:autoSpaceDN w:val="0"/>
-        <w:adjustRightInd w:val="0"/>
-        <w:spacing w:after="0" w:line="240" w:lineRule="auto"/>
-        <w:rPr>
-          <w:rFonts w:ascii="LMRoman10-Regular" w:hAnsi="LMRoman10-Regular" w:cs="LMRoman10-Regular"/>
-        </w:rPr>
-      </w:pPr>
-      <w:r>
-        <w:rPr>
-          <w:rFonts w:ascii="LMRoman10-Regular" w:hAnsi="LMRoman10-Regular" w:cs="LMRoman10-Regular"/>
-        </w:rPr>
-        <w:t>Heredando de la clase abstracta GeneralLoggingReceiver, la cual provee la funcionalidad de escritura en el log, estos componentes, permiten el monitoreo de un determinado Log-Type. Cada receiver registra un único Log-Type y durante su ejecución, al momento de detectar el evento correspondiente, obtiene un listado de pares Property-Value del sistema, que luego serán almacenados en un archivo. Dado que los dispositivos incluyen nuevas características con el rápido avance de la tecnología, esta herencia permite la inclusión de nuevos Log-Types y su correspondiente Receiver responsable del monitoreo.</w:t>
-      </w:r>
-    </w:p>
-    <w:p>
-      <w:pPr>
-        <w:autoSpaceDE w:val="0"/>
-        <w:autoSpaceDN w:val="0"/>
-        <w:adjustRightInd w:val="0"/>
-        <w:spacing w:after="0" w:line="240" w:lineRule="auto"/>
-        <w:rPr>
-          <w:rFonts w:ascii="LMRoman10-Regular" w:hAnsi="LMRoman10-Regular" w:cs="LMRoman10-Regular"/>
-        </w:rPr>
-      </w:pPr>
-    </w:p>
-    <w:p>
-      <w:pPr>
-        <w:autoSpaceDE w:val="0"/>
-        <w:autoSpaceDN w:val="0"/>
-        <w:adjustRightInd w:val="0"/>
-        <w:spacing w:after="0" w:line="240" w:lineRule="auto"/>
-        <w:rPr>
-          <w:rFonts w:ascii="LMRoman10-Regular" w:hAnsi="LMRoman10-Regular" w:cs="LMRoman10-Regular"/>
-        </w:rPr>
-      </w:pPr>
-      <w:r>
-        <w:rPr>
-          <w:rFonts w:ascii="LMRoman10-Regular" w:hAnsi="LMRoman10-Regular" w:cs="LMRoman10-Regular"/>
-        </w:rPr>
-        <w:t xml:space="preserve">Los Receivers utilizan el comportamiento provisto por las clases BroadcastReceiver y los IntentFilter, propias del sistema operativo Android. Un BroadcastReceiver es un proceso que corre en segundo plano y puede ser activado por llamadas a través de Intents. Para lograr esto se utilizan </w:t>
-      </w:r>
-      <w:proofErr w:type="spellStart"/>
-      <w:r>
-        <w:rPr>
-          <w:rFonts w:ascii="LMRoman10-Regular" w:hAnsi="LMRoman10-Regular" w:cs="LMRoman10-Regular"/>
-        </w:rPr>
-        <w:t>IntentFilters</w:t>
-      </w:r>
-      <w:proofErr w:type="spellEnd"/>
-      <w:r>
-        <w:rPr>
-          <w:rFonts w:ascii="LMRoman10-Regular" w:hAnsi="LMRoman10-Regular" w:cs="LMRoman10-Regular"/>
-        </w:rPr>
-        <w:t xml:space="preserve"> con los cuales se filtran las llamadas del sistema, para solo atender a las llamadas que correspondan y/o sean de interés.</w:t>
-      </w:r>
-    </w:p>
-    <w:p>
-      <w:pPr>
-        <w:autoSpaceDE w:val="0"/>
-        <w:autoSpaceDN w:val="0"/>
-        <w:adjustRightInd w:val="0"/>
-        <w:spacing w:after="0" w:line="240" w:lineRule="auto"/>
-        <w:rPr>
-          <w:rFonts w:ascii="LMRoman10-Regular" w:hAnsi="LMRoman10-Regular" w:cs="LMRoman10-Regular"/>
-        </w:rPr>
-      </w:pPr>
-    </w:p>
-    <w:p>
-      <w:pPr>
-        <w:autoSpaceDE w:val="0"/>
-        <w:autoSpaceDN w:val="0"/>
-        <w:adjustRightInd w:val="0"/>
-        <w:spacing w:after="0" w:line="240" w:lineRule="auto"/>
-        <w:rPr>
-          <w:rFonts w:ascii="LMRoman10-Regular" w:hAnsi="LMRoman10-Regular" w:cs="LMRoman10-Regular"/>
-        </w:rPr>
-      </w:pPr>
-      <w:r>
-        <w:rPr>
-          <w:rFonts w:ascii="LMRoman10-Regular" w:hAnsi="LMRoman10-Regular" w:cs="LMRoman10-Regular"/>
-        </w:rPr>
-        <w:t xml:space="preserve">El sistema Android lanza eventos, en forma de Intents, cuando ocurre un acontecimiento importante, un cambio de estado en el dispositivo. Cada Receiver, durante su creación, se suscribe al evento correspondiente. De esta manera se evita la existencia de uno o varios procesos activos, encargado de monitorear constantemente el estado del dispositivo cada </w:t>
-      </w:r>
-      <w:proofErr w:type="gramStart"/>
-      <w:r>
-        <w:rPr>
-          <w:rFonts w:ascii="LMRoman10-Regular" w:hAnsi="LMRoman10-Regular" w:cs="LMRoman10-Regular"/>
-        </w:rPr>
-        <w:t>intervalos fijos</w:t>
-      </w:r>
-      <w:proofErr w:type="gramEnd"/>
-      <w:r>
-        <w:rPr>
-          <w:rFonts w:ascii="LMRoman10-Regular" w:hAnsi="LMRoman10-Regular" w:cs="LMRoman10-Regular"/>
-        </w:rPr>
-        <w:t xml:space="preserve"> de tiempo, ahorrando una gran cantidad de energía.</w:t>
-      </w:r>
-    </w:p>
-    <w:p>
-      <w:pPr>
-        <w:autoSpaceDE w:val="0"/>
-        <w:autoSpaceDN w:val="0"/>
-        <w:adjustRightInd w:val="0"/>
-        <w:spacing w:after="0" w:line="240" w:lineRule="auto"/>
-        <w:rPr>
-          <w:rFonts w:ascii="LMRoman10-Regular" w:hAnsi="LMRoman10-Regular" w:cs="LMRoman10-Regular"/>
-        </w:rPr>
-      </w:pPr>
-    </w:p>
-    <w:p>
-      <w:pPr>
-        <w:autoSpaceDE w:val="0"/>
-        <w:autoSpaceDN w:val="0"/>
-        <w:adjustRightInd w:val="0"/>
-        <w:spacing w:after="0" w:line="240" w:lineRule="auto"/>
-        <w:rPr>
-          <w:rFonts w:ascii="LMRoman10-Regular" w:hAnsi="LMRoman10-Regular" w:cs="LMRoman10-Regular"/>
-        </w:rPr>
-      </w:pPr>
-      <w:r>
-        <w:rPr>
-          <w:rFonts w:ascii="LMRoman10-Regular" w:hAnsi="LMRoman10-Regular" w:cs="LMRoman10-Regular"/>
-        </w:rPr>
-        <w:t>Cada Intent utilizado por los Receivers debe ser incluido en el archivo AndriodManifest.xml de la aplicación. De esta manera al momento de la instalación se obtienen los permisos de sistema operativo para acceder la información específica de cada característica que se desea monitorear.</w:t>
+        <w:t>sistema operativo para acceder la información específica de cada característica que se desea monitorear.</w:t>
       </w:r>
     </w:p>
     <w:p>
@@ -2432,7 +2664,6 @@
           <w:b/>
           <w:u w:val="single"/>
         </w:rPr>
-        <w:lastRenderedPageBreak/>
         <w:t xml:space="preserve">1.2.3 </w:t>
       </w:r>
       <w:r>
@@ -3151,7 +3382,14 @@
         <w:rPr>
           <w:rFonts w:ascii="LMRoman10-Regular" w:hAnsi="LMRoman10-Regular" w:cs="LMRoman10-Regular"/>
         </w:rPr>
-        <w:t xml:space="preserve">Dentro del CommandManager también existen Commands. Cada Command hereda la interface y funcionalidad de un Command abstracto y es capaz de realizar una tarea específica, mediante el uso de su método execute. Estos objetos son utilizados para realizar tareas programadas dentro de la aplicación, como por ejemplo </w:t>
+        <w:t xml:space="preserve">Dentro del CommandManager también existen Commands. Cada Command hereda la interface y funcionalidad de un Command abstracto y es capaz de realizar una tarea específica, </w:t>
+      </w:r>
+      <w:r>
+        <w:rPr>
+          <w:rFonts w:ascii="LMRoman10-Regular" w:hAnsi="LMRoman10-Regular" w:cs="LMRoman10-Regular"/>
+        </w:rPr>
+        <w:lastRenderedPageBreak/>
+        <w:t xml:space="preserve">mediante el uso de su método execute. Estos objetos son utilizados para realizar tareas programadas dentro de la aplicación, como por ejemplo </w:t>
       </w:r>
       <w:proofErr w:type="spellStart"/>
       <w:r>
@@ -3223,7 +3461,6 @@
           <w:noProof/>
           <w:lang w:eastAsia="es-AR"/>
         </w:rPr>
-        <w:lastRenderedPageBreak/>
         <w:drawing>
           <wp:inline distT="0" distB="0" distL="0" distR="0">
             <wp:extent cx="5943600" cy="2971905"/>
@@ -3524,6 +3761,7 @@
         <w:rPr>
           <w:rFonts w:ascii="LMRoman10-Regular" w:hAnsi="LMRoman10-Regular" w:cs="LMRoman10-Regular"/>
         </w:rPr>
+        <w:lastRenderedPageBreak/>
         <w:t xml:space="preserve">Para realizar la comunicación de datos entre el dispositivo móvil y el servidor se utiliza un WebService SOAP, el cual debido a su protocolo estandarizado nos permite comunicar sin problemas diferentes tecnologías, como son en este caso, un servidor desarrollado en la sobre la plataforma .Net con una aplicación Android. Este WebService nos provee los métodos para almacenar los datos recolectados por los usuarios en una base de datos relacional, que corre sobre un motor </w:t>
       </w:r>
       <w:proofErr w:type="spellStart"/>
@@ -3566,7 +3804,6 @@
         <w:rPr>
           <w:rFonts w:ascii="LMRoman10-Regular" w:hAnsi="LMRoman10-Regular" w:cs="LMRoman10-Regular"/>
         </w:rPr>
-        <w:lastRenderedPageBreak/>
         <w:t xml:space="preserve">Como se explicó anteriormente, es el servidor el encargado de realizar las tareas </w:t>
       </w:r>
       <w:proofErr w:type="spellStart"/>

</xml_diff>

<commit_message>
Arregloa capitulo 4, falta terminar algunos puntos.
</commit_message>
<xml_diff>
--- a/Lyx/Informe Cap 3 y 4/Informe Cap 3 y 4.docx
+++ b/Lyx/Informe Cap 3 y 4/Informe Cap 3 y 4.docx
@@ -479,7 +479,7 @@
                     </pic:cNvPicPr>
                   </pic:nvPicPr>
                   <pic:blipFill>
-                    <a:blip r:embed="rId4">
+                    <a:blip r:embed="rId5">
                       <a:extLst>
                         <a:ext uri="{28A0092B-C50C-407E-A947-70E740481C1C}">
                           <a14:useLocalDpi xmlns:a14="http://schemas.microsoft.com/office/drawing/2010/main" val="0"/>
@@ -1018,14 +1018,12 @@
         </w:rPr>
         <w:t xml:space="preserve">. Este permite la definición de un servicio a partir del código, por lo que no es necesario tener </w:t>
       </w:r>
-      <w:proofErr w:type="spellStart"/>
-      <w:r>
-        <w:rPr>
-          <w:rFonts w:ascii="LMRoman10-Regular" w:hAnsi="LMRoman10-Regular" w:cs="LMRoman10-Regular"/>
-        </w:rPr>
-        <w:t>ningun</w:t>
-      </w:r>
-      <w:proofErr w:type="spellEnd"/>
+      <w:r>
+        <w:rPr>
+          <w:rFonts w:ascii="LMRoman10-Regular" w:hAnsi="LMRoman10-Regular" w:cs="LMRoman10-Regular"/>
+        </w:rPr>
+        <w:t>ningún</w:t>
+      </w:r>
       <w:r>
         <w:rPr>
           <w:rFonts w:ascii="LMRoman10-Regular" w:hAnsi="LMRoman10-Regular" w:cs="LMRoman10-Regular"/>
@@ -1070,21 +1068,43 @@
         <w:rPr>
           <w:rFonts w:ascii="LMRoman10-Regular" w:hAnsi="LMRoman10-Regular" w:cs="LMRoman10-Regular"/>
         </w:rPr>
-        <w:t xml:space="preserve">El servidor soporta la mayor carga de procesamiento del sistema, ya que se deben </w:t>
-      </w:r>
-      <w:proofErr w:type="spellStart"/>
-      <w:r>
-        <w:rPr>
-          <w:rFonts w:ascii="LMRoman10-Regular" w:hAnsi="LMRoman10-Regular" w:cs="LMRoman10-Regular"/>
-        </w:rPr>
-        <w:t>parsear</w:t>
-      </w:r>
-      <w:proofErr w:type="spellEnd"/>
-      <w:r>
-        <w:rPr>
-          <w:rFonts w:ascii="LMRoman10-Regular" w:hAnsi="LMRoman10-Regular" w:cs="LMRoman10-Regular"/>
-        </w:rPr>
-        <w:t xml:space="preserve"> los archivos enviados por cada usuario, para luego almacenarlos de manera organizada.</w:t>
+        <w:t>El servidor soporta</w:t>
+      </w:r>
+      <w:r>
+        <w:rPr>
+          <w:rFonts w:ascii="LMRoman10-Regular" w:hAnsi="LMRoman10-Regular" w:cs="LMRoman10-Regular"/>
+        </w:rPr>
+        <w:t>ra</w:t>
+      </w:r>
+      <w:r>
+        <w:rPr>
+          <w:rFonts w:ascii="LMRoman10-Regular" w:hAnsi="LMRoman10-Regular" w:cs="LMRoman10-Regular"/>
+        </w:rPr>
+        <w:t xml:space="preserve"> la mayor carga de procesamiento del sistema, ya que se deben</w:t>
+      </w:r>
+      <w:r>
+        <w:rPr>
+          <w:rFonts w:ascii="LMRoman10-Regular" w:hAnsi="LMRoman10-Regular" w:cs="LMRoman10-Regular"/>
+        </w:rPr>
+        <w:t xml:space="preserve"> leer e </w:t>
+      </w:r>
+      <w:r>
+        <w:rPr>
+          <w:rFonts w:ascii="LMRoman10-Regular" w:hAnsi="LMRoman10-Regular" w:cs="LMRoman10-Regular"/>
+        </w:rPr>
+        <w:t xml:space="preserve"> </w:t>
+      </w:r>
+      <w:r>
+        <w:rPr>
+          <w:rFonts w:ascii="LMRoman10-Regular" w:hAnsi="LMRoman10-Regular" w:cs="LMRoman10-Regular"/>
+        </w:rPr>
+        <w:t xml:space="preserve">interpretar </w:t>
+      </w:r>
+      <w:r>
+        <w:rPr>
+          <w:rFonts w:ascii="LMRoman10-Regular" w:hAnsi="LMRoman10-Regular" w:cs="LMRoman10-Regular"/>
+        </w:rPr>
+        <w:t>los archivos enviados por cada usuario, para luego almacenarlos de manera organizada.</w:t>
       </w:r>
     </w:p>
     <w:p>
@@ -1298,156 +1318,90 @@
         <w:rPr>
           <w:rFonts w:ascii="LMRoman10-Regular" w:hAnsi="LMRoman10-Regular" w:cs="LMRoman10-Regular"/>
         </w:rPr>
-        <w:t>Dado que el volumen de información a la que se tiene acceso mediante el uso de los dispositivos es muy grande, para este trabajo se estudiar</w:t>
-      </w:r>
-      <w:r>
-        <w:rPr>
-          <w:rFonts w:ascii="LMRoman10-Regular" w:hAnsi="LMRoman10-Regular" w:cs="LMRoman10-Regular"/>
-        </w:rPr>
-        <w:t>a</w:t>
-      </w:r>
-      <w:bookmarkStart w:id="0" w:name="_GoBack"/>
-      <w:bookmarkEnd w:id="0"/>
-      <w:r>
-        <w:rPr>
-          <w:rFonts w:ascii="LMRoman10-Regular" w:hAnsi="LMRoman10-Regular" w:cs="LMRoman10-Regular"/>
-        </w:rPr>
-        <w:t xml:space="preserve"> un subconjunto </w:t>
-      </w:r>
-      <w:r>
-        <w:rPr>
-          <w:rFonts w:ascii="LMRoman10-Regular" w:hAnsi="LMRoman10-Regular" w:cs="LMRoman10-Regular"/>
-        </w:rPr>
-        <w:t>reducido de los datos disponibles.</w:t>
-      </w:r>
-      <w:r>
-        <w:rPr>
-          <w:rFonts w:ascii="LMRoman10-Regular" w:hAnsi="LMRoman10-Regular" w:cs="LMRoman10-Regular"/>
-        </w:rPr>
-        <w:t xml:space="preserve"> </w:t>
-      </w:r>
-      <w:r>
-        <w:rPr>
-          <w:rFonts w:ascii="LMRoman10-Regular" w:hAnsi="LMRoman10-Regular" w:cs="LMRoman10-Regular"/>
-        </w:rPr>
-        <w:t xml:space="preserve">Con el objetivo </w:t>
-      </w:r>
-      <w:r>
-        <w:rPr>
-          <w:rFonts w:ascii="LMRoman10-Regular" w:hAnsi="LMRoman10-Regular" w:cs="LMRoman10-Regular"/>
-        </w:rPr>
-        <w:t xml:space="preserve">de encontrar patrones comportamentales se </w:t>
-      </w:r>
-      <w:r>
-        <w:rPr>
-          <w:rFonts w:ascii="LMRoman10-Regular" w:hAnsi="LMRoman10-Regular" w:cs="LMRoman10-Regular"/>
-        </w:rPr>
-        <w:t xml:space="preserve">almacenara, </w:t>
-      </w:r>
-      <w:r>
-        <w:rPr>
-          <w:rFonts w:ascii="LMRoman10-Regular" w:hAnsi="LMRoman10-Regular" w:cs="LMRoman10-Regular"/>
-        </w:rPr>
-        <w:t xml:space="preserve"> en la base de datos</w:t>
-      </w:r>
-      <w:r>
-        <w:rPr>
-          <w:rFonts w:ascii="LMRoman10-Regular" w:hAnsi="LMRoman10-Regular" w:cs="LMRoman10-Regular"/>
-        </w:rPr>
-        <w:t>,</w:t>
-      </w:r>
-      <w:r>
-        <w:rPr>
-          <w:rFonts w:ascii="LMRoman10-Regular" w:hAnsi="LMRoman10-Regular" w:cs="LMRoman10-Regular"/>
-        </w:rPr>
-        <w:t xml:space="preserve"> </w:t>
-      </w:r>
-      <w:r>
-        <w:rPr>
-          <w:rFonts w:ascii="LMRoman10-Regular" w:hAnsi="LMRoman10-Regular" w:cs="LMRoman10-Regular"/>
-        </w:rPr>
-        <w:t>información relacionada con el dispositivo, el usuario y el contexto en el cual el aparato es utilizado.</w:t>
-      </w:r>
-    </w:p>
-    <w:p>
-      <w:pPr>
-        <w:autoSpaceDE w:val="0"/>
-        <w:autoSpaceDN w:val="0"/>
-        <w:adjustRightInd w:val="0"/>
-        <w:spacing w:after="0" w:line="240" w:lineRule="auto"/>
-        <w:rPr>
-          <w:rFonts w:ascii="LMRoman10-Regular" w:hAnsi="LMRoman10-Regular" w:cs="LMRoman10-Regular"/>
-        </w:rPr>
-      </w:pPr>
-    </w:p>
-    <w:p>
-      <w:pPr>
-        <w:autoSpaceDE w:val="0"/>
-        <w:autoSpaceDN w:val="0"/>
-        <w:adjustRightInd w:val="0"/>
-        <w:spacing w:after="0" w:line="240" w:lineRule="auto"/>
-        <w:rPr>
-          <w:rFonts w:ascii="LMRoman10-Regular" w:hAnsi="LMRoman10-Regular" w:cs="LMRoman10-Regular"/>
-        </w:rPr>
-      </w:pPr>
-      <w:r>
-        <w:rPr>
-          <w:rFonts w:ascii="LMRoman10-Regular" w:hAnsi="LMRoman10-Regular" w:cs="LMRoman10-Regular"/>
-        </w:rPr>
-        <w:t>Si bien, el estudio se realizara con una serie de datos específicos seleccionados cuidadosamente para este trabajo, el diseño de la base de datos soportara la incorporación de nuevos valores, permitiendo la flexibilidad de, en un futuro, sumar información</w:t>
-      </w:r>
-      <w:r>
-        <w:rPr>
-          <w:rFonts w:ascii="LMRoman10-Regular" w:hAnsi="LMRoman10-Regular" w:cs="LMRoman10-Regular"/>
-        </w:rPr>
-        <w:t xml:space="preserve"> que se considere relevante. Por ejemplo, llegado el caso de que un dispositivo cuente con un termómetro incorporado, la información de la temperatura del ambiente se podrá incluir en la base de datos sin modificar su estructura.</w:t>
-      </w:r>
-    </w:p>
-    <w:p>
-      <w:pPr>
-        <w:autoSpaceDE w:val="0"/>
-        <w:autoSpaceDN w:val="0"/>
-        <w:adjustRightInd w:val="0"/>
-        <w:spacing w:after="0" w:line="240" w:lineRule="auto"/>
-        <w:rPr>
-          <w:rFonts w:ascii="LMRoman10-Regular" w:hAnsi="LMRoman10-Regular" w:cs="LMRoman10-Regular"/>
-        </w:rPr>
-      </w:pPr>
-    </w:p>
-    <w:p>
-      <w:pPr>
-        <w:autoSpaceDE w:val="0"/>
-        <w:autoSpaceDN w:val="0"/>
-        <w:adjustRightInd w:val="0"/>
-        <w:spacing w:after="0" w:line="240" w:lineRule="auto"/>
-        <w:rPr>
-          <w:rFonts w:ascii="LMRoman10-Regular" w:hAnsi="LMRoman10-Regular" w:cs="LMRoman10-Regular"/>
-        </w:rPr>
-      </w:pPr>
-      <w:r>
-        <w:rPr>
-          <w:rFonts w:ascii="LMRoman10-Regular" w:hAnsi="LMRoman10-Regular" w:cs="LMRoman10-Regular"/>
-        </w:rPr>
-        <w:t>Con el objetivo de minimizar el espacio utilizado por la base la datos relacional, se decidió compartir datos entre usuarios, de esta manera se evita</w:t>
-      </w:r>
-      <w:r>
-        <w:rPr>
-          <w:rFonts w:ascii="LMRoman10-Regular" w:hAnsi="LMRoman10-Regular" w:cs="LMRoman10-Regular"/>
-        </w:rPr>
-        <w:t>ra</w:t>
-      </w:r>
-      <w:r>
-        <w:rPr>
-          <w:rFonts w:ascii="LMRoman10-Regular" w:hAnsi="LMRoman10-Regular" w:cs="LMRoman10-Regular"/>
-        </w:rPr>
-        <w:t xml:space="preserve"> la generación duplicada de </w:t>
-      </w:r>
+        <w:t xml:space="preserve">Dado que el volumen de información al que se tiene acceso mediante el uso de los dispositivos es muy grande, para este trabajo, se estudiara un subconjunto reducido de los datos disponibles. Con el objetivo de encontrar patrones comportamentales, los cuales definen de </w:t>
+      </w:r>
+      <w:r>
+        <w:rPr>
+          <w:rFonts w:ascii="LMRoman10-Regular" w:hAnsi="LMRoman10-Regular" w:cs="LMRoman10-Regular"/>
+        </w:rPr>
+        <w:t>qué</w:t>
+      </w:r>
+      <w:r>
+        <w:rPr>
+          <w:rFonts w:ascii="LMRoman10-Regular" w:hAnsi="LMRoman10-Regular" w:cs="LMRoman10-Regular"/>
+        </w:rPr>
+        <w:t xml:space="preserve"> manera es utilizado el dispositivo por cada usuario, se almacenara en la base de datos, información relacionada con el dispositivo, el usuario y el contexto en el cual el aparato es utilizado.</w:t>
+      </w:r>
+    </w:p>
+    <w:p>
+      <w:pPr>
+        <w:autoSpaceDE w:val="0"/>
+        <w:autoSpaceDN w:val="0"/>
+        <w:adjustRightInd w:val="0"/>
+        <w:spacing w:after="0" w:line="240" w:lineRule="auto"/>
+        <w:rPr>
+          <w:rFonts w:ascii="LMRoman10-Regular" w:hAnsi="LMRoman10-Regular" w:cs="LMRoman10-Regular"/>
+        </w:rPr>
+      </w:pPr>
+    </w:p>
+    <w:p>
+      <w:pPr>
+        <w:autoSpaceDE w:val="0"/>
+        <w:autoSpaceDN w:val="0"/>
+        <w:adjustRightInd w:val="0"/>
+        <w:spacing w:after="0" w:line="240" w:lineRule="auto"/>
+        <w:rPr>
+          <w:rFonts w:ascii="LMRoman10-Regular" w:hAnsi="LMRoman10-Regular" w:cs="LMRoman10-Regular"/>
+        </w:rPr>
+      </w:pPr>
+      <w:r>
+        <w:rPr>
+          <w:rFonts w:ascii="LMRoman10-Regular" w:hAnsi="LMRoman10-Regular" w:cs="LMRoman10-Regular"/>
+        </w:rPr>
+        <w:t>Si bien, el estudio se realizara con una serie de datos específicos seleccionados cuidadosamente para este trabajo, el diseño de la base de datos soportara la incorporación de nuevos valores, permitiendo la flexibilidad de, en un futuro, sumar información que se considere relevante. Por ejemplo, llegado el caso de que un dispositivo cuente con un termómetro incorporado, la información de la temperatura del ambiente se podrá incluir en la base de datos sin modificar su estructura.</w:t>
+      </w:r>
+    </w:p>
+    <w:p>
+      <w:pPr>
+        <w:autoSpaceDE w:val="0"/>
+        <w:autoSpaceDN w:val="0"/>
+        <w:adjustRightInd w:val="0"/>
+        <w:spacing w:after="0" w:line="240" w:lineRule="auto"/>
+        <w:rPr>
+          <w:rFonts w:ascii="LMRoman10-Regular" w:hAnsi="LMRoman10-Regular" w:cs="LMRoman10-Regular"/>
+        </w:rPr>
+      </w:pPr>
+    </w:p>
+    <w:p>
+      <w:pPr>
+        <w:autoSpaceDE w:val="0"/>
+        <w:autoSpaceDN w:val="0"/>
+        <w:adjustRightInd w:val="0"/>
+        <w:spacing w:after="0" w:line="240" w:lineRule="auto"/>
+        <w:rPr>
+          <w:rFonts w:ascii="LMRoman10-Regular" w:hAnsi="LMRoman10-Regular" w:cs="LMRoman10-Regular"/>
+        </w:rPr>
+      </w:pPr>
       <w:r>
         <w:rPr>
           <w:rFonts w:ascii="LMRoman10-Regular" w:hAnsi="LMRoman10-Regular" w:cs="LMRoman10-Regular"/>
         </w:rPr>
         <w:lastRenderedPageBreak/>
-        <w:t>información, para que ante un caso, por ejemplo, de que dos usuarios utilicen la misma red Wifi, la información de esta se almacene una única vez.</w:t>
+        <w:t xml:space="preserve">Con el objetivo de minimizar el espacio utilizado por la base la datos relacional, se decidió compartir datos entre usuarios, de esta manera se evitara la generación duplicada de información, para que ante un caso, por ejemplo, de que dos usuarios utilicen la misma red Wifi, la información de esta se almacene una única vez y </w:t>
+      </w:r>
+      <w:proofErr w:type="spellStart"/>
+      <w:r>
+        <w:rPr>
+          <w:rFonts w:ascii="LMRoman10-Regular" w:hAnsi="LMRoman10-Regular" w:cs="LMRoman10-Regular"/>
+        </w:rPr>
+        <w:t>sera</w:t>
+      </w:r>
+      <w:proofErr w:type="spellEnd"/>
+      <w:r>
+        <w:rPr>
+          <w:rFonts w:ascii="LMRoman10-Regular" w:hAnsi="LMRoman10-Regular" w:cs="LMRoman10-Regular"/>
+        </w:rPr>
+        <w:t xml:space="preserve"> referenciada por cada usuario particular.</w:t>
       </w:r>
     </w:p>
     <w:p>
@@ -1520,43 +1474,31 @@
         <w:spacing w:after="0" w:line="240" w:lineRule="auto"/>
         <w:rPr>
           <w:b/>
+          <w:sz w:val="24"/>
+          <w:szCs w:val="24"/>
+          <w:u w:val="single"/>
+        </w:rPr>
+      </w:pPr>
+      <w:proofErr w:type="spellStart"/>
+      <w:r>
+        <w:rPr>
+          <w:b/>
           <w:sz w:val="28"/>
           <w:szCs w:val="28"/>
           <w:u w:val="single"/>
         </w:rPr>
-      </w:pPr>
-      <w:r>
-        <w:rPr>
-          <w:b/>
-          <w:sz w:val="28"/>
-          <w:szCs w:val="28"/>
-          <w:u w:val="single"/>
-        </w:rPr>
-        <w:t>Solución</w:t>
-      </w:r>
-      <w:r>
-        <w:rPr>
-          <w:b/>
-          <w:sz w:val="28"/>
-          <w:szCs w:val="28"/>
-          <w:u w:val="single"/>
-        </w:rPr>
-        <w:t>:</w:t>
-      </w:r>
-    </w:p>
-    <w:p>
-      <w:pPr>
-        <w:autoSpaceDE w:val="0"/>
-        <w:autoSpaceDN w:val="0"/>
-        <w:adjustRightInd w:val="0"/>
-        <w:spacing w:after="0" w:line="240" w:lineRule="auto"/>
+        <w:t>Implementacion</w:t>
+      </w:r>
+      <w:proofErr w:type="spellEnd"/>
+      <w:r>
         <w:rPr>
           <w:b/>
           <w:sz w:val="24"/>
           <w:szCs w:val="24"/>
           <w:u w:val="single"/>
         </w:rPr>
-      </w:pPr>
+        <w:t>:</w:t>
+      </w:r>
     </w:p>
     <w:p>
       <w:pPr>
@@ -1571,24 +1513,81 @@
           <w:u w:val="single"/>
         </w:rPr>
       </w:pPr>
-      <w:r>
+    </w:p>
+    <w:p>
+      <w:pPr>
+        <w:autoSpaceDE w:val="0"/>
+        <w:autoSpaceDN w:val="0"/>
+        <w:adjustRightInd w:val="0"/>
+        <w:spacing w:after="0" w:line="240" w:lineRule="auto"/>
+        <w:rPr>
+          <w:rFonts w:ascii="LMRoman10-Regular" w:hAnsi="LMRoman10-Regular" w:cs="LMRoman10-Regular"/>
+        </w:rPr>
+      </w:pPr>
+      <w:r>
+        <w:rPr>
+          <w:rFonts w:ascii="LMRoman10-Regular" w:hAnsi="LMRoman10-Regular" w:cs="LMRoman10-Regular"/>
+        </w:rPr>
+        <w:t xml:space="preserve">En este capítulo se explicara de manera detallada, cuáles fueron las decisiones tomadas a la hora de llevar a cabo las estrategias explicadas en el </w:t>
+      </w:r>
+      <w:r>
+        <w:rPr>
+          <w:rFonts w:ascii="LMRoman10-Regular" w:hAnsi="LMRoman10-Regular" w:cs="LMRoman10-Regular"/>
+        </w:rPr>
+        <w:t>capítulo</w:t>
+      </w:r>
+      <w:r>
+        <w:rPr>
+          <w:rFonts w:ascii="LMRoman10-Regular" w:hAnsi="LMRoman10-Regular" w:cs="LMRoman10-Regular"/>
+        </w:rPr>
+        <w:t xml:space="preserve"> anterior</w:t>
+      </w:r>
+      <w:r>
+        <w:rPr>
+          <w:rFonts w:ascii="LMRoman10-Regular" w:hAnsi="LMRoman10-Regular" w:cs="LMRoman10-Regular"/>
+        </w:rPr>
+        <w:t xml:space="preserve">. En partículas se pondrá énfasis en las plataformas utilizadas y las decisiones correspondientes al diseño de software en los diferentes componentes del sistema. Adicionalmente se explicaran algunos conceptos </w:t>
+      </w:r>
+      <w:r>
+        <w:rPr>
+          <w:rFonts w:ascii="LMRoman10-Regular" w:hAnsi="LMRoman10-Regular" w:cs="LMRoman10-Regular"/>
+        </w:rPr>
+        <w:t>d</w:t>
+      </w:r>
+      <w:r>
+        <w:rPr>
+          <w:rFonts w:ascii="LMRoman10-Regular" w:hAnsi="LMRoman10-Regular" w:cs="LMRoman10-Regular"/>
+        </w:rPr>
+        <w:t>el sistema para una mejor comprensión.</w:t>
+      </w:r>
+    </w:p>
+    <w:p>
+      <w:pPr>
+        <w:autoSpaceDE w:val="0"/>
+        <w:autoSpaceDN w:val="0"/>
+        <w:adjustRightInd w:val="0"/>
+        <w:spacing w:after="0" w:line="240" w:lineRule="auto"/>
         <w:rPr>
           <w:b/>
           <w:sz w:val="24"/>
           <w:szCs w:val="24"/>
           <w:u w:val="single"/>
         </w:rPr>
-        <w:t xml:space="preserve">1 </w:t>
-      </w:r>
-      <w:r>
+      </w:pPr>
+    </w:p>
+    <w:p>
+      <w:pPr>
+        <w:autoSpaceDE w:val="0"/>
+        <w:autoSpaceDN w:val="0"/>
+        <w:adjustRightInd w:val="0"/>
+        <w:spacing w:after="0" w:line="240" w:lineRule="auto"/>
         <w:rPr>
           <w:b/>
           <w:sz w:val="24"/>
           <w:szCs w:val="24"/>
           <w:u w:val="single"/>
         </w:rPr>
-        <w:t>Aplicación</w:t>
-      </w:r>
+      </w:pPr>
       <w:r>
         <w:rPr>
           <w:b/>
@@ -1596,7 +1595,7 @@
           <w:szCs w:val="24"/>
           <w:u w:val="single"/>
         </w:rPr>
-        <w:t xml:space="preserve"> Android</w:t>
+        <w:t xml:space="preserve">1 </w:t>
       </w:r>
       <w:r>
         <w:rPr>
@@ -1605,360 +1604,500 @@
           <w:szCs w:val="24"/>
           <w:u w:val="single"/>
         </w:rPr>
-        <w:t>:</w:t>
-      </w:r>
-    </w:p>
-    <w:p>
-      <w:pPr>
-        <w:autoSpaceDE w:val="0"/>
-        <w:autoSpaceDN w:val="0"/>
-        <w:adjustRightInd w:val="0"/>
-        <w:spacing w:after="0" w:line="240" w:lineRule="auto"/>
+        <w:t>Aplicación</w:t>
+      </w:r>
+      <w:r>
         <w:rPr>
           <w:b/>
           <w:sz w:val="24"/>
           <w:szCs w:val="24"/>
           <w:u w:val="single"/>
         </w:rPr>
-      </w:pPr>
-    </w:p>
-    <w:p>
-      <w:pPr>
-        <w:autoSpaceDE w:val="0"/>
-        <w:autoSpaceDN w:val="0"/>
-        <w:adjustRightInd w:val="0"/>
-        <w:spacing w:after="0" w:line="240" w:lineRule="auto"/>
+        <w:t xml:space="preserve"> Android</w:t>
+      </w:r>
+      <w:r>
         <w:rPr>
           <w:b/>
           <w:sz w:val="24"/>
           <w:szCs w:val="24"/>
           <w:u w:val="single"/>
         </w:rPr>
-      </w:pPr>
-      <w:r>
+        <w:t>:</w:t>
+      </w:r>
+    </w:p>
+    <w:p>
+      <w:pPr>
+        <w:autoSpaceDE w:val="0"/>
+        <w:autoSpaceDN w:val="0"/>
+        <w:adjustRightInd w:val="0"/>
+        <w:spacing w:after="0" w:line="240" w:lineRule="auto"/>
         <w:rPr>
           <w:b/>
           <w:sz w:val="24"/>
           <w:szCs w:val="24"/>
           <w:u w:val="single"/>
         </w:rPr>
-        <w:t xml:space="preserve">1.1 </w:t>
-      </w:r>
-      <w:r>
+      </w:pPr>
+    </w:p>
+    <w:p>
+      <w:pPr>
+        <w:autoSpaceDE w:val="0"/>
+        <w:autoSpaceDN w:val="0"/>
+        <w:adjustRightInd w:val="0"/>
+        <w:spacing w:after="0" w:line="240" w:lineRule="auto"/>
+        <w:rPr>
+          <w:rFonts w:ascii="LMRoman10-Regular" w:hAnsi="LMRoman10-Regular" w:cs="LMRoman10-Regular"/>
+        </w:rPr>
+      </w:pPr>
+      <w:r>
+        <w:rPr>
+          <w:rFonts w:ascii="LMRoman10-Regular" w:hAnsi="LMRoman10-Regular" w:cs="LMRoman10-Regular"/>
+        </w:rPr>
+        <w:t>Haciendo uso de la gran variedad de funciones del sistema Android (</w:t>
+      </w:r>
+      <w:r>
+        <w:rPr>
+          <w:rFonts w:ascii="LMRoman10-Regular" w:hAnsi="LMRoman10-Regular" w:cs="LMRoman10-Regular"/>
+          <w:i/>
+        </w:rPr>
+        <w:t xml:space="preserve">Intents, IntentFilter, </w:t>
+      </w:r>
+      <w:proofErr w:type="spellStart"/>
+      <w:r>
+        <w:rPr>
+          <w:rFonts w:ascii="LMRoman10-Regular" w:hAnsi="LMRoman10-Regular" w:cs="LMRoman10-Regular"/>
+          <w:i/>
+        </w:rPr>
+        <w:t>Services</w:t>
+      </w:r>
+      <w:proofErr w:type="spellEnd"/>
+      <w:r>
+        <w:rPr>
+          <w:rFonts w:ascii="LMRoman10-Regular" w:hAnsi="LMRoman10-Regular" w:cs="LMRoman10-Regular"/>
+          <w:i/>
+        </w:rPr>
+        <w:t xml:space="preserve">, </w:t>
+      </w:r>
+      <w:proofErr w:type="spellStart"/>
+      <w:r>
+        <w:rPr>
+          <w:rFonts w:ascii="LMRoman10-Regular" w:hAnsi="LMRoman10-Regular" w:cs="LMRoman10-Regular"/>
+          <w:i/>
+        </w:rPr>
+        <w:t>Reseivers</w:t>
+      </w:r>
+      <w:proofErr w:type="spellEnd"/>
+      <w:r>
+        <w:rPr>
+          <w:rFonts w:ascii="LMRoman10-Regular" w:hAnsi="LMRoman10-Regular" w:cs="LMRoman10-Regular"/>
+          <w:i/>
+        </w:rPr>
+        <w:t xml:space="preserve">, </w:t>
+      </w:r>
+      <w:proofErr w:type="spellStart"/>
+      <w:r>
+        <w:rPr>
+          <w:rFonts w:ascii="LMRoman10-Regular" w:hAnsi="LMRoman10-Regular" w:cs="LMRoman10-Regular"/>
+          <w:i/>
+        </w:rPr>
+        <w:t>etc</w:t>
+      </w:r>
+      <w:proofErr w:type="spellEnd"/>
+      <w:r>
+        <w:rPr>
+          <w:rFonts w:ascii="LMRoman10-Regular" w:hAnsi="LMRoman10-Regular" w:cs="LMRoman10-Regular"/>
+        </w:rPr>
+        <w:t>), esta aplicación, será capaz de obtener una gran cantidad de datos, relacionados con el estado del dispositivo y el contexto en que es utilizado, para luego enviar estos datos a través de la red, hacia un servidor en el cual serán almacenados.</w:t>
+      </w:r>
+    </w:p>
+    <w:p>
+      <w:pPr>
+        <w:autoSpaceDE w:val="0"/>
+        <w:autoSpaceDN w:val="0"/>
+        <w:adjustRightInd w:val="0"/>
+        <w:spacing w:after="0" w:line="240" w:lineRule="auto"/>
+        <w:rPr>
+          <w:rFonts w:ascii="LMRoman10-Regular" w:hAnsi="LMRoman10-Regular" w:cs="LMRoman10-Regular"/>
+        </w:rPr>
+      </w:pPr>
+      <w:r>
+        <w:rPr>
+          <w:rFonts w:ascii="LMRoman10-Regular" w:hAnsi="LMRoman10-Regular" w:cs="LMRoman10-Regular"/>
+        </w:rPr>
+        <w:t>A continuación se explicaran los componentes de la aplicación así como también los métodos utilizados y el diseño del sistema.</w:t>
+      </w:r>
+    </w:p>
+    <w:p>
+      <w:pPr>
+        <w:autoSpaceDE w:val="0"/>
+        <w:autoSpaceDN w:val="0"/>
+        <w:adjustRightInd w:val="0"/>
+        <w:spacing w:after="0" w:line="240" w:lineRule="auto"/>
         <w:rPr>
           <w:b/>
           <w:sz w:val="24"/>
           <w:szCs w:val="24"/>
           <w:u w:val="single"/>
         </w:rPr>
-        <w:t>Conceptos básicos</w:t>
-      </w:r>
-      <w:r>
+      </w:pPr>
+    </w:p>
+    <w:p>
+      <w:pPr>
+        <w:autoSpaceDE w:val="0"/>
+        <w:autoSpaceDN w:val="0"/>
+        <w:adjustRightInd w:val="0"/>
+        <w:spacing w:after="0" w:line="240" w:lineRule="auto"/>
         <w:rPr>
           <w:b/>
           <w:sz w:val="24"/>
           <w:szCs w:val="24"/>
           <w:u w:val="single"/>
         </w:rPr>
-        <w:t>:</w:t>
-      </w:r>
-    </w:p>
-    <w:p>
-      <w:pPr>
-        <w:autoSpaceDE w:val="0"/>
-        <w:autoSpaceDN w:val="0"/>
-        <w:adjustRightInd w:val="0"/>
-        <w:spacing w:after="0" w:line="240" w:lineRule="auto"/>
+      </w:pPr>
+      <w:r>
         <w:rPr>
           <w:b/>
           <w:sz w:val="24"/>
           <w:szCs w:val="24"/>
           <w:u w:val="single"/>
         </w:rPr>
-      </w:pPr>
-    </w:p>
-    <w:p>
-      <w:pPr>
-        <w:autoSpaceDE w:val="0"/>
-        <w:autoSpaceDN w:val="0"/>
-        <w:adjustRightInd w:val="0"/>
-        <w:spacing w:after="0" w:line="240" w:lineRule="auto"/>
-        <w:rPr>
-          <w:rFonts w:ascii="LMRoman10-Regular" w:hAnsi="LMRoman10-Regular" w:cs="LMRoman10-Regular"/>
-        </w:rPr>
-      </w:pPr>
-      <w:r>
-        <w:rPr>
-          <w:rFonts w:ascii="LMRoman10-Regular" w:hAnsi="LMRoman10-Regular" w:cs="LMRoman10-Regular"/>
-        </w:rPr>
-        <w:t>Dentro del sistema se hace uso de tres conceptos básicos, a la hora de almacenar los diferentes tipos de indicadores de actividades del usuario. Estos conceptos simplifican la lectura de los datos recolectados y permiten cierta flexibilidad en caso de que sea necesario agregar información. A su vez permiten minimizar el espacio de almacenamiento requerido y recursos de CPU al momento de analizarlos datos.</w:t>
-      </w:r>
-    </w:p>
-    <w:p>
-      <w:pPr>
-        <w:autoSpaceDE w:val="0"/>
-        <w:autoSpaceDN w:val="0"/>
-        <w:adjustRightInd w:val="0"/>
-        <w:spacing w:after="0" w:line="240" w:lineRule="auto"/>
-        <w:rPr>
-          <w:rFonts w:ascii="LMRoman10-Regular" w:hAnsi="LMRoman10-Regular" w:cs="LMRoman10-Regular"/>
-        </w:rPr>
-      </w:pPr>
-    </w:p>
-    <w:p>
-      <w:pPr>
-        <w:autoSpaceDE w:val="0"/>
-        <w:autoSpaceDN w:val="0"/>
-        <w:adjustRightInd w:val="0"/>
-        <w:spacing w:after="0" w:line="240" w:lineRule="auto"/>
-        <w:rPr>
-          <w:rFonts w:ascii="LMRoman10-Regular" w:hAnsi="LMRoman10-Regular" w:cs="LMRoman10-Regular"/>
-        </w:rPr>
-      </w:pPr>
-      <w:r>
-        <w:rPr>
-          <w:rFonts w:ascii="LMRoman10-Regular" w:hAnsi="LMRoman10-Regular" w:cs="LMRoman10-Regular"/>
-        </w:rPr>
-        <w:t>A continuación se explicaran dichos conceptos básicos, así como también se mostrarán ejemplos prácticos para su mejor comprensión.</w:t>
-      </w:r>
-    </w:p>
-    <w:p>
-      <w:pPr>
-        <w:autoSpaceDE w:val="0"/>
-        <w:autoSpaceDN w:val="0"/>
-        <w:adjustRightInd w:val="0"/>
-        <w:spacing w:after="0" w:line="240" w:lineRule="auto"/>
-        <w:rPr>
-          <w:b/>
+        <w:t>(Pasar al final después de los componentes)</w:t>
+      </w:r>
+    </w:p>
+    <w:p>
+      <w:pPr>
+        <w:autoSpaceDE w:val="0"/>
+        <w:autoSpaceDN w:val="0"/>
+        <w:adjustRightInd w:val="0"/>
+        <w:spacing w:after="0" w:line="240" w:lineRule="auto"/>
+        <w:rPr>
+          <w:b/>
+          <w:color w:val="70AD47" w:themeColor="accent6"/>
           <w:sz w:val="24"/>
           <w:szCs w:val="24"/>
           <w:u w:val="single"/>
         </w:rPr>
       </w:pPr>
-    </w:p>
-    <w:p>
-      <w:pPr>
-        <w:autoSpaceDE w:val="0"/>
-        <w:autoSpaceDN w:val="0"/>
-        <w:adjustRightInd w:val="0"/>
-        <w:spacing w:after="0" w:line="240" w:lineRule="auto"/>
-        <w:rPr>
-          <w:b/>
+      <w:r>
+        <w:rPr>
+          <w:b/>
+          <w:color w:val="70AD47" w:themeColor="accent6"/>
           <w:sz w:val="24"/>
           <w:szCs w:val="24"/>
           <w:u w:val="single"/>
         </w:rPr>
-      </w:pPr>
-      <w:r>
-        <w:rPr>
-          <w:b/>
+        <w:t xml:space="preserve">1.1 </w:t>
+      </w:r>
+      <w:r>
+        <w:rPr>
+          <w:b/>
+          <w:color w:val="70AD47" w:themeColor="accent6"/>
           <w:sz w:val="24"/>
           <w:szCs w:val="24"/>
           <w:u w:val="single"/>
         </w:rPr>
-        <w:t xml:space="preserve">1.1.1 </w:t>
-      </w:r>
-      <w:r>
-        <w:rPr>
-          <w:b/>
+        <w:t>Conceptos básicos:</w:t>
+      </w:r>
+    </w:p>
+    <w:p>
+      <w:pPr>
+        <w:autoSpaceDE w:val="0"/>
+        <w:autoSpaceDN w:val="0"/>
+        <w:adjustRightInd w:val="0"/>
+        <w:spacing w:after="0" w:line="240" w:lineRule="auto"/>
+        <w:rPr>
+          <w:b/>
+          <w:color w:val="70AD47" w:themeColor="accent6"/>
           <w:sz w:val="24"/>
           <w:szCs w:val="24"/>
           <w:u w:val="single"/>
         </w:rPr>
-        <w:t>Type:</w:t>
-      </w:r>
-    </w:p>
-    <w:p>
-      <w:pPr>
-        <w:autoSpaceDE w:val="0"/>
-        <w:autoSpaceDN w:val="0"/>
-        <w:adjustRightInd w:val="0"/>
-        <w:spacing w:after="0" w:line="240" w:lineRule="auto"/>
-        <w:rPr>
-          <w:rFonts w:ascii="LMRoman10-Regular" w:hAnsi="LMRoman10-Regular" w:cs="LMRoman10-Regular"/>
-        </w:rPr>
-      </w:pPr>
-    </w:p>
-    <w:p>
-      <w:pPr>
-        <w:autoSpaceDE w:val="0"/>
-        <w:autoSpaceDN w:val="0"/>
-        <w:adjustRightInd w:val="0"/>
-        <w:spacing w:after="0" w:line="240" w:lineRule="auto"/>
-        <w:rPr>
-          <w:rFonts w:ascii="LMRoman10-Regular" w:hAnsi="LMRoman10-Regular" w:cs="LMRoman10-Regular"/>
-        </w:rPr>
-      </w:pPr>
-      <w:r>
-        <w:rPr>
-          <w:rFonts w:ascii="LMRoman10-Regular" w:hAnsi="LMRoman10-Regular" w:cs="LMRoman10-Regular"/>
-        </w:rPr>
-        <w:t>Para una buena organización de la información obtenida es necesario definir una estructura simple y ordenada. De esta manera surge la noción de tipos de log: Type. Cada tipo de log engloba un conjunto de datos propios de la característica que monitorea. Algunos ejemplos de tipos de log pueden ser: WIFI, BLUETHOOT, BATTERY, ACTIVITY, CONNECTION, LOCATION, etc. Cada uno de estos se corresponde con una característica específica del dispositivo y contiene un número variable de propiedades relacionadas a esta.</w:t>
-      </w:r>
-    </w:p>
-    <w:p>
-      <w:pPr>
-        <w:autoSpaceDE w:val="0"/>
-        <w:autoSpaceDN w:val="0"/>
-        <w:adjustRightInd w:val="0"/>
-        <w:spacing w:after="0" w:line="240" w:lineRule="auto"/>
-        <w:rPr>
-          <w:rFonts w:ascii="LMRoman10-Regular" w:hAnsi="LMRoman10-Regular" w:cs="LMRoman10-Regular"/>
-        </w:rPr>
-      </w:pPr>
-    </w:p>
-    <w:p>
-      <w:pPr>
-        <w:autoSpaceDE w:val="0"/>
-        <w:autoSpaceDN w:val="0"/>
-        <w:adjustRightInd w:val="0"/>
-        <w:spacing w:after="0" w:line="240" w:lineRule="auto"/>
-        <w:rPr>
-          <w:b/>
+      </w:pPr>
+    </w:p>
+    <w:p>
+      <w:pPr>
+        <w:autoSpaceDE w:val="0"/>
+        <w:autoSpaceDN w:val="0"/>
+        <w:adjustRightInd w:val="0"/>
+        <w:spacing w:after="0" w:line="240" w:lineRule="auto"/>
+        <w:rPr>
+          <w:rFonts w:ascii="LMRoman10-Regular" w:hAnsi="LMRoman10-Regular" w:cs="LMRoman10-Regular"/>
+          <w:color w:val="70AD47" w:themeColor="accent6"/>
+        </w:rPr>
+      </w:pPr>
+      <w:r>
+        <w:rPr>
+          <w:rFonts w:ascii="LMRoman10-Regular" w:hAnsi="LMRoman10-Regular" w:cs="LMRoman10-Regular"/>
+          <w:color w:val="70AD47" w:themeColor="accent6"/>
+        </w:rPr>
+        <w:t>Dentro del sistema se hace uso de tres conceptos básicos, a la hora de almacenar los diferentes tipos de indicadores de actividades del usuario. Estos conceptos simplifican la lectura de los datos recolectados y permiten cierta flexibilidad en caso de que sea necesario agregar información. A su vez permiten minimizar el espacio de almacenamiento requerido y recursos de CPU al momento de analizarlos datos.</w:t>
+      </w:r>
+    </w:p>
+    <w:p>
+      <w:pPr>
+        <w:autoSpaceDE w:val="0"/>
+        <w:autoSpaceDN w:val="0"/>
+        <w:adjustRightInd w:val="0"/>
+        <w:spacing w:after="0" w:line="240" w:lineRule="auto"/>
+        <w:rPr>
+          <w:rFonts w:ascii="LMRoman10-Regular" w:hAnsi="LMRoman10-Regular" w:cs="LMRoman10-Regular"/>
+          <w:color w:val="70AD47" w:themeColor="accent6"/>
+        </w:rPr>
+      </w:pPr>
+      <w:r>
+        <w:rPr>
+          <w:rFonts w:ascii="LMRoman10-Regular" w:hAnsi="LMRoman10-Regular" w:cs="LMRoman10-Regular"/>
+          <w:color w:val="70AD47" w:themeColor="accent6"/>
+        </w:rPr>
+        <w:t>El formato utilizado para almacenar cada línea de log es el siguiente:</w:t>
+      </w:r>
+    </w:p>
+    <w:p>
+      <w:pPr>
+        <w:autoSpaceDE w:val="0"/>
+        <w:autoSpaceDN w:val="0"/>
+        <w:adjustRightInd w:val="0"/>
+        <w:spacing w:after="0" w:line="240" w:lineRule="auto"/>
+        <w:rPr>
+          <w:rFonts w:ascii="LMRoman10-Regular" w:hAnsi="LMRoman10-Regular" w:cs="LMRoman10-Regular"/>
+          <w:color w:val="70AD47" w:themeColor="accent6"/>
+        </w:rPr>
+      </w:pPr>
+    </w:p>
+    <w:p>
+      <w:pPr>
+        <w:autoSpaceDE w:val="0"/>
+        <w:autoSpaceDN w:val="0"/>
+        <w:adjustRightInd w:val="0"/>
+        <w:spacing w:after="0" w:line="240" w:lineRule="auto"/>
+        <w:rPr>
+          <w:rFonts w:ascii="LMRoman10-Regular" w:hAnsi="LMRoman10-Regular" w:cs="LMRoman10-Regular"/>
+          <w:color w:val="70AD47" w:themeColor="accent6"/>
+        </w:rPr>
+      </w:pPr>
+      <w:bookmarkStart w:id="0" w:name="_GoBack"/>
+      <w:r>
+        <w:rPr>
+          <w:rFonts w:ascii="LMRoman10-Regular" w:hAnsi="LMRoman10-Regular" w:cs="LMRoman10-Regular"/>
+          <w:color w:val="70AD47" w:themeColor="accent6"/>
+        </w:rPr>
+        <w:t>[HORA]&amp;[TIPO]&amp;[PROP1</w:t>
+      </w:r>
+      <w:proofErr w:type="gramStart"/>
+      <w:r>
+        <w:rPr>
+          <w:rFonts w:ascii="LMRoman10-Regular" w:hAnsi="LMRoman10-Regular" w:cs="LMRoman10-Regular"/>
+          <w:color w:val="70AD47" w:themeColor="accent6"/>
+        </w:rPr>
+        <w:t>::VALOR1</w:t>
+      </w:r>
+      <w:proofErr w:type="gramEnd"/>
+      <w:r>
+        <w:rPr>
+          <w:rFonts w:ascii="LMRoman10-Regular" w:hAnsi="LMRoman10-Regular" w:cs="LMRoman10-Regular"/>
+          <w:color w:val="70AD47" w:themeColor="accent6"/>
+        </w:rPr>
+        <w:t>|PROP2::VALOR2|...|PROP_N::VALOR_N]</w:t>
+      </w:r>
+    </w:p>
+    <w:bookmarkEnd w:id="0"/>
+    <w:p>
+      <w:pPr>
+        <w:autoSpaceDE w:val="0"/>
+        <w:autoSpaceDN w:val="0"/>
+        <w:adjustRightInd w:val="0"/>
+        <w:spacing w:after="0" w:line="240" w:lineRule="auto"/>
+        <w:rPr>
+          <w:rFonts w:ascii="LMRoman10-Regular" w:hAnsi="LMRoman10-Regular" w:cs="LMRoman10-Regular"/>
+          <w:color w:val="70AD47" w:themeColor="accent6"/>
+        </w:rPr>
+      </w:pPr>
+    </w:p>
+    <w:p>
+      <w:pPr>
+        <w:autoSpaceDE w:val="0"/>
+        <w:autoSpaceDN w:val="0"/>
+        <w:adjustRightInd w:val="0"/>
+        <w:spacing w:after="0" w:line="240" w:lineRule="auto"/>
+        <w:rPr>
+          <w:rFonts w:ascii="LMRoman10-Regular" w:hAnsi="LMRoman10-Regular" w:cs="LMRoman10-Regular"/>
+          <w:color w:val="70AD47" w:themeColor="accent6"/>
+        </w:rPr>
+      </w:pPr>
+      <w:r>
+        <w:rPr>
+          <w:rFonts w:ascii="LMRoman10-Regular" w:hAnsi="LMRoman10-Regular" w:cs="LMRoman10-Regular"/>
+          <w:color w:val="70AD47" w:themeColor="accent6"/>
+        </w:rPr>
+        <w:t>A continuación se explicaran dichos conceptos básicos, así como también se mostrarán ejemplos prácticos para su mejor comprensión.</w:t>
+      </w:r>
+    </w:p>
+    <w:p>
+      <w:pPr>
+        <w:autoSpaceDE w:val="0"/>
+        <w:autoSpaceDN w:val="0"/>
+        <w:adjustRightInd w:val="0"/>
+        <w:spacing w:after="0" w:line="240" w:lineRule="auto"/>
+        <w:rPr>
+          <w:b/>
+          <w:color w:val="70AD47" w:themeColor="accent6"/>
           <w:sz w:val="24"/>
           <w:szCs w:val="24"/>
           <w:u w:val="single"/>
         </w:rPr>
       </w:pPr>
-      <w:r>
-        <w:rPr>
-          <w:b/>
+    </w:p>
+    <w:p>
+      <w:pPr>
+        <w:pStyle w:val="ListParagraph"/>
+        <w:numPr>
+          <w:ilvl w:val="0"/>
+          <w:numId w:val="1"/>
+        </w:numPr>
+        <w:autoSpaceDE w:val="0"/>
+        <w:autoSpaceDN w:val="0"/>
+        <w:adjustRightInd w:val="0"/>
+        <w:spacing w:after="0" w:line="240" w:lineRule="auto"/>
+        <w:rPr>
+          <w:b/>
+          <w:color w:val="70AD47" w:themeColor="accent6"/>
           <w:sz w:val="24"/>
           <w:szCs w:val="24"/>
           <w:u w:val="single"/>
         </w:rPr>
-        <w:t xml:space="preserve">1.1.2 </w:t>
-      </w:r>
-      <w:r>
-        <w:rPr>
-          <w:b/>
+      </w:pPr>
+      <w:r>
+        <w:rPr>
+          <w:b/>
+          <w:color w:val="70AD47" w:themeColor="accent6"/>
           <w:sz w:val="24"/>
           <w:szCs w:val="24"/>
           <w:u w:val="single"/>
         </w:rPr>
-        <w:t>Property:</w:t>
-      </w:r>
-    </w:p>
-    <w:p>
-      <w:pPr>
-        <w:autoSpaceDE w:val="0"/>
-        <w:autoSpaceDN w:val="0"/>
-        <w:adjustRightInd w:val="0"/>
-        <w:spacing w:after="0" w:line="240" w:lineRule="auto"/>
-        <w:rPr>
-          <w:b/>
+        <w:t>T</w:t>
+      </w:r>
+      <w:r>
+        <w:rPr>
+          <w:b/>
+          <w:color w:val="70AD47" w:themeColor="accent6"/>
           <w:sz w:val="24"/>
           <w:szCs w:val="24"/>
           <w:u w:val="single"/>
         </w:rPr>
-      </w:pPr>
-    </w:p>
-    <w:p>
-      <w:pPr>
-        <w:autoSpaceDE w:val="0"/>
-        <w:autoSpaceDN w:val="0"/>
-        <w:adjustRightInd w:val="0"/>
-        <w:spacing w:after="0" w:line="240" w:lineRule="auto"/>
-        <w:rPr>
-          <w:rFonts w:ascii="LMRoman10-Regular" w:hAnsi="LMRoman10-Regular" w:cs="LMRoman10-Regular"/>
-        </w:rPr>
-      </w:pPr>
-      <w:r>
-        <w:rPr>
-          <w:rFonts w:ascii="LMRoman10-Regular" w:hAnsi="LMRoman10-Regular" w:cs="LMRoman10-Regular"/>
-        </w:rPr>
-        <w:t xml:space="preserve">Una vez definidos los tipos de </w:t>
-      </w:r>
-      <w:proofErr w:type="spellStart"/>
-      <w:r>
-        <w:rPr>
-          <w:rFonts w:ascii="LMRoman10-Regular" w:hAnsi="LMRoman10-Regular" w:cs="LMRoman10-Regular"/>
-        </w:rPr>
-        <w:t>logs</w:t>
-      </w:r>
-      <w:proofErr w:type="spellEnd"/>
-      <w:r>
-        <w:rPr>
-          <w:rFonts w:ascii="LMRoman10-Regular" w:hAnsi="LMRoman10-Regular" w:cs="LMRoman10-Regular"/>
-        </w:rPr>
-        <w:t xml:space="preserve">, es necesario definir cuál es el conjunto de datos de interés que se quieren almacenar. El conjunto de propiedades definidas para cada tipo de log, identifica cuales son los valores más relevantes, relacionados con un evento específico dentro de la aplicación, que deben ser almacenados. Un ejemplo de propiedades, dentro del tipo de log WIFI, </w:t>
-      </w:r>
-      <w:proofErr w:type="gramStart"/>
-      <w:r>
-        <w:rPr>
-          <w:rFonts w:ascii="LMRoman10-Regular" w:hAnsi="LMRoman10-Regular" w:cs="LMRoman10-Regular"/>
-        </w:rPr>
-        <w:t>son</w:t>
-      </w:r>
-      <w:proofErr w:type="gramEnd"/>
-      <w:r>
-        <w:rPr>
-          <w:rFonts w:ascii="LMRoman10-Regular" w:hAnsi="LMRoman10-Regular" w:cs="LMRoman10-Regular"/>
-        </w:rPr>
-        <w:t xml:space="preserve"> la dirección </w:t>
-      </w:r>
-      <w:proofErr w:type="spellStart"/>
-      <w:r>
-        <w:rPr>
-          <w:rFonts w:ascii="LMRoman10-Regular" w:hAnsi="LMRoman10-Regular" w:cs="LMRoman10-Regular"/>
-        </w:rPr>
-        <w:t>ip</w:t>
-      </w:r>
-      <w:proofErr w:type="spellEnd"/>
-      <w:r>
-        <w:rPr>
-          <w:rFonts w:ascii="LMRoman10-Regular" w:hAnsi="LMRoman10-Regular" w:cs="LMRoman10-Regular"/>
-        </w:rPr>
-        <w:t xml:space="preserve"> y el nombre de la red, definidos como IP y NAME respectivamente.</w:t>
-      </w:r>
-    </w:p>
-    <w:p>
-      <w:pPr>
-        <w:autoSpaceDE w:val="0"/>
-        <w:autoSpaceDN w:val="0"/>
-        <w:adjustRightInd w:val="0"/>
-        <w:spacing w:after="0" w:line="240" w:lineRule="auto"/>
-        <w:rPr>
-          <w:rFonts w:ascii="LMRoman10-Regular" w:hAnsi="LMRoman10-Regular" w:cs="LMRoman10-Regular"/>
-        </w:rPr>
-      </w:pPr>
-    </w:p>
-    <w:p>
-      <w:pPr>
-        <w:autoSpaceDE w:val="0"/>
-        <w:autoSpaceDN w:val="0"/>
-        <w:adjustRightInd w:val="0"/>
-        <w:spacing w:after="0" w:line="240" w:lineRule="auto"/>
-        <w:rPr>
-          <w:b/>
+        <w:t>ipo</w:t>
+      </w:r>
+      <w:r>
+        <w:rPr>
+          <w:b/>
+          <w:color w:val="70AD47" w:themeColor="accent6"/>
           <w:sz w:val="24"/>
           <w:szCs w:val="24"/>
           <w:u w:val="single"/>
         </w:rPr>
-      </w:pPr>
-      <w:r>
-        <w:rPr>
-          <w:b/>
+        <w:t>:</w:t>
+      </w:r>
+    </w:p>
+    <w:p>
+      <w:pPr>
+        <w:autoSpaceDE w:val="0"/>
+        <w:autoSpaceDN w:val="0"/>
+        <w:adjustRightInd w:val="0"/>
+        <w:spacing w:after="0" w:line="240" w:lineRule="auto"/>
+        <w:rPr>
+          <w:rFonts w:ascii="LMRoman10-Regular" w:hAnsi="LMRoman10-Regular" w:cs="LMRoman10-Regular"/>
+          <w:color w:val="70AD47" w:themeColor="accent6"/>
+        </w:rPr>
+      </w:pPr>
+    </w:p>
+    <w:p>
+      <w:pPr>
+        <w:autoSpaceDE w:val="0"/>
+        <w:autoSpaceDN w:val="0"/>
+        <w:adjustRightInd w:val="0"/>
+        <w:spacing w:after="0" w:line="240" w:lineRule="auto"/>
+        <w:rPr>
+          <w:rFonts w:ascii="LMRoman10-Regular" w:hAnsi="LMRoman10-Regular" w:cs="LMRoman10-Regular"/>
+          <w:color w:val="70AD47" w:themeColor="accent6"/>
+        </w:rPr>
+      </w:pPr>
+      <w:r>
+        <w:rPr>
+          <w:rFonts w:ascii="LMRoman10-Regular" w:hAnsi="LMRoman10-Regular" w:cs="LMRoman10-Regular"/>
+          <w:color w:val="70AD47" w:themeColor="accent6"/>
+        </w:rPr>
+        <w:t>Para una buena organización de la información obtenida es necesario definir una estructura simple y ordenada. De esta manera sur</w:t>
+      </w:r>
+      <w:r>
+        <w:rPr>
+          <w:rFonts w:ascii="LMRoman10-Regular" w:hAnsi="LMRoman10-Regular" w:cs="LMRoman10-Regular"/>
+          <w:color w:val="70AD47" w:themeColor="accent6"/>
+        </w:rPr>
+        <w:t>ge la noción de tipos de log</w:t>
+      </w:r>
+      <w:r>
+        <w:rPr>
+          <w:rFonts w:ascii="LMRoman10-Regular" w:hAnsi="LMRoman10-Regular" w:cs="LMRoman10-Regular"/>
+          <w:color w:val="70AD47" w:themeColor="accent6"/>
+        </w:rPr>
+        <w:t>. Cada tipo de log engloba un conjunto de datos propios de la característica que monitorea. Algunos ejemplos de tipos de log pueden ser: WIFI, BLUETHOOT, BATTERY, ACTIVITY, CONNECTION, LOCATION, etc. Cada uno de estos se corresponde con una característica específica del dispositivo y contiene un número variable de propiedades relacionadas a esta.</w:t>
+      </w:r>
+    </w:p>
+    <w:p>
+      <w:pPr>
+        <w:tabs>
+          <w:tab w:val="left" w:pos="1330"/>
+        </w:tabs>
+        <w:autoSpaceDE w:val="0"/>
+        <w:autoSpaceDN w:val="0"/>
+        <w:adjustRightInd w:val="0"/>
+        <w:spacing w:after="0" w:line="240" w:lineRule="auto"/>
+        <w:rPr>
+          <w:rFonts w:ascii="LMRoman10-Regular" w:hAnsi="LMRoman10-Regular" w:cs="LMRoman10-Regular"/>
+          <w:color w:val="70AD47" w:themeColor="accent6"/>
+        </w:rPr>
+      </w:pPr>
+      <w:r>
+        <w:rPr>
+          <w:rFonts w:ascii="LMRoman10-Regular" w:hAnsi="LMRoman10-Regular" w:cs="LMRoman10-Regular"/>
+          <w:color w:val="70AD47" w:themeColor="accent6"/>
+        </w:rPr>
+        <w:lastRenderedPageBreak/>
+        <w:tab/>
+      </w:r>
+    </w:p>
+    <w:p>
+      <w:pPr>
+        <w:pStyle w:val="ListParagraph"/>
+        <w:numPr>
+          <w:ilvl w:val="0"/>
+          <w:numId w:val="1"/>
+        </w:numPr>
+        <w:autoSpaceDE w:val="0"/>
+        <w:autoSpaceDN w:val="0"/>
+        <w:adjustRightInd w:val="0"/>
+        <w:spacing w:after="0" w:line="240" w:lineRule="auto"/>
+        <w:rPr>
+          <w:b/>
+          <w:color w:val="70AD47" w:themeColor="accent6"/>
           <w:sz w:val="24"/>
           <w:szCs w:val="24"/>
           <w:u w:val="single"/>
         </w:rPr>
-        <w:t xml:space="preserve">1.1.2 </w:t>
-      </w:r>
-      <w:proofErr w:type="spellStart"/>
-      <w:r>
-        <w:rPr>
-          <w:b/>
+      </w:pPr>
+      <w:r>
+        <w:rPr>
+          <w:b/>
+          <w:color w:val="70AD47" w:themeColor="accent6"/>
           <w:sz w:val="24"/>
           <w:szCs w:val="24"/>
           <w:u w:val="single"/>
         </w:rPr>
-        <w:t>Value</w:t>
-      </w:r>
-      <w:proofErr w:type="spellEnd"/>
-      <w:r>
-        <w:rPr>
-          <w:b/>
+        <w:t>Propiedad</w:t>
+      </w:r>
+      <w:r>
+        <w:rPr>
+          <w:b/>
+          <w:color w:val="70AD47" w:themeColor="accent6"/>
           <w:sz w:val="24"/>
           <w:szCs w:val="24"/>
           <w:u w:val="single"/>
@@ -1974,6 +2113,7 @@
         <w:spacing w:after="0" w:line="240" w:lineRule="auto"/>
         <w:rPr>
           <w:b/>
+          <w:color w:val="70AD47" w:themeColor="accent6"/>
           <w:sz w:val="24"/>
           <w:szCs w:val="24"/>
           <w:u w:val="single"/>
@@ -1988,156 +2128,345 @@
         <w:spacing w:after="0" w:line="240" w:lineRule="auto"/>
         <w:rPr>
           <w:rFonts w:ascii="LMRoman10-Regular" w:hAnsi="LMRoman10-Regular" w:cs="LMRoman10-Regular"/>
-        </w:rPr>
-      </w:pPr>
-      <w:r>
-        <w:rPr>
-          <w:rFonts w:ascii="LMRoman10-Regular" w:hAnsi="LMRoman10-Regular" w:cs="LMRoman10-Regular"/>
-        </w:rPr>
-        <w:t xml:space="preserve">Haciendo uso de los conceptos explicados hasta el momento, podemos definir la estructura base para un evento específico. Un evento monitoreado por la aplicación, almacenara un conjunto de datos definidos por el tipo del log al que pertenece y el conjunto de propiedades que lo conforman. Definimos </w:t>
+          <w:color w:val="70AD47" w:themeColor="accent6"/>
+        </w:rPr>
+      </w:pPr>
+      <w:r>
+        <w:rPr>
+          <w:rFonts w:ascii="LMRoman10-Regular" w:hAnsi="LMRoman10-Regular" w:cs="LMRoman10-Regular"/>
+          <w:color w:val="70AD47" w:themeColor="accent6"/>
+        </w:rPr>
+        <w:t xml:space="preserve">Una vez definidos los tipos de </w:t>
       </w:r>
       <w:proofErr w:type="spellStart"/>
       <w:r>
         <w:rPr>
           <w:rFonts w:ascii="LMRoman10-Regular" w:hAnsi="LMRoman10-Regular" w:cs="LMRoman10-Regular"/>
-        </w:rPr>
-        <w:t>Value</w:t>
+          <w:color w:val="70AD47" w:themeColor="accent6"/>
+        </w:rPr>
+        <w:t>logs</w:t>
       </w:r>
       <w:proofErr w:type="spellEnd"/>
       <w:r>
         <w:rPr>
           <w:rFonts w:ascii="LMRoman10-Regular" w:hAnsi="LMRoman10-Regular" w:cs="LMRoman10-Regular"/>
-        </w:rPr>
-        <w:t xml:space="preserve"> como el valor almacenado en un momento dado, para una Property específica, incluida en el tipo de log monitoreado. Cabe destacar que una Property pude tener únicamente un </w:t>
+          <w:color w:val="70AD47" w:themeColor="accent6"/>
+        </w:rPr>
+        <w:t xml:space="preserve">, es necesario definir cuál es el conjunto de datos de interés que se quieren almacenar. El conjunto de propiedades definidas para cada tipo de log, identifica cuales son los valores más relevantes, relacionados con un evento específico dentro de la aplicación, que deben ser almacenados. Un ejemplo de propiedades, dentro del tipo de log WIFI, </w:t>
+      </w:r>
+      <w:proofErr w:type="gramStart"/>
+      <w:r>
+        <w:rPr>
+          <w:rFonts w:ascii="LMRoman10-Regular" w:hAnsi="LMRoman10-Regular" w:cs="LMRoman10-Regular"/>
+          <w:color w:val="70AD47" w:themeColor="accent6"/>
+        </w:rPr>
+        <w:t>son</w:t>
+      </w:r>
+      <w:proofErr w:type="gramEnd"/>
+      <w:r>
+        <w:rPr>
+          <w:rFonts w:ascii="LMRoman10-Regular" w:hAnsi="LMRoman10-Regular" w:cs="LMRoman10-Regular"/>
+          <w:color w:val="70AD47" w:themeColor="accent6"/>
+        </w:rPr>
+        <w:t xml:space="preserve"> la dirección </w:t>
       </w:r>
       <w:proofErr w:type="spellStart"/>
       <w:r>
         <w:rPr>
           <w:rFonts w:ascii="LMRoman10-Regular" w:hAnsi="LMRoman10-Regular" w:cs="LMRoman10-Regular"/>
-        </w:rPr>
-        <w:t>Value</w:t>
+          <w:color w:val="70AD47" w:themeColor="accent6"/>
+        </w:rPr>
+        <w:t>ip</w:t>
       </w:r>
       <w:proofErr w:type="spellEnd"/>
       <w:r>
         <w:rPr>
           <w:rFonts w:ascii="LMRoman10-Regular" w:hAnsi="LMRoman10-Regular" w:cs="LMRoman10-Regular"/>
-        </w:rPr>
-        <w:t xml:space="preserve"> en un momento dado.</w:t>
-      </w:r>
-    </w:p>
-    <w:p>
-      <w:pPr>
-        <w:autoSpaceDE w:val="0"/>
-        <w:autoSpaceDN w:val="0"/>
-        <w:adjustRightInd w:val="0"/>
-        <w:spacing w:after="0" w:line="240" w:lineRule="auto"/>
-        <w:rPr>
-          <w:rFonts w:ascii="LMRoman10-Regular" w:hAnsi="LMRoman10-Regular" w:cs="LMRoman10-Regular"/>
-        </w:rPr>
-      </w:pPr>
-    </w:p>
-    <w:p>
-      <w:pPr>
-        <w:autoSpaceDE w:val="0"/>
-        <w:autoSpaceDN w:val="0"/>
-        <w:adjustRightInd w:val="0"/>
-        <w:spacing w:after="0" w:line="240" w:lineRule="auto"/>
-        <w:rPr>
-          <w:rFonts w:ascii="LMRoman10-Regular" w:hAnsi="LMRoman10-Regular" w:cs="LMRoman10-Regular"/>
-        </w:rPr>
-      </w:pPr>
-      <w:r>
-        <w:rPr>
-          <w:rFonts w:ascii="LMRoman10-Regular" w:hAnsi="LMRoman10-Regular" w:cs="LMRoman10-Regular"/>
-        </w:rPr>
-        <w:t>A continuación se muestra un ejemplo de un evento monitoreado, con su estructura y valores.</w:t>
-      </w:r>
-    </w:p>
-    <w:p>
-      <w:pPr>
-        <w:autoSpaceDE w:val="0"/>
-        <w:autoSpaceDN w:val="0"/>
-        <w:adjustRightInd w:val="0"/>
-        <w:spacing w:after="0" w:line="240" w:lineRule="auto"/>
-        <w:rPr>
-          <w:rFonts w:ascii="LMRoman10-Regular" w:hAnsi="LMRoman10-Regular" w:cs="LMRoman10-Regular"/>
-        </w:rPr>
-      </w:pPr>
-    </w:p>
-    <w:p>
-      <w:pPr>
-        <w:autoSpaceDE w:val="0"/>
-        <w:autoSpaceDN w:val="0"/>
-        <w:adjustRightInd w:val="0"/>
-        <w:spacing w:after="0" w:line="240" w:lineRule="auto"/>
-        <w:rPr>
-          <w:rFonts w:ascii="LMRoman10-Regular" w:hAnsi="LMRoman10-Regular" w:cs="LMRoman10-Regular"/>
-          <w:lang w:val="en-US"/>
-        </w:rPr>
-      </w:pPr>
-      <w:r>
-        <w:rPr>
-          <w:rFonts w:ascii="LMRoman10-Regular" w:hAnsi="LMRoman10-Regular" w:cs="LMRoman10-Regular"/>
-          <w:lang w:val="en-US"/>
-        </w:rPr>
-        <w:t>[09:15:11]&amp;[WIFI]&amp;[STATE::1|SSID::”Ei200P”|MAC::C0:65:99:A7:BC:E0|IACCESS::1]</w:t>
-      </w:r>
-    </w:p>
-    <w:p>
-      <w:pPr>
-        <w:autoSpaceDE w:val="0"/>
-        <w:autoSpaceDN w:val="0"/>
-        <w:adjustRightInd w:val="0"/>
-        <w:spacing w:after="0" w:line="240" w:lineRule="auto"/>
-        <w:rPr>
-          <w:rFonts w:ascii="LMRoman10-Regular" w:hAnsi="LMRoman10-Regular" w:cs="LMRoman10-Regular"/>
-          <w:lang w:val="en-US"/>
-        </w:rPr>
-      </w:pPr>
-    </w:p>
-    <w:p>
-      <w:pPr>
-        <w:autoSpaceDE w:val="0"/>
-        <w:autoSpaceDN w:val="0"/>
-        <w:adjustRightInd w:val="0"/>
-        <w:spacing w:after="0" w:line="240" w:lineRule="auto"/>
-        <w:rPr>
-          <w:rFonts w:ascii="LMRoman10-Regular" w:hAnsi="LMRoman10-Regular" w:cs="LMRoman10-Regular"/>
-        </w:rPr>
-      </w:pPr>
-      <w:r>
-        <w:rPr>
-          <w:rFonts w:ascii="LMRoman10-Regular" w:hAnsi="LMRoman10-Regular" w:cs="LMRoman10-Regular"/>
-        </w:rPr>
-        <w:t>Como se puede observar en el ejemplo, adicionalmente a la estructura explicada con anterioridad, se almacena el momento exacto en el cual fue capturado el evento, con el fin de ordenar cronológicamente la información de ser necesario.</w:t>
-      </w:r>
-    </w:p>
-    <w:p>
-      <w:pPr>
-        <w:autoSpaceDE w:val="0"/>
-        <w:autoSpaceDN w:val="0"/>
-        <w:adjustRightInd w:val="0"/>
-        <w:spacing w:after="0" w:line="240" w:lineRule="auto"/>
-        <w:rPr>
-          <w:rFonts w:ascii="LMRoman10-Regular" w:hAnsi="LMRoman10-Regular" w:cs="LMRoman10-Regular"/>
-        </w:rPr>
-      </w:pPr>
-      <w:r>
-        <w:rPr>
-          <w:b/>
+          <w:color w:val="70AD47" w:themeColor="accent6"/>
+        </w:rPr>
+        <w:t xml:space="preserve"> y el nombre de la red, definidos como </w:t>
+      </w:r>
+      <w:r>
+        <w:rPr>
+          <w:rFonts w:ascii="LMRoman10-Regular" w:hAnsi="LMRoman10-Regular" w:cs="LMRoman10-Regular"/>
+          <w:i/>
+          <w:color w:val="70AD47" w:themeColor="accent6"/>
+        </w:rPr>
+        <w:t>IP</w:t>
+      </w:r>
+      <w:r>
+        <w:rPr>
+          <w:rFonts w:ascii="LMRoman10-Regular" w:hAnsi="LMRoman10-Regular" w:cs="LMRoman10-Regular"/>
+          <w:color w:val="70AD47" w:themeColor="accent6"/>
+        </w:rPr>
+        <w:t xml:space="preserve"> y </w:t>
+      </w:r>
+      <w:r>
+        <w:rPr>
+          <w:rFonts w:ascii="LMRoman10-Regular" w:hAnsi="LMRoman10-Regular" w:cs="LMRoman10-Regular"/>
+          <w:i/>
+          <w:color w:val="70AD47" w:themeColor="accent6"/>
+        </w:rPr>
+        <w:t>NAME</w:t>
+      </w:r>
+      <w:r>
+        <w:rPr>
+          <w:rFonts w:ascii="LMRoman10-Regular" w:hAnsi="LMRoman10-Regular" w:cs="LMRoman10-Regular"/>
+          <w:color w:val="70AD47" w:themeColor="accent6"/>
+        </w:rPr>
+        <w:t xml:space="preserve"> respectivamente.</w:t>
+      </w:r>
+    </w:p>
+    <w:p>
+      <w:pPr>
+        <w:autoSpaceDE w:val="0"/>
+        <w:autoSpaceDN w:val="0"/>
+        <w:adjustRightInd w:val="0"/>
+        <w:spacing w:after="0" w:line="240" w:lineRule="auto"/>
+        <w:rPr>
+          <w:rFonts w:ascii="LMRoman10-Regular" w:hAnsi="LMRoman10-Regular" w:cs="LMRoman10-Regular"/>
+          <w:color w:val="70AD47" w:themeColor="accent6"/>
+        </w:rPr>
+      </w:pPr>
+    </w:p>
+    <w:p>
+      <w:pPr>
+        <w:pStyle w:val="ListParagraph"/>
+        <w:numPr>
+          <w:ilvl w:val="0"/>
+          <w:numId w:val="1"/>
+        </w:numPr>
+        <w:autoSpaceDE w:val="0"/>
+        <w:autoSpaceDN w:val="0"/>
+        <w:adjustRightInd w:val="0"/>
+        <w:spacing w:after="0" w:line="240" w:lineRule="auto"/>
+        <w:rPr>
+          <w:b/>
+          <w:color w:val="70AD47" w:themeColor="accent6"/>
           <w:sz w:val="24"/>
           <w:szCs w:val="24"/>
           <w:u w:val="single"/>
         </w:rPr>
-        <w:t xml:space="preserve">1.2 </w:t>
-      </w:r>
-      <w:r>
-        <w:rPr>
-          <w:b/>
+      </w:pPr>
+      <w:r>
+        <w:rPr>
+          <w:b/>
+          <w:color w:val="70AD47" w:themeColor="accent6"/>
           <w:sz w:val="24"/>
           <w:szCs w:val="24"/>
           <w:u w:val="single"/>
         </w:rPr>
+        <w:t>Valor</w:t>
+      </w:r>
+      <w:r>
+        <w:rPr>
+          <w:b/>
+          <w:color w:val="70AD47" w:themeColor="accent6"/>
+          <w:sz w:val="24"/>
+          <w:szCs w:val="24"/>
+          <w:u w:val="single"/>
+        </w:rPr>
+        <w:t>:</w:t>
+      </w:r>
+    </w:p>
+    <w:p>
+      <w:pPr>
+        <w:autoSpaceDE w:val="0"/>
+        <w:autoSpaceDN w:val="0"/>
+        <w:adjustRightInd w:val="0"/>
+        <w:spacing w:after="0" w:line="240" w:lineRule="auto"/>
+        <w:rPr>
+          <w:b/>
+          <w:color w:val="70AD47" w:themeColor="accent6"/>
+          <w:sz w:val="24"/>
+          <w:szCs w:val="24"/>
+          <w:u w:val="single"/>
+        </w:rPr>
+      </w:pPr>
+    </w:p>
+    <w:p>
+      <w:pPr>
+        <w:autoSpaceDE w:val="0"/>
+        <w:autoSpaceDN w:val="0"/>
+        <w:adjustRightInd w:val="0"/>
+        <w:spacing w:after="0" w:line="240" w:lineRule="auto"/>
+        <w:rPr>
+          <w:rFonts w:ascii="LMRoman10-Regular" w:hAnsi="LMRoman10-Regular" w:cs="LMRoman10-Regular"/>
+          <w:color w:val="70AD47" w:themeColor="accent6"/>
+        </w:rPr>
+      </w:pPr>
+      <w:r>
+        <w:rPr>
+          <w:rFonts w:ascii="LMRoman10-Regular" w:hAnsi="LMRoman10-Regular" w:cs="LMRoman10-Regular"/>
+          <w:color w:val="70AD47" w:themeColor="accent6"/>
+        </w:rPr>
+        <w:t>Haciendo uso de los conceptos explicados hasta el momento, podemos definir la estructura base para un evento específico. Un evento monitoreado por la aplicación, almacenara un conjunto de datos definidos por el tipo del log al que pertenece y el conjunto de propiedades q</w:t>
+      </w:r>
+      <w:r>
+        <w:rPr>
+          <w:rFonts w:ascii="LMRoman10-Regular" w:hAnsi="LMRoman10-Regular" w:cs="LMRoman10-Regular"/>
+          <w:color w:val="70AD47" w:themeColor="accent6"/>
+        </w:rPr>
+        <w:t>ue lo conforman. Definimos Valor</w:t>
+      </w:r>
+      <w:r>
+        <w:rPr>
+          <w:rFonts w:ascii="LMRoman10-Regular" w:hAnsi="LMRoman10-Regular" w:cs="LMRoman10-Regular"/>
+          <w:color w:val="70AD47" w:themeColor="accent6"/>
+        </w:rPr>
+        <w:t xml:space="preserve"> como el valor almacenado en un</w:t>
+      </w:r>
+      <w:r>
+        <w:rPr>
+          <w:rFonts w:ascii="LMRoman10-Regular" w:hAnsi="LMRoman10-Regular" w:cs="LMRoman10-Regular"/>
+          <w:color w:val="70AD47" w:themeColor="accent6"/>
+        </w:rPr>
+        <w:t xml:space="preserve"> momento dado, para una Propiedad</w:t>
+      </w:r>
+      <w:r>
+        <w:rPr>
+          <w:rFonts w:ascii="LMRoman10-Regular" w:hAnsi="LMRoman10-Regular" w:cs="LMRoman10-Regular"/>
+          <w:color w:val="70AD47" w:themeColor="accent6"/>
+        </w:rPr>
+        <w:t xml:space="preserve"> específica, incluida en el tipo de log monitoread</w:t>
+      </w:r>
+      <w:r>
+        <w:rPr>
+          <w:rFonts w:ascii="LMRoman10-Regular" w:hAnsi="LMRoman10-Regular" w:cs="LMRoman10-Regular"/>
+          <w:color w:val="70AD47" w:themeColor="accent6"/>
+        </w:rPr>
+        <w:t>o. Cabe destacar que una Propiedad pude tener únicamente un Valor</w:t>
+      </w:r>
+      <w:r>
+        <w:rPr>
+          <w:rFonts w:ascii="LMRoman10-Regular" w:hAnsi="LMRoman10-Regular" w:cs="LMRoman10-Regular"/>
+          <w:color w:val="70AD47" w:themeColor="accent6"/>
+        </w:rPr>
+        <w:t xml:space="preserve"> en un momento dado.</w:t>
+      </w:r>
+    </w:p>
+    <w:p>
+      <w:pPr>
+        <w:autoSpaceDE w:val="0"/>
+        <w:autoSpaceDN w:val="0"/>
+        <w:adjustRightInd w:val="0"/>
+        <w:spacing w:after="0" w:line="240" w:lineRule="auto"/>
+        <w:rPr>
+          <w:rFonts w:ascii="LMRoman10-Regular" w:hAnsi="LMRoman10-Regular" w:cs="LMRoman10-Regular"/>
+          <w:color w:val="70AD47" w:themeColor="accent6"/>
+        </w:rPr>
+      </w:pPr>
+    </w:p>
+    <w:p>
+      <w:pPr>
+        <w:autoSpaceDE w:val="0"/>
+        <w:autoSpaceDN w:val="0"/>
+        <w:adjustRightInd w:val="0"/>
+        <w:spacing w:after="0" w:line="240" w:lineRule="auto"/>
+        <w:rPr>
+          <w:rFonts w:ascii="LMRoman10-Regular" w:hAnsi="LMRoman10-Regular" w:cs="LMRoman10-Regular"/>
+          <w:color w:val="70AD47" w:themeColor="accent6"/>
+        </w:rPr>
+      </w:pPr>
+      <w:r>
+        <w:rPr>
+          <w:rFonts w:ascii="LMRoman10-Regular" w:hAnsi="LMRoman10-Regular" w:cs="LMRoman10-Regular"/>
+          <w:color w:val="70AD47" w:themeColor="accent6"/>
+        </w:rPr>
+        <w:t>A continuación se muestra un ejemplo de un evento monitoreado, con su estructura y valores.</w:t>
+      </w:r>
+    </w:p>
+    <w:p>
+      <w:pPr>
+        <w:autoSpaceDE w:val="0"/>
+        <w:autoSpaceDN w:val="0"/>
+        <w:adjustRightInd w:val="0"/>
+        <w:spacing w:after="0" w:line="240" w:lineRule="auto"/>
+        <w:rPr>
+          <w:rFonts w:ascii="LMRoman10-Regular" w:hAnsi="LMRoman10-Regular" w:cs="LMRoman10-Regular"/>
+          <w:color w:val="70AD47" w:themeColor="accent6"/>
+        </w:rPr>
+      </w:pPr>
+    </w:p>
+    <w:p>
+      <w:pPr>
+        <w:autoSpaceDE w:val="0"/>
+        <w:autoSpaceDN w:val="0"/>
+        <w:adjustRightInd w:val="0"/>
+        <w:spacing w:after="0" w:line="240" w:lineRule="auto"/>
+        <w:rPr>
+          <w:rFonts w:ascii="LMRoman10-Regular" w:hAnsi="LMRoman10-Regular" w:cs="LMRoman10-Regular"/>
+          <w:color w:val="70AD47" w:themeColor="accent6"/>
+          <w:lang w:val="en-US"/>
+        </w:rPr>
+      </w:pPr>
+      <w:r>
+        <w:rPr>
+          <w:rFonts w:ascii="LMRoman10-Regular" w:hAnsi="LMRoman10-Regular" w:cs="LMRoman10-Regular"/>
+          <w:color w:val="70AD47" w:themeColor="accent6"/>
+          <w:lang w:val="en-US"/>
+        </w:rPr>
+        <w:t>[09:15:11]&amp;[WIFI]&amp;[STATE::1|SSID::”Ei200P”|MAC::C0:65:99:A7:BC:E0|IACCESS::1]</w:t>
+      </w:r>
+    </w:p>
+    <w:p>
+      <w:pPr>
+        <w:autoSpaceDE w:val="0"/>
+        <w:autoSpaceDN w:val="0"/>
+        <w:adjustRightInd w:val="0"/>
+        <w:spacing w:after="0" w:line="240" w:lineRule="auto"/>
+        <w:rPr>
+          <w:rFonts w:ascii="LMRoman10-Regular" w:hAnsi="LMRoman10-Regular" w:cs="LMRoman10-Regular"/>
+          <w:color w:val="70AD47" w:themeColor="accent6"/>
+          <w:lang w:val="en-US"/>
+        </w:rPr>
+      </w:pPr>
+    </w:p>
+    <w:p>
+      <w:pPr>
+        <w:autoSpaceDE w:val="0"/>
+        <w:autoSpaceDN w:val="0"/>
+        <w:adjustRightInd w:val="0"/>
+        <w:spacing w:after="0" w:line="240" w:lineRule="auto"/>
+        <w:rPr>
+          <w:rFonts w:ascii="LMRoman10-Regular" w:hAnsi="LMRoman10-Regular" w:cs="LMRoman10-Regular"/>
+          <w:color w:val="70AD47" w:themeColor="accent6"/>
+        </w:rPr>
+      </w:pPr>
+      <w:r>
+        <w:rPr>
+          <w:rFonts w:ascii="LMRoman10-Regular" w:hAnsi="LMRoman10-Regular" w:cs="LMRoman10-Regular"/>
+          <w:color w:val="70AD47" w:themeColor="accent6"/>
+        </w:rPr>
+        <w:t>Como se puede observar en el ejemplo, adicionalmente a la estructura explicada con anterioridad, se almacena el momento exacto en el cual fue capturado el evento, con el fin de ordenar cronológicamente la información de ser necesario.</w:t>
+      </w:r>
+    </w:p>
+    <w:p>
+      <w:pPr>
+        <w:autoSpaceDE w:val="0"/>
+        <w:autoSpaceDN w:val="0"/>
+        <w:adjustRightInd w:val="0"/>
+        <w:spacing w:after="0" w:line="240" w:lineRule="auto"/>
+        <w:rPr>
+          <w:rFonts w:ascii="LMRoman10-Regular" w:hAnsi="LMRoman10-Regular" w:cs="LMRoman10-Regular"/>
+        </w:rPr>
+      </w:pPr>
+      <w:r>
+        <w:rPr>
+          <w:b/>
+          <w:sz w:val="24"/>
+          <w:szCs w:val="24"/>
+          <w:u w:val="single"/>
+        </w:rPr>
+        <w:t xml:space="preserve">1.2 </w:t>
+      </w:r>
+      <w:r>
+        <w:rPr>
+          <w:b/>
+          <w:sz w:val="24"/>
+          <w:szCs w:val="24"/>
+          <w:u w:val="single"/>
+        </w:rPr>
         <w:t>Componentes</w:t>
       </w:r>
       <w:r>
@@ -2406,7 +2735,14 @@
         <w:rPr>
           <w:rFonts w:ascii="LMRoman10-Regular" w:hAnsi="LMRoman10-Regular" w:cs="LMRoman10-Regular"/>
         </w:rPr>
-        <w:t>Heredando de la clase abstracta GeneralLoggingReceiver, la cual provee la funcionalidad de escritura en el log, estos componentes, permiten el monitoreo de un determinado Log-Type. Cada receiver registra un único Log-Type y durante su ejecución, al momento de detectar el evento correspondiente, obtiene un listado de pares Property-Value del sistema, que luego serán almacenados en un archivo. Dado que los dispositivos incluyen nuevas características con el rápido avance de la tecnología, esta herencia permite la inclusión de nuevos Log-Types y su correspondiente Receiver responsable del monitoreo.</w:t>
+        <w:t xml:space="preserve">Heredando de la clase abstracta GeneralLoggingReceiver, la cual provee la funcionalidad de escritura en el log, estos componentes, permiten el monitoreo de un determinado Log-Type. Cada receiver registra un único Log-Type y durante su ejecución, al momento de detectar el </w:t>
+      </w:r>
+      <w:r>
+        <w:rPr>
+          <w:rFonts w:ascii="LMRoman10-Regular" w:hAnsi="LMRoman10-Regular" w:cs="LMRoman10-Regular"/>
+        </w:rPr>
+        <w:lastRenderedPageBreak/>
+        <w:t>evento correspondiente, obtiene un listado de pares Property-Value del sistema, que luego serán almacenados en un archivo. Dado que los dispositivos incluyen nuevas características con el rápido avance de la tecnología, esta herencia permite la inclusión de nuevos Log-Types y su correspondiente Receiver responsable del monitoreo.</w:t>
       </w:r>
     </w:p>
     <w:p>
@@ -2518,14 +2854,7 @@
         <w:rPr>
           <w:rFonts w:ascii="LMRoman10-Regular" w:hAnsi="LMRoman10-Regular" w:cs="LMRoman10-Regular"/>
         </w:rPr>
-        <w:t xml:space="preserve">Cada Intent utilizado por los Receivers debe ser incluido en el archivo AndriodManifest.xml de la aplicación. De esta manera al momento de la instalación se obtienen los permisos de </w:t>
-      </w:r>
-      <w:r>
-        <w:rPr>
-          <w:rFonts w:ascii="LMRoman10-Regular" w:hAnsi="LMRoman10-Regular" w:cs="LMRoman10-Regular"/>
-        </w:rPr>
-        <w:lastRenderedPageBreak/>
-        <w:t>sistema operativo para acceder la información específica de cada característica que se desea monitorear.</w:t>
+        <w:t>Cada Intent utilizado por los Receivers debe ser incluido en el archivo AndriodManifest.xml de la aplicación. De esta manera al momento de la instalación se obtienen los permisos de sistema operativo para acceder la información específica de cada característica que se desea monitorear.</w:t>
       </w:r>
     </w:p>
     <w:p>
@@ -2563,7 +2892,7 @@
                     </pic:cNvPicPr>
                   </pic:nvPicPr>
                   <pic:blipFill>
-                    <a:blip r:embed="rId5">
+                    <a:blip r:embed="rId6">
                       <a:extLst>
                         <a:ext uri="{28A0092B-C50C-407E-A947-70E740481C1C}">
                           <a14:useLocalDpi xmlns:a14="http://schemas.microsoft.com/office/drawing/2010/main" val="0"/>
@@ -2770,7 +3099,14 @@
         <w:rPr>
           <w:rFonts w:ascii="LMRoman10-Regular" w:hAnsi="LMRoman10-Regular" w:cs="LMRoman10-Regular"/>
         </w:rPr>
-        <w:t xml:space="preserve"> de la información si el nuevo sub-vector difiere del sub-vector correspondiente al último estado almacenado.</w:t>
+        <w:t xml:space="preserve"> de la </w:t>
+      </w:r>
+      <w:r>
+        <w:rPr>
+          <w:rFonts w:ascii="LMRoman10-Regular" w:hAnsi="LMRoman10-Regular" w:cs="LMRoman10-Regular"/>
+        </w:rPr>
+        <w:lastRenderedPageBreak/>
+        <w:t>información si el nuevo sub-vector difiere del sub-vector correspondiente al último estado almacenado.</w:t>
       </w:r>
     </w:p>
     <w:p>
@@ -3382,14 +3718,7 @@
         <w:rPr>
           <w:rFonts w:ascii="LMRoman10-Regular" w:hAnsi="LMRoman10-Regular" w:cs="LMRoman10-Regular"/>
         </w:rPr>
-        <w:t xml:space="preserve">Dentro del CommandManager también existen Commands. Cada Command hereda la interface y funcionalidad de un Command abstracto y es capaz de realizar una tarea específica, </w:t>
-      </w:r>
-      <w:r>
-        <w:rPr>
-          <w:rFonts w:ascii="LMRoman10-Regular" w:hAnsi="LMRoman10-Regular" w:cs="LMRoman10-Regular"/>
-        </w:rPr>
-        <w:lastRenderedPageBreak/>
-        <w:t xml:space="preserve">mediante el uso de su método execute. Estos objetos son utilizados para realizar tareas programadas dentro de la aplicación, como por ejemplo </w:t>
+        <w:t xml:space="preserve">Dentro del CommandManager también existen Commands. Cada Command hereda la interface y funcionalidad de un Command abstracto y es capaz de realizar una tarea específica, mediante el uso de su método execute. Estos objetos son utilizados para realizar tareas programadas dentro de la aplicación, como por ejemplo </w:t>
       </w:r>
       <w:proofErr w:type="spellStart"/>
       <w:r>
@@ -3479,7 +3808,7 @@
                     </pic:cNvPicPr>
                   </pic:nvPicPr>
                   <pic:blipFill>
-                    <a:blip r:embed="rId6">
+                    <a:blip r:embed="rId7">
                       <a:extLst>
                         <a:ext uri="{28A0092B-C50C-407E-A947-70E740481C1C}">
                           <a14:useLocalDpi xmlns:a14="http://schemas.microsoft.com/office/drawing/2010/main" val="0"/>
@@ -3609,173 +3938,175 @@
         <w:rPr>
           <w:rFonts w:ascii="LMRoman10-Regular" w:hAnsi="LMRoman10-Regular" w:cs="LMRoman10-Regular"/>
         </w:rPr>
-        <w:t>Toda la información generada por la aplicación, será almacenada en archivos de texto plano, siguiendo el formato especifico explicado con anterioridad. Con el objetivo de almacenar la información de manera organizada, se decidió generar archivo por día dentro de un directorio creado por la aplicación. El nombre de cada archivo contiene la fecha en la cual fue generado y la información correspondiente. De esta manera también logramos reducir el espacio requerido, ya que no es necesario registrar la fecha en cada línea del archivo.</w:t>
-      </w:r>
-    </w:p>
-    <w:p>
-      <w:pPr>
-        <w:autoSpaceDE w:val="0"/>
-        <w:autoSpaceDN w:val="0"/>
-        <w:adjustRightInd w:val="0"/>
-        <w:spacing w:after="0" w:line="240" w:lineRule="auto"/>
-        <w:rPr>
-          <w:rFonts w:ascii="LMRoman10-Regular" w:hAnsi="LMRoman10-Regular" w:cs="LMRoman10-Regular"/>
-        </w:rPr>
-      </w:pPr>
-    </w:p>
-    <w:p>
-      <w:pPr>
-        <w:autoSpaceDE w:val="0"/>
-        <w:autoSpaceDN w:val="0"/>
-        <w:adjustRightInd w:val="0"/>
-        <w:spacing w:after="0" w:line="240" w:lineRule="auto"/>
-        <w:rPr>
-          <w:rFonts w:ascii="LMRoman10-Regular" w:hAnsi="LMRoman10-Regular" w:cs="LMRoman10-Regular"/>
-        </w:rPr>
-      </w:pPr>
-      <w:r>
-        <w:rPr>
-          <w:rFonts w:ascii="LMRoman10-Regular" w:hAnsi="LMRoman10-Regular" w:cs="LMRoman10-Regular"/>
-        </w:rPr>
-        <w:t xml:space="preserve">Con el objetivo de no influir en el consumo de </w:t>
+        <w:t xml:space="preserve">Toda la información generada por la aplicación, será almacenada en archivos de texto plano, siguiendo el formato especifico explicado con anterioridad. Con el objetivo de almacenar la </w:t>
+      </w:r>
+      <w:r>
+        <w:rPr>
+          <w:rFonts w:ascii="LMRoman10-Regular" w:hAnsi="LMRoman10-Regular" w:cs="LMRoman10-Regular"/>
+        </w:rPr>
+        <w:lastRenderedPageBreak/>
+        <w:t>información de manera organizada, se decidió generar archivo por día dentro de un directorio creado por la aplicación. El nombre de cada archivo contiene la fecha en la cual fue generado y la información correspondiente. De esta manera también logramos reducir el espacio requerido, ya que no es necesario registrar la fecha en cada línea del archivo.</w:t>
+      </w:r>
+    </w:p>
+    <w:p>
+      <w:pPr>
+        <w:autoSpaceDE w:val="0"/>
+        <w:autoSpaceDN w:val="0"/>
+        <w:adjustRightInd w:val="0"/>
+        <w:spacing w:after="0" w:line="240" w:lineRule="auto"/>
+        <w:rPr>
+          <w:rFonts w:ascii="LMRoman10-Regular" w:hAnsi="LMRoman10-Regular" w:cs="LMRoman10-Regular"/>
+        </w:rPr>
+      </w:pPr>
+    </w:p>
+    <w:p>
+      <w:pPr>
+        <w:autoSpaceDE w:val="0"/>
+        <w:autoSpaceDN w:val="0"/>
+        <w:adjustRightInd w:val="0"/>
+        <w:spacing w:after="0" w:line="240" w:lineRule="auto"/>
+        <w:rPr>
+          <w:rFonts w:ascii="LMRoman10-Regular" w:hAnsi="LMRoman10-Regular" w:cs="LMRoman10-Regular"/>
+        </w:rPr>
+      </w:pPr>
+      <w:r>
+        <w:rPr>
+          <w:rFonts w:ascii="LMRoman10-Regular" w:hAnsi="LMRoman10-Regular" w:cs="LMRoman10-Regular"/>
+        </w:rPr>
+        <w:t>Con el objetivo de no influir en el consumo de ene</w:t>
+      </w:r>
+      <w:r>
+        <w:rPr>
+          <w:rFonts w:ascii="LMRoman10-Regular" w:hAnsi="LMRoman10-Regular" w:cs="LMRoman10-Regular"/>
+        </w:rPr>
+        <w:t>r</w:t>
+      </w:r>
+      <w:r>
+        <w:rPr>
+          <w:rFonts w:ascii="LMRoman10-Regular" w:hAnsi="LMRoman10-Regular" w:cs="LMRoman10-Regular"/>
+        </w:rPr>
+        <w:t xml:space="preserve">gía del dispositivo, a la hora de enviar los datos recolectados al servidor, la aplicación tiene configurado, por defecto, enviar los datos solo si el aparato se encuentra cargando la batería y tienen acceso a internet mediante Wifi. Así no solo no existe impacto en el consumo de batería durante el envío de datos, sino que además al evitar el uso de redes 3G, que son en general mucho </w:t>
+      </w:r>
+      <w:r>
+        <w:rPr>
+          <w:rFonts w:ascii="LMRoman10-Regular" w:hAnsi="LMRoman10-Regular" w:cs="LMRoman10-Regular"/>
+        </w:rPr>
+        <w:t>más</w:t>
+      </w:r>
+      <w:r>
+        <w:rPr>
+          <w:rFonts w:ascii="LMRoman10-Regular" w:hAnsi="LMRoman10-Regular" w:cs="LMRoman10-Regular"/>
+        </w:rPr>
+        <w:t xml:space="preserve"> lentas y menos estables que las redes Wifi, no existen riesgos de ocasionar gastos extras al usuario. </w:t>
+      </w:r>
+    </w:p>
+    <w:p>
+      <w:pPr>
+        <w:autoSpaceDE w:val="0"/>
+        <w:autoSpaceDN w:val="0"/>
+        <w:adjustRightInd w:val="0"/>
+        <w:spacing w:after="0" w:line="240" w:lineRule="auto"/>
+        <w:rPr>
+          <w:rFonts w:ascii="LMRoman10-Regular" w:hAnsi="LMRoman10-Regular" w:cs="LMRoman10-Regular"/>
+        </w:rPr>
+      </w:pPr>
+    </w:p>
+    <w:p>
+      <w:pPr>
+        <w:autoSpaceDE w:val="0"/>
+        <w:autoSpaceDN w:val="0"/>
+        <w:adjustRightInd w:val="0"/>
+        <w:spacing w:after="0" w:line="240" w:lineRule="auto"/>
+        <w:rPr>
+          <w:rFonts w:ascii="LMRoman10-Regular" w:hAnsi="LMRoman10-Regular" w:cs="LMRoman10-Regular"/>
+        </w:rPr>
+      </w:pPr>
+      <w:r>
+        <w:rPr>
+          <w:rFonts w:ascii="LMRoman10-Regular" w:hAnsi="LMRoman10-Regular" w:cs="LMRoman10-Regular"/>
+        </w:rPr>
+        <w:t>Para evitar particionar los datos recolectados, se decidió no enviar el archivo correspondiente al día en curso, debido a que es probable que continúe siendo utilizado. Una vez que se obtiene la lista de archivos a enviar, se genera un paquete comprimido y este es enviado al servidor.</w:t>
+      </w:r>
+    </w:p>
+    <w:p>
+      <w:pPr>
+        <w:autoSpaceDE w:val="0"/>
+        <w:autoSpaceDN w:val="0"/>
+        <w:adjustRightInd w:val="0"/>
+        <w:spacing w:after="0" w:line="240" w:lineRule="auto"/>
+        <w:rPr>
+          <w:rFonts w:ascii="LMRoman10-Regular" w:hAnsi="LMRoman10-Regular" w:cs="LMRoman10-Regular"/>
+        </w:rPr>
+      </w:pPr>
+    </w:p>
+    <w:p>
+      <w:pPr>
+        <w:autoSpaceDE w:val="0"/>
+        <w:autoSpaceDN w:val="0"/>
+        <w:adjustRightInd w:val="0"/>
+        <w:spacing w:after="0" w:line="240" w:lineRule="auto"/>
+        <w:rPr>
+          <w:rFonts w:ascii="LMRoman10-Regular" w:hAnsi="LMRoman10-Regular" w:cs="LMRoman10-Regular"/>
+          <w:b/>
+          <w:u w:val="single"/>
+        </w:rPr>
+      </w:pPr>
+      <w:r>
+        <w:rPr>
+          <w:rFonts w:ascii="LMRoman10-Regular" w:hAnsi="LMRoman10-Regular" w:cs="LMRoman10-Regular"/>
+          <w:b/>
+          <w:u w:val="single"/>
+        </w:rPr>
+        <w:t xml:space="preserve">4.2 </w:t>
+      </w:r>
+      <w:r>
+        <w:rPr>
+          <w:rFonts w:ascii="LMRoman10-Regular" w:hAnsi="LMRoman10-Regular" w:cs="LMRoman10-Regular"/>
+          <w:b/>
+          <w:u w:val="single"/>
+        </w:rPr>
+        <w:t>WebService:</w:t>
+      </w:r>
+    </w:p>
+    <w:p>
+      <w:pPr>
+        <w:autoSpaceDE w:val="0"/>
+        <w:autoSpaceDN w:val="0"/>
+        <w:adjustRightInd w:val="0"/>
+        <w:spacing w:after="0" w:line="240" w:lineRule="auto"/>
+        <w:rPr>
+          <w:rFonts w:ascii="LMRoman10-Regular" w:hAnsi="LMRoman10-Regular" w:cs="LMRoman10-Regular"/>
+        </w:rPr>
+      </w:pPr>
+    </w:p>
+    <w:p>
+      <w:pPr>
+        <w:autoSpaceDE w:val="0"/>
+        <w:autoSpaceDN w:val="0"/>
+        <w:adjustRightInd w:val="0"/>
+        <w:spacing w:after="0" w:line="240" w:lineRule="auto"/>
+        <w:rPr>
+          <w:rFonts w:ascii="LMRoman10-Regular" w:hAnsi="LMRoman10-Regular" w:cs="LMRoman10-Regular"/>
+        </w:rPr>
+      </w:pPr>
+      <w:r>
+        <w:rPr>
+          <w:rFonts w:ascii="LMRoman10-Regular" w:hAnsi="LMRoman10-Regular" w:cs="LMRoman10-Regular"/>
+        </w:rPr>
+        <w:t xml:space="preserve">Para realizar la comunicación de datos entre el dispositivo móvil y el servidor se utiliza un WebService SOAP, el cual debido a su protocolo estandarizado nos permite comunicar sin problemas diferentes tecnologías, como son en este caso, un servidor desarrollado en la sobre la plataforma .Net con una aplicación Android. Este WebService nos provee los métodos para almacenar los datos recolectados por los usuarios en una base de datos relacional, que corre sobre un motor </w:t>
       </w:r>
       <w:proofErr w:type="spellStart"/>
       <w:r>
         <w:rPr>
           <w:rFonts w:ascii="LMRoman10-Regular" w:hAnsi="LMRoman10-Regular" w:cs="LMRoman10-Regular"/>
         </w:rPr>
-        <w:t>enegía</w:t>
+        <w:t>SQLServer</w:t>
       </w:r>
       <w:proofErr w:type="spellEnd"/>
       <w:r>
         <w:rPr>
           <w:rFonts w:ascii="LMRoman10-Regular" w:hAnsi="LMRoman10-Regular" w:cs="LMRoman10-Regular"/>
         </w:rPr>
-        <w:t xml:space="preserve"> del dispositivo, a la hora de enviar los datos recolectados al servidor, la aplicación tiene configurado, por defecto, enviar los datos solo si el aparato se encuentra cargando la batería y tienen acceso a internet mediante Wifi. Así no solo no existe impacto en el consumo de batería durante el envío de datos, sino que además al evitar el uso de redes 3G, que son en general mucho </w:t>
-      </w:r>
-      <w:proofErr w:type="spellStart"/>
-      <w:r>
-        <w:rPr>
-          <w:rFonts w:ascii="LMRoman10-Regular" w:hAnsi="LMRoman10-Regular" w:cs="LMRoman10-Regular"/>
-        </w:rPr>
-        <w:t>mas</w:t>
-      </w:r>
-      <w:proofErr w:type="spellEnd"/>
-      <w:r>
-        <w:rPr>
-          <w:rFonts w:ascii="LMRoman10-Regular" w:hAnsi="LMRoman10-Regular" w:cs="LMRoman10-Regular"/>
-        </w:rPr>
-        <w:t xml:space="preserve"> lentas y menos estables que las redes Wifi, no existen riesgos de ocasionar gastos extras al usuario. </w:t>
-      </w:r>
-    </w:p>
-    <w:p>
-      <w:pPr>
-        <w:autoSpaceDE w:val="0"/>
-        <w:autoSpaceDN w:val="0"/>
-        <w:adjustRightInd w:val="0"/>
-        <w:spacing w:after="0" w:line="240" w:lineRule="auto"/>
-        <w:rPr>
-          <w:rFonts w:ascii="LMRoman10-Regular" w:hAnsi="LMRoman10-Regular" w:cs="LMRoman10-Regular"/>
-        </w:rPr>
-      </w:pPr>
-    </w:p>
-    <w:p>
-      <w:pPr>
-        <w:autoSpaceDE w:val="0"/>
-        <w:autoSpaceDN w:val="0"/>
-        <w:adjustRightInd w:val="0"/>
-        <w:spacing w:after="0" w:line="240" w:lineRule="auto"/>
-        <w:rPr>
-          <w:rFonts w:ascii="LMRoman10-Regular" w:hAnsi="LMRoman10-Regular" w:cs="LMRoman10-Regular"/>
-        </w:rPr>
-      </w:pPr>
-      <w:r>
-        <w:rPr>
-          <w:rFonts w:ascii="LMRoman10-Regular" w:hAnsi="LMRoman10-Regular" w:cs="LMRoman10-Regular"/>
-        </w:rPr>
-        <w:t>Para evitar particionar los datos recolectados, se decidió no enviar el archivo correspondiente al día en curso, debido a que es probable que continúe siendo utilizado. Una vez que se obtiene la lista de archivos a enviar, se genera un paquete comprimido y este es enviado al servidor.</w:t>
-      </w:r>
-    </w:p>
-    <w:p>
-      <w:pPr>
-        <w:autoSpaceDE w:val="0"/>
-        <w:autoSpaceDN w:val="0"/>
-        <w:adjustRightInd w:val="0"/>
-        <w:spacing w:after="0" w:line="240" w:lineRule="auto"/>
-        <w:rPr>
-          <w:rFonts w:ascii="LMRoman10-Regular" w:hAnsi="LMRoman10-Regular" w:cs="LMRoman10-Regular"/>
-        </w:rPr>
-      </w:pPr>
-    </w:p>
-    <w:p>
-      <w:pPr>
-        <w:autoSpaceDE w:val="0"/>
-        <w:autoSpaceDN w:val="0"/>
-        <w:adjustRightInd w:val="0"/>
-        <w:spacing w:after="0" w:line="240" w:lineRule="auto"/>
-        <w:rPr>
-          <w:rFonts w:ascii="LMRoman10-Regular" w:hAnsi="LMRoman10-Regular" w:cs="LMRoman10-Regular"/>
-          <w:b/>
-          <w:u w:val="single"/>
-        </w:rPr>
-      </w:pPr>
-      <w:r>
-        <w:rPr>
-          <w:rFonts w:ascii="LMRoman10-Regular" w:hAnsi="LMRoman10-Regular" w:cs="LMRoman10-Regular"/>
-          <w:b/>
-          <w:u w:val="single"/>
-        </w:rPr>
-        <w:t xml:space="preserve">4.2 </w:t>
-      </w:r>
-      <w:r>
-        <w:rPr>
-          <w:rFonts w:ascii="LMRoman10-Regular" w:hAnsi="LMRoman10-Regular" w:cs="LMRoman10-Regular"/>
-          <w:b/>
-          <w:u w:val="single"/>
-        </w:rPr>
-        <w:t>WebService:</w:t>
-      </w:r>
-    </w:p>
-    <w:p>
-      <w:pPr>
-        <w:autoSpaceDE w:val="0"/>
-        <w:autoSpaceDN w:val="0"/>
-        <w:adjustRightInd w:val="0"/>
-        <w:spacing w:after="0" w:line="240" w:lineRule="auto"/>
-        <w:rPr>
-          <w:rFonts w:ascii="LMRoman10-Regular" w:hAnsi="LMRoman10-Regular" w:cs="LMRoman10-Regular"/>
-        </w:rPr>
-      </w:pPr>
-    </w:p>
-    <w:p>
-      <w:pPr>
-        <w:autoSpaceDE w:val="0"/>
-        <w:autoSpaceDN w:val="0"/>
-        <w:adjustRightInd w:val="0"/>
-        <w:spacing w:after="0" w:line="240" w:lineRule="auto"/>
-        <w:rPr>
-          <w:rFonts w:ascii="LMRoman10-Regular" w:hAnsi="LMRoman10-Regular" w:cs="LMRoman10-Regular"/>
-        </w:rPr>
-      </w:pPr>
-      <w:r>
-        <w:rPr>
-          <w:rFonts w:ascii="LMRoman10-Regular" w:hAnsi="LMRoman10-Regular" w:cs="LMRoman10-Regular"/>
-        </w:rPr>
-        <w:lastRenderedPageBreak/>
-        <w:t xml:space="preserve">Para realizar la comunicación de datos entre el dispositivo móvil y el servidor se utiliza un WebService SOAP, el cual debido a su protocolo estandarizado nos permite comunicar sin problemas diferentes tecnologías, como son en este caso, un servidor desarrollado en la sobre la plataforma .Net con una aplicación Android. Este WebService nos provee los métodos para almacenar los datos recolectados por los usuarios en una base de datos relacional, que corre sobre un motor </w:t>
-      </w:r>
-      <w:proofErr w:type="spellStart"/>
-      <w:r>
-        <w:rPr>
-          <w:rFonts w:ascii="LMRoman10-Regular" w:hAnsi="LMRoman10-Regular" w:cs="LMRoman10-Regular"/>
-        </w:rPr>
-        <w:t>SQLServer</w:t>
-      </w:r>
-      <w:proofErr w:type="spellEnd"/>
-      <w:r>
-        <w:rPr>
-          <w:rFonts w:ascii="LMRoman10-Regular" w:hAnsi="LMRoman10-Regular" w:cs="LMRoman10-Regular"/>
-        </w:rPr>
         <w:t xml:space="preserve"> Express.</w:t>
       </w:r>
     </w:p>
@@ -3806,16 +4137,12 @@
         </w:rPr>
         <w:t xml:space="preserve">Como se explicó anteriormente, es el servidor el encargado de realizar las tareas </w:t>
       </w:r>
-      <w:proofErr w:type="spellStart"/>
-      <w:proofErr w:type="gramStart"/>
-      <w:r>
-        <w:rPr>
-          <w:rFonts w:ascii="LMRoman10-Regular" w:hAnsi="LMRoman10-Regular" w:cs="LMRoman10-Regular"/>
-        </w:rPr>
-        <w:t>mas</w:t>
-      </w:r>
-      <w:proofErr w:type="spellEnd"/>
-      <w:proofErr w:type="gramEnd"/>
+      <w:r>
+        <w:rPr>
+          <w:rFonts w:ascii="LMRoman10-Regular" w:hAnsi="LMRoman10-Regular" w:cs="LMRoman10-Regular"/>
+        </w:rPr>
+        <w:t>más</w:t>
+      </w:r>
       <w:r>
         <w:rPr>
           <w:rFonts w:ascii="LMRoman10-Regular" w:hAnsi="LMRoman10-Regular" w:cs="LMRoman10-Regular"/>
@@ -4234,7 +4561,6 @@
           <w:noProof/>
           <w:lang w:eastAsia="es-AR"/>
         </w:rPr>
-        <w:lastRenderedPageBreak/>
         <w:drawing>
           <wp:inline distT="0" distB="0" distL="0" distR="0">
             <wp:extent cx="4765431" cy="2855386"/>
@@ -4253,7 +4579,7 @@
                     </pic:cNvPicPr>
                   </pic:nvPicPr>
                   <pic:blipFill>
-                    <a:blip r:embed="rId7">
+                    <a:blip r:embed="rId8">
                       <a:extLst>
                         <a:ext uri="{28A0092B-C50C-407E-A947-70E740481C1C}">
                           <a14:useLocalDpi xmlns:a14="http://schemas.microsoft.com/office/drawing/2010/main" val="0"/>
@@ -4497,6 +4823,7 @@
         <w:rPr>
           <w:rFonts w:ascii="LMRoman10-Regular" w:hAnsi="LMRoman10-Regular" w:cs="LMRoman10-Regular"/>
         </w:rPr>
+        <w:lastRenderedPageBreak/>
         <w:t xml:space="preserve">Almacena la información de los usuarios registrados en el sistema. En base a los datos de esta tabla se puede obtener la fecha de la última conexión, la versión y modelo de dispositivo utilizado y un identificador único del aparato. </w:t>
       </w:r>
     </w:p>
@@ -4601,7 +4928,6 @@
         <w:rPr>
           <w:rFonts w:ascii="LMRoman10-Regular" w:hAnsi="LMRoman10-Regular" w:cs="LMRoman10-Regular"/>
         </w:rPr>
-        <w:lastRenderedPageBreak/>
         <w:t xml:space="preserve">Contiene el listado de LogTypes utilizado por la aplicación a la hora de registrar eventos en el dispositivo. </w:t>
       </w:r>
     </w:p>
@@ -4749,6 +5075,7 @@
           <w:noProof/>
           <w:lang w:eastAsia="es-AR"/>
         </w:rPr>
+        <w:lastRenderedPageBreak/>
         <w:drawing>
           <wp:inline distT="0" distB="0" distL="0" distR="0">
             <wp:extent cx="5498123" cy="2792613"/>
@@ -4767,7 +5094,7 @@
                     </pic:cNvPicPr>
                   </pic:nvPicPr>
                   <pic:blipFill>
-                    <a:blip r:embed="rId8">
+                    <a:blip r:embed="rId9">
                       <a:extLst>
                         <a:ext uri="{28A0092B-C50C-407E-A947-70E740481C1C}">
                           <a14:useLocalDpi xmlns:a14="http://schemas.microsoft.com/office/drawing/2010/main" val="0"/>
@@ -4817,6 +5144,127 @@
     </w:sectPr>
   </w:body>
 </w:document>
+</file>
+
+<file path=word/numbering.xml><?xml version="1.0" encoding="utf-8"?>
+<w:numbering xmlns:wpc="http://schemas.microsoft.com/office/word/2010/wordprocessingCanvas" xmlns:mc="http://schemas.openxmlformats.org/markup-compatibility/2006" xmlns:o="urn:schemas-microsoft-com:office:office" xmlns:r="http://schemas.openxmlformats.org/officeDocument/2006/relationships" xmlns:m="http://schemas.openxmlformats.org/officeDocument/2006/math" xmlns:v="urn:schemas-microsoft-com:vml" xmlns:wp14="http://schemas.microsoft.com/office/word/2010/wordprocessingDrawing" xmlns:wp="http://schemas.openxmlformats.org/drawingml/2006/wordprocessingDrawing" xmlns:w10="urn:schemas-microsoft-com:office:word" xmlns:w="http://schemas.openxmlformats.org/wordprocessingml/2006/main" xmlns:w14="http://schemas.microsoft.com/office/word/2010/wordml" xmlns:w15="http://schemas.microsoft.com/office/word/2012/wordml" xmlns:wpg="http://schemas.microsoft.com/office/word/2010/wordprocessingGroup" xmlns:wpi="http://schemas.microsoft.com/office/word/2010/wordprocessingInk" xmlns:wne="http://schemas.microsoft.com/office/word/2006/wordml" xmlns:wps="http://schemas.microsoft.com/office/word/2010/wordprocessingShape" mc:Ignorable="w14 w15 wp14">
+  <w:abstractNum w:abstractNumId="0" w15:restartNumberingAfterBreak="0">
+    <w:nsid w:val="520373E5"/>
+    <w:multiLevelType w:val="hybridMultilevel"/>
+    <w:tmpl w:val="CDAA7BC6"/>
+    <w:lvl w:ilvl="0" w:tplc="2C0A0001">
+      <w:start w:val="1"/>
+      <w:numFmt w:val="bullet"/>
+      <w:lvlText w:val=""/>
+      <w:lvlJc w:val="left"/>
+      <w:pPr>
+        <w:ind w:left="770" w:hanging="360"/>
+      </w:pPr>
+      <w:rPr>
+        <w:rFonts w:ascii="Symbol" w:hAnsi="Symbol" w:hint="default"/>
+      </w:rPr>
+    </w:lvl>
+    <w:lvl w:ilvl="1" w:tplc="2C0A0003" w:tentative="1">
+      <w:start w:val="1"/>
+      <w:numFmt w:val="bullet"/>
+      <w:lvlText w:val="o"/>
+      <w:lvlJc w:val="left"/>
+      <w:pPr>
+        <w:ind w:left="1490" w:hanging="360"/>
+      </w:pPr>
+      <w:rPr>
+        <w:rFonts w:ascii="Courier New" w:hAnsi="Courier New" w:cs="Courier New" w:hint="default"/>
+      </w:rPr>
+    </w:lvl>
+    <w:lvl w:ilvl="2" w:tplc="2C0A0005" w:tentative="1">
+      <w:start w:val="1"/>
+      <w:numFmt w:val="bullet"/>
+      <w:lvlText w:val=""/>
+      <w:lvlJc w:val="left"/>
+      <w:pPr>
+        <w:ind w:left="2210" w:hanging="360"/>
+      </w:pPr>
+      <w:rPr>
+        <w:rFonts w:ascii="Wingdings" w:hAnsi="Wingdings" w:hint="default"/>
+      </w:rPr>
+    </w:lvl>
+    <w:lvl w:ilvl="3" w:tplc="2C0A0001" w:tentative="1">
+      <w:start w:val="1"/>
+      <w:numFmt w:val="bullet"/>
+      <w:lvlText w:val=""/>
+      <w:lvlJc w:val="left"/>
+      <w:pPr>
+        <w:ind w:left="2930" w:hanging="360"/>
+      </w:pPr>
+      <w:rPr>
+        <w:rFonts w:ascii="Symbol" w:hAnsi="Symbol" w:hint="default"/>
+      </w:rPr>
+    </w:lvl>
+    <w:lvl w:ilvl="4" w:tplc="2C0A0003" w:tentative="1">
+      <w:start w:val="1"/>
+      <w:numFmt w:val="bullet"/>
+      <w:lvlText w:val="o"/>
+      <w:lvlJc w:val="left"/>
+      <w:pPr>
+        <w:ind w:left="3650" w:hanging="360"/>
+      </w:pPr>
+      <w:rPr>
+        <w:rFonts w:ascii="Courier New" w:hAnsi="Courier New" w:cs="Courier New" w:hint="default"/>
+      </w:rPr>
+    </w:lvl>
+    <w:lvl w:ilvl="5" w:tplc="2C0A0005" w:tentative="1">
+      <w:start w:val="1"/>
+      <w:numFmt w:val="bullet"/>
+      <w:lvlText w:val=""/>
+      <w:lvlJc w:val="left"/>
+      <w:pPr>
+        <w:ind w:left="4370" w:hanging="360"/>
+      </w:pPr>
+      <w:rPr>
+        <w:rFonts w:ascii="Wingdings" w:hAnsi="Wingdings" w:hint="default"/>
+      </w:rPr>
+    </w:lvl>
+    <w:lvl w:ilvl="6" w:tplc="2C0A0001" w:tentative="1">
+      <w:start w:val="1"/>
+      <w:numFmt w:val="bullet"/>
+      <w:lvlText w:val=""/>
+      <w:lvlJc w:val="left"/>
+      <w:pPr>
+        <w:ind w:left="5090" w:hanging="360"/>
+      </w:pPr>
+      <w:rPr>
+        <w:rFonts w:ascii="Symbol" w:hAnsi="Symbol" w:hint="default"/>
+      </w:rPr>
+    </w:lvl>
+    <w:lvl w:ilvl="7" w:tplc="2C0A0003" w:tentative="1">
+      <w:start w:val="1"/>
+      <w:numFmt w:val="bullet"/>
+      <w:lvlText w:val="o"/>
+      <w:lvlJc w:val="left"/>
+      <w:pPr>
+        <w:ind w:left="5810" w:hanging="360"/>
+      </w:pPr>
+      <w:rPr>
+        <w:rFonts w:ascii="Courier New" w:hAnsi="Courier New" w:cs="Courier New" w:hint="default"/>
+      </w:rPr>
+    </w:lvl>
+    <w:lvl w:ilvl="8" w:tplc="2C0A0005" w:tentative="1">
+      <w:start w:val="1"/>
+      <w:numFmt w:val="bullet"/>
+      <w:lvlText w:val=""/>
+      <w:lvlJc w:val="left"/>
+      <w:pPr>
+        <w:ind w:left="6530" w:hanging="360"/>
+      </w:pPr>
+      <w:rPr>
+        <w:rFonts w:ascii="Wingdings" w:hAnsi="Wingdings" w:hint="default"/>
+      </w:rPr>
+    </w:lvl>
+  </w:abstractNum>
+  <w:num w:numId="1">
+    <w:abstractNumId w:val="0"/>
+  </w:num>
+</w:numbering>
 </file>
 
 <file path=word/styles.xml><?xml version="1.0" encoding="utf-8"?>
@@ -5240,6 +5688,17 @@
     <w:semiHidden/>
     <w:unhideWhenUsed/>
   </w:style>
+  <w:style w:type="paragraph" w:styleId="ListParagraph">
+    <w:name w:val="List Paragraph"/>
+    <w:basedOn w:val="Normal"/>
+    <w:uiPriority w:val="34"/>
+    <w:qFormat/>
+    <w:rsid w:val="00533E67"/>
+    <w:pPr>
+      <w:ind w:left="720"/>
+      <w:contextualSpacing/>
+    </w:pPr>
+  </w:style>
 </w:styles>
 </file>
 

</xml_diff>

<commit_message>
Nuevas modificaciones en capitulo 4, faltan dos puntos, unas referencias y ver una sugerancia, casi al final
</commit_message>
<xml_diff>
--- a/Lyx/Informe Cap 3 y 4/Informe Cap 3 y 4.docx
+++ b/Lyx/Informe Cap 3 y 4/Informe Cap 3 y 4.docx
@@ -1875,7 +1875,6 @@
           <w:color w:val="70AD47" w:themeColor="accent6"/>
         </w:rPr>
       </w:pPr>
-      <w:bookmarkStart w:id="0" w:name="_GoBack"/>
       <w:r>
         <w:rPr>
           <w:rFonts w:ascii="LMRoman10-Regular" w:hAnsi="LMRoman10-Regular" w:cs="LMRoman10-Regular"/>
@@ -1900,7 +1899,6 @@
         <w:t>|PROP2::VALOR2|...|PROP_N::VALOR_N]</w:t>
       </w:r>
     </w:p>
-    <w:bookmarkEnd w:id="0"/>
     <w:p>
       <w:pPr>
         <w:autoSpaceDE w:val="0"/>
@@ -2025,7 +2023,21 @@
           <w:rFonts w:ascii="LMRoman10-Regular" w:hAnsi="LMRoman10-Regular" w:cs="LMRoman10-Regular"/>
           <w:color w:val="70AD47" w:themeColor="accent6"/>
         </w:rPr>
-        <w:t>Para una buena organización de la información obtenida es necesario definir una estructura simple y ordenada. De esta manera sur</w:t>
+        <w:t xml:space="preserve">Para una buena organización de la información obtenida es necesario definir una estructura simple y ordenada. </w:t>
+      </w:r>
+      <w:r>
+        <w:rPr>
+          <w:rFonts w:ascii="LMRoman10-Regular" w:hAnsi="LMRoman10-Regular" w:cs="LMRoman10-Regular"/>
+          <w:color w:val="70AD47" w:themeColor="accent6"/>
+        </w:rPr>
+        <w:t>Por esta razón</w:t>
+      </w:r>
+      <w:r>
+        <w:rPr>
+          <w:rFonts w:ascii="LMRoman10-Regular" w:hAnsi="LMRoman10-Regular" w:cs="LMRoman10-Regular"/>
+          <w:color w:val="70AD47" w:themeColor="accent6"/>
+        </w:rPr>
+        <w:t xml:space="preserve"> sur</w:t>
       </w:r>
       <w:r>
         <w:rPr>
@@ -2039,7 +2051,22 @@
           <w:rFonts w:ascii="LMRoman10-Regular" w:hAnsi="LMRoman10-Regular" w:cs="LMRoman10-Regular"/>
           <w:color w:val="70AD47" w:themeColor="accent6"/>
         </w:rPr>
-        <w:t>. Cada tipo de log engloba un conjunto de datos propios de la característica que monitorea. Algunos ejemplos de tipos de log pueden ser: WIFI, BLUETHOOT, BATTERY, ACTIVITY, CONNECTION, LOCATION, etc. Cada uno de estos se corresponde con una característica específica del dispositivo y contiene un número variable de propiedades relacionadas a esta.</w:t>
+        <w:t xml:space="preserve">. Cada tipo de log engloba un conjunto de datos propios de la característica que monitorea. Algunos ejemplos de tipos de log pueden ser: WIFI, BLUETHOOT, BATTERY, ACTIVITY, CONNECTION, LOCATION, etc. Cada uno de estos se corresponde con una característica específica del dispositivo y contiene un </w:t>
+      </w:r>
+      <w:r>
+        <w:rPr>
+          <w:rFonts w:ascii="LMRoman10-Regular" w:hAnsi="LMRoman10-Regular" w:cs="LMRoman10-Regular"/>
+          <w:color w:val="70AD47" w:themeColor="accent6"/>
+        </w:rPr>
+        <w:lastRenderedPageBreak/>
+        <w:t>número variable de propiedades relacionadas a esta.</w:t>
+      </w:r>
+      <w:r>
+        <w:rPr>
+          <w:rFonts w:ascii="LMRoman10-Regular" w:hAnsi="LMRoman10-Regular" w:cs="LMRoman10-Regular"/>
+          <w:color w:val="70AD47" w:themeColor="accent6"/>
+        </w:rPr>
+        <w:t xml:space="preserve"> Cada línea generada en el log estará encabezada por el horario y el tipo al cual pertenece el cambio de estado detectado.</w:t>
       </w:r>
     </w:p>
     <w:p>
@@ -2061,7 +2088,6 @@
           <w:rFonts w:ascii="LMRoman10-Regular" w:hAnsi="LMRoman10-Regular" w:cs="LMRoman10-Regular"/>
           <w:color w:val="70AD47" w:themeColor="accent6"/>
         </w:rPr>
-        <w:lastRenderedPageBreak/>
         <w:tab/>
       </w:r>
     </w:p>
@@ -2152,17 +2178,36 @@
           <w:rFonts w:ascii="LMRoman10-Regular" w:hAnsi="LMRoman10-Regular" w:cs="LMRoman10-Regular"/>
           <w:color w:val="70AD47" w:themeColor="accent6"/>
         </w:rPr>
-        <w:t xml:space="preserve">, es necesario definir cuál es el conjunto de datos de interés que se quieren almacenar. El conjunto de propiedades definidas para cada tipo de log, identifica cuales son los valores más relevantes, relacionados con un evento específico dentro de la aplicación, que deben ser almacenados. Un ejemplo de propiedades, dentro del tipo de log WIFI, </w:t>
-      </w:r>
-      <w:proofErr w:type="gramStart"/>
-      <w:r>
-        <w:rPr>
-          <w:rFonts w:ascii="LMRoman10-Regular" w:hAnsi="LMRoman10-Regular" w:cs="LMRoman10-Regular"/>
-          <w:color w:val="70AD47" w:themeColor="accent6"/>
-        </w:rPr>
-        <w:t>son</w:t>
-      </w:r>
-      <w:proofErr w:type="gramEnd"/>
+        <w:t>, es necesario definir cuál es el conjunto de datos de interés que se quieren almacenar. El conjunto de propiedades definidas para cada tipo de log, identifica cuales son los valores más relevantes, relacionados con un evento específico dentro de la aplicación, que deben ser almacenados. Un ejemplo de propiedad</w:t>
+      </w:r>
+      <w:r>
+        <w:rPr>
+          <w:rFonts w:ascii="LMRoman10-Regular" w:hAnsi="LMRoman10-Regular" w:cs="LMRoman10-Regular"/>
+          <w:color w:val="70AD47" w:themeColor="accent6"/>
+        </w:rPr>
+        <w:t>es, dentro del tipo de log WIFI</w:t>
+      </w:r>
+      <w:r>
+        <w:rPr>
+          <w:rFonts w:ascii="LMRoman10-Regular" w:hAnsi="LMRoman10-Regular" w:cs="LMRoman10-Regular"/>
+          <w:color w:val="70AD47" w:themeColor="accent6"/>
+        </w:rPr>
+        <w:t xml:space="preserve"> </w:t>
+      </w:r>
+      <w:r>
+        <w:rPr>
+          <w:rFonts w:ascii="LMRoman10-Regular" w:hAnsi="LMRoman10-Regular" w:cs="LMRoman10-Regular"/>
+          <w:color w:val="70AD47" w:themeColor="accent6"/>
+        </w:rPr>
+        <w:t>puede ser</w:t>
+      </w:r>
+      <w:r>
+        <w:rPr>
+          <w:rFonts w:ascii="LMRoman10-Regular" w:hAnsi="LMRoman10-Regular" w:cs="LMRoman10-Regular"/>
+          <w:color w:val="70AD47" w:themeColor="accent6"/>
+        </w:rPr>
+        <w:t>,</w:t>
+      </w:r>
       <w:r>
         <w:rPr>
           <w:rFonts w:ascii="LMRoman10-Regular" w:hAnsi="LMRoman10-Regular" w:cs="LMRoman10-Regular"/>
@@ -2373,40 +2418,236 @@
           <w:rFonts w:ascii="LMRoman10-Regular" w:hAnsi="LMRoman10-Regular" w:cs="LMRoman10-Regular"/>
           <w:color w:val="70AD47" w:themeColor="accent6"/>
         </w:rPr>
-        <w:t>A continuación se muestra un ejemplo de un evento monitoreado, con su estructura y valores.</w:t>
-      </w:r>
-    </w:p>
-    <w:p>
-      <w:pPr>
-        <w:autoSpaceDE w:val="0"/>
-        <w:autoSpaceDN w:val="0"/>
-        <w:adjustRightInd w:val="0"/>
-        <w:spacing w:after="0" w:line="240" w:lineRule="auto"/>
-        <w:rPr>
-          <w:rFonts w:ascii="LMRoman10-Regular" w:hAnsi="LMRoman10-Regular" w:cs="LMRoman10-Regular"/>
-          <w:color w:val="70AD47" w:themeColor="accent6"/>
-        </w:rPr>
-      </w:pPr>
-    </w:p>
-    <w:p>
-      <w:pPr>
-        <w:autoSpaceDE w:val="0"/>
-        <w:autoSpaceDN w:val="0"/>
-        <w:adjustRightInd w:val="0"/>
-        <w:spacing w:after="0" w:line="240" w:lineRule="auto"/>
-        <w:rPr>
-          <w:rFonts w:ascii="LMRoman10-Regular" w:hAnsi="LMRoman10-Regular" w:cs="LMRoman10-Regular"/>
-          <w:color w:val="70AD47" w:themeColor="accent6"/>
-          <w:lang w:val="en-US"/>
-        </w:rPr>
-      </w:pPr>
-      <w:r>
-        <w:rPr>
-          <w:rFonts w:ascii="LMRoman10-Regular" w:hAnsi="LMRoman10-Regular" w:cs="LMRoman10-Regular"/>
-          <w:color w:val="70AD47" w:themeColor="accent6"/>
-          <w:lang w:val="en-US"/>
-        </w:rPr>
-        <w:t>[09:15:11]&amp;[WIFI]&amp;[STATE::1|SSID::”Ei200P”|MAC::C0:65:99:A7:BC:E0|IACCESS::1]</w:t>
+        <w:t xml:space="preserve">A continuación se muestra un ejemplo de un </w:t>
+      </w:r>
+      <w:r>
+        <w:rPr>
+          <w:rFonts w:ascii="LMRoman10-Regular" w:hAnsi="LMRoman10-Regular" w:cs="LMRoman10-Regular"/>
+          <w:color w:val="70AD47" w:themeColor="accent6"/>
+        </w:rPr>
+        <w:t xml:space="preserve">conjunto de </w:t>
+      </w:r>
+      <w:r>
+        <w:rPr>
+          <w:rFonts w:ascii="LMRoman10-Regular" w:hAnsi="LMRoman10-Regular" w:cs="LMRoman10-Regular"/>
+          <w:color w:val="70AD47" w:themeColor="accent6"/>
+        </w:rPr>
+        <w:t>evento</w:t>
+      </w:r>
+      <w:r>
+        <w:rPr>
+          <w:rFonts w:ascii="LMRoman10-Regular" w:hAnsi="LMRoman10-Regular" w:cs="LMRoman10-Regular"/>
+          <w:color w:val="70AD47" w:themeColor="accent6"/>
+        </w:rPr>
+        <w:t>s</w:t>
+      </w:r>
+      <w:r>
+        <w:rPr>
+          <w:rFonts w:ascii="LMRoman10-Regular" w:hAnsi="LMRoman10-Regular" w:cs="LMRoman10-Regular"/>
+          <w:color w:val="70AD47" w:themeColor="accent6"/>
+        </w:rPr>
+        <w:t xml:space="preserve"> monitoreado</w:t>
+      </w:r>
+      <w:r>
+        <w:rPr>
+          <w:rFonts w:ascii="LMRoman10-Regular" w:hAnsi="LMRoman10-Regular" w:cs="LMRoman10-Regular"/>
+          <w:color w:val="70AD47" w:themeColor="accent6"/>
+        </w:rPr>
+        <w:t>s</w:t>
+      </w:r>
+      <w:r>
+        <w:rPr>
+          <w:rFonts w:ascii="LMRoman10-Regular" w:hAnsi="LMRoman10-Regular" w:cs="LMRoman10-Regular"/>
+          <w:color w:val="70AD47" w:themeColor="accent6"/>
+        </w:rPr>
+        <w:t>, con su estructura y valores.</w:t>
+      </w:r>
+    </w:p>
+    <w:p>
+      <w:pPr>
+        <w:autoSpaceDE w:val="0"/>
+        <w:autoSpaceDN w:val="0"/>
+        <w:adjustRightInd w:val="0"/>
+        <w:spacing w:after="0" w:line="240" w:lineRule="auto"/>
+        <w:rPr>
+          <w:rFonts w:ascii="LMRoman10-Regular" w:hAnsi="LMRoman10-Regular" w:cs="LMRoman10-Regular"/>
+          <w:color w:val="70AD47" w:themeColor="accent6"/>
+        </w:rPr>
+      </w:pPr>
+    </w:p>
+    <w:p>
+      <w:pPr>
+        <w:autoSpaceDE w:val="0"/>
+        <w:autoSpaceDN w:val="0"/>
+        <w:adjustRightInd w:val="0"/>
+        <w:spacing w:after="0" w:line="240" w:lineRule="auto"/>
+        <w:rPr>
+          <w:rFonts w:ascii="LMRoman10-Regular" w:hAnsi="LMRoman10-Regular" w:cs="LMRoman10-Regular"/>
+          <w:color w:val="70AD47" w:themeColor="accent6"/>
+          <w:lang w:val="en-US"/>
+        </w:rPr>
+      </w:pPr>
+      <w:r>
+        <w:rPr>
+          <w:rFonts w:ascii="LMRoman10-Regular" w:hAnsi="LMRoman10-Regular" w:cs="LMRoman10-Regular"/>
+          <w:color w:val="70AD47" w:themeColor="accent6"/>
+          <w:lang w:val="en-US"/>
+        </w:rPr>
+        <w:t>[</w:t>
+      </w:r>
+      <w:r>
+        <w:rPr>
+          <w:rFonts w:ascii="LMRoman10-Regular" w:hAnsi="LMRoman10-Regular" w:cs="LMRoman10-Regular"/>
+          <w:color w:val="70AD47" w:themeColor="accent6"/>
+          <w:lang w:val="en-US"/>
+        </w:rPr>
+        <w:t>15:13</w:t>
+      </w:r>
+      <w:r>
+        <w:rPr>
+          <w:rFonts w:ascii="LMRoman10-Regular" w:hAnsi="LMRoman10-Regular" w:cs="LMRoman10-Regular"/>
+          <w:color w:val="70AD47" w:themeColor="accent6"/>
+          <w:lang w:val="en-US"/>
+        </w:rPr>
+        <w:t>:11]&amp;[WIFI]&amp;[STATE::1|SSID::”Ei200P”|MAC::C0:65:99:A7:BC:E0|IACCESS::1]</w:t>
+      </w:r>
+    </w:p>
+    <w:p>
+      <w:pPr>
+        <w:autoSpaceDE w:val="0"/>
+        <w:autoSpaceDN w:val="0"/>
+        <w:adjustRightInd w:val="0"/>
+        <w:spacing w:after="0" w:line="240" w:lineRule="auto"/>
+        <w:rPr>
+          <w:rFonts w:ascii="LMRoman10-Regular" w:hAnsi="LMRoman10-Regular" w:cs="LMRoman10-Regular"/>
+          <w:color w:val="70AD47" w:themeColor="accent6"/>
+          <w:lang w:val="en-US"/>
+        </w:rPr>
+      </w:pPr>
+      <w:r>
+        <w:rPr>
+          <w:rFonts w:ascii="LMRoman10-Regular" w:hAnsi="LMRoman10-Regular" w:cs="LMRoman10-Regular"/>
+          <w:color w:val="70AD47" w:themeColor="accent6"/>
+          <w:lang w:val="en-US"/>
+        </w:rPr>
+        <w:t>[16:01:15]</w:t>
+      </w:r>
+      <w:proofErr w:type="gramStart"/>
+      <w:r>
+        <w:rPr>
+          <w:rFonts w:ascii="LMRoman10-Regular" w:hAnsi="LMRoman10-Regular" w:cs="LMRoman10-Regular"/>
+          <w:color w:val="70AD47" w:themeColor="accent6"/>
+          <w:lang w:val="en-US"/>
+        </w:rPr>
+        <w:t>&amp;[</w:t>
+      </w:r>
+      <w:proofErr w:type="gramEnd"/>
+      <w:r>
+        <w:rPr>
+          <w:rFonts w:ascii="LMRoman10-Regular" w:hAnsi="LMRoman10-Regular" w:cs="LMRoman10-Regular"/>
+          <w:color w:val="70AD47" w:themeColor="accent6"/>
+          <w:lang w:val="en-US"/>
+        </w:rPr>
+        <w:t>ACTIVITY]&amp;[ACT::ON_FOOT]</w:t>
+      </w:r>
+    </w:p>
+    <w:p>
+      <w:pPr>
+        <w:autoSpaceDE w:val="0"/>
+        <w:autoSpaceDN w:val="0"/>
+        <w:adjustRightInd w:val="0"/>
+        <w:spacing w:after="0" w:line="240" w:lineRule="auto"/>
+        <w:rPr>
+          <w:rFonts w:ascii="LMRoman10-Regular" w:hAnsi="LMRoman10-Regular" w:cs="LMRoman10-Regular"/>
+          <w:color w:val="70AD47" w:themeColor="accent6"/>
+          <w:lang w:val="en-US"/>
+        </w:rPr>
+      </w:pPr>
+      <w:r>
+        <w:rPr>
+          <w:rFonts w:ascii="LMRoman10-Regular" w:hAnsi="LMRoman10-Regular" w:cs="LMRoman10-Regular"/>
+          <w:color w:val="70AD47" w:themeColor="accent6"/>
+          <w:lang w:val="en-US"/>
+        </w:rPr>
+        <w:t>[16:05:55]&amp;[BATTERY]&amp;[PCT::82.00%|POWER::2|PLGUSB::0|PLGAC::0|DISCH::1]</w:t>
+      </w:r>
+    </w:p>
+    <w:p>
+      <w:pPr>
+        <w:autoSpaceDE w:val="0"/>
+        <w:autoSpaceDN w:val="0"/>
+        <w:adjustRightInd w:val="0"/>
+        <w:spacing w:after="0" w:line="240" w:lineRule="auto"/>
+        <w:rPr>
+          <w:rFonts w:ascii="LMRoman10-Regular" w:hAnsi="LMRoman10-Regular" w:cs="LMRoman10-Regular"/>
+          <w:color w:val="70AD47" w:themeColor="accent6"/>
+          <w:lang w:val="en-US"/>
+        </w:rPr>
+      </w:pPr>
+      <w:r>
+        <w:rPr>
+          <w:rFonts w:ascii="LMRoman10-Regular" w:hAnsi="LMRoman10-Regular" w:cs="LMRoman10-Regular"/>
+          <w:color w:val="70AD47" w:themeColor="accent6"/>
+          <w:lang w:val="en-US"/>
+        </w:rPr>
+        <w:t>[16:08:21]</w:t>
+      </w:r>
+      <w:proofErr w:type="gramStart"/>
+      <w:r>
+        <w:rPr>
+          <w:rFonts w:ascii="LMRoman10-Regular" w:hAnsi="LMRoman10-Regular" w:cs="LMRoman10-Regular"/>
+          <w:color w:val="70AD47" w:themeColor="accent6"/>
+          <w:lang w:val="en-US"/>
+        </w:rPr>
+        <w:t>&amp;[</w:t>
+      </w:r>
+      <w:proofErr w:type="gramEnd"/>
+      <w:r>
+        <w:rPr>
+          <w:rFonts w:ascii="LMRoman10-Regular" w:hAnsi="LMRoman10-Regular" w:cs="LMRoman10-Regular"/>
+          <w:color w:val="70AD47" w:themeColor="accent6"/>
+          <w:lang w:val="en-US"/>
+        </w:rPr>
+        <w:t>ACTIVITY]&amp;[ACT::STILL]</w:t>
+      </w:r>
+    </w:p>
+    <w:p>
+      <w:pPr>
+        <w:autoSpaceDE w:val="0"/>
+        <w:autoSpaceDN w:val="0"/>
+        <w:adjustRightInd w:val="0"/>
+        <w:spacing w:after="0" w:line="240" w:lineRule="auto"/>
+        <w:rPr>
+          <w:rFonts w:ascii="LMRoman10-Regular" w:hAnsi="LMRoman10-Regular" w:cs="LMRoman10-Regular"/>
+          <w:color w:val="70AD47" w:themeColor="accent6"/>
+          <w:lang w:val="en-US"/>
+        </w:rPr>
+      </w:pPr>
+      <w:r>
+        <w:rPr>
+          <w:rFonts w:ascii="LMRoman10-Regular" w:hAnsi="LMRoman10-Regular" w:cs="LMRoman10-Regular"/>
+          <w:color w:val="70AD47" w:themeColor="accent6"/>
+          <w:lang w:val="en-US"/>
+        </w:rPr>
+        <w:t>[16:43:14]</w:t>
+      </w:r>
+      <w:proofErr w:type="gramStart"/>
+      <w:r>
+        <w:rPr>
+          <w:rFonts w:ascii="LMRoman10-Regular" w:hAnsi="LMRoman10-Regular" w:cs="LMRoman10-Regular"/>
+          <w:color w:val="70AD47" w:themeColor="accent6"/>
+          <w:lang w:val="en-US"/>
+        </w:rPr>
+        <w:t>&amp;[</w:t>
+      </w:r>
+      <w:proofErr w:type="gramEnd"/>
+      <w:r>
+        <w:rPr>
+          <w:rFonts w:ascii="LMRoman10-Regular" w:hAnsi="LMRoman10-Regular" w:cs="LMRoman10-Regular"/>
+          <w:color w:val="70AD47" w:themeColor="accent6"/>
+          <w:lang w:val="en-US"/>
+        </w:rPr>
+        <w:t>CONNECTION]&amp;[STATE::0]</w:t>
       </w:r>
     </w:p>
     <w:p>
@@ -2440,6 +2681,18 @@
         </w:rPr>
         <w:t>Como se puede observar en el ejemplo, adicionalmente a la estructura explicada con anterioridad, se almacena el momento exacto en el cual fue capturado el evento, con el fin de ordenar cronológicamente la información de ser necesario.</w:t>
       </w:r>
+    </w:p>
+    <w:p>
+      <w:pPr>
+        <w:autoSpaceDE w:val="0"/>
+        <w:autoSpaceDN w:val="0"/>
+        <w:adjustRightInd w:val="0"/>
+        <w:spacing w:after="0" w:line="240" w:lineRule="auto"/>
+        <w:rPr>
+          <w:rFonts w:ascii="LMRoman10-Regular" w:hAnsi="LMRoman10-Regular" w:cs="LMRoman10-Regular"/>
+          <w:color w:val="70AD47" w:themeColor="accent6"/>
+        </w:rPr>
+      </w:pPr>
     </w:p>
     <w:p>
       <w:pPr>
@@ -2495,338 +2748,941 @@
         <w:spacing w:after="0" w:line="240" w:lineRule="auto"/>
         <w:rPr>
           <w:rFonts w:ascii="LMRoman10-Regular" w:hAnsi="LMRoman10-Regular" w:cs="LMRoman10-Regular"/>
-          <w:u w:val="single"/>
-        </w:rPr>
-      </w:pPr>
-      <w:r>
-        <w:rPr>
-          <w:rFonts w:ascii="LMRoman10-Regular" w:hAnsi="LMRoman10-Regular" w:cs="LMRoman10-Regular"/>
-        </w:rPr>
-        <w:t>La aplicación móvil está compuesta por tres grupos de componentes, los cuales son los encargados de realizar las funcionalidades más importantes de la misma. A continuación se describen cada uno de ellos.</w:t>
-      </w:r>
-    </w:p>
-    <w:p>
-      <w:pPr>
-        <w:autoSpaceDE w:val="0"/>
-        <w:autoSpaceDN w:val="0"/>
-        <w:adjustRightInd w:val="0"/>
-        <w:spacing w:after="0" w:line="240" w:lineRule="auto"/>
-        <w:rPr>
-          <w:rFonts w:ascii="LMRoman10-Regular" w:hAnsi="LMRoman10-Regular" w:cs="LMRoman10-Regular"/>
-          <w:u w:val="single"/>
-        </w:rPr>
-      </w:pPr>
-    </w:p>
-    <w:p>
-      <w:pPr>
-        <w:autoSpaceDE w:val="0"/>
-        <w:autoSpaceDN w:val="0"/>
-        <w:adjustRightInd w:val="0"/>
-        <w:spacing w:after="0" w:line="240" w:lineRule="auto"/>
-        <w:rPr>
-          <w:rFonts w:ascii="LMRoman10-Regular" w:hAnsi="LMRoman10-Regular" w:cs="LMRoman10-Regular"/>
-          <w:u w:val="single"/>
-        </w:rPr>
-      </w:pPr>
-    </w:p>
-    <w:p>
-      <w:pPr>
-        <w:autoSpaceDE w:val="0"/>
-        <w:autoSpaceDN w:val="0"/>
-        <w:adjustRightInd w:val="0"/>
-        <w:spacing w:after="0" w:line="240" w:lineRule="auto"/>
-        <w:rPr>
-          <w:rFonts w:ascii="LMRoman10-Regular" w:hAnsi="LMRoman10-Regular" w:cs="LMRoman10-Regular"/>
-          <w:b/>
-          <w:u w:val="single"/>
-        </w:rPr>
-      </w:pPr>
-      <w:r>
-        <w:rPr>
-          <w:rFonts w:ascii="LMRoman10-Regular" w:hAnsi="LMRoman10-Regular" w:cs="LMRoman10-Regular"/>
-          <w:b/>
-          <w:u w:val="single"/>
-        </w:rPr>
-        <w:t xml:space="preserve">1.2.1 </w:t>
-      </w:r>
-      <w:r>
-        <w:rPr>
-          <w:rFonts w:ascii="LMRoman10-Regular" w:hAnsi="LMRoman10-Regular" w:cs="LMRoman10-Regular"/>
-          <w:b/>
-          <w:u w:val="single"/>
-        </w:rPr>
-        <w:t xml:space="preserve">Servicio: </w:t>
-      </w:r>
-    </w:p>
-    <w:p>
-      <w:pPr>
-        <w:autoSpaceDE w:val="0"/>
-        <w:autoSpaceDN w:val="0"/>
-        <w:adjustRightInd w:val="0"/>
-        <w:spacing w:after="0" w:line="240" w:lineRule="auto"/>
-        <w:rPr>
-          <w:rFonts w:ascii="LMRoman10-Regular" w:hAnsi="LMRoman10-Regular" w:cs="LMRoman10-Regular"/>
-        </w:rPr>
-      </w:pPr>
-    </w:p>
-    <w:p>
-      <w:pPr>
-        <w:autoSpaceDE w:val="0"/>
-        <w:autoSpaceDN w:val="0"/>
-        <w:adjustRightInd w:val="0"/>
-        <w:spacing w:after="0" w:line="240" w:lineRule="auto"/>
-        <w:rPr>
-          <w:rFonts w:ascii="LMRoman10-Regular" w:hAnsi="LMRoman10-Regular" w:cs="LMRoman10-Regular"/>
-        </w:rPr>
-      </w:pPr>
-      <w:r>
-        <w:rPr>
-          <w:rFonts w:ascii="LMRoman10-Regular" w:hAnsi="LMRoman10-Regular" w:cs="LMRoman10-Regular"/>
-        </w:rPr>
-        <w:t>Este componente es el encargado de monitorear el dispositivo constantemente, haciendo uso de los Receivers (</w:t>
-      </w:r>
-      <w:proofErr w:type="gramStart"/>
-      <w:r>
-        <w:rPr>
-          <w:rFonts w:ascii="LMRoman10-Regular" w:hAnsi="LMRoman10-Regular" w:cs="LMRoman10-Regular"/>
-        </w:rPr>
-        <w:t>ver[</w:t>
+        </w:rPr>
+      </w:pPr>
+      <w:r>
+        <w:rPr>
+          <w:rFonts w:ascii="LMRoman10-Regular" w:hAnsi="LMRoman10-Regular" w:cs="LMRoman10-Regular"/>
+        </w:rPr>
+        <w:t xml:space="preserve">La aplicación móvil está compuesta por tres grupos de componentes, los cuales son los encargados de realizar las funcionalidades más importantes de la misma. </w:t>
+      </w:r>
+      <w:r>
+        <w:rPr>
+          <w:rFonts w:ascii="LMRoman10-Regular" w:hAnsi="LMRoman10-Regular" w:cs="LMRoman10-Regular"/>
+        </w:rPr>
+        <w:t xml:space="preserve">Tanto la funcionalidad como el diseño de estos componentes utilizan mecanismos provistos por la plataforma Android como </w:t>
+      </w:r>
+      <w:r>
+        <w:rPr>
+          <w:rFonts w:ascii="LMRoman10-Regular" w:hAnsi="LMRoman10-Regular" w:cs="LMRoman10-Regular"/>
+          <w:i/>
+        </w:rPr>
+        <w:t>Service</w:t>
+      </w:r>
+      <w:r>
+        <w:rPr>
+          <w:rFonts w:ascii="LMRoman10-Regular" w:hAnsi="LMRoman10-Regular" w:cs="LMRoman10-Regular"/>
+        </w:rPr>
+        <w:t xml:space="preserve">, </w:t>
+      </w:r>
+      <w:r>
+        <w:rPr>
+          <w:rFonts w:ascii="LMRoman10-Regular" w:hAnsi="LMRoman10-Regular" w:cs="LMRoman10-Regular"/>
+        </w:rPr>
+        <w:t>B</w:t>
+      </w:r>
+      <w:r>
+        <w:rPr>
+          <w:rFonts w:ascii="LMRoman10-Regular" w:hAnsi="LMRoman10-Regular" w:cs="LMRoman10-Regular"/>
+        </w:rPr>
+        <w:t>roadcast</w:t>
+      </w:r>
+      <w:r>
+        <w:rPr>
+          <w:rFonts w:ascii="LMRoman10-Regular" w:hAnsi="LMRoman10-Regular" w:cs="LMRoman10-Regular"/>
+        </w:rPr>
+        <w:t>R</w:t>
+      </w:r>
+      <w:r>
+        <w:rPr>
+          <w:rFonts w:ascii="LMRoman10-Regular" w:hAnsi="LMRoman10-Regular" w:cs="LMRoman10-Regular"/>
+        </w:rPr>
+        <w:t>eceiver</w:t>
+      </w:r>
+      <w:r>
+        <w:rPr>
+          <w:rFonts w:ascii="LMRoman10-Regular" w:hAnsi="LMRoman10-Regular" w:cs="LMRoman10-Regular"/>
+        </w:rPr>
+        <w:t xml:space="preserve"> Intents.</w:t>
+      </w:r>
+    </w:p>
+    <w:p>
+      <w:pPr>
+        <w:autoSpaceDE w:val="0"/>
+        <w:autoSpaceDN w:val="0"/>
+        <w:adjustRightInd w:val="0"/>
+        <w:spacing w:after="0" w:line="240" w:lineRule="auto"/>
+        <w:rPr>
+          <w:rFonts w:ascii="LMRoman10-Regular" w:hAnsi="LMRoman10-Regular" w:cs="LMRoman10-Regular"/>
+        </w:rPr>
+      </w:pPr>
+    </w:p>
+    <w:p>
+      <w:pPr>
+        <w:autoSpaceDE w:val="0"/>
+        <w:autoSpaceDN w:val="0"/>
+        <w:adjustRightInd w:val="0"/>
+        <w:spacing w:after="0" w:line="240" w:lineRule="auto"/>
+        <w:rPr>
+          <w:rFonts w:ascii="LMRoman10-Regular" w:hAnsi="LMRoman10-Regular" w:cs="LMRoman10-Regular"/>
+        </w:rPr>
+      </w:pPr>
+      <w:r>
+        <w:rPr>
+          <w:rFonts w:ascii="LMRoman10-Regular" w:hAnsi="LMRoman10-Regular" w:cs="LMRoman10-Regular"/>
+        </w:rPr>
+        <w:t>A continuación se explicaran brevemente los conceptos básicos de la plataforma Android utilizados en este trabajo.</w:t>
+      </w:r>
+    </w:p>
+    <w:p>
+      <w:pPr>
+        <w:autoSpaceDE w:val="0"/>
+        <w:autoSpaceDN w:val="0"/>
+        <w:adjustRightInd w:val="0"/>
+        <w:spacing w:after="0" w:line="240" w:lineRule="auto"/>
+        <w:rPr>
+          <w:rFonts w:ascii="LMRoman10-Regular" w:hAnsi="LMRoman10-Regular" w:cs="LMRoman10-Regular"/>
+        </w:rPr>
+      </w:pPr>
+    </w:p>
+    <w:p>
+      <w:pPr>
+        <w:pStyle w:val="ListParagraph"/>
+        <w:numPr>
+          <w:ilvl w:val="0"/>
+          <w:numId w:val="1"/>
+        </w:numPr>
+        <w:autoSpaceDE w:val="0"/>
+        <w:autoSpaceDN w:val="0"/>
+        <w:adjustRightInd w:val="0"/>
+        <w:spacing w:after="0" w:line="240" w:lineRule="auto"/>
+        <w:rPr>
+          <w:rFonts w:ascii="LMRoman10-Regular" w:hAnsi="LMRoman10-Regular" w:cs="LMRoman10-Regular"/>
+          <w:u w:val="single"/>
+        </w:rPr>
+      </w:pPr>
+      <w:r>
+        <w:rPr>
+          <w:rFonts w:ascii="LMRoman10-Regular" w:hAnsi="LMRoman10-Regular" w:cs="LMRoman10-Regular"/>
+          <w:i/>
+          <w:u w:val="single"/>
+        </w:rPr>
+        <w:t>Intent</w:t>
+      </w:r>
+      <w:r>
+        <w:rPr>
+          <w:rFonts w:ascii="LMRoman10-Regular" w:hAnsi="LMRoman10-Regular" w:cs="LMRoman10-Regular"/>
+          <w:u w:val="single"/>
+        </w:rPr>
+        <w:t>:</w:t>
+      </w:r>
+      <w:r>
+        <w:rPr>
+          <w:rFonts w:ascii="LMRoman10-Regular" w:hAnsi="LMRoman10-Regular" w:cs="LMRoman10-Regular"/>
+        </w:rPr>
+        <w:t xml:space="preserve"> Se utiliza para comunicar componentes en una aplicación Android</w:t>
+      </w:r>
+    </w:p>
+    <w:p>
+      <w:pPr>
+        <w:pStyle w:val="ListParagraph"/>
+        <w:autoSpaceDE w:val="0"/>
+        <w:autoSpaceDN w:val="0"/>
+        <w:adjustRightInd w:val="0"/>
+        <w:spacing w:after="0" w:line="240" w:lineRule="auto"/>
+        <w:ind w:left="770"/>
+        <w:rPr>
+          <w:rFonts w:ascii="LMRoman10-Regular" w:hAnsi="LMRoman10-Regular" w:cs="LMRoman10-Regular"/>
+          <w:u w:val="single"/>
+        </w:rPr>
+      </w:pPr>
+    </w:p>
+    <w:p>
+      <w:pPr>
+        <w:pStyle w:val="ListParagraph"/>
+        <w:numPr>
+          <w:ilvl w:val="0"/>
+          <w:numId w:val="1"/>
+        </w:numPr>
+        <w:autoSpaceDE w:val="0"/>
+        <w:autoSpaceDN w:val="0"/>
+        <w:adjustRightInd w:val="0"/>
+        <w:spacing w:after="0" w:line="240" w:lineRule="auto"/>
+        <w:rPr>
+          <w:rFonts w:ascii="LMRoman10-Regular" w:hAnsi="LMRoman10-Regular" w:cs="LMRoman10-Regular"/>
+          <w:u w:val="single"/>
+        </w:rPr>
+      </w:pPr>
+      <w:r>
+        <w:rPr>
+          <w:rFonts w:ascii="LMRoman10-Regular" w:hAnsi="LMRoman10-Regular" w:cs="LMRoman10-Regular"/>
+          <w:i/>
+          <w:u w:val="single"/>
+        </w:rPr>
+        <w:t>Intent</w:t>
+      </w:r>
+      <w:r>
+        <w:rPr>
+          <w:rFonts w:ascii="LMRoman10-Regular" w:hAnsi="LMRoman10-Regular" w:cs="LMRoman10-Regular"/>
+          <w:i/>
+          <w:u w:val="single"/>
+        </w:rPr>
+        <w:t>-</w:t>
       </w:r>
       <w:proofErr w:type="spellStart"/>
-      <w:proofErr w:type="gramEnd"/>
-      <w:r>
-        <w:rPr>
-          <w:rFonts w:ascii="LMRoman10-Regular" w:hAnsi="LMRoman10-Regular" w:cs="LMRoman10-Regular"/>
-        </w:rPr>
-        <w:t>sub:Receivers</w:t>
+      <w:r>
+        <w:rPr>
+          <w:rFonts w:ascii="LMRoman10-Regular" w:hAnsi="LMRoman10-Regular" w:cs="LMRoman10-Regular"/>
+          <w:i/>
+          <w:u w:val="single"/>
+        </w:rPr>
+        <w:t>Filter</w:t>
       </w:r>
       <w:proofErr w:type="spellEnd"/>
       <w:r>
         <w:rPr>
           <w:rFonts w:ascii="LMRoman10-Regular" w:hAnsi="LMRoman10-Regular" w:cs="LMRoman10-Regular"/>
-        </w:rPr>
-        <w:t xml:space="preserve">]) del sistema. Se instancia al encenderse el aparato, inicializa los Receivers y comienza el monitoreo del dispositivo. El servicio es el componente </w:t>
-      </w:r>
+          <w:u w:val="single"/>
+        </w:rPr>
+        <w:t>:</w:t>
+      </w:r>
+      <w:r>
+        <w:rPr>
+          <w:rFonts w:ascii="LMRoman10-Regular" w:hAnsi="LMRoman10-Regular" w:cs="LMRoman10-Regular"/>
+        </w:rPr>
+        <w:t xml:space="preserve"> nos </w:t>
+      </w:r>
+      <w:r>
+        <w:rPr>
+          <w:rFonts w:ascii="LMRoman10-Regular" w:hAnsi="LMRoman10-Regular" w:cs="LMRoman10-Regular"/>
+        </w:rPr>
+        <w:t>permite</w:t>
+      </w:r>
+      <w:r>
+        <w:rPr>
+          <w:rFonts w:ascii="LMRoman10-Regular" w:hAnsi="LMRoman10-Regular" w:cs="LMRoman10-Regular"/>
+        </w:rPr>
+        <w:t xml:space="preserve"> filtrar </w:t>
+      </w:r>
+      <w:r>
+        <w:rPr>
+          <w:rFonts w:ascii="LMRoman10-Regular" w:hAnsi="LMRoman10-Regular" w:cs="LMRoman10-Regular"/>
+        </w:rPr>
+        <w:t xml:space="preserve">los diferentes </w:t>
+      </w:r>
+      <w:r>
+        <w:rPr>
+          <w:rFonts w:ascii="LMRoman10-Regular" w:hAnsi="LMRoman10-Regular" w:cs="LMRoman10-Regular"/>
+          <w:i/>
+        </w:rPr>
+        <w:t>Inten</w:t>
+      </w:r>
+      <w:r>
+        <w:rPr>
+          <w:rFonts w:ascii="LMRoman10-Regular" w:hAnsi="LMRoman10-Regular" w:cs="LMRoman10-Regular"/>
+          <w:i/>
+        </w:rPr>
+        <w:t>t</w:t>
+      </w:r>
+      <w:r>
+        <w:rPr>
+          <w:rFonts w:ascii="LMRoman10-Regular" w:hAnsi="LMRoman10-Regular" w:cs="LMRoman10-Regular"/>
+          <w:i/>
+        </w:rPr>
+        <w:t>s</w:t>
+      </w:r>
+      <w:r>
+        <w:rPr>
+          <w:rFonts w:ascii="LMRoman10-Regular" w:hAnsi="LMRoman10-Regular" w:cs="LMRoman10-Regular"/>
+        </w:rPr>
+        <w:t xml:space="preserve"> del sistema y realizar diferentes tareas dependiendo del tipo de </w:t>
+      </w:r>
+      <w:r>
+        <w:rPr>
+          <w:rFonts w:ascii="LMRoman10-Regular" w:hAnsi="LMRoman10-Regular" w:cs="LMRoman10-Regular"/>
+          <w:i/>
+        </w:rPr>
+        <w:t>Intent</w:t>
+      </w:r>
+      <w:r>
+        <w:rPr>
+          <w:rFonts w:ascii="LMRoman10-Regular" w:hAnsi="LMRoman10-Regular" w:cs="LMRoman10-Regular"/>
+        </w:rPr>
+        <w:t xml:space="preserve"> esperado.</w:t>
+      </w:r>
+    </w:p>
+    <w:p>
+      <w:pPr>
+        <w:pStyle w:val="ListParagraph"/>
+        <w:autoSpaceDE w:val="0"/>
+        <w:autoSpaceDN w:val="0"/>
+        <w:adjustRightInd w:val="0"/>
+        <w:spacing w:after="0" w:line="240" w:lineRule="auto"/>
+        <w:ind w:left="770"/>
+        <w:rPr>
+          <w:rFonts w:ascii="LMRoman10-Regular" w:hAnsi="LMRoman10-Regular" w:cs="LMRoman10-Regular"/>
+          <w:i/>
+          <w:u w:val="single"/>
+        </w:rPr>
+      </w:pPr>
+    </w:p>
+    <w:p>
+      <w:pPr>
+        <w:pStyle w:val="ListParagraph"/>
+        <w:numPr>
+          <w:ilvl w:val="0"/>
+          <w:numId w:val="1"/>
+        </w:numPr>
+        <w:autoSpaceDE w:val="0"/>
+        <w:autoSpaceDN w:val="0"/>
+        <w:adjustRightInd w:val="0"/>
+        <w:spacing w:after="0" w:line="240" w:lineRule="auto"/>
+        <w:rPr>
+          <w:rFonts w:ascii="LMRoman10-Regular" w:hAnsi="LMRoman10-Regular" w:cs="LMRoman10-Regular"/>
+          <w:u w:val="single"/>
+        </w:rPr>
+      </w:pPr>
       <w:proofErr w:type="spellStart"/>
       <w:r>
         <w:rPr>
           <w:rFonts w:ascii="LMRoman10-Regular" w:hAnsi="LMRoman10-Regular" w:cs="LMRoman10-Regular"/>
-        </w:rPr>
-        <w:t>escencial</w:t>
+          <w:i/>
+          <w:u w:val="single"/>
+        </w:rPr>
+        <w:lastRenderedPageBreak/>
+        <w:t>Activity</w:t>
       </w:r>
       <w:proofErr w:type="spellEnd"/>
       <w:r>
         <w:rPr>
           <w:rFonts w:ascii="LMRoman10-Regular" w:hAnsi="LMRoman10-Regular" w:cs="LMRoman10-Regular"/>
-        </w:rPr>
-        <w:t xml:space="preserve"> de la aplicación, ya que conserva en memoria los diferentes objetos involucrados en el monitoreo y captura de la información del dispositivo. Para asegurar un monitoreo </w:t>
+          <w:u w:val="single"/>
+        </w:rPr>
+        <w:t>:</w:t>
+      </w:r>
+      <w:r>
+        <w:rPr>
+          <w:rFonts w:ascii="LMRoman10-Regular" w:hAnsi="LMRoman10-Regular" w:cs="LMRoman10-Regular"/>
+        </w:rPr>
+        <w:t xml:space="preserve"> Es un componente el cual posee una interface gráfica con la cual la aplicación interactúa con el usuario.</w:t>
+      </w:r>
+    </w:p>
+    <w:p>
+      <w:pPr>
+        <w:autoSpaceDE w:val="0"/>
+        <w:autoSpaceDN w:val="0"/>
+        <w:adjustRightInd w:val="0"/>
+        <w:spacing w:after="0" w:line="240" w:lineRule="auto"/>
+        <w:rPr>
+          <w:rFonts w:ascii="LMRoman10-Regular" w:hAnsi="LMRoman10-Regular" w:cs="LMRoman10-Regular"/>
+        </w:rPr>
+      </w:pPr>
+    </w:p>
+    <w:p>
+      <w:pPr>
+        <w:pStyle w:val="ListParagraph"/>
+        <w:numPr>
+          <w:ilvl w:val="0"/>
+          <w:numId w:val="1"/>
+        </w:numPr>
+        <w:autoSpaceDE w:val="0"/>
+        <w:autoSpaceDN w:val="0"/>
+        <w:adjustRightInd w:val="0"/>
+        <w:spacing w:after="0" w:line="240" w:lineRule="auto"/>
+        <w:rPr>
+          <w:rFonts w:ascii="LMRoman10-Regular" w:hAnsi="LMRoman10-Regular" w:cs="LMRoman10-Regular"/>
+        </w:rPr>
+      </w:pPr>
+      <w:r>
+        <w:rPr>
+          <w:rFonts w:ascii="LMRoman10-Regular" w:hAnsi="LMRoman10-Regular" w:cs="LMRoman10-Regular"/>
+          <w:i/>
+          <w:u w:val="single"/>
+        </w:rPr>
+        <w:t>BroadcastReceiver</w:t>
+      </w:r>
+      <w:r>
+        <w:rPr>
+          <w:rFonts w:ascii="LMRoman10-Regular" w:hAnsi="LMRoman10-Regular" w:cs="LMRoman10-Regular"/>
+          <w:u w:val="single"/>
+        </w:rPr>
+        <w:t xml:space="preserve">: </w:t>
+      </w:r>
+      <w:r>
+        <w:rPr>
+          <w:rFonts w:ascii="LMRoman10-Regular" w:hAnsi="LMRoman10-Regular" w:cs="LMRoman10-Regular"/>
+        </w:rPr>
+        <w:t>responde</w:t>
+      </w:r>
+      <w:r>
+        <w:rPr>
+          <w:rFonts w:ascii="LMRoman10-Regular" w:hAnsi="LMRoman10-Regular" w:cs="LMRoman10-Regular"/>
+        </w:rPr>
+        <w:t xml:space="preserve"> a la emisión de un </w:t>
+      </w:r>
+      <w:r>
+        <w:rPr>
+          <w:rFonts w:ascii="LMRoman10-Regular" w:hAnsi="LMRoman10-Regular" w:cs="LMRoman10-Regular"/>
+          <w:i/>
+        </w:rPr>
+        <w:t>Intent</w:t>
+      </w:r>
+      <w:r>
+        <w:rPr>
+          <w:rFonts w:ascii="LMRoman10-Regular" w:hAnsi="LMRoman10-Regular" w:cs="LMRoman10-Regular"/>
+        </w:rPr>
+        <w:t xml:space="preserve"> </w:t>
+      </w:r>
+      <w:r>
+        <w:rPr>
+          <w:rFonts w:ascii="LMRoman10-Regular" w:hAnsi="LMRoman10-Regular" w:cs="LMRoman10-Regular"/>
+        </w:rPr>
+        <w:t xml:space="preserve">particular haciendo uso de </w:t>
+      </w:r>
+      <w:r>
+        <w:rPr>
+          <w:rFonts w:ascii="LMRoman10-Regular" w:hAnsi="LMRoman10-Regular" w:cs="LMRoman10-Regular"/>
+          <w:i/>
+        </w:rPr>
+        <w:t>Intent-</w:t>
       </w:r>
       <w:proofErr w:type="spellStart"/>
       <w:r>
         <w:rPr>
           <w:rFonts w:ascii="LMRoman10-Regular" w:hAnsi="LMRoman10-Regular" w:cs="LMRoman10-Regular"/>
-        </w:rPr>
-        <w:t>contstante</w:t>
+          <w:i/>
+        </w:rPr>
+        <w:t>Filters</w:t>
       </w:r>
       <w:proofErr w:type="spellEnd"/>
       <w:r>
         <w:rPr>
           <w:rFonts w:ascii="LMRoman10-Regular" w:hAnsi="LMRoman10-Regular" w:cs="LMRoman10-Regular"/>
         </w:rPr>
-        <w:t xml:space="preserve">, este servicio se </w:t>
+        <w:t>.</w:t>
+      </w:r>
+      <w:r>
+        <w:rPr>
+          <w:rFonts w:ascii="LMRoman10-Regular" w:hAnsi="LMRoman10-Regular" w:cs="LMRoman10-Regular"/>
+        </w:rPr>
+        <w:t xml:space="preserve"> </w:t>
+      </w:r>
+      <w:r>
+        <w:rPr>
+          <w:rFonts w:ascii="LMRoman10-Regular" w:hAnsi="LMRoman10-Regular" w:cs="LMRoman10-Regular"/>
+        </w:rPr>
+        <w:t>Estos</w:t>
+      </w:r>
+      <w:r>
+        <w:rPr>
+          <w:rFonts w:ascii="LMRoman10-Regular" w:hAnsi="LMRoman10-Regular" w:cs="LMRoman10-Regular"/>
+        </w:rPr>
+        <w:t xml:space="preserve"> componente</w:t>
+      </w:r>
+      <w:r>
+        <w:rPr>
+          <w:rFonts w:ascii="LMRoman10-Regular" w:hAnsi="LMRoman10-Regular" w:cs="LMRoman10-Regular"/>
+        </w:rPr>
+        <w:t>s</w:t>
+      </w:r>
+      <w:r>
+        <w:rPr>
+          <w:rFonts w:ascii="LMRoman10-Regular" w:hAnsi="LMRoman10-Regular" w:cs="LMRoman10-Regular"/>
+        </w:rPr>
+        <w:t xml:space="preserve"> permanece</w:t>
+      </w:r>
+      <w:r>
+        <w:rPr>
+          <w:rFonts w:ascii="LMRoman10-Regular" w:hAnsi="LMRoman10-Regular" w:cs="LMRoman10-Regular"/>
+        </w:rPr>
+        <w:t>n</w:t>
+      </w:r>
+      <w:r>
+        <w:rPr>
+          <w:rFonts w:ascii="LMRoman10-Regular" w:hAnsi="LMRoman10-Regular" w:cs="LMRoman10-Regular"/>
+        </w:rPr>
+        <w:t xml:space="preserve"> inactivo</w:t>
+      </w:r>
+      <w:r>
+        <w:rPr>
+          <w:rFonts w:ascii="LMRoman10-Regular" w:hAnsi="LMRoman10-Regular" w:cs="LMRoman10-Regular"/>
+        </w:rPr>
+        <w:t>s y son</w:t>
+      </w:r>
+      <w:r>
+        <w:rPr>
+          <w:rFonts w:ascii="LMRoman10-Regular" w:hAnsi="LMRoman10-Regular" w:cs="LMRoman10-Regular"/>
+        </w:rPr>
+        <w:t xml:space="preserve"> ejecutado </w:t>
+      </w:r>
+      <w:r>
+        <w:rPr>
+          <w:rFonts w:ascii="LMRoman10-Regular" w:hAnsi="LMRoman10-Regular" w:cs="LMRoman10-Regular"/>
+        </w:rPr>
+        <w:t>al</w:t>
+      </w:r>
+      <w:r>
+        <w:rPr>
+          <w:rFonts w:ascii="LMRoman10-Regular" w:hAnsi="LMRoman10-Regular" w:cs="LMRoman10-Regular"/>
+        </w:rPr>
+        <w:t xml:space="preserve"> momento </w:t>
+      </w:r>
+      <w:r>
+        <w:rPr>
+          <w:rFonts w:ascii="LMRoman10-Regular" w:hAnsi="LMRoman10-Regular" w:cs="LMRoman10-Regular"/>
+        </w:rPr>
+        <w:t>de</w:t>
+      </w:r>
+      <w:r>
+        <w:rPr>
+          <w:rFonts w:ascii="LMRoman10-Regular" w:hAnsi="LMRoman10-Regular" w:cs="LMRoman10-Regular"/>
+        </w:rPr>
+        <w:t xml:space="preserve"> </w:t>
+      </w:r>
+      <w:r>
+        <w:rPr>
+          <w:rFonts w:ascii="LMRoman10-Regular" w:hAnsi="LMRoman10-Regular" w:cs="LMRoman10-Regular"/>
+        </w:rPr>
+        <w:t xml:space="preserve">recibir </w:t>
+      </w:r>
+      <w:r>
+        <w:rPr>
+          <w:rFonts w:ascii="LMRoman10-Regular" w:hAnsi="LMRoman10-Regular" w:cs="LMRoman10-Regular"/>
+        </w:rPr>
+        <w:t xml:space="preserve">un </w:t>
+      </w:r>
+      <w:r>
+        <w:rPr>
+          <w:rFonts w:ascii="LMRoman10-Regular" w:hAnsi="LMRoman10-Regular" w:cs="LMRoman10-Regular"/>
+          <w:i/>
+        </w:rPr>
+        <w:t>Intent</w:t>
+      </w:r>
+      <w:r>
+        <w:rPr>
+          <w:rFonts w:ascii="LMRoman10-Regular" w:hAnsi="LMRoman10-Regular" w:cs="LMRoman10-Regular"/>
+        </w:rPr>
+        <w:t xml:space="preserve"> esperado</w:t>
+      </w:r>
+      <w:r>
+        <w:rPr>
+          <w:rFonts w:ascii="LMRoman10-Regular" w:hAnsi="LMRoman10-Regular" w:cs="LMRoman10-Regular"/>
+        </w:rPr>
+        <w:t xml:space="preserve">. </w:t>
+      </w:r>
+    </w:p>
+    <w:p>
+      <w:pPr>
+        <w:autoSpaceDE w:val="0"/>
+        <w:autoSpaceDN w:val="0"/>
+        <w:adjustRightInd w:val="0"/>
+        <w:spacing w:after="0" w:line="240" w:lineRule="auto"/>
+        <w:rPr>
+          <w:rFonts w:ascii="LMRoman10-Regular" w:hAnsi="LMRoman10-Regular" w:cs="LMRoman10-Regular"/>
+        </w:rPr>
+      </w:pPr>
+    </w:p>
+    <w:p>
+      <w:pPr>
+        <w:pStyle w:val="ListParagraph"/>
+        <w:numPr>
+          <w:ilvl w:val="0"/>
+          <w:numId w:val="1"/>
+        </w:numPr>
+        <w:autoSpaceDE w:val="0"/>
+        <w:autoSpaceDN w:val="0"/>
+        <w:adjustRightInd w:val="0"/>
+        <w:spacing w:after="0" w:line="240" w:lineRule="auto"/>
+        <w:rPr>
+          <w:rFonts w:ascii="LMRoman10-Regular" w:hAnsi="LMRoman10-Regular" w:cs="LMRoman10-Regular"/>
+          <w:u w:val="single"/>
+        </w:rPr>
+      </w:pPr>
+      <w:r>
+        <w:rPr>
+          <w:rFonts w:ascii="LMRoman10-Regular" w:hAnsi="LMRoman10-Regular" w:cs="LMRoman10-Regular"/>
+          <w:i/>
+          <w:u w:val="single"/>
+        </w:rPr>
+        <w:t>Service</w:t>
+      </w:r>
+      <w:r>
+        <w:rPr>
+          <w:rFonts w:ascii="LMRoman10-Regular" w:hAnsi="LMRoman10-Regular" w:cs="LMRoman10-Regular"/>
+        </w:rPr>
+        <w:t xml:space="preserve">: es un componente </w:t>
+      </w:r>
+      <w:r>
+        <w:rPr>
+          <w:rFonts w:ascii="LMRoman10-Regular" w:hAnsi="LMRoman10-Regular" w:cs="LMRoman10-Regular"/>
+        </w:rPr>
+        <w:t>que corre</w:t>
+      </w:r>
+      <w:r>
+        <w:rPr>
+          <w:rFonts w:ascii="LMRoman10-Regular" w:hAnsi="LMRoman10-Regular" w:cs="LMRoman10-Regular"/>
+        </w:rPr>
+        <w:t>,</w:t>
+      </w:r>
+      <w:r>
+        <w:rPr>
+          <w:rFonts w:ascii="LMRoman10-Regular" w:hAnsi="LMRoman10-Regular" w:cs="LMRoman10-Regular"/>
+        </w:rPr>
+        <w:t xml:space="preserve"> </w:t>
+      </w:r>
+      <w:r>
+        <w:rPr>
+          <w:rFonts w:ascii="LMRoman10-Regular" w:hAnsi="LMRoman10-Regular" w:cs="LMRoman10-Regular"/>
+        </w:rPr>
+        <w:t xml:space="preserve">en todo momento, </w:t>
+      </w:r>
+      <w:r>
+        <w:rPr>
+          <w:rFonts w:ascii="LMRoman10-Regular" w:hAnsi="LMRoman10-Regular" w:cs="LMRoman10-Regular"/>
+        </w:rPr>
+        <w:t>en segundo plano</w:t>
+      </w:r>
+      <w:r>
+        <w:rPr>
+          <w:rFonts w:ascii="LMRoman10-Regular" w:hAnsi="LMRoman10-Regular" w:cs="LMRoman10-Regular"/>
+        </w:rPr>
+        <w:t xml:space="preserve"> sin interacción con el usuario</w:t>
+      </w:r>
+      <w:r>
+        <w:rPr>
+          <w:rFonts w:ascii="LMRoman10-Regular" w:hAnsi="LMRoman10-Regular" w:cs="LMRoman10-Regular"/>
+        </w:rPr>
+        <w:t xml:space="preserve"> y sin una interface </w:t>
+      </w:r>
+      <w:r>
+        <w:rPr>
+          <w:rFonts w:ascii="LMRoman10-Regular" w:hAnsi="LMRoman10-Regular" w:cs="LMRoman10-Regular"/>
+        </w:rPr>
+        <w:t xml:space="preserve">gráfica, el cual se comunica con </w:t>
+      </w:r>
+      <w:r>
+        <w:rPr>
+          <w:rFonts w:ascii="LMRoman10-Regular" w:hAnsi="LMRoman10-Regular" w:cs="LMRoman10-Regular"/>
+          <w:i/>
+        </w:rPr>
+        <w:t>A</w:t>
+      </w:r>
+      <w:r>
+        <w:rPr>
+          <w:rFonts w:ascii="LMRoman10-Regular" w:hAnsi="LMRoman10-Regular" w:cs="LMRoman10-Regular"/>
+          <w:i/>
+        </w:rPr>
+        <w:t>ctivities</w:t>
+      </w:r>
+      <w:r>
+        <w:rPr>
+          <w:rFonts w:ascii="LMRoman10-Regular" w:hAnsi="LMRoman10-Regular" w:cs="LMRoman10-Regular"/>
+        </w:rPr>
+        <w:t xml:space="preserve"> atreves de</w:t>
+      </w:r>
+      <w:r>
+        <w:rPr>
+          <w:rFonts w:ascii="LMRoman10-Regular" w:hAnsi="LMRoman10-Regular" w:cs="LMRoman10-Regular"/>
+        </w:rPr>
+        <w:t xml:space="preserve"> </w:t>
+      </w:r>
+      <w:r>
+        <w:rPr>
+          <w:rFonts w:ascii="LMRoman10-Regular" w:hAnsi="LMRoman10-Regular" w:cs="LMRoman10-Regular"/>
+          <w:i/>
+        </w:rPr>
+        <w:t>Intents</w:t>
+      </w:r>
+    </w:p>
+    <w:p>
+      <w:pPr>
+        <w:autoSpaceDE w:val="0"/>
+        <w:autoSpaceDN w:val="0"/>
+        <w:adjustRightInd w:val="0"/>
+        <w:spacing w:after="0" w:line="240" w:lineRule="auto"/>
+        <w:rPr>
+          <w:rFonts w:ascii="LMRoman10-Regular" w:hAnsi="LMRoman10-Regular" w:cs="LMRoman10-Regular"/>
+          <w:u w:val="single"/>
+        </w:rPr>
+      </w:pPr>
+    </w:p>
+    <w:p>
+      <w:pPr>
+        <w:autoSpaceDE w:val="0"/>
+        <w:autoSpaceDN w:val="0"/>
+        <w:adjustRightInd w:val="0"/>
+        <w:spacing w:after="0" w:line="240" w:lineRule="auto"/>
+        <w:rPr>
+          <w:rFonts w:ascii="LMRoman10-Regular" w:hAnsi="LMRoman10-Regular" w:cs="LMRoman10-Regular"/>
+          <w:b/>
+        </w:rPr>
+      </w:pPr>
+      <w:r>
+        <w:rPr>
+          <w:rFonts w:ascii="LMRoman10-Regular" w:hAnsi="LMRoman10-Regular" w:cs="LMRoman10-Regular"/>
+          <w:b/>
+          <w:u w:val="single"/>
+        </w:rPr>
+        <w:t>1.2.1</w:t>
+      </w:r>
+      <w:r>
+        <w:rPr>
+          <w:rFonts w:ascii="LMRoman10-Regular" w:hAnsi="LMRoman10-Regular" w:cs="LMRoman10-Regular"/>
+          <w:b/>
+          <w:u w:val="single"/>
+        </w:rPr>
+        <w:t xml:space="preserve"> </w:t>
+      </w:r>
+      <w:r>
+        <w:rPr>
+          <w:rFonts w:ascii="LMRoman10-Regular" w:hAnsi="LMRoman10-Regular" w:cs="LMRoman10-Regular"/>
+          <w:b/>
+          <w:u w:val="single"/>
+        </w:rPr>
+        <w:t>Receivers</w:t>
+      </w:r>
+      <w:r>
+        <w:rPr>
+          <w:rFonts w:ascii="LMRoman10-Regular" w:hAnsi="LMRoman10-Regular" w:cs="LMRoman10-Regular"/>
+          <w:b/>
+        </w:rPr>
+        <w:t>:</w:t>
+      </w:r>
+    </w:p>
+    <w:p>
+      <w:pPr>
+        <w:autoSpaceDE w:val="0"/>
+        <w:autoSpaceDN w:val="0"/>
+        <w:adjustRightInd w:val="0"/>
+        <w:spacing w:after="0" w:line="240" w:lineRule="auto"/>
+        <w:rPr>
+          <w:rFonts w:ascii="LMRoman10-Regular" w:hAnsi="LMRoman10-Regular" w:cs="LMRoman10-Regular"/>
+        </w:rPr>
+      </w:pPr>
+    </w:p>
+    <w:p>
+      <w:pPr>
+        <w:autoSpaceDE w:val="0"/>
+        <w:autoSpaceDN w:val="0"/>
+        <w:adjustRightInd w:val="0"/>
+        <w:spacing w:after="0" w:line="240" w:lineRule="auto"/>
+        <w:rPr>
+          <w:rFonts w:ascii="LMRoman10-Regular" w:hAnsi="LMRoman10-Regular" w:cs="LMRoman10-Regular"/>
+        </w:rPr>
+      </w:pPr>
+      <w:r>
+        <w:rPr>
+          <w:rFonts w:ascii="LMRoman10-Regular" w:hAnsi="LMRoman10-Regular" w:cs="LMRoman10-Regular"/>
+        </w:rPr>
+        <w:t xml:space="preserve">Heredando de la clase abstracta GeneralLoggingReceiver, la cual provee la funcionalidad de escritura en el log, estos componentes, permiten el monitoreo de un determinado </w:t>
+      </w:r>
+      <w:r>
+        <w:rPr>
+          <w:rFonts w:ascii="LMRoman10-Regular" w:hAnsi="LMRoman10-Regular" w:cs="LMRoman10-Regular"/>
+          <w:i/>
+        </w:rPr>
+        <w:t>Tipo de Log</w:t>
+      </w:r>
+      <w:r>
+        <w:rPr>
+          <w:rFonts w:ascii="LMRoman10-Regular" w:hAnsi="LMRoman10-Regular" w:cs="LMRoman10-Regular"/>
+        </w:rPr>
+        <w:t xml:space="preserve">. Cada receiver registra un único </w:t>
+      </w:r>
+      <w:r>
+        <w:rPr>
+          <w:rFonts w:ascii="LMRoman10-Regular" w:hAnsi="LMRoman10-Regular" w:cs="LMRoman10-Regular"/>
+          <w:i/>
+        </w:rPr>
+        <w:t>Tipo de Log</w:t>
+      </w:r>
+      <w:r>
+        <w:rPr>
+          <w:rFonts w:ascii="LMRoman10-Regular" w:hAnsi="LMRoman10-Regular" w:cs="LMRoman10-Regular"/>
+        </w:rPr>
+        <w:t xml:space="preserve"> y durante su ejecución, al momento de detectar el evento correspondiente, obtiene un listado de pares </w:t>
+      </w:r>
+      <w:r>
+        <w:rPr>
+          <w:rFonts w:ascii="LMRoman10-Regular" w:hAnsi="LMRoman10-Regular" w:cs="LMRoman10-Regular"/>
+        </w:rPr>
+        <w:t>Propiedad</w:t>
+      </w:r>
+      <w:r>
+        <w:rPr>
+          <w:rFonts w:ascii="LMRoman10-Regular" w:hAnsi="LMRoman10-Regular" w:cs="LMRoman10-Regular"/>
+        </w:rPr>
+        <w:t>-</w:t>
+      </w:r>
+      <w:r>
+        <w:rPr>
+          <w:rFonts w:ascii="LMRoman10-Regular" w:hAnsi="LMRoman10-Regular" w:cs="LMRoman10-Regular"/>
+        </w:rPr>
+        <w:t>Valor</w:t>
+      </w:r>
+      <w:r>
+        <w:rPr>
+          <w:rFonts w:ascii="LMRoman10-Regular" w:hAnsi="LMRoman10-Regular" w:cs="LMRoman10-Regular"/>
+        </w:rPr>
+        <w:t xml:space="preserve"> del sistema, que luego serán almacenados en un archivo. Dado que los dispositivos incluyen nuevas características con el rápido avance de la tecnología, esta herencia permite la inclusión de nuevos </w:t>
+      </w:r>
+      <w:r>
+        <w:rPr>
+          <w:rFonts w:ascii="LMRoman10-Regular" w:hAnsi="LMRoman10-Regular" w:cs="LMRoman10-Regular"/>
+        </w:rPr>
+        <w:t>Tipo de Log</w:t>
+      </w:r>
+      <w:r>
+        <w:rPr>
+          <w:rFonts w:ascii="LMRoman10-Regular" w:hAnsi="LMRoman10-Regular" w:cs="LMRoman10-Regular"/>
+        </w:rPr>
+        <w:t xml:space="preserve"> y su correspondiente Rec</w:t>
+      </w:r>
+      <w:r>
+        <w:rPr>
+          <w:rFonts w:ascii="LMRoman10-Regular" w:hAnsi="LMRoman10-Regular" w:cs="LMRoman10-Regular"/>
+        </w:rPr>
+        <w:t>eiver responsable del monitoreo.</w:t>
+      </w:r>
+    </w:p>
+    <w:p>
+      <w:pPr>
+        <w:autoSpaceDE w:val="0"/>
+        <w:autoSpaceDN w:val="0"/>
+        <w:adjustRightInd w:val="0"/>
+        <w:spacing w:after="0" w:line="240" w:lineRule="auto"/>
+        <w:rPr>
+          <w:rFonts w:ascii="LMRoman10-Regular" w:hAnsi="LMRoman10-Regular" w:cs="LMRoman10-Regular"/>
+        </w:rPr>
+      </w:pPr>
+    </w:p>
+    <w:p>
+      <w:pPr>
+        <w:autoSpaceDE w:val="0"/>
+        <w:autoSpaceDN w:val="0"/>
+        <w:adjustRightInd w:val="0"/>
+        <w:spacing w:after="0" w:line="240" w:lineRule="auto"/>
+        <w:rPr>
+          <w:rFonts w:ascii="LMRoman10-Regular" w:hAnsi="LMRoman10-Regular" w:cs="LMRoman10-Regular"/>
+        </w:rPr>
+      </w:pPr>
+      <w:r>
+        <w:rPr>
+          <w:rFonts w:ascii="LMRoman10-Regular" w:hAnsi="LMRoman10-Regular" w:cs="LMRoman10-Regular"/>
+        </w:rPr>
+        <w:t>Los Receivers utilizan el comportamiento provisto por las clases BroadcastReceiver y los Intent</w:t>
+      </w:r>
+      <w:r>
+        <w:rPr>
+          <w:rFonts w:ascii="LMRoman10-Regular" w:hAnsi="LMRoman10-Regular" w:cs="LMRoman10-Regular"/>
+        </w:rPr>
+        <w:t>-</w:t>
       </w:r>
       <w:proofErr w:type="spellStart"/>
       <w:r>
         <w:rPr>
           <w:rFonts w:ascii="LMRoman10-Regular" w:hAnsi="LMRoman10-Regular" w:cs="LMRoman10-Regular"/>
         </w:rPr>
-        <w:t>incializa</w:t>
+        <w:t>Filter</w:t>
       </w:r>
       <w:proofErr w:type="spellEnd"/>
       <w:r>
         <w:rPr>
           <w:rFonts w:ascii="LMRoman10-Regular" w:hAnsi="LMRoman10-Regular" w:cs="LMRoman10-Regular"/>
         </w:rPr>
-        <w:t xml:space="preserve"> en lo que se llama modo </w:t>
+        <w:t xml:space="preserve">, propias del sistema operativo Android. </w:t>
+      </w:r>
+      <w:r>
+        <w:rPr>
+          <w:rFonts w:ascii="LMRoman10-Regular" w:hAnsi="LMRoman10-Regular" w:cs="LMRoman10-Regular"/>
+        </w:rPr>
+        <w:t>Un Receiver es</w:t>
+      </w:r>
+      <w:r>
+        <w:rPr>
+          <w:rFonts w:ascii="LMRoman10-Regular" w:hAnsi="LMRoman10-Regular" w:cs="LMRoman10-Regular"/>
+        </w:rPr>
+        <w:t xml:space="preserve"> activado por llamadas a través de Intents. Para lograr esto se utilizan Intent</w:t>
+      </w:r>
+      <w:r>
+        <w:rPr>
+          <w:rFonts w:ascii="LMRoman10-Regular" w:hAnsi="LMRoman10-Regular" w:cs="LMRoman10-Regular"/>
+        </w:rPr>
+        <w:t>-</w:t>
       </w:r>
       <w:proofErr w:type="spellStart"/>
       <w:r>
         <w:rPr>
           <w:rFonts w:ascii="LMRoman10-Regular" w:hAnsi="LMRoman10-Regular" w:cs="LMRoman10-Regular"/>
         </w:rPr>
-        <w:t>foreground</w:t>
+        <w:t>Filters</w:t>
       </w:r>
       <w:proofErr w:type="spellEnd"/>
       <w:r>
         <w:rPr>
           <w:rFonts w:ascii="LMRoman10-Regular" w:hAnsi="LMRoman10-Regular" w:cs="LMRoman10-Regular"/>
         </w:rPr>
-        <w:t>, lo que hace que siempre este en ejecución. De esta manera el sistema operativo, en caso de necesitar recursos, no considerará matar el servicio. Solo se puede detener de forma manual. Es por esta razón es que al iniciar el servicio, y siempre que el mismo se encuentre en ejecución, se muestra en la barra de estado del dispositivo una notificación de que dicho servicio se encuentra corriendo.</w:t>
-      </w:r>
-    </w:p>
-    <w:p>
-      <w:pPr>
-        <w:autoSpaceDE w:val="0"/>
-        <w:autoSpaceDN w:val="0"/>
-        <w:adjustRightInd w:val="0"/>
-        <w:spacing w:after="0" w:line="240" w:lineRule="auto"/>
-        <w:rPr>
-          <w:rFonts w:ascii="LMRoman10-Regular" w:hAnsi="LMRoman10-Regular" w:cs="LMRoman10-Regular"/>
-        </w:rPr>
-      </w:pPr>
-    </w:p>
-    <w:p>
-      <w:pPr>
-        <w:autoSpaceDE w:val="0"/>
-        <w:autoSpaceDN w:val="0"/>
-        <w:adjustRightInd w:val="0"/>
-        <w:spacing w:after="0" w:line="240" w:lineRule="auto"/>
-        <w:rPr>
-          <w:rFonts w:ascii="LMRoman10-Regular" w:hAnsi="LMRoman10-Regular" w:cs="LMRoman10-Regular"/>
-          <w:b/>
-        </w:rPr>
-      </w:pPr>
-      <w:r>
-        <w:rPr>
-          <w:rFonts w:ascii="LMRoman10-Regular" w:hAnsi="LMRoman10-Regular" w:cs="LMRoman10-Regular"/>
-          <w:b/>
-          <w:u w:val="single"/>
-        </w:rPr>
-        <w:t xml:space="preserve">1.2.2 </w:t>
-      </w:r>
-      <w:r>
-        <w:rPr>
-          <w:rFonts w:ascii="LMRoman10-Regular" w:hAnsi="LMRoman10-Regular" w:cs="LMRoman10-Regular"/>
-          <w:b/>
-          <w:u w:val="single"/>
-        </w:rPr>
-        <w:t>Receivers</w:t>
-      </w:r>
-      <w:r>
-        <w:rPr>
-          <w:rFonts w:ascii="LMRoman10-Regular" w:hAnsi="LMRoman10-Regular" w:cs="LMRoman10-Regular"/>
-          <w:b/>
-        </w:rPr>
-        <w:t>:</w:t>
-      </w:r>
-    </w:p>
-    <w:p>
-      <w:pPr>
-        <w:autoSpaceDE w:val="0"/>
-        <w:autoSpaceDN w:val="0"/>
-        <w:adjustRightInd w:val="0"/>
-        <w:spacing w:after="0" w:line="240" w:lineRule="auto"/>
-        <w:rPr>
-          <w:rFonts w:ascii="LMRoman10-Regular" w:hAnsi="LMRoman10-Regular" w:cs="LMRoman10-Regular"/>
-        </w:rPr>
-      </w:pPr>
-    </w:p>
-    <w:p>
-      <w:pPr>
-        <w:autoSpaceDE w:val="0"/>
-        <w:autoSpaceDN w:val="0"/>
-        <w:adjustRightInd w:val="0"/>
-        <w:spacing w:after="0" w:line="240" w:lineRule="auto"/>
-        <w:rPr>
-          <w:rFonts w:ascii="LMRoman10-Regular" w:hAnsi="LMRoman10-Regular" w:cs="LMRoman10-Regular"/>
-        </w:rPr>
-      </w:pPr>
-      <w:r>
-        <w:rPr>
-          <w:rFonts w:ascii="LMRoman10-Regular" w:hAnsi="LMRoman10-Regular" w:cs="LMRoman10-Regular"/>
-        </w:rPr>
-        <w:t xml:space="preserve">Heredando de la clase abstracta GeneralLoggingReceiver, la cual provee la funcionalidad de escritura en el log, estos componentes, permiten el monitoreo de un determinado Log-Type. Cada receiver registra un único Log-Type y durante su ejecución, al momento de detectar el </w:t>
-      </w:r>
-      <w:r>
-        <w:rPr>
-          <w:rFonts w:ascii="LMRoman10-Regular" w:hAnsi="LMRoman10-Regular" w:cs="LMRoman10-Regular"/>
-        </w:rPr>
-        <w:lastRenderedPageBreak/>
-        <w:t>evento correspondiente, obtiene un listado de pares Property-Value del sistema, que luego serán almacenados en un archivo. Dado que los dispositivos incluyen nuevas características con el rápido avance de la tecnología, esta herencia permite la inclusión de nuevos Log-Types y su correspondiente Receiver responsable del monitoreo.</w:t>
-      </w:r>
-    </w:p>
-    <w:p>
-      <w:pPr>
-        <w:autoSpaceDE w:val="0"/>
-        <w:autoSpaceDN w:val="0"/>
-        <w:adjustRightInd w:val="0"/>
-        <w:spacing w:after="0" w:line="240" w:lineRule="auto"/>
-        <w:rPr>
-          <w:rFonts w:ascii="LMRoman10-Regular" w:hAnsi="LMRoman10-Regular" w:cs="LMRoman10-Regular"/>
-        </w:rPr>
-      </w:pPr>
-    </w:p>
-    <w:p>
-      <w:pPr>
-        <w:autoSpaceDE w:val="0"/>
-        <w:autoSpaceDN w:val="0"/>
-        <w:adjustRightInd w:val="0"/>
-        <w:spacing w:after="0" w:line="240" w:lineRule="auto"/>
-        <w:rPr>
-          <w:rFonts w:ascii="LMRoman10-Regular" w:hAnsi="LMRoman10-Regular" w:cs="LMRoman10-Regular"/>
-        </w:rPr>
-      </w:pPr>
-      <w:r>
-        <w:rPr>
-          <w:rFonts w:ascii="LMRoman10-Regular" w:hAnsi="LMRoman10-Regular" w:cs="LMRoman10-Regular"/>
-        </w:rPr>
-        <w:t xml:space="preserve">Los Receivers utilizan el comportamiento provisto por las clases BroadcastReceiver y los IntentFilter, propias del sistema operativo Android. Un BroadcastReceiver es un proceso que corre en segundo plano y puede ser activado por llamadas a través de Intents. Para lograr esto se utilizan </w:t>
+        <w:t xml:space="preserve"> con los cuales se filtran las llamadas del sistema, para solo atender a las llamadas que correspondan y/o sean de interés.</w:t>
+      </w:r>
+    </w:p>
+    <w:p>
+      <w:pPr>
+        <w:autoSpaceDE w:val="0"/>
+        <w:autoSpaceDN w:val="0"/>
+        <w:adjustRightInd w:val="0"/>
+        <w:spacing w:after="0" w:line="240" w:lineRule="auto"/>
+        <w:rPr>
+          <w:rFonts w:ascii="LMRoman10-Regular" w:hAnsi="LMRoman10-Regular" w:cs="LMRoman10-Regular"/>
+        </w:rPr>
+      </w:pPr>
+    </w:p>
+    <w:p>
+      <w:pPr>
+        <w:autoSpaceDE w:val="0"/>
+        <w:autoSpaceDN w:val="0"/>
+        <w:adjustRightInd w:val="0"/>
+        <w:spacing w:after="0" w:line="240" w:lineRule="auto"/>
+        <w:rPr>
+          <w:rFonts w:ascii="LMRoman10-Regular" w:hAnsi="LMRoman10-Regular" w:cs="LMRoman10-Regular"/>
+        </w:rPr>
+      </w:pPr>
+      <w:r>
+        <w:rPr>
+          <w:rFonts w:ascii="LMRoman10-Regular" w:hAnsi="LMRoman10-Regular" w:cs="LMRoman10-Regular"/>
+        </w:rPr>
+        <w:t xml:space="preserve">El sistema Android lanza eventos, en forma de Intents, cuando ocurre un acontecimiento importante, </w:t>
+      </w:r>
+      <w:r>
+        <w:rPr>
+          <w:rFonts w:ascii="LMRoman10-Regular" w:hAnsi="LMRoman10-Regular" w:cs="LMRoman10-Regular"/>
+        </w:rPr>
+        <w:t xml:space="preserve">como </w:t>
+      </w:r>
+      <w:r>
+        <w:rPr>
+          <w:rFonts w:ascii="LMRoman10-Regular" w:hAnsi="LMRoman10-Regular" w:cs="LMRoman10-Regular"/>
+        </w:rPr>
+        <w:t xml:space="preserve">un cambio de estado en el dispositivo. </w:t>
+      </w:r>
+      <w:r>
+        <w:rPr>
+          <w:rFonts w:ascii="LMRoman10-Regular" w:hAnsi="LMRoman10-Regular" w:cs="LMRoman10-Regular"/>
+        </w:rPr>
+        <w:t>Cada Receiver es activado solo por los Intents definidos en su Intent-</w:t>
       </w:r>
       <w:proofErr w:type="spellStart"/>
       <w:r>
         <w:rPr>
           <w:rFonts w:ascii="LMRoman10-Regular" w:hAnsi="LMRoman10-Regular" w:cs="LMRoman10-Regular"/>
         </w:rPr>
-        <w:t>IntentFilters</w:t>
+        <w:t>Filter</w:t>
       </w:r>
       <w:proofErr w:type="spellEnd"/>
       <w:r>
         <w:rPr>
           <w:rFonts w:ascii="LMRoman10-Regular" w:hAnsi="LMRoman10-Regular" w:cs="LMRoman10-Regular"/>
         </w:rPr>
-        <w:t xml:space="preserve"> con los cuales se filtran las llamadas del sistema, para solo atender a las llamadas que correspondan y/o sean de interés.</w:t>
-      </w:r>
-    </w:p>
-    <w:p>
-      <w:pPr>
-        <w:autoSpaceDE w:val="0"/>
-        <w:autoSpaceDN w:val="0"/>
-        <w:adjustRightInd w:val="0"/>
-        <w:spacing w:after="0" w:line="240" w:lineRule="auto"/>
-        <w:rPr>
-          <w:rFonts w:ascii="LMRoman10-Regular" w:hAnsi="LMRoman10-Regular" w:cs="LMRoman10-Regular"/>
-        </w:rPr>
-      </w:pPr>
-    </w:p>
-    <w:p>
-      <w:pPr>
-        <w:autoSpaceDE w:val="0"/>
-        <w:autoSpaceDN w:val="0"/>
-        <w:adjustRightInd w:val="0"/>
-        <w:spacing w:after="0" w:line="240" w:lineRule="auto"/>
-        <w:rPr>
-          <w:rFonts w:ascii="LMRoman10-Regular" w:hAnsi="LMRoman10-Regular" w:cs="LMRoman10-Regular"/>
-        </w:rPr>
-      </w:pPr>
-      <w:r>
-        <w:rPr>
-          <w:rFonts w:ascii="LMRoman10-Regular" w:hAnsi="LMRoman10-Regular" w:cs="LMRoman10-Regular"/>
-        </w:rPr>
-        <w:t xml:space="preserve">El sistema Android lanza eventos, en forma de Intents, cuando ocurre un acontecimiento importante, un cambio de estado en el dispositivo. Cada Receiver, durante su creación, se suscribe al evento correspondiente. De esta manera se evita la existencia de uno o varios procesos activos, encargado de monitorear constantemente el estado del dispositivo cada </w:t>
-      </w:r>
-      <w:proofErr w:type="gramStart"/>
-      <w:r>
-        <w:rPr>
-          <w:rFonts w:ascii="LMRoman10-Regular" w:hAnsi="LMRoman10-Regular" w:cs="LMRoman10-Regular"/>
-        </w:rPr>
-        <w:t>intervalos fijos</w:t>
-      </w:r>
-      <w:proofErr w:type="gramEnd"/>
-      <w:r>
-        <w:rPr>
-          <w:rFonts w:ascii="LMRoman10-Regular" w:hAnsi="LMRoman10-Regular" w:cs="LMRoman10-Regular"/>
-        </w:rPr>
-        <w:t xml:space="preserve"> de tiempo, ahorrando una gran cantidad de energía.</w:t>
+        <w:t>, de esta manera, por ejemplo, en caso de un cambio de estado de la Batería, solo se ejecutara el Receiver encargado de monitorear la Batería. Este mecanismo es muy eficiente ya que nos permite ejecutar tareas atómicas vinculadas únicamente a un cambio de estado específico en el dispositivo.</w:t>
       </w:r>
     </w:p>
     <w:p>
@@ -2874,6 +3730,7 @@
           <w:noProof/>
           <w:lang w:eastAsia="es-AR"/>
         </w:rPr>
+        <w:lastRenderedPageBreak/>
         <w:drawing>
           <wp:inline distT="0" distB="0" distL="0" distR="0">
             <wp:extent cx="4659923" cy="2552966"/>
@@ -2970,6 +3827,484 @@
         <w:autoSpaceDN w:val="0"/>
         <w:adjustRightInd w:val="0"/>
         <w:spacing w:after="0" w:line="240" w:lineRule="auto"/>
+        <w:jc w:val="center"/>
+        <w:rPr>
+          <w:rFonts w:ascii="LMRoman10-Regular" w:hAnsi="LMRoman10-Regular" w:cs="LMRoman10-Regular"/>
+          <w:sz w:val="18"/>
+          <w:szCs w:val="18"/>
+        </w:rPr>
+      </w:pPr>
+      <w:r>
+        <w:rPr>
+          <w:rFonts w:ascii="LMRoman10-Regular" w:hAnsi="LMRoman10-Regular" w:cs="LMRoman10-Regular"/>
+          <w:sz w:val="18"/>
+          <w:szCs w:val="18"/>
+        </w:rPr>
+        <w:t xml:space="preserve">Nótese en la imagen los componentes Receiver y Command se refieran a instancias específicas de las clases </w:t>
+      </w:r>
+      <w:proofErr w:type="spellStart"/>
+      <w:r>
+        <w:rPr>
+          <w:rFonts w:ascii="LMRoman10-Regular" w:hAnsi="LMRoman10-Regular" w:cs="LMRoman10-Regular"/>
+          <w:sz w:val="18"/>
+          <w:szCs w:val="18"/>
+        </w:rPr>
+        <w:t>GeneralLogReceiver</w:t>
+      </w:r>
+      <w:proofErr w:type="spellEnd"/>
+      <w:r>
+        <w:rPr>
+          <w:rFonts w:ascii="LMRoman10-Regular" w:hAnsi="LMRoman10-Regular" w:cs="LMRoman10-Regular"/>
+          <w:sz w:val="18"/>
+          <w:szCs w:val="18"/>
+        </w:rPr>
+        <w:t xml:space="preserve"> y </w:t>
+      </w:r>
+      <w:proofErr w:type="spellStart"/>
+      <w:r>
+        <w:rPr>
+          <w:rFonts w:ascii="LMRoman10-Regular" w:hAnsi="LMRoman10-Regular" w:cs="LMRoman10-Regular"/>
+          <w:sz w:val="18"/>
+          <w:szCs w:val="18"/>
+        </w:rPr>
+        <w:t>LogCommand</w:t>
+      </w:r>
+      <w:proofErr w:type="spellEnd"/>
+      <w:r>
+        <w:rPr>
+          <w:rFonts w:ascii="LMRoman10-Regular" w:hAnsi="LMRoman10-Regular" w:cs="LMRoman10-Regular"/>
+          <w:sz w:val="18"/>
+          <w:szCs w:val="18"/>
+        </w:rPr>
+        <w:t xml:space="preserve"> respectivamente.</w:t>
+      </w:r>
+    </w:p>
+    <w:p>
+      <w:pPr>
+        <w:autoSpaceDE w:val="0"/>
+        <w:autoSpaceDN w:val="0"/>
+        <w:adjustRightInd w:val="0"/>
+        <w:spacing w:after="0" w:line="240" w:lineRule="auto"/>
+        <w:rPr>
+          <w:rFonts w:ascii="LMRoman10-Regular" w:hAnsi="LMRoman10-Regular" w:cs="LMRoman10-Regular"/>
+          <w:b/>
+          <w:u w:val="single"/>
+        </w:rPr>
+      </w:pPr>
+      <w:r>
+        <w:rPr>
+          <w:rFonts w:ascii="LMRoman10-Regular" w:hAnsi="LMRoman10-Regular" w:cs="LMRoman10-Regular"/>
+          <w:b/>
+          <w:u w:val="single"/>
+        </w:rPr>
+        <w:t>1.2.</w:t>
+      </w:r>
+      <w:r>
+        <w:rPr>
+          <w:rFonts w:ascii="LMRoman10-Regular" w:hAnsi="LMRoman10-Regular" w:cs="LMRoman10-Regular"/>
+          <w:b/>
+          <w:u w:val="single"/>
+        </w:rPr>
+        <w:t>2</w:t>
+      </w:r>
+      <w:r>
+        <w:rPr>
+          <w:rFonts w:ascii="LMRoman10-Regular" w:hAnsi="LMRoman10-Regular" w:cs="LMRoman10-Regular"/>
+          <w:b/>
+          <w:u w:val="single"/>
+        </w:rPr>
+        <w:t xml:space="preserve"> Servicio: </w:t>
+      </w:r>
+    </w:p>
+    <w:p>
+      <w:pPr>
+        <w:autoSpaceDE w:val="0"/>
+        <w:autoSpaceDN w:val="0"/>
+        <w:adjustRightInd w:val="0"/>
+        <w:spacing w:after="0" w:line="240" w:lineRule="auto"/>
+        <w:rPr>
+          <w:rFonts w:ascii="LMRoman10-Regular" w:hAnsi="LMRoman10-Regular" w:cs="LMRoman10-Regular"/>
+        </w:rPr>
+      </w:pPr>
+    </w:p>
+    <w:p>
+      <w:pPr>
+        <w:autoSpaceDE w:val="0"/>
+        <w:autoSpaceDN w:val="0"/>
+        <w:adjustRightInd w:val="0"/>
+        <w:spacing w:after="0" w:line="240" w:lineRule="auto"/>
+        <w:rPr>
+          <w:rFonts w:ascii="LMRoman10-Regular" w:hAnsi="LMRoman10-Regular" w:cs="LMRoman10-Regular"/>
+        </w:rPr>
+      </w:pPr>
+      <w:r>
+        <w:rPr>
+          <w:rFonts w:ascii="LMRoman10-Regular" w:hAnsi="LMRoman10-Regular" w:cs="LMRoman10-Regular"/>
+        </w:rPr>
+        <w:t>Este componente es el encargado de monitorear el dispositivo constantemente, haciendo uso de los Receivers (</w:t>
+      </w:r>
+      <w:proofErr w:type="gramStart"/>
+      <w:r>
+        <w:rPr>
+          <w:rFonts w:ascii="LMRoman10-Regular" w:hAnsi="LMRoman10-Regular" w:cs="LMRoman10-Regular"/>
+        </w:rPr>
+        <w:t>ver[</w:t>
+      </w:r>
+      <w:proofErr w:type="spellStart"/>
+      <w:proofErr w:type="gramEnd"/>
+      <w:r>
+        <w:rPr>
+          <w:rFonts w:ascii="LMRoman10-Regular" w:hAnsi="LMRoman10-Regular" w:cs="LMRoman10-Regular"/>
+        </w:rPr>
+        <w:t>sub:Receivers</w:t>
+      </w:r>
+      <w:proofErr w:type="spellEnd"/>
+      <w:r>
+        <w:rPr>
+          <w:rFonts w:ascii="LMRoman10-Regular" w:hAnsi="LMRoman10-Regular" w:cs="LMRoman10-Regular"/>
+        </w:rPr>
+        <w:t xml:space="preserve">]) del sistema. </w:t>
+      </w:r>
+    </w:p>
+    <w:p>
+      <w:pPr>
+        <w:autoSpaceDE w:val="0"/>
+        <w:autoSpaceDN w:val="0"/>
+        <w:adjustRightInd w:val="0"/>
+        <w:spacing w:after="0" w:line="240" w:lineRule="auto"/>
+        <w:rPr>
+          <w:rFonts w:ascii="LMRoman10-Regular" w:hAnsi="LMRoman10-Regular" w:cs="LMRoman10-Regular"/>
+        </w:rPr>
+      </w:pPr>
+      <w:r>
+        <w:rPr>
+          <w:rFonts w:ascii="LMRoman10-Regular" w:hAnsi="LMRoman10-Regular" w:cs="LMRoman10-Regular"/>
+        </w:rPr>
+        <w:t>Este componente se</w:t>
+      </w:r>
+      <w:r>
+        <w:rPr>
+          <w:rFonts w:ascii="LMRoman10-Regular" w:hAnsi="LMRoman10-Regular" w:cs="LMRoman10-Regular"/>
+        </w:rPr>
+        <w:t xml:space="preserve"> activa en el momento en que se enciende el aparato, durante su proceso de creación el servicio se encarga de inicializar la totalidad de los Receivers que serán utilizados en el monitoreo.</w:t>
+      </w:r>
+    </w:p>
+    <w:p>
+      <w:pPr>
+        <w:autoSpaceDE w:val="0"/>
+        <w:autoSpaceDN w:val="0"/>
+        <w:adjustRightInd w:val="0"/>
+        <w:spacing w:after="0" w:line="240" w:lineRule="auto"/>
+        <w:rPr>
+          <w:rFonts w:ascii="LMRoman10-Regular" w:hAnsi="LMRoman10-Regular" w:cs="LMRoman10-Regular"/>
+        </w:rPr>
+      </w:pPr>
+      <w:r>
+        <w:rPr>
+          <w:rFonts w:ascii="LMRoman10-Regular" w:hAnsi="LMRoman10-Regular" w:cs="LMRoman10-Regular"/>
+        </w:rPr>
+        <w:t xml:space="preserve">El servicio es el componente </w:t>
+      </w:r>
+      <w:r>
+        <w:rPr>
+          <w:rFonts w:ascii="LMRoman10-Regular" w:hAnsi="LMRoman10-Regular" w:cs="LMRoman10-Regular"/>
+        </w:rPr>
+        <w:t>esencial</w:t>
+      </w:r>
+      <w:r>
+        <w:rPr>
+          <w:rFonts w:ascii="LMRoman10-Regular" w:hAnsi="LMRoman10-Regular" w:cs="LMRoman10-Regular"/>
+        </w:rPr>
+        <w:t xml:space="preserve"> de la aplicación, ya que conserva </w:t>
+      </w:r>
+      <w:r>
+        <w:rPr>
+          <w:rFonts w:ascii="LMRoman10-Regular" w:hAnsi="LMRoman10-Regular" w:cs="LMRoman10-Regular"/>
+        </w:rPr>
+        <w:t xml:space="preserve">activos </w:t>
+      </w:r>
+      <w:r>
+        <w:rPr>
+          <w:rFonts w:ascii="LMRoman10-Regular" w:hAnsi="LMRoman10-Regular" w:cs="LMRoman10-Regular"/>
+        </w:rPr>
+        <w:t xml:space="preserve">en memoria los diferentes objetos involucrados en el monitoreo y captura de la información del dispositivo. </w:t>
+      </w:r>
+    </w:p>
+    <w:p>
+      <w:pPr>
+        <w:autoSpaceDE w:val="0"/>
+        <w:autoSpaceDN w:val="0"/>
+        <w:adjustRightInd w:val="0"/>
+        <w:spacing w:after="0" w:line="240" w:lineRule="auto"/>
+        <w:rPr>
+          <w:rFonts w:ascii="LMRoman10-Regular" w:hAnsi="LMRoman10-Regular" w:cs="LMRoman10-Regular"/>
+        </w:rPr>
+      </w:pPr>
+      <w:r>
+        <w:rPr>
+          <w:rFonts w:ascii="LMRoman10-Regular" w:hAnsi="LMRoman10-Regular" w:cs="LMRoman10-Regular"/>
+        </w:rPr>
+        <w:t>En la plataforma Android, un servicio puede ser ejecutado en modo Foreground o en modo Background</w:t>
+      </w:r>
+      <w:r>
+        <w:rPr>
+          <w:rFonts w:ascii="LMRoman10-Regular" w:hAnsi="LMRoman10-Regular" w:cs="LMRoman10-Regular"/>
+        </w:rPr>
+        <w:t>.</w:t>
+      </w:r>
+    </w:p>
+    <w:p>
+      <w:pPr>
+        <w:tabs>
+          <w:tab w:val="left" w:pos="1780"/>
+        </w:tabs>
+        <w:autoSpaceDE w:val="0"/>
+        <w:autoSpaceDN w:val="0"/>
+        <w:adjustRightInd w:val="0"/>
+        <w:spacing w:after="0" w:line="240" w:lineRule="auto"/>
+        <w:rPr>
+          <w:rFonts w:ascii="LMRoman10-Regular" w:hAnsi="LMRoman10-Regular" w:cs="LMRoman10-Regular"/>
+        </w:rPr>
+      </w:pPr>
+      <w:r>
+        <w:rPr>
+          <w:rFonts w:ascii="LMRoman10-Regular" w:hAnsi="LMRoman10-Regular" w:cs="LMRoman10-Regular"/>
+        </w:rPr>
+        <w:tab/>
+      </w:r>
+    </w:p>
+    <w:p>
+      <w:pPr>
+        <w:pStyle w:val="ListParagraph"/>
+        <w:numPr>
+          <w:ilvl w:val="0"/>
+          <w:numId w:val="2"/>
+        </w:numPr>
+        <w:autoSpaceDE w:val="0"/>
+        <w:autoSpaceDN w:val="0"/>
+        <w:adjustRightInd w:val="0"/>
+        <w:spacing w:after="0" w:line="240" w:lineRule="auto"/>
+        <w:rPr>
+          <w:rFonts w:ascii="LMRoman10-Regular" w:hAnsi="LMRoman10-Regular" w:cs="LMRoman10-Regular"/>
+        </w:rPr>
+      </w:pPr>
+      <w:r>
+        <w:rPr>
+          <w:rFonts w:ascii="LMRoman10-Regular" w:hAnsi="LMRoman10-Regular" w:cs="LMRoman10-Regular"/>
+        </w:rPr>
+        <w:t>Foreground: El sistema reconoce al servicio como un proceso del cual el usuario no es consciente de manera activa, de esta manera en caso de necesitar recursos, el sistema intentara no eliminar este proceso.</w:t>
+      </w:r>
+    </w:p>
+    <w:p>
+      <w:pPr>
+        <w:pStyle w:val="ListParagraph"/>
+        <w:numPr>
+          <w:ilvl w:val="0"/>
+          <w:numId w:val="2"/>
+        </w:numPr>
+        <w:autoSpaceDE w:val="0"/>
+        <w:autoSpaceDN w:val="0"/>
+        <w:adjustRightInd w:val="0"/>
+        <w:spacing w:after="0" w:line="240" w:lineRule="auto"/>
+        <w:rPr>
+          <w:rFonts w:ascii="LMRoman10-Regular" w:hAnsi="LMRoman10-Regular" w:cs="LMRoman10-Regular"/>
+        </w:rPr>
+      </w:pPr>
+      <w:r>
+        <w:rPr>
+          <w:rFonts w:ascii="LMRoman10-Regular" w:hAnsi="LMRoman10-Regular" w:cs="LMRoman10-Regular"/>
+        </w:rPr>
+        <w:t xml:space="preserve">Background: Es el modo de ejecución por defecto en la plataforma Android. En este caso el sistema considerara que el proceso puede ser eliminado sin problemas en caso de necesitar recursos. </w:t>
+      </w:r>
+    </w:p>
+    <w:p>
+      <w:pPr>
+        <w:autoSpaceDE w:val="0"/>
+        <w:autoSpaceDN w:val="0"/>
+        <w:adjustRightInd w:val="0"/>
+        <w:spacing w:after="0" w:line="240" w:lineRule="auto"/>
+        <w:rPr>
+          <w:rFonts w:ascii="LMRoman10-Regular" w:hAnsi="LMRoman10-Regular" w:cs="LMRoman10-Regular"/>
+        </w:rPr>
+      </w:pPr>
+    </w:p>
+    <w:p>
+      <w:pPr>
+        <w:autoSpaceDE w:val="0"/>
+        <w:autoSpaceDN w:val="0"/>
+        <w:adjustRightInd w:val="0"/>
+        <w:spacing w:after="0" w:line="240" w:lineRule="auto"/>
+        <w:rPr>
+          <w:rFonts w:ascii="LMRoman10-Regular" w:hAnsi="LMRoman10-Regular" w:cs="LMRoman10-Regular"/>
+        </w:rPr>
+      </w:pPr>
+      <w:r>
+        <w:rPr>
+          <w:rFonts w:ascii="LMRoman10-Regular" w:hAnsi="LMRoman10-Regular" w:cs="LMRoman10-Regular"/>
+        </w:rPr>
+        <w:t>Ya sea en modo Foreground así como en Background, el sistema puede eliminar el proceso de ser necesario</w:t>
+      </w:r>
+      <w:r>
+        <w:rPr>
+          <w:rFonts w:ascii="LMRoman10-Regular" w:hAnsi="LMRoman10-Regular" w:cs="LMRoman10-Regular"/>
+        </w:rPr>
+        <w:t xml:space="preserve">, por ejemplo en caso de necesitar memoria RAM para ejecutar un proceso con </w:t>
+      </w:r>
+      <w:proofErr w:type="spellStart"/>
+      <w:proofErr w:type="gramStart"/>
+      <w:r>
+        <w:rPr>
+          <w:rFonts w:ascii="LMRoman10-Regular" w:hAnsi="LMRoman10-Regular" w:cs="LMRoman10-Regular"/>
+        </w:rPr>
+        <w:t>mas</w:t>
+      </w:r>
+      <w:proofErr w:type="spellEnd"/>
+      <w:proofErr w:type="gramEnd"/>
+      <w:r>
+        <w:rPr>
+          <w:rFonts w:ascii="LMRoman10-Regular" w:hAnsi="LMRoman10-Regular" w:cs="LMRoman10-Regular"/>
+        </w:rPr>
+        <w:t xml:space="preserve"> prioridad</w:t>
+      </w:r>
+      <w:r>
+        <w:rPr>
+          <w:rFonts w:ascii="LMRoman10-Regular" w:hAnsi="LMRoman10-Regular" w:cs="LMRoman10-Regular"/>
+        </w:rPr>
+        <w:t>. En esta aplicación se decidió utilizar el modo Foreground ya que el monitoreo del dispositivo no es un proceso del cual el usuario deba estar pendiente, y adicionalmente le da una mayor prioridad al servicio con el objetivo de mantenerse la aplicación en funcionamiento el mayor tiempo posible.</w:t>
+      </w:r>
+      <w:r>
+        <w:rPr>
+          <w:rFonts w:ascii="LMRoman10-Regular" w:hAnsi="LMRoman10-Regular" w:cs="LMRoman10-Regular"/>
+        </w:rPr>
+        <w:t xml:space="preserve"> </w:t>
+      </w:r>
+    </w:p>
+    <w:p>
+      <w:pPr>
+        <w:autoSpaceDE w:val="0"/>
+        <w:autoSpaceDN w:val="0"/>
+        <w:adjustRightInd w:val="0"/>
+        <w:spacing w:after="0" w:line="240" w:lineRule="auto"/>
+        <w:rPr>
+          <w:rFonts w:ascii="LMRoman10-Regular" w:hAnsi="LMRoman10-Regular" w:cs="LMRoman10-Regular"/>
+        </w:rPr>
+      </w:pPr>
+      <w:r>
+        <w:rPr>
+          <w:rFonts w:ascii="LMRoman10-Regular" w:hAnsi="LMRoman10-Regular" w:cs="LMRoman10-Regular"/>
+        </w:rPr>
+        <w:t xml:space="preserve">En caso de que el sistema decida eliminar el proceso, durante su destrucción, el servicio intentara ejecutarse a </w:t>
+      </w:r>
+      <w:r>
+        <w:rPr>
+          <w:rFonts w:ascii="LMRoman10-Regular" w:hAnsi="LMRoman10-Regular" w:cs="LMRoman10-Regular"/>
+        </w:rPr>
+        <w:t>sí</w:t>
+      </w:r>
+      <w:r>
+        <w:rPr>
+          <w:rFonts w:ascii="LMRoman10-Regular" w:hAnsi="LMRoman10-Regular" w:cs="LMRoman10-Regular"/>
+        </w:rPr>
+        <w:t xml:space="preserve"> mismo</w:t>
+      </w:r>
+      <w:r>
+        <w:rPr>
+          <w:rFonts w:ascii="LMRoman10-Regular" w:hAnsi="LMRoman10-Regular" w:cs="LMRoman10-Regular"/>
+        </w:rPr>
+        <w:t xml:space="preserve">. Este mecanismo permite que la aplicación se </w:t>
+      </w:r>
+      <w:r>
+        <w:rPr>
+          <w:rFonts w:ascii="LMRoman10-Regular" w:hAnsi="LMRoman10-Regular" w:cs="LMRoman10-Regular"/>
+        </w:rPr>
+        <w:t>inicialice nuevamente</w:t>
+      </w:r>
+      <w:r>
+        <w:rPr>
+          <w:rFonts w:ascii="LMRoman10-Regular" w:hAnsi="LMRoman10-Regular" w:cs="LMRoman10-Regular"/>
+        </w:rPr>
+        <w:t xml:space="preserve">, permitiendo el </w:t>
+      </w:r>
+      <w:proofErr w:type="spellStart"/>
+      <w:r>
+        <w:rPr>
+          <w:rFonts w:ascii="LMRoman10-Regular" w:hAnsi="LMRoman10-Regular" w:cs="LMRoman10-Regular"/>
+        </w:rPr>
+        <w:t>logueo</w:t>
+      </w:r>
+      <w:proofErr w:type="spellEnd"/>
+      <w:r>
+        <w:rPr>
+          <w:rFonts w:ascii="LMRoman10-Regular" w:hAnsi="LMRoman10-Regular" w:cs="LMRoman10-Regular"/>
+        </w:rPr>
+        <w:t xml:space="preserve"> ininterrumpido de datos. En caso de que esta estrategia no funcione y el servicio sea eliminado, se deberá </w:t>
+      </w:r>
+      <w:r>
+        <w:rPr>
+          <w:rFonts w:ascii="LMRoman10-Regular" w:hAnsi="LMRoman10-Regular" w:cs="LMRoman10-Regular"/>
+        </w:rPr>
+        <w:t>inicializar</w:t>
+      </w:r>
+      <w:r>
+        <w:rPr>
+          <w:rFonts w:ascii="LMRoman10-Regular" w:hAnsi="LMRoman10-Regular" w:cs="LMRoman10-Regular"/>
+        </w:rPr>
+        <w:t xml:space="preserve"> manualmente.</w:t>
+      </w:r>
+    </w:p>
+    <w:p>
+      <w:pPr>
+        <w:autoSpaceDE w:val="0"/>
+        <w:autoSpaceDN w:val="0"/>
+        <w:adjustRightInd w:val="0"/>
+        <w:spacing w:after="0" w:line="240" w:lineRule="auto"/>
+        <w:rPr>
+          <w:rFonts w:ascii="LMRoman10-Regular" w:hAnsi="LMRoman10-Regular" w:cs="LMRoman10-Regular"/>
+        </w:rPr>
+      </w:pPr>
+      <w:r>
+        <w:rPr>
+          <w:rFonts w:ascii="LMRoman10-Regular" w:hAnsi="LMRoman10-Regular" w:cs="LMRoman10-Regular"/>
+        </w:rPr>
+        <w:t>Durante la ejecución de este componente</w:t>
+      </w:r>
+      <w:r>
+        <w:rPr>
+          <w:rFonts w:ascii="LMRoman10-Regular" w:hAnsi="LMRoman10-Regular" w:cs="LMRoman10-Regular"/>
+        </w:rPr>
+        <w:t>, se muestra en la barra de estado del dispositivo una notificación de que dicho servicio se encuentra corriendo.</w:t>
+      </w:r>
+    </w:p>
+    <w:p>
+      <w:pPr>
+        <w:tabs>
+          <w:tab w:val="left" w:pos="330"/>
+        </w:tabs>
+        <w:autoSpaceDE w:val="0"/>
+        <w:autoSpaceDN w:val="0"/>
+        <w:adjustRightInd w:val="0"/>
+        <w:spacing w:after="0" w:line="240" w:lineRule="auto"/>
+        <w:rPr>
+          <w:rFonts w:ascii="LMRoman10-Regular" w:hAnsi="LMRoman10-Regular" w:cs="LMRoman10-Regular"/>
+          <w:sz w:val="18"/>
+          <w:szCs w:val="18"/>
+        </w:rPr>
+      </w:pPr>
+      <w:r>
+        <w:rPr>
+          <w:rFonts w:ascii="LMRoman10-Regular" w:hAnsi="LMRoman10-Regular" w:cs="LMRoman10-Regular"/>
+          <w:sz w:val="18"/>
+          <w:szCs w:val="18"/>
+        </w:rPr>
+        <w:tab/>
+      </w:r>
+    </w:p>
+    <w:p>
+      <w:pPr>
+        <w:autoSpaceDE w:val="0"/>
+        <w:autoSpaceDN w:val="0"/>
+        <w:adjustRightInd w:val="0"/>
+        <w:spacing w:after="0" w:line="240" w:lineRule="auto"/>
         <w:rPr>
           <w:rFonts w:ascii="LMRoman10-Regular" w:hAnsi="LMRoman10-Regular" w:cs="LMRoman10-Regular"/>
         </w:rPr>
@@ -3099,14 +4434,7 @@
         <w:rPr>
           <w:rFonts w:ascii="LMRoman10-Regular" w:hAnsi="LMRoman10-Regular" w:cs="LMRoman10-Regular"/>
         </w:rPr>
-        <w:t xml:space="preserve"> de la </w:t>
-      </w:r>
-      <w:r>
-        <w:rPr>
-          <w:rFonts w:ascii="LMRoman10-Regular" w:hAnsi="LMRoman10-Regular" w:cs="LMRoman10-Regular"/>
-        </w:rPr>
-        <w:lastRenderedPageBreak/>
-        <w:t>información si el nuevo sub-vector difiere del sub-vector correspondiente al último estado almacenado.</w:t>
+        <w:t xml:space="preserve"> de la información si el nuevo sub-vector difiere del sub-vector correspondiente al último estado almacenado.</w:t>
       </w:r>
     </w:p>
     <w:p>
@@ -3790,6 +5118,7 @@
           <w:noProof/>
           <w:lang w:eastAsia="es-AR"/>
         </w:rPr>
+        <w:lastRenderedPageBreak/>
         <w:drawing>
           <wp:inline distT="0" distB="0" distL="0" distR="0">
             <wp:extent cx="5943600" cy="2971905"/>
@@ -3938,54 +5267,198 @@
         <w:rPr>
           <w:rFonts w:ascii="LMRoman10-Regular" w:hAnsi="LMRoman10-Regular" w:cs="LMRoman10-Regular"/>
         </w:rPr>
-        <w:t xml:space="preserve">Toda la información generada por la aplicación, será almacenada en archivos de texto plano, siguiendo el formato especifico explicado con anterioridad. Con el objetivo de almacenar la </w:t>
-      </w:r>
+        <w:t>Toda la información generada por la aplicación, será almacenada en archivos de texto plano, siguiendo el formato especifico explicado con anterioridad. Con el objetivo de almacenar la información de manera organizada, se decidió generar archivo por día dentro de un directorio creado por la aplicación. El nombre de cada archivo contiene la fecha en la cual fue generado y la información correspondiente. De esta manera también logramos reducir el espacio requerido, ya que no es necesario registrar la fecha en cada línea del archivo.</w:t>
+      </w:r>
+    </w:p>
+    <w:p>
+      <w:pPr>
+        <w:autoSpaceDE w:val="0"/>
+        <w:autoSpaceDN w:val="0"/>
+        <w:adjustRightInd w:val="0"/>
+        <w:spacing w:after="0" w:line="240" w:lineRule="auto"/>
+        <w:rPr>
+          <w:rFonts w:ascii="LMRoman10-Regular" w:hAnsi="LMRoman10-Regular" w:cs="LMRoman10-Regular"/>
+        </w:rPr>
+      </w:pPr>
+    </w:p>
+    <w:p>
+      <w:pPr>
+        <w:autoSpaceDE w:val="0"/>
+        <w:autoSpaceDN w:val="0"/>
+        <w:adjustRightInd w:val="0"/>
+        <w:spacing w:after="0" w:line="240" w:lineRule="auto"/>
+        <w:rPr>
+          <w:rFonts w:ascii="LMRoman10-Regular" w:hAnsi="LMRoman10-Regular" w:cs="LMRoman10-Regular"/>
+        </w:rPr>
+      </w:pPr>
+      <w:r>
+        <w:rPr>
+          <w:rFonts w:ascii="LMRoman10-Regular" w:hAnsi="LMRoman10-Regular" w:cs="LMRoman10-Regular"/>
+        </w:rPr>
+        <w:t>Con el objetivo de no influir en el consumo de ene</w:t>
+      </w:r>
+      <w:r>
+        <w:rPr>
+          <w:rFonts w:ascii="LMRoman10-Regular" w:hAnsi="LMRoman10-Regular" w:cs="LMRoman10-Regular"/>
+        </w:rPr>
+        <w:t>r</w:t>
+      </w:r>
+      <w:r>
+        <w:rPr>
+          <w:rFonts w:ascii="LMRoman10-Regular" w:hAnsi="LMRoman10-Regular" w:cs="LMRoman10-Regular"/>
+        </w:rPr>
+        <w:t xml:space="preserve">gía del dispositivo, a la hora de enviar los datos recolectados al servidor, la aplicación tiene configurado, por defecto, enviar los datos solo si el aparato se encuentra cargando la batería y tienen acceso a internet mediante Wifi. Así no solo no existe impacto en el consumo de batería durante el envío de datos, sino que además al evitar el uso de redes 3G, que son en general mucho </w:t>
+      </w:r>
+      <w:r>
+        <w:rPr>
+          <w:rFonts w:ascii="LMRoman10-Regular" w:hAnsi="LMRoman10-Regular" w:cs="LMRoman10-Regular"/>
+        </w:rPr>
+        <w:t>más</w:t>
+      </w:r>
+      <w:r>
+        <w:rPr>
+          <w:rFonts w:ascii="LMRoman10-Regular" w:hAnsi="LMRoman10-Regular" w:cs="LMRoman10-Regular"/>
+        </w:rPr>
+        <w:t xml:space="preserve"> lentas y menos estables que las redes Wifi, no existen riesgos de ocasionar gastos extras al usuario. </w:t>
+      </w:r>
+    </w:p>
+    <w:p>
+      <w:pPr>
+        <w:autoSpaceDE w:val="0"/>
+        <w:autoSpaceDN w:val="0"/>
+        <w:adjustRightInd w:val="0"/>
+        <w:spacing w:after="0" w:line="240" w:lineRule="auto"/>
+        <w:rPr>
+          <w:rFonts w:ascii="LMRoman10-Regular" w:hAnsi="LMRoman10-Regular" w:cs="LMRoman10-Regular"/>
+        </w:rPr>
+      </w:pPr>
+    </w:p>
+    <w:p>
+      <w:pPr>
+        <w:autoSpaceDE w:val="0"/>
+        <w:autoSpaceDN w:val="0"/>
+        <w:adjustRightInd w:val="0"/>
+        <w:spacing w:after="0" w:line="240" w:lineRule="auto"/>
+        <w:rPr>
+          <w:rFonts w:ascii="LMRoman10-Regular" w:hAnsi="LMRoman10-Regular" w:cs="LMRoman10-Regular"/>
+        </w:rPr>
+      </w:pPr>
+      <w:r>
+        <w:rPr>
+          <w:rFonts w:ascii="LMRoman10-Regular" w:hAnsi="LMRoman10-Regular" w:cs="LMRoman10-Regular"/>
+        </w:rPr>
+        <w:t>Para evitar particionar los datos recolectados, se decidió no enviar el archivo correspondiente al día en curso, debido a que es probable que continúe siendo utilizado. Una vez que se obtiene la lista de archivos a enviar, se genera un paquete comprimido y este es enviado al servidor.</w:t>
+      </w:r>
+    </w:p>
+    <w:p>
+      <w:pPr>
+        <w:autoSpaceDE w:val="0"/>
+        <w:autoSpaceDN w:val="0"/>
+        <w:adjustRightInd w:val="0"/>
+        <w:spacing w:after="0" w:line="240" w:lineRule="auto"/>
+        <w:rPr>
+          <w:rFonts w:ascii="LMRoman10-Regular" w:hAnsi="LMRoman10-Regular" w:cs="LMRoman10-Regular"/>
+        </w:rPr>
+      </w:pPr>
+    </w:p>
+    <w:p>
+      <w:pPr>
+        <w:autoSpaceDE w:val="0"/>
+        <w:autoSpaceDN w:val="0"/>
+        <w:adjustRightInd w:val="0"/>
+        <w:spacing w:after="0" w:line="240" w:lineRule="auto"/>
+        <w:rPr>
+          <w:rFonts w:ascii="LMRoman10-Regular" w:hAnsi="LMRoman10-Regular" w:cs="LMRoman10-Regular"/>
+          <w:b/>
+          <w:u w:val="single"/>
+        </w:rPr>
+      </w:pPr>
+      <w:r>
+        <w:rPr>
+          <w:rFonts w:ascii="LMRoman10-Regular" w:hAnsi="LMRoman10-Regular" w:cs="LMRoman10-Regular"/>
+          <w:b/>
+          <w:u w:val="single"/>
+        </w:rPr>
+        <w:t xml:space="preserve">4.2 </w:t>
+      </w:r>
+      <w:r>
+        <w:rPr>
+          <w:rFonts w:ascii="LMRoman10-Regular" w:hAnsi="LMRoman10-Regular" w:cs="LMRoman10-Regular"/>
+          <w:b/>
+          <w:u w:val="single"/>
+        </w:rPr>
+        <w:t>WebService:</w:t>
+      </w:r>
+    </w:p>
+    <w:p>
+      <w:pPr>
+        <w:autoSpaceDE w:val="0"/>
+        <w:autoSpaceDN w:val="0"/>
+        <w:adjustRightInd w:val="0"/>
+        <w:spacing w:after="0" w:line="240" w:lineRule="auto"/>
+        <w:rPr>
+          <w:rFonts w:ascii="LMRoman10-Regular" w:hAnsi="LMRoman10-Regular" w:cs="LMRoman10-Regular"/>
+        </w:rPr>
+      </w:pPr>
+    </w:p>
+    <w:p>
+      <w:pPr>
+        <w:autoSpaceDE w:val="0"/>
+        <w:autoSpaceDN w:val="0"/>
+        <w:adjustRightInd w:val="0"/>
+        <w:spacing w:after="0" w:line="240" w:lineRule="auto"/>
+        <w:rPr>
+          <w:rFonts w:ascii="LMRoman10-Regular" w:hAnsi="LMRoman10-Regular" w:cs="LMRoman10-Regular"/>
+        </w:rPr>
+      </w:pPr>
+      <w:r>
+        <w:rPr>
+          <w:rFonts w:ascii="LMRoman10-Regular" w:hAnsi="LMRoman10-Regular" w:cs="LMRoman10-Regular"/>
+        </w:rPr>
+        <w:t xml:space="preserve">Para realizar la comunicación de datos entre el dispositivo móvil y el servidor se utiliza un WebService SOAP, el cual debido a su protocolo estandarizado nos permite comunicar sin problemas diferentes tecnologías, como son en este caso, un servidor desarrollado en la sobre la plataforma .Net con una aplicación Android. Este WebService nos provee los métodos para almacenar los datos recolectados por los usuarios en una base de datos relacional, que corre sobre un motor </w:t>
+      </w:r>
+      <w:proofErr w:type="spellStart"/>
+      <w:r>
+        <w:rPr>
+          <w:rFonts w:ascii="LMRoman10-Regular" w:hAnsi="LMRoman10-Regular" w:cs="LMRoman10-Regular"/>
+        </w:rPr>
+        <w:t>SQLServer</w:t>
+      </w:r>
+      <w:proofErr w:type="spellEnd"/>
+      <w:r>
+        <w:rPr>
+          <w:rFonts w:ascii="LMRoman10-Regular" w:hAnsi="LMRoman10-Regular" w:cs="LMRoman10-Regular"/>
+        </w:rPr>
+        <w:t xml:space="preserve"> Express.</w:t>
+      </w:r>
+    </w:p>
+    <w:p>
+      <w:pPr>
+        <w:autoSpaceDE w:val="0"/>
+        <w:autoSpaceDN w:val="0"/>
+        <w:adjustRightInd w:val="0"/>
+        <w:spacing w:after="0" w:line="240" w:lineRule="auto"/>
+        <w:rPr>
+          <w:rFonts w:ascii="LMRoman10-Regular" w:hAnsi="LMRoman10-Regular" w:cs="LMRoman10-Regular"/>
+        </w:rPr>
+      </w:pPr>
+    </w:p>
+    <w:p>
+      <w:pPr>
+        <w:autoSpaceDE w:val="0"/>
+        <w:autoSpaceDN w:val="0"/>
+        <w:adjustRightInd w:val="0"/>
+        <w:spacing w:after="0" w:line="240" w:lineRule="auto"/>
+        <w:rPr>
+          <w:rFonts w:ascii="LMRoman10-Regular" w:hAnsi="LMRoman10-Regular" w:cs="LMRoman10-Regular"/>
+        </w:rPr>
+      </w:pPr>
       <w:r>
         <w:rPr>
           <w:rFonts w:ascii="LMRoman10-Regular" w:hAnsi="LMRoman10-Regular" w:cs="LMRoman10-Regular"/>
         </w:rPr>
         <w:lastRenderedPageBreak/>
-        <w:t>información de manera organizada, se decidió generar archivo por día dentro de un directorio creado por la aplicación. El nombre de cada archivo contiene la fecha en la cual fue generado y la información correspondiente. De esta manera también logramos reducir el espacio requerido, ya que no es necesario registrar la fecha en cada línea del archivo.</w:t>
-      </w:r>
-    </w:p>
-    <w:p>
-      <w:pPr>
-        <w:autoSpaceDE w:val="0"/>
-        <w:autoSpaceDN w:val="0"/>
-        <w:adjustRightInd w:val="0"/>
-        <w:spacing w:after="0" w:line="240" w:lineRule="auto"/>
-        <w:rPr>
-          <w:rFonts w:ascii="LMRoman10-Regular" w:hAnsi="LMRoman10-Regular" w:cs="LMRoman10-Regular"/>
-        </w:rPr>
-      </w:pPr>
-    </w:p>
-    <w:p>
-      <w:pPr>
-        <w:autoSpaceDE w:val="0"/>
-        <w:autoSpaceDN w:val="0"/>
-        <w:adjustRightInd w:val="0"/>
-        <w:spacing w:after="0" w:line="240" w:lineRule="auto"/>
-        <w:rPr>
-          <w:rFonts w:ascii="LMRoman10-Regular" w:hAnsi="LMRoman10-Regular" w:cs="LMRoman10-Regular"/>
-        </w:rPr>
-      </w:pPr>
-      <w:r>
-        <w:rPr>
-          <w:rFonts w:ascii="LMRoman10-Regular" w:hAnsi="LMRoman10-Regular" w:cs="LMRoman10-Regular"/>
-        </w:rPr>
-        <w:t>Con el objetivo de no influir en el consumo de ene</w:t>
-      </w:r>
-      <w:r>
-        <w:rPr>
-          <w:rFonts w:ascii="LMRoman10-Regular" w:hAnsi="LMRoman10-Regular" w:cs="LMRoman10-Regular"/>
-        </w:rPr>
-        <w:t>r</w:t>
-      </w:r>
-      <w:r>
-        <w:rPr>
-          <w:rFonts w:ascii="LMRoman10-Regular" w:hAnsi="LMRoman10-Regular" w:cs="LMRoman10-Regular"/>
-        </w:rPr>
-        <w:t xml:space="preserve">gía del dispositivo, a la hora de enviar los datos recolectados al servidor, la aplicación tiene configurado, por defecto, enviar los datos solo si el aparato se encuentra cargando la batería y tienen acceso a internet mediante Wifi. Así no solo no existe impacto en el consumo de batería durante el envío de datos, sino que además al evitar el uso de redes 3G, que son en general mucho </w:t>
+        <w:t xml:space="preserve">Como se explicó anteriormente, es el servidor el encargado de realizar las tareas </w:t>
       </w:r>
       <w:r>
         <w:rPr>
@@ -3997,199 +5470,145 @@
         <w:rPr>
           <w:rFonts w:ascii="LMRoman10-Regular" w:hAnsi="LMRoman10-Regular" w:cs="LMRoman10-Regular"/>
         </w:rPr>
-        <w:t xml:space="preserve"> lentas y menos estables que las redes Wifi, no existen riesgos de ocasionar gastos extras al usuario. </w:t>
-      </w:r>
-    </w:p>
-    <w:p>
-      <w:pPr>
-        <w:autoSpaceDE w:val="0"/>
-        <w:autoSpaceDN w:val="0"/>
-        <w:adjustRightInd w:val="0"/>
-        <w:spacing w:after="0" w:line="240" w:lineRule="auto"/>
-        <w:rPr>
-          <w:rFonts w:ascii="LMRoman10-Regular" w:hAnsi="LMRoman10-Regular" w:cs="LMRoman10-Regular"/>
-        </w:rPr>
-      </w:pPr>
-    </w:p>
-    <w:p>
-      <w:pPr>
-        <w:autoSpaceDE w:val="0"/>
-        <w:autoSpaceDN w:val="0"/>
-        <w:adjustRightInd w:val="0"/>
-        <w:spacing w:after="0" w:line="240" w:lineRule="auto"/>
-        <w:rPr>
-          <w:rFonts w:ascii="LMRoman10-Regular" w:hAnsi="LMRoman10-Regular" w:cs="LMRoman10-Regular"/>
-        </w:rPr>
-      </w:pPr>
-      <w:r>
-        <w:rPr>
-          <w:rFonts w:ascii="LMRoman10-Regular" w:hAnsi="LMRoman10-Regular" w:cs="LMRoman10-Regular"/>
-        </w:rPr>
-        <w:t>Para evitar particionar los datos recolectados, se decidió no enviar el archivo correspondiente al día en curso, debido a que es probable que continúe siendo utilizado. Una vez que se obtiene la lista de archivos a enviar, se genera un paquete comprimido y este es enviado al servidor.</w:t>
-      </w:r>
-    </w:p>
-    <w:p>
-      <w:pPr>
-        <w:autoSpaceDE w:val="0"/>
-        <w:autoSpaceDN w:val="0"/>
-        <w:adjustRightInd w:val="0"/>
-        <w:spacing w:after="0" w:line="240" w:lineRule="auto"/>
-        <w:rPr>
-          <w:rFonts w:ascii="LMRoman10-Regular" w:hAnsi="LMRoman10-Regular" w:cs="LMRoman10-Regular"/>
-        </w:rPr>
-      </w:pPr>
-    </w:p>
-    <w:p>
-      <w:pPr>
-        <w:autoSpaceDE w:val="0"/>
-        <w:autoSpaceDN w:val="0"/>
-        <w:adjustRightInd w:val="0"/>
-        <w:spacing w:after="0" w:line="240" w:lineRule="auto"/>
-        <w:rPr>
-          <w:rFonts w:ascii="LMRoman10-Regular" w:hAnsi="LMRoman10-Regular" w:cs="LMRoman10-Regular"/>
-          <w:b/>
-          <w:u w:val="single"/>
-        </w:rPr>
-      </w:pPr>
-      <w:r>
-        <w:rPr>
-          <w:rFonts w:ascii="LMRoman10-Regular" w:hAnsi="LMRoman10-Regular" w:cs="LMRoman10-Regular"/>
-          <w:b/>
-          <w:u w:val="single"/>
-        </w:rPr>
-        <w:t xml:space="preserve">4.2 </w:t>
-      </w:r>
-      <w:r>
-        <w:rPr>
-          <w:rFonts w:ascii="LMRoman10-Regular" w:hAnsi="LMRoman10-Regular" w:cs="LMRoman10-Regular"/>
-          <w:b/>
-          <w:u w:val="single"/>
-        </w:rPr>
-        <w:t>WebService:</w:t>
-      </w:r>
-    </w:p>
-    <w:p>
-      <w:pPr>
-        <w:autoSpaceDE w:val="0"/>
-        <w:autoSpaceDN w:val="0"/>
-        <w:adjustRightInd w:val="0"/>
-        <w:spacing w:after="0" w:line="240" w:lineRule="auto"/>
-        <w:rPr>
-          <w:rFonts w:ascii="LMRoman10-Regular" w:hAnsi="LMRoman10-Regular" w:cs="LMRoman10-Regular"/>
-        </w:rPr>
-      </w:pPr>
-    </w:p>
-    <w:p>
-      <w:pPr>
-        <w:autoSpaceDE w:val="0"/>
-        <w:autoSpaceDN w:val="0"/>
-        <w:adjustRightInd w:val="0"/>
-        <w:spacing w:after="0" w:line="240" w:lineRule="auto"/>
-        <w:rPr>
-          <w:rFonts w:ascii="LMRoman10-Regular" w:hAnsi="LMRoman10-Regular" w:cs="LMRoman10-Regular"/>
-        </w:rPr>
-      </w:pPr>
-      <w:r>
-        <w:rPr>
-          <w:rFonts w:ascii="LMRoman10-Regular" w:hAnsi="LMRoman10-Regular" w:cs="LMRoman10-Regular"/>
-        </w:rPr>
-        <w:t xml:space="preserve">Para realizar la comunicación de datos entre el dispositivo móvil y el servidor se utiliza un WebService SOAP, el cual debido a su protocolo estandarizado nos permite comunicar sin problemas diferentes tecnologías, como son en este caso, un servidor desarrollado en la sobre la plataforma .Net con una aplicación Android. Este WebService nos provee los métodos para almacenar los datos recolectados por los usuarios en una base de datos relacional, que corre sobre un motor </w:t>
+        <w:t xml:space="preserve"> costosas en cuanto a recursos.</w:t>
+      </w:r>
+    </w:p>
+    <w:p>
+      <w:pPr>
+        <w:autoSpaceDE w:val="0"/>
+        <w:autoSpaceDN w:val="0"/>
+        <w:adjustRightInd w:val="0"/>
+        <w:spacing w:after="0" w:line="240" w:lineRule="auto"/>
+        <w:rPr>
+          <w:rFonts w:ascii="LMRoman10-Regular" w:hAnsi="LMRoman10-Regular" w:cs="LMRoman10-Regular"/>
+        </w:rPr>
+      </w:pPr>
+    </w:p>
+    <w:p>
+      <w:pPr>
+        <w:autoSpaceDE w:val="0"/>
+        <w:autoSpaceDN w:val="0"/>
+        <w:adjustRightInd w:val="0"/>
+        <w:spacing w:after="0" w:line="240" w:lineRule="auto"/>
+        <w:rPr>
+          <w:rFonts w:ascii="LMRoman10-Regular" w:hAnsi="LMRoman10-Regular" w:cs="LMRoman10-Regular"/>
+        </w:rPr>
+      </w:pPr>
+      <w:r>
+        <w:rPr>
+          <w:rFonts w:ascii="LMRoman10-Regular" w:hAnsi="LMRoman10-Regular" w:cs="LMRoman10-Regular"/>
+          <w:b/>
+          <w:u w:val="single"/>
+        </w:rPr>
+        <w:t xml:space="preserve">2.1 </w:t>
+      </w:r>
+      <w:r>
+        <w:rPr>
+          <w:rFonts w:ascii="LMRoman10-Regular" w:hAnsi="LMRoman10-Regular" w:cs="LMRoman10-Regular"/>
+          <w:b/>
+          <w:u w:val="single"/>
+        </w:rPr>
+        <w:t>Componentes</w:t>
+      </w:r>
+      <w:r>
+        <w:rPr>
+          <w:rFonts w:ascii="LMRoman10-Regular" w:hAnsi="LMRoman10-Regular" w:cs="LMRoman10-Regular"/>
+        </w:rPr>
+        <w:t>:</w:t>
+      </w:r>
+    </w:p>
+    <w:p>
+      <w:pPr>
+        <w:autoSpaceDE w:val="0"/>
+        <w:autoSpaceDN w:val="0"/>
+        <w:adjustRightInd w:val="0"/>
+        <w:spacing w:after="0" w:line="240" w:lineRule="auto"/>
+        <w:rPr>
+          <w:rFonts w:ascii="LMRoman10-Regular" w:hAnsi="LMRoman10-Regular" w:cs="LMRoman10-Regular"/>
+        </w:rPr>
+      </w:pPr>
+    </w:p>
+    <w:p>
+      <w:pPr>
+        <w:autoSpaceDE w:val="0"/>
+        <w:autoSpaceDN w:val="0"/>
+        <w:adjustRightInd w:val="0"/>
+        <w:spacing w:after="0" w:line="240" w:lineRule="auto"/>
+        <w:rPr>
+          <w:rFonts w:ascii="LMRoman10-Regular" w:hAnsi="LMRoman10-Regular" w:cs="LMRoman10-Regular"/>
+        </w:rPr>
+      </w:pPr>
+      <w:r>
+        <w:rPr>
+          <w:rFonts w:ascii="LMRoman10-Regular" w:hAnsi="LMRoman10-Regular" w:cs="LMRoman10-Regular"/>
+        </w:rPr>
+        <w:t xml:space="preserve">El WebService está </w:t>
       </w:r>
       <w:proofErr w:type="spellStart"/>
       <w:r>
         <w:rPr>
           <w:rFonts w:ascii="LMRoman10-Regular" w:hAnsi="LMRoman10-Regular" w:cs="LMRoman10-Regular"/>
         </w:rPr>
-        <w:t>SQLServer</w:t>
+        <w:t>constituído</w:t>
       </w:r>
       <w:proofErr w:type="spellEnd"/>
       <w:r>
         <w:rPr>
           <w:rFonts w:ascii="LMRoman10-Regular" w:hAnsi="LMRoman10-Regular" w:cs="LMRoman10-Regular"/>
         </w:rPr>
-        <w:t xml:space="preserve"> Express.</w:t>
-      </w:r>
-    </w:p>
-    <w:p>
-      <w:pPr>
-        <w:autoSpaceDE w:val="0"/>
-        <w:autoSpaceDN w:val="0"/>
-        <w:adjustRightInd w:val="0"/>
-        <w:spacing w:after="0" w:line="240" w:lineRule="auto"/>
-        <w:rPr>
-          <w:rFonts w:ascii="LMRoman10-Regular" w:hAnsi="LMRoman10-Regular" w:cs="LMRoman10-Regular"/>
-        </w:rPr>
-      </w:pPr>
-    </w:p>
-    <w:p>
-      <w:pPr>
-        <w:autoSpaceDE w:val="0"/>
-        <w:autoSpaceDN w:val="0"/>
-        <w:adjustRightInd w:val="0"/>
-        <w:spacing w:after="0" w:line="240" w:lineRule="auto"/>
-        <w:rPr>
-          <w:rFonts w:ascii="LMRoman10-Regular" w:hAnsi="LMRoman10-Regular" w:cs="LMRoman10-Regular"/>
-        </w:rPr>
-      </w:pPr>
-      <w:r>
-        <w:rPr>
-          <w:rFonts w:ascii="LMRoman10-Regular" w:hAnsi="LMRoman10-Regular" w:cs="LMRoman10-Regular"/>
-        </w:rPr>
-        <w:t xml:space="preserve">Como se explicó anteriormente, es el servidor el encargado de realizar las tareas </w:t>
-      </w:r>
-      <w:r>
-        <w:rPr>
-          <w:rFonts w:ascii="LMRoman10-Regular" w:hAnsi="LMRoman10-Regular" w:cs="LMRoman10-Regular"/>
-        </w:rPr>
-        <w:t>más</w:t>
-      </w:r>
-      <w:r>
-        <w:rPr>
-          <w:rFonts w:ascii="LMRoman10-Regular" w:hAnsi="LMRoman10-Regular" w:cs="LMRoman10-Regular"/>
-        </w:rPr>
-        <w:t xml:space="preserve"> costosas en cuanto a recursos.</w:t>
-      </w:r>
-    </w:p>
-    <w:p>
-      <w:pPr>
-        <w:autoSpaceDE w:val="0"/>
-        <w:autoSpaceDN w:val="0"/>
-        <w:adjustRightInd w:val="0"/>
-        <w:spacing w:after="0" w:line="240" w:lineRule="auto"/>
-        <w:rPr>
-          <w:rFonts w:ascii="LMRoman10-Regular" w:hAnsi="LMRoman10-Regular" w:cs="LMRoman10-Regular"/>
-        </w:rPr>
-      </w:pPr>
-    </w:p>
-    <w:p>
-      <w:pPr>
-        <w:autoSpaceDE w:val="0"/>
-        <w:autoSpaceDN w:val="0"/>
-        <w:adjustRightInd w:val="0"/>
-        <w:spacing w:after="0" w:line="240" w:lineRule="auto"/>
-        <w:rPr>
-          <w:rFonts w:ascii="LMRoman10-Regular" w:hAnsi="LMRoman10-Regular" w:cs="LMRoman10-Regular"/>
-        </w:rPr>
-      </w:pPr>
-      <w:r>
-        <w:rPr>
-          <w:rFonts w:ascii="LMRoman10-Regular" w:hAnsi="LMRoman10-Regular" w:cs="LMRoman10-Regular"/>
-          <w:b/>
-          <w:u w:val="single"/>
-        </w:rPr>
-        <w:t xml:space="preserve">2.1 </w:t>
-      </w:r>
-      <w:r>
-        <w:rPr>
-          <w:rFonts w:ascii="LMRoman10-Regular" w:hAnsi="LMRoman10-Regular" w:cs="LMRoman10-Regular"/>
-          <w:b/>
-          <w:u w:val="single"/>
-        </w:rPr>
-        <w:t>Componentes</w:t>
-      </w:r>
-      <w:r>
-        <w:rPr>
-          <w:rFonts w:ascii="LMRoman10-Regular" w:hAnsi="LMRoman10-Regular" w:cs="LMRoman10-Regular"/>
+        <w:t xml:space="preserve"> por un punto de acceso público, a través del cual los usuarios pueden enviar la información, y por diferentes componentes encargados de realizar las tareas de procesamiento y almacenamiento de los datos generados por los usuarios. A continuación se explicaran en detalle cada uno de estos componentes.</w:t>
+      </w:r>
+    </w:p>
+    <w:p>
+      <w:pPr>
+        <w:autoSpaceDE w:val="0"/>
+        <w:autoSpaceDN w:val="0"/>
+        <w:adjustRightInd w:val="0"/>
+        <w:spacing w:after="0" w:line="240" w:lineRule="auto"/>
+        <w:rPr>
+          <w:rFonts w:ascii="LMRoman10-Regular" w:hAnsi="LMRoman10-Regular" w:cs="LMRoman10-Regular"/>
+        </w:rPr>
+      </w:pPr>
+    </w:p>
+    <w:p>
+      <w:pPr>
+        <w:autoSpaceDE w:val="0"/>
+        <w:autoSpaceDN w:val="0"/>
+        <w:adjustRightInd w:val="0"/>
+        <w:spacing w:after="0" w:line="240" w:lineRule="auto"/>
+        <w:rPr>
+          <w:rFonts w:ascii="LMRoman10-Regular" w:hAnsi="LMRoman10-Regular" w:cs="LMRoman10-Regular"/>
+          <w:b/>
+        </w:rPr>
+      </w:pPr>
+      <w:r>
+        <w:rPr>
+          <w:rFonts w:ascii="LMRoman10-Regular" w:hAnsi="LMRoman10-Regular" w:cs="LMRoman10-Regular"/>
+          <w:b/>
+          <w:u w:val="single"/>
+        </w:rPr>
+        <w:t xml:space="preserve">2.1.1 </w:t>
+      </w:r>
+      <w:r>
+        <w:rPr>
+          <w:rFonts w:ascii="LMRoman10-Regular" w:hAnsi="LMRoman10-Regular" w:cs="LMRoman10-Regular"/>
+          <w:b/>
+          <w:u w:val="single"/>
+        </w:rPr>
+        <w:t>Recepción</w:t>
+      </w:r>
+      <w:r>
+        <w:rPr>
+          <w:rFonts w:ascii="LMRoman10-Regular" w:hAnsi="LMRoman10-Regular" w:cs="LMRoman10-Regular"/>
+          <w:b/>
+          <w:u w:val="single"/>
+        </w:rPr>
+        <w:t xml:space="preserve"> de Datos</w:t>
+      </w:r>
+      <w:r>
+        <w:rPr>
+          <w:rFonts w:ascii="LMRoman10-Regular" w:hAnsi="LMRoman10-Regular" w:cs="LMRoman10-Regular"/>
+          <w:b/>
         </w:rPr>
         <w:t>:</w:t>
       </w:r>
@@ -4219,117 +5638,41 @@
         <w:rPr>
           <w:rFonts w:ascii="LMRoman10-Regular" w:hAnsi="LMRoman10-Regular" w:cs="LMRoman10-Regular"/>
         </w:rPr>
-        <w:t xml:space="preserve">El WebService está </w:t>
+        <w:t xml:space="preserve">Utilizando el punto de acceso el usuario envía un archivo comprimido. Dentro de este paquete de datos pueden existir una cantidad variable de documentos, uno por cada día de </w:t>
       </w:r>
       <w:proofErr w:type="spellStart"/>
       <w:r>
         <w:rPr>
           <w:rFonts w:ascii="LMRoman10-Regular" w:hAnsi="LMRoman10-Regular" w:cs="LMRoman10-Regular"/>
         </w:rPr>
-        <w:t>constituído</w:t>
+        <w:t>logueo</w:t>
       </w:r>
       <w:proofErr w:type="spellEnd"/>
       <w:r>
         <w:rPr>
           <w:rFonts w:ascii="LMRoman10-Regular" w:hAnsi="LMRoman10-Regular" w:cs="LMRoman10-Regular"/>
         </w:rPr>
-        <w:t xml:space="preserve"> por un punto de acceso público, a través del cual los usuarios pueden enviar la información, y por diferentes componentes encargados de realizar las tareas de procesamiento y almacenamiento de los datos generados por los usuarios. A continuación se explicaran en detalle cada uno de estos componentes.</w:t>
-      </w:r>
-    </w:p>
-    <w:p>
-      <w:pPr>
-        <w:autoSpaceDE w:val="0"/>
-        <w:autoSpaceDN w:val="0"/>
-        <w:adjustRightInd w:val="0"/>
-        <w:spacing w:after="0" w:line="240" w:lineRule="auto"/>
-        <w:rPr>
-          <w:rFonts w:ascii="LMRoman10-Regular" w:hAnsi="LMRoman10-Regular" w:cs="LMRoman10-Regular"/>
-        </w:rPr>
-      </w:pPr>
-    </w:p>
-    <w:p>
-      <w:pPr>
-        <w:autoSpaceDE w:val="0"/>
-        <w:autoSpaceDN w:val="0"/>
-        <w:adjustRightInd w:val="0"/>
-        <w:spacing w:after="0" w:line="240" w:lineRule="auto"/>
-        <w:rPr>
-          <w:rFonts w:ascii="LMRoman10-Regular" w:hAnsi="LMRoman10-Regular" w:cs="LMRoman10-Regular"/>
-          <w:b/>
-        </w:rPr>
-      </w:pPr>
-      <w:r>
-        <w:rPr>
-          <w:rFonts w:ascii="LMRoman10-Regular" w:hAnsi="LMRoman10-Regular" w:cs="LMRoman10-Regular"/>
-          <w:b/>
-          <w:u w:val="single"/>
-        </w:rPr>
-        <w:t xml:space="preserve">2.1.1 </w:t>
-      </w:r>
-      <w:r>
-        <w:rPr>
-          <w:rFonts w:ascii="LMRoman10-Regular" w:hAnsi="LMRoman10-Regular" w:cs="LMRoman10-Regular"/>
-          <w:b/>
-          <w:u w:val="single"/>
-        </w:rPr>
-        <w:t>Recepción</w:t>
-      </w:r>
-      <w:r>
-        <w:rPr>
-          <w:rFonts w:ascii="LMRoman10-Regular" w:hAnsi="LMRoman10-Regular" w:cs="LMRoman10-Regular"/>
-          <w:b/>
-          <w:u w:val="single"/>
-        </w:rPr>
-        <w:t xml:space="preserve"> de Datos</w:t>
-      </w:r>
-      <w:r>
-        <w:rPr>
-          <w:rFonts w:ascii="LMRoman10-Regular" w:hAnsi="LMRoman10-Regular" w:cs="LMRoman10-Regular"/>
-          <w:b/>
-        </w:rPr>
-        <w:t>:</w:t>
-      </w:r>
-    </w:p>
-    <w:p>
-      <w:pPr>
-        <w:autoSpaceDE w:val="0"/>
-        <w:autoSpaceDN w:val="0"/>
-        <w:adjustRightInd w:val="0"/>
-        <w:spacing w:after="0" w:line="240" w:lineRule="auto"/>
-        <w:rPr>
-          <w:rFonts w:ascii="LMRoman10-Regular" w:hAnsi="LMRoman10-Regular" w:cs="LMRoman10-Regular"/>
-        </w:rPr>
-      </w:pPr>
-    </w:p>
-    <w:p>
-      <w:pPr>
-        <w:autoSpaceDE w:val="0"/>
-        <w:autoSpaceDN w:val="0"/>
-        <w:adjustRightInd w:val="0"/>
-        <w:spacing w:after="0" w:line="240" w:lineRule="auto"/>
-        <w:rPr>
-          <w:rFonts w:ascii="LMRoman10-Regular" w:hAnsi="LMRoman10-Regular" w:cs="LMRoman10-Regular"/>
-        </w:rPr>
-      </w:pPr>
-      <w:r>
-        <w:rPr>
-          <w:rFonts w:ascii="LMRoman10-Regular" w:hAnsi="LMRoman10-Regular" w:cs="LMRoman10-Regular"/>
-        </w:rPr>
-        <w:t xml:space="preserve">Utilizando el punto de acceso el usuario envía un archivo comprimido. Dentro de este paquete de datos pueden existir una cantidad variable de documentos, uno por cada día de </w:t>
-      </w:r>
-      <w:proofErr w:type="spellStart"/>
-      <w:r>
-        <w:rPr>
-          <w:rFonts w:ascii="LMRoman10-Regular" w:hAnsi="LMRoman10-Regular" w:cs="LMRoman10-Regular"/>
-        </w:rPr>
-        <w:t>logueo</w:t>
-      </w:r>
-      <w:proofErr w:type="spellEnd"/>
-      <w:r>
-        <w:rPr>
-          <w:rFonts w:ascii="LMRoman10-Regular" w:hAnsi="LMRoman10-Regular" w:cs="LMRoman10-Regular"/>
-        </w:rPr>
-        <w:t>, dependiendo de cuantos días han transcurrido desde la última conexión. Una vez almacenado, en un directorio local, el WebService envía una ACK al cliente indicando que el archivo fue recibido correctamente.</w:t>
+        <w:t xml:space="preserve">, dependiendo de cuantos días han transcurrido desde la última conexión. Una vez almacenado, en un directorio local, el WebService envía una </w:t>
+      </w:r>
+      <w:bookmarkStart w:id="0" w:name="_GoBack"/>
+      <w:r>
+        <w:rPr>
+          <w:rFonts w:ascii="LMRoman10-Regular" w:hAnsi="LMRoman10-Regular" w:cs="LMRoman10-Regular"/>
+        </w:rPr>
+        <w:t>confirmación</w:t>
+      </w:r>
+      <w:r>
+        <w:rPr>
+          <w:rFonts w:ascii="LMRoman10-Regular" w:hAnsi="LMRoman10-Regular" w:cs="LMRoman10-Regular"/>
+        </w:rPr>
+        <w:t xml:space="preserve"> </w:t>
+      </w:r>
+      <w:bookmarkEnd w:id="0"/>
+      <w:r>
+        <w:rPr>
+          <w:rFonts w:ascii="LMRoman10-Regular" w:hAnsi="LMRoman10-Regular" w:cs="LMRoman10-Regular"/>
+        </w:rPr>
+        <w:t>al cliente indicando que el archivo fue recibido correctamente.</w:t>
       </w:r>
     </w:p>
     <w:p>
@@ -4561,6 +5904,7 @@
           <w:noProof/>
           <w:lang w:eastAsia="es-AR"/>
         </w:rPr>
+        <w:lastRenderedPageBreak/>
         <w:drawing>
           <wp:inline distT="0" distB="0" distL="0" distR="0">
             <wp:extent cx="4765431" cy="2855386"/>
@@ -4823,7 +6167,6 @@
         <w:rPr>
           <w:rFonts w:ascii="LMRoman10-Regular" w:hAnsi="LMRoman10-Regular" w:cs="LMRoman10-Regular"/>
         </w:rPr>
-        <w:lastRenderedPageBreak/>
         <w:t xml:space="preserve">Almacena la información de los usuarios registrados en el sistema. En base a los datos de esta tabla se puede obtener la fecha de la última conexión, la versión y modelo de dispositivo utilizado y un identificador único del aparato. </w:t>
       </w:r>
     </w:p>
@@ -4928,6 +6271,7 @@
         <w:rPr>
           <w:rFonts w:ascii="LMRoman10-Regular" w:hAnsi="LMRoman10-Regular" w:cs="LMRoman10-Regular"/>
         </w:rPr>
+        <w:lastRenderedPageBreak/>
         <w:t xml:space="preserve">Contiene el listado de LogTypes utilizado por la aplicación a la hora de registrar eventos en el dispositivo. </w:t>
       </w:r>
     </w:p>
@@ -5075,7 +6419,6 @@
           <w:noProof/>
           <w:lang w:eastAsia="es-AR"/>
         </w:rPr>
-        <w:lastRenderedPageBreak/>
         <w:drawing>
           <wp:inline distT="0" distB="0" distL="0" distR="0">
             <wp:extent cx="5498123" cy="2792613"/>
@@ -5149,16 +6492,16 @@
 <file path=word/numbering.xml><?xml version="1.0" encoding="utf-8"?>
 <w:numbering xmlns:wpc="http://schemas.microsoft.com/office/word/2010/wordprocessingCanvas" xmlns:mc="http://schemas.openxmlformats.org/markup-compatibility/2006" xmlns:o="urn:schemas-microsoft-com:office:office" xmlns:r="http://schemas.openxmlformats.org/officeDocument/2006/relationships" xmlns:m="http://schemas.openxmlformats.org/officeDocument/2006/math" xmlns:v="urn:schemas-microsoft-com:vml" xmlns:wp14="http://schemas.microsoft.com/office/word/2010/wordprocessingDrawing" xmlns:wp="http://schemas.openxmlformats.org/drawingml/2006/wordprocessingDrawing" xmlns:w10="urn:schemas-microsoft-com:office:word" xmlns:w="http://schemas.openxmlformats.org/wordprocessingml/2006/main" xmlns:w14="http://schemas.microsoft.com/office/word/2010/wordml" xmlns:w15="http://schemas.microsoft.com/office/word/2012/wordml" xmlns:wpg="http://schemas.microsoft.com/office/word/2010/wordprocessingGroup" xmlns:wpi="http://schemas.microsoft.com/office/word/2010/wordprocessingInk" xmlns:wne="http://schemas.microsoft.com/office/word/2006/wordml" xmlns:wps="http://schemas.microsoft.com/office/word/2010/wordprocessingShape" mc:Ignorable="w14 w15 wp14">
   <w:abstractNum w:abstractNumId="0" w15:restartNumberingAfterBreak="0">
-    <w:nsid w:val="520373E5"/>
+    <w:nsid w:val="4A950CB2"/>
     <w:multiLevelType w:val="hybridMultilevel"/>
-    <w:tmpl w:val="CDAA7BC6"/>
+    <w:tmpl w:val="7A044E72"/>
     <w:lvl w:ilvl="0" w:tplc="2C0A0001">
       <w:start w:val="1"/>
       <w:numFmt w:val="bullet"/>
       <w:lvlText w:val=""/>
       <w:lvlJc w:val="left"/>
       <w:pPr>
-        <w:ind w:left="770" w:hanging="360"/>
+        <w:ind w:left="720" w:hanging="360"/>
       </w:pPr>
       <w:rPr>
         <w:rFonts w:ascii="Symbol" w:hAnsi="Symbol" w:hint="default"/>
@@ -5170,7 +6513,7 @@
       <w:lvlText w:val="o"/>
       <w:lvlJc w:val="left"/>
       <w:pPr>
-        <w:ind w:left="1490" w:hanging="360"/>
+        <w:ind w:left="1440" w:hanging="360"/>
       </w:pPr>
       <w:rPr>
         <w:rFonts w:ascii="Courier New" w:hAnsi="Courier New" w:cs="Courier New" w:hint="default"/>
@@ -5182,7 +6525,7 @@
       <w:lvlText w:val=""/>
       <w:lvlJc w:val="left"/>
       <w:pPr>
-        <w:ind w:left="2210" w:hanging="360"/>
+        <w:ind w:left="2160" w:hanging="360"/>
       </w:pPr>
       <w:rPr>
         <w:rFonts w:ascii="Wingdings" w:hAnsi="Wingdings" w:hint="default"/>
@@ -5194,7 +6537,7 @@
       <w:lvlText w:val=""/>
       <w:lvlJc w:val="left"/>
       <w:pPr>
-        <w:ind w:left="2930" w:hanging="360"/>
+        <w:ind w:left="2880" w:hanging="360"/>
       </w:pPr>
       <w:rPr>
         <w:rFonts w:ascii="Symbol" w:hAnsi="Symbol" w:hint="default"/>
@@ -5206,7 +6549,7 @@
       <w:lvlText w:val="o"/>
       <w:lvlJc w:val="left"/>
       <w:pPr>
-        <w:ind w:left="3650" w:hanging="360"/>
+        <w:ind w:left="3600" w:hanging="360"/>
       </w:pPr>
       <w:rPr>
         <w:rFonts w:ascii="Courier New" w:hAnsi="Courier New" w:cs="Courier New" w:hint="default"/>
@@ -5218,7 +6561,7 @@
       <w:lvlText w:val=""/>
       <w:lvlJc w:val="left"/>
       <w:pPr>
-        <w:ind w:left="4370" w:hanging="360"/>
+        <w:ind w:left="4320" w:hanging="360"/>
       </w:pPr>
       <w:rPr>
         <w:rFonts w:ascii="Wingdings" w:hAnsi="Wingdings" w:hint="default"/>
@@ -5230,7 +6573,7 @@
       <w:lvlText w:val=""/>
       <w:lvlJc w:val="left"/>
       <w:pPr>
-        <w:ind w:left="5090" w:hanging="360"/>
+        <w:ind w:left="5040" w:hanging="360"/>
       </w:pPr>
       <w:rPr>
         <w:rFonts w:ascii="Symbol" w:hAnsi="Symbol" w:hint="default"/>
@@ -5242,7 +6585,7 @@
       <w:lvlText w:val="o"/>
       <w:lvlJc w:val="left"/>
       <w:pPr>
-        <w:ind w:left="5810" w:hanging="360"/>
+        <w:ind w:left="5760" w:hanging="360"/>
       </w:pPr>
       <w:rPr>
         <w:rFonts w:ascii="Courier New" w:hAnsi="Courier New" w:cs="Courier New" w:hint="default"/>
@@ -5254,6 +6597,119 @@
       <w:lvlText w:val=""/>
       <w:lvlJc w:val="left"/>
       <w:pPr>
+        <w:ind w:left="6480" w:hanging="360"/>
+      </w:pPr>
+      <w:rPr>
+        <w:rFonts w:ascii="Wingdings" w:hAnsi="Wingdings" w:hint="default"/>
+      </w:rPr>
+    </w:lvl>
+  </w:abstractNum>
+  <w:abstractNum w:abstractNumId="1" w15:restartNumberingAfterBreak="0">
+    <w:nsid w:val="520373E5"/>
+    <w:multiLevelType w:val="hybridMultilevel"/>
+    <w:tmpl w:val="C63C6D32"/>
+    <w:lvl w:ilvl="0" w:tplc="2C0A0001">
+      <w:start w:val="1"/>
+      <w:numFmt w:val="bullet"/>
+      <w:lvlText w:val=""/>
+      <w:lvlJc w:val="left"/>
+      <w:pPr>
+        <w:ind w:left="770" w:hanging="360"/>
+      </w:pPr>
+      <w:rPr>
+        <w:rFonts w:ascii="Symbol" w:hAnsi="Symbol" w:hint="default"/>
+      </w:rPr>
+    </w:lvl>
+    <w:lvl w:ilvl="1" w:tplc="2C0A0003" w:tentative="1">
+      <w:start w:val="1"/>
+      <w:numFmt w:val="bullet"/>
+      <w:lvlText w:val="o"/>
+      <w:lvlJc w:val="left"/>
+      <w:pPr>
+        <w:ind w:left="1490" w:hanging="360"/>
+      </w:pPr>
+      <w:rPr>
+        <w:rFonts w:ascii="Courier New" w:hAnsi="Courier New" w:cs="Courier New" w:hint="default"/>
+      </w:rPr>
+    </w:lvl>
+    <w:lvl w:ilvl="2" w:tplc="2C0A0005" w:tentative="1">
+      <w:start w:val="1"/>
+      <w:numFmt w:val="bullet"/>
+      <w:lvlText w:val=""/>
+      <w:lvlJc w:val="left"/>
+      <w:pPr>
+        <w:ind w:left="2210" w:hanging="360"/>
+      </w:pPr>
+      <w:rPr>
+        <w:rFonts w:ascii="Wingdings" w:hAnsi="Wingdings" w:hint="default"/>
+      </w:rPr>
+    </w:lvl>
+    <w:lvl w:ilvl="3" w:tplc="2C0A0001" w:tentative="1">
+      <w:start w:val="1"/>
+      <w:numFmt w:val="bullet"/>
+      <w:lvlText w:val=""/>
+      <w:lvlJc w:val="left"/>
+      <w:pPr>
+        <w:ind w:left="2930" w:hanging="360"/>
+      </w:pPr>
+      <w:rPr>
+        <w:rFonts w:ascii="Symbol" w:hAnsi="Symbol" w:hint="default"/>
+      </w:rPr>
+    </w:lvl>
+    <w:lvl w:ilvl="4" w:tplc="2C0A0003" w:tentative="1">
+      <w:start w:val="1"/>
+      <w:numFmt w:val="bullet"/>
+      <w:lvlText w:val="o"/>
+      <w:lvlJc w:val="left"/>
+      <w:pPr>
+        <w:ind w:left="3650" w:hanging="360"/>
+      </w:pPr>
+      <w:rPr>
+        <w:rFonts w:ascii="Courier New" w:hAnsi="Courier New" w:cs="Courier New" w:hint="default"/>
+      </w:rPr>
+    </w:lvl>
+    <w:lvl w:ilvl="5" w:tplc="2C0A0005" w:tentative="1">
+      <w:start w:val="1"/>
+      <w:numFmt w:val="bullet"/>
+      <w:lvlText w:val=""/>
+      <w:lvlJc w:val="left"/>
+      <w:pPr>
+        <w:ind w:left="4370" w:hanging="360"/>
+      </w:pPr>
+      <w:rPr>
+        <w:rFonts w:ascii="Wingdings" w:hAnsi="Wingdings" w:hint="default"/>
+      </w:rPr>
+    </w:lvl>
+    <w:lvl w:ilvl="6" w:tplc="2C0A0001" w:tentative="1">
+      <w:start w:val="1"/>
+      <w:numFmt w:val="bullet"/>
+      <w:lvlText w:val=""/>
+      <w:lvlJc w:val="left"/>
+      <w:pPr>
+        <w:ind w:left="5090" w:hanging="360"/>
+      </w:pPr>
+      <w:rPr>
+        <w:rFonts w:ascii="Symbol" w:hAnsi="Symbol" w:hint="default"/>
+      </w:rPr>
+    </w:lvl>
+    <w:lvl w:ilvl="7" w:tplc="2C0A0003" w:tentative="1">
+      <w:start w:val="1"/>
+      <w:numFmt w:val="bullet"/>
+      <w:lvlText w:val="o"/>
+      <w:lvlJc w:val="left"/>
+      <w:pPr>
+        <w:ind w:left="5810" w:hanging="360"/>
+      </w:pPr>
+      <w:rPr>
+        <w:rFonts w:ascii="Courier New" w:hAnsi="Courier New" w:cs="Courier New" w:hint="default"/>
+      </w:rPr>
+    </w:lvl>
+    <w:lvl w:ilvl="8" w:tplc="2C0A0005" w:tentative="1">
+      <w:start w:val="1"/>
+      <w:numFmt w:val="bullet"/>
+      <w:lvlText w:val=""/>
+      <w:lvlJc w:val="left"/>
+      <w:pPr>
         <w:ind w:left="6530" w:hanging="360"/>
       </w:pPr>
       <w:rPr>
@@ -5262,6 +6718,9 @@
     </w:lvl>
   </w:abstractNum>
   <w:num w:numId="1">
+    <w:abstractNumId w:val="1"/>
+  </w:num>
+  <w:num w:numId="2">
     <w:abstractNumId w:val="0"/>
   </w:num>
 </w:numbering>

</xml_diff>

<commit_message>
ultimos cambios a los capitulos 3 y 4
</commit_message>
<xml_diff>
--- a/Lyx/Informe Cap 3 y 4/Informe Cap 3 y 4.docx
+++ b/Lyx/Informe Cap 3 y 4/Informe Cap 3 y 4.docx
@@ -5347,7 +5347,19 @@
         <w:rPr>
           <w:rFonts w:ascii="LMRoman10-Regular" w:hAnsi="LMRoman10-Regular" w:cs="LMRoman10-Regular"/>
         </w:rPr>
-        <w:t>Para evitar particionar los datos recolectados, se decidió no enviar el archivo correspondiente al día en curso, debido a que es probable que continúe siendo utilizado. Una vez que se obtiene la lista de archivos a enviar, se genera un paquete comprimido y este es enviado al servidor.</w:t>
+        <w:t>Para evitar particionar los datos recolectados, se decidió no enviar el archivo correspondiente al día en curso, debido a que es probable que continúe siendo utilizado.</w:t>
+      </w:r>
+      <w:r>
+        <w:rPr>
+          <w:rFonts w:ascii="LMRoman10-Regular" w:hAnsi="LMRoman10-Regular" w:cs="LMRoman10-Regular"/>
+        </w:rPr>
+        <w:t xml:space="preserve"> De esta manera en el momento de enviar la información al servidor se obtendrán todos los archivos pendientes exceptuando el correspondiente al día actual.</w:t>
+      </w:r>
+      <w:r>
+        <w:rPr>
+          <w:rFonts w:ascii="LMRoman10-Regular" w:hAnsi="LMRoman10-Regular" w:cs="LMRoman10-Regular"/>
+        </w:rPr>
+        <w:t xml:space="preserve"> Una vez que se obtiene la lista de archivos a enviar, se genera un paquete comprimido y este es enviado al servidor.</w:t>
       </w:r>
     </w:p>
     <w:p>
@@ -5457,19 +5469,14 @@
         <w:rPr>
           <w:rFonts w:ascii="LMRoman10-Regular" w:hAnsi="LMRoman10-Regular" w:cs="LMRoman10-Regular"/>
         </w:rPr>
-        <w:lastRenderedPageBreak/>
         <w:t xml:space="preserve">Como se explicó anteriormente, es el servidor el encargado de realizar las tareas </w:t>
       </w:r>
-      <w:proofErr w:type="spellStart"/>
-      <w:proofErr w:type="gramStart"/>
-      <w:r>
-        <w:rPr>
-          <w:rFonts w:ascii="LMRoman10-Regular" w:hAnsi="LMRoman10-Regular" w:cs="LMRoman10-Regular"/>
-        </w:rPr>
-        <w:t>mas</w:t>
-      </w:r>
-      <w:proofErr w:type="spellEnd"/>
-      <w:proofErr w:type="gramEnd"/>
+      <w:r>
+        <w:rPr>
+          <w:rFonts w:ascii="LMRoman10-Regular" w:hAnsi="LMRoman10-Regular" w:cs="LMRoman10-Regular"/>
+        </w:rPr>
+        <w:t>más</w:t>
+      </w:r>
       <w:r>
         <w:rPr>
           <w:rFonts w:ascii="LMRoman10-Regular" w:hAnsi="LMRoman10-Regular" w:cs="LMRoman10-Regular"/>
@@ -5487,8 +5494,6 @@
           <w:rFonts w:ascii="LMRoman10-Regular" w:hAnsi="LMRoman10-Regular" w:cs="LMRoman10-Regular"/>
         </w:rPr>
       </w:pPr>
-      <w:bookmarkStart w:id="0" w:name="_GoBack"/>
-      <w:bookmarkEnd w:id="0"/>
     </w:p>
     <w:p>
       <w:pPr>
@@ -5550,14 +5555,12 @@
         </w:rPr>
         <w:t xml:space="preserve">El WebService está </w:t>
       </w:r>
-      <w:proofErr w:type="spellStart"/>
-      <w:r>
-        <w:rPr>
-          <w:rFonts w:ascii="LMRoman10-Regular" w:hAnsi="LMRoman10-Regular" w:cs="LMRoman10-Regular"/>
-        </w:rPr>
-        <w:t>constituído</w:t>
-      </w:r>
-      <w:proofErr w:type="spellEnd"/>
+      <w:r>
+        <w:rPr>
+          <w:rFonts w:ascii="LMRoman10-Regular" w:hAnsi="LMRoman10-Regular" w:cs="LMRoman10-Regular"/>
+        </w:rPr>
+        <w:t>constituido</w:t>
+      </w:r>
       <w:r>
         <w:rPr>
           <w:rFonts w:ascii="LMRoman10-Regular" w:hAnsi="LMRoman10-Regular" w:cs="LMRoman10-Regular"/>
@@ -6133,7 +6136,19 @@
         <w:rPr>
           <w:rFonts w:ascii="LMRoman10-Regular" w:hAnsi="LMRoman10-Regular" w:cs="LMRoman10-Regular"/>
         </w:rPr>
-        <w:t xml:space="preserve">Dentro de la base de datos, la información se encuentra organizada en diferentes tablas de manera tal que nos permita optimizar el espacio utilizado A continuación se describen cada una de las tablas utilizadas y de qué manera se utiliza su información. </w:t>
+        <w:t>Dentro de la base de datos, la información se encuentra organizada en diferentes tablas de manera tal que nos permita optimizar el espacio utilizado</w:t>
+      </w:r>
+      <w:r>
+        <w:rPr>
+          <w:rFonts w:ascii="LMRoman10-Regular" w:hAnsi="LMRoman10-Regular" w:cs="LMRoman10-Regular"/>
+        </w:rPr>
+        <w:t>.</w:t>
+      </w:r>
+      <w:r>
+        <w:rPr>
+          <w:rFonts w:ascii="LMRoman10-Regular" w:hAnsi="LMRoman10-Regular" w:cs="LMRoman10-Regular"/>
+        </w:rPr>
+        <w:t xml:space="preserve"> A continuación se describen cada una de las tablas utilizadas y de qué manera se utiliza su información. </w:t>
       </w:r>
     </w:p>
     <w:p>
@@ -6193,19 +6208,25 @@
           <w:rFonts w:ascii="LMRoman10-Regular" w:hAnsi="LMRoman10-Regular" w:cs="LMRoman10-Regular"/>
         </w:rPr>
       </w:pPr>
-      <w:proofErr w:type="spellStart"/>
-      <w:r>
-        <w:rPr>
-          <w:rFonts w:ascii="LMRoman10-Regular" w:hAnsi="LMRoman10-Regular" w:cs="LMRoman10-Regular"/>
-        </w:rPr>
-        <w:t>Almacdena</w:t>
-      </w:r>
-      <w:proofErr w:type="spellEnd"/>
-      <w:r>
-        <w:rPr>
-          <w:rFonts w:ascii="LMRoman10-Regular" w:hAnsi="LMRoman10-Regular" w:cs="LMRoman10-Regular"/>
-        </w:rPr>
-        <w:t xml:space="preserve"> los datos correspondientes a los documentos procesados por el servicio, se pueden obtener datos como el tamaño, nombre y a que usuario pertenece. </w:t>
+      <w:r>
+        <w:rPr>
+          <w:rFonts w:ascii="LMRoman10-Regular" w:hAnsi="LMRoman10-Regular" w:cs="LMRoman10-Regular"/>
+        </w:rPr>
+        <w:t>Almac</w:t>
+      </w:r>
+      <w:r>
+        <w:rPr>
+          <w:rFonts w:ascii="LMRoman10-Regular" w:hAnsi="LMRoman10-Regular" w:cs="LMRoman10-Regular"/>
+        </w:rPr>
+        <w:t>ena los datos correspondientes a los documentos procesados por el servicio, se pueden obtener datos</w:t>
+      </w:r>
+      <w:bookmarkStart w:id="0" w:name="_GoBack"/>
+      <w:bookmarkEnd w:id="0"/>
+      <w:r>
+        <w:rPr>
+          <w:rFonts w:ascii="LMRoman10-Regular" w:hAnsi="LMRoman10-Regular" w:cs="LMRoman10-Regular"/>
+        </w:rPr>
+        <w:t xml:space="preserve"> como el tamaño, nombre y a que usuario pertenece. </w:t>
       </w:r>
     </w:p>
     <w:p>

</xml_diff>